<commit_message>
Added sample projects for doing Experiments and Plan using Winforms
</commit_message>
<xml_diff>
--- a/Documentation/Simio API Note - Simio API Helper.docx
+++ b/Documentation/Simio API Note - Simio API Helper.docx
@@ -6,9 +6,7 @@
       <w:pPr>
         <w:pStyle w:val="Heading1"/>
       </w:pPr>
-      <w:bookmarkStart w:id="0" w:name="_Toc512945335"/>
-      <w:bookmarkStart w:id="1" w:name="_GoBack"/>
-      <w:bookmarkEnd w:id="1"/>
+      <w:bookmarkStart w:id="0" w:name="_Toc31191445"/>
       <w:r>
         <w:t xml:space="preserve">Simio API Note: </w:t>
       </w:r>
@@ -79,7 +77,7 @@
           <w:r>
             <w:fldChar w:fldCharType="separate"/>
           </w:r>
-          <w:hyperlink w:anchor="_Toc512945335" w:history="1">
+          <w:hyperlink w:anchor="_Toc31191445" w:history="1">
             <w:r>
               <w:rPr>
                 <w:rStyle w:val="Hyperlink"/>
@@ -106,7 +104,7 @@
                 <w:noProof/>
                 <w:webHidden/>
               </w:rPr>
-              <w:instrText xml:space="preserve"> PAGEREF _Toc512945335 \h </w:instrText>
+              <w:instrText xml:space="preserve"> PAGEREF _Toc31191445 \h </w:instrText>
             </w:r>
             <w:r>
               <w:rPr>
@@ -148,7 +146,7 @@
               <w:noProof/>
             </w:rPr>
           </w:pPr>
-          <w:hyperlink w:anchor="_Toc512945336" w:history="1">
+          <w:hyperlink w:anchor="_Toc31191446" w:history="1">
             <w:r>
               <w:rPr>
                 <w:rStyle w:val="Hyperlink"/>
@@ -175,7 +173,7 @@
                 <w:noProof/>
                 <w:webHidden/>
               </w:rPr>
-              <w:instrText xml:space="preserve"> PAGEREF _Toc512945336 \h </w:instrText>
+              <w:instrText xml:space="preserve"> PAGEREF _Toc31191446 \h </w:instrText>
             </w:r>
             <w:r>
               <w:rPr>
@@ -217,7 +215,7 @@
               <w:noProof/>
             </w:rPr>
           </w:pPr>
-          <w:hyperlink w:anchor="_Toc512945337" w:history="1">
+          <w:hyperlink w:anchor="_Toc31191447" w:history="1">
             <w:r>
               <w:rPr>
                 <w:rStyle w:val="Hyperlink"/>
@@ -244,7 +242,7 @@
                 <w:noProof/>
                 <w:webHidden/>
               </w:rPr>
-              <w:instrText xml:space="preserve"> PAGEREF _Toc512945337 \h </w:instrText>
+              <w:instrText xml:space="preserve"> PAGEREF _Toc31191447 \h </w:instrText>
             </w:r>
             <w:r>
               <w:rPr>
@@ -265,6 +263,365 @@
                 <w:webHidden/>
               </w:rPr>
               <w:t>3</w:t>
+            </w:r>
+            <w:r>
+              <w:rPr>
+                <w:noProof/>
+                <w:webHidden/>
+              </w:rPr>
+              <w:fldChar w:fldCharType="end"/>
+            </w:r>
+          </w:hyperlink>
+        </w:p>
+        <w:p>
+          <w:pPr>
+            <w:pStyle w:val="TOC2"/>
+            <w:tabs>
+              <w:tab w:val="right" w:leader="dot" w:pos="9350"/>
+            </w:tabs>
+            <w:rPr>
+              <w:rFonts w:eastAsiaTheme="minorEastAsia"/>
+              <w:noProof/>
+            </w:rPr>
+          </w:pPr>
+          <w:hyperlink w:anchor="_Toc31191448" w:history="1">
+            <w:r>
+              <w:rPr>
+                <w:rStyle w:val="Hyperlink"/>
+                <w:noProof/>
+              </w:rPr>
+              <w:t>Tab DLL Helper</w:t>
+            </w:r>
+            <w:r>
+              <w:rPr>
+                <w:noProof/>
+                <w:webHidden/>
+              </w:rPr>
+              <w:tab/>
+            </w:r>
+            <w:r>
+              <w:rPr>
+                <w:noProof/>
+                <w:webHidden/>
+              </w:rPr>
+              <w:fldChar w:fldCharType="begin"/>
+            </w:r>
+            <w:r>
+              <w:rPr>
+                <w:noProof/>
+                <w:webHidden/>
+              </w:rPr>
+              <w:instrText xml:space="preserve"> PAGEREF _Toc31191448 \h </w:instrText>
+            </w:r>
+            <w:r>
+              <w:rPr>
+                <w:noProof/>
+                <w:webHidden/>
+              </w:rPr>
+            </w:r>
+            <w:r>
+              <w:rPr>
+                <w:noProof/>
+                <w:webHidden/>
+              </w:rPr>
+              <w:fldChar w:fldCharType="separate"/>
+            </w:r>
+            <w:r>
+              <w:rPr>
+                <w:noProof/>
+                <w:webHidden/>
+              </w:rPr>
+              <w:t>4</w:t>
+            </w:r>
+            <w:r>
+              <w:rPr>
+                <w:noProof/>
+                <w:webHidden/>
+              </w:rPr>
+              <w:fldChar w:fldCharType="end"/>
+            </w:r>
+          </w:hyperlink>
+        </w:p>
+        <w:p>
+          <w:pPr>
+            <w:pStyle w:val="TOC2"/>
+            <w:tabs>
+              <w:tab w:val="right" w:leader="dot" w:pos="9350"/>
+            </w:tabs>
+            <w:rPr>
+              <w:rFonts w:eastAsiaTheme="minorEastAsia"/>
+              <w:noProof/>
+            </w:rPr>
+          </w:pPr>
+          <w:hyperlink w:anchor="_Toc31191449" w:history="1">
+            <w:r>
+              <w:rPr>
+                <w:rStyle w:val="Hyperlink"/>
+                <w:noProof/>
+              </w:rPr>
+              <w:t>Tab .Net Versions</w:t>
+            </w:r>
+            <w:r>
+              <w:rPr>
+                <w:noProof/>
+                <w:webHidden/>
+              </w:rPr>
+              <w:tab/>
+            </w:r>
+            <w:r>
+              <w:rPr>
+                <w:noProof/>
+                <w:webHidden/>
+              </w:rPr>
+              <w:fldChar w:fldCharType="begin"/>
+            </w:r>
+            <w:r>
+              <w:rPr>
+                <w:noProof/>
+                <w:webHidden/>
+              </w:rPr>
+              <w:instrText xml:space="preserve"> PAGEREF _Toc31191449 \h </w:instrText>
+            </w:r>
+            <w:r>
+              <w:rPr>
+                <w:noProof/>
+                <w:webHidden/>
+              </w:rPr>
+            </w:r>
+            <w:r>
+              <w:rPr>
+                <w:noProof/>
+                <w:webHidden/>
+              </w:rPr>
+              <w:fldChar w:fldCharType="separate"/>
+            </w:r>
+            <w:r>
+              <w:rPr>
+                <w:noProof/>
+                <w:webHidden/>
+              </w:rPr>
+              <w:t>5</w:t>
+            </w:r>
+            <w:r>
+              <w:rPr>
+                <w:noProof/>
+                <w:webHidden/>
+              </w:rPr>
+              <w:fldChar w:fldCharType="end"/>
+            </w:r>
+          </w:hyperlink>
+        </w:p>
+        <w:p>
+          <w:pPr>
+            <w:pStyle w:val="TOC2"/>
+            <w:tabs>
+              <w:tab w:val="right" w:leader="dot" w:pos="9350"/>
+            </w:tabs>
+            <w:rPr>
+              <w:rFonts w:eastAsiaTheme="minorEastAsia"/>
+              <w:noProof/>
+            </w:rPr>
+          </w:pPr>
+          <w:hyperlink w:anchor="_Toc31191450" w:history="1">
+            <w:r>
+              <w:rPr>
+                <w:rStyle w:val="Hyperlink"/>
+                <w:noProof/>
+              </w:rPr>
+              <w:t>Tab Find User Extensions</w:t>
+            </w:r>
+            <w:r>
+              <w:rPr>
+                <w:noProof/>
+                <w:webHidden/>
+              </w:rPr>
+              <w:tab/>
+            </w:r>
+            <w:r>
+              <w:rPr>
+                <w:noProof/>
+                <w:webHidden/>
+              </w:rPr>
+              <w:fldChar w:fldCharType="begin"/>
+            </w:r>
+            <w:r>
+              <w:rPr>
+                <w:noProof/>
+                <w:webHidden/>
+              </w:rPr>
+              <w:instrText xml:space="preserve"> PAGEREF _Toc31191450 \h </w:instrText>
+            </w:r>
+            <w:r>
+              <w:rPr>
+                <w:noProof/>
+                <w:webHidden/>
+              </w:rPr>
+            </w:r>
+            <w:r>
+              <w:rPr>
+                <w:noProof/>
+                <w:webHidden/>
+              </w:rPr>
+              <w:fldChar w:fldCharType="separate"/>
+            </w:r>
+            <w:r>
+              <w:rPr>
+                <w:noProof/>
+                <w:webHidden/>
+              </w:rPr>
+              <w:t>6</w:t>
+            </w:r>
+            <w:r>
+              <w:rPr>
+                <w:noProof/>
+                <w:webHidden/>
+              </w:rPr>
+              <w:fldChar w:fldCharType="end"/>
+            </w:r>
+          </w:hyperlink>
+        </w:p>
+        <w:p>
+          <w:pPr>
+            <w:pStyle w:val="TOC2"/>
+            <w:tabs>
+              <w:tab w:val="right" w:leader="dot" w:pos="9350"/>
+            </w:tabs>
+            <w:rPr>
+              <w:rFonts w:eastAsiaTheme="minorEastAsia"/>
+              <w:noProof/>
+            </w:rPr>
+          </w:pPr>
+          <w:hyperlink w:anchor="_Toc31191451" w:history="1">
+            <w:r>
+              <w:rPr>
+                <w:rStyle w:val="Hyperlink"/>
+                <w:noProof/>
+              </w:rPr>
+              <w:t>Headless Workflow and Recommendations</w:t>
+            </w:r>
+            <w:r>
+              <w:rPr>
+                <w:noProof/>
+                <w:webHidden/>
+              </w:rPr>
+              <w:tab/>
+            </w:r>
+            <w:r>
+              <w:rPr>
+                <w:noProof/>
+                <w:webHidden/>
+              </w:rPr>
+              <w:fldChar w:fldCharType="begin"/>
+            </w:r>
+            <w:r>
+              <w:rPr>
+                <w:noProof/>
+                <w:webHidden/>
+              </w:rPr>
+              <w:instrText xml:space="preserve"> PAGEREF _Toc31191451 \h </w:instrText>
+            </w:r>
+            <w:r>
+              <w:rPr>
+                <w:noProof/>
+                <w:webHidden/>
+              </w:rPr>
+            </w:r>
+            <w:r>
+              <w:rPr>
+                <w:noProof/>
+                <w:webHidden/>
+              </w:rPr>
+              <w:fldChar w:fldCharType="separate"/>
+            </w:r>
+            <w:r>
+              <w:rPr>
+                <w:noProof/>
+                <w:webHidden/>
+              </w:rPr>
+              <w:t>7</w:t>
+            </w:r>
+            <w:r>
+              <w:rPr>
+                <w:noProof/>
+                <w:webHidden/>
+              </w:rPr>
+              <w:fldChar w:fldCharType="end"/>
+            </w:r>
+          </w:hyperlink>
+        </w:p>
+        <w:p>
+          <w:pPr>
+            <w:pStyle w:val="TOC2"/>
+            <w:tabs>
+              <w:tab w:val="right" w:leader="dot" w:pos="9350"/>
+            </w:tabs>
+            <w:rPr>
+              <w:rFonts w:eastAsiaTheme="minorEastAsia"/>
+              <w:noProof/>
+            </w:rPr>
+          </w:pPr>
+          <w:hyperlink w:anchor="_Toc31191452" w:history="1">
+            <w:r>
+              <w:rPr>
+                <w:rStyle w:val="Hyperlink"/>
+                <w:noProof/>
+              </w:rPr>
+              <w:t>Tabs H</w:t>
+            </w:r>
+            <w:r>
+              <w:rPr>
+                <w:rStyle w:val="Hyperlink"/>
+                <w:noProof/>
+              </w:rPr>
+              <w:t>e</w:t>
+            </w:r>
+            <w:r>
+              <w:rPr>
+                <w:rStyle w:val="Hyperlink"/>
+                <w:noProof/>
+              </w:rPr>
+              <w:t>adless Builder and Headless Run</w:t>
+            </w:r>
+            <w:r>
+              <w:rPr>
+                <w:noProof/>
+                <w:webHidden/>
+              </w:rPr>
+              <w:tab/>
+            </w:r>
+            <w:r>
+              <w:rPr>
+                <w:noProof/>
+                <w:webHidden/>
+              </w:rPr>
+              <w:fldChar w:fldCharType="begin"/>
+            </w:r>
+            <w:r>
+              <w:rPr>
+                <w:noProof/>
+                <w:webHidden/>
+              </w:rPr>
+              <w:instrText xml:space="preserve"> PAGEREF _Toc31191452 \h </w:instrText>
+            </w:r>
+            <w:r>
+              <w:rPr>
+                <w:noProof/>
+                <w:webHidden/>
+              </w:rPr>
+            </w:r>
+            <w:r>
+              <w:rPr>
+                <w:noProof/>
+                <w:webHidden/>
+              </w:rPr>
+              <w:fldChar w:fldCharType="separate"/>
+            </w:r>
+            <w:r>
+              <w:rPr>
+                <w:noProof/>
+                <w:webHidden/>
+              </w:rPr>
+              <w:t>8</w:t>
             </w:r>
             <w:r>
               <w:rPr>
@@ -286,13 +643,13 @@
               <w:noProof/>
             </w:rPr>
           </w:pPr>
-          <w:hyperlink w:anchor="_Toc512945338" w:history="1">
+          <w:hyperlink w:anchor="_Toc31191453" w:history="1">
             <w:r>
               <w:rPr>
                 <w:rStyle w:val="Hyperlink"/>
                 <w:noProof/>
               </w:rPr>
-              <w:t>Installing the  Simio API Helper</w:t>
+              <w:t>Installing the Simio API Helper</w:t>
             </w:r>
             <w:r>
               <w:rPr>
@@ -313,7 +670,7 @@
                 <w:noProof/>
                 <w:webHidden/>
               </w:rPr>
-              <w:instrText xml:space="preserve"> PAGEREF _Toc512945338 \h </w:instrText>
+              <w:instrText xml:space="preserve"> PAGEREF _Toc31191453 \h </w:instrText>
             </w:r>
             <w:r>
               <w:rPr>
@@ -333,7 +690,7 @@
                 <w:noProof/>
                 <w:webHidden/>
               </w:rPr>
-              <w:t>5</w:t>
+              <w:t>11</w:t>
             </w:r>
             <w:r>
               <w:rPr>
@@ -366,11 +723,11 @@
       <w:pPr>
         <w:pStyle w:val="Heading1"/>
       </w:pPr>
-      <w:bookmarkStart w:id="2" w:name="_Toc512945336"/>
+      <w:bookmarkStart w:id="1" w:name="_Toc31191446"/>
       <w:r>
         <w:t>Overview</w:t>
       </w:r>
-      <w:bookmarkEnd w:id="2"/>
+      <w:bookmarkEnd w:id="1"/>
     </w:p>
     <w:p/>
     <w:p>
@@ -378,7 +735,49 @@
         <w:t xml:space="preserve">This API Note describes a </w:t>
       </w:r>
       <w:r>
-        <w:t>utility that can be used to examine/test the DLLs that are used by the APIs.</w:t>
+        <w:t>utility that can</w:t>
+      </w:r>
+      <w:r>
+        <w:t>:</w:t>
+      </w:r>
+    </w:p>
+    <w:p>
+      <w:pPr>
+        <w:numPr>
+          <w:ilvl w:val="0"/>
+          <w:numId w:val="9"/>
+        </w:numPr>
+      </w:pPr>
+      <w:r>
+        <w:t xml:space="preserve"> </w:t>
+      </w:r>
+      <w:r>
+        <w:t>E</w:t>
+      </w:r>
+      <w:r>
+        <w:t>xamine/test the DLLs that are used by the APIs.</w:t>
+      </w:r>
+    </w:p>
+    <w:p>
+      <w:pPr>
+        <w:numPr>
+          <w:ilvl w:val="0"/>
+          <w:numId w:val="9"/>
+        </w:numPr>
+      </w:pPr>
+      <w:r>
+        <w:t>Construct sample “headless” folders</w:t>
+      </w:r>
+    </w:p>
+    <w:p>
+      <w:pPr>
+        <w:numPr>
+          <w:ilvl w:val="0"/>
+          <w:numId w:val="9"/>
+        </w:numPr>
+      </w:pPr>
+      <w:r>
+        <w:t>Test the operation of the headless methods.</w:t>
       </w:r>
     </w:p>
     <w:p>
@@ -392,7 +791,13 @@
         <w:t>being put in place</w:t>
       </w:r>
       <w:r>
-        <w:t xml:space="preserve"> to help a few Simio user debug some API issues.</w:t>
+        <w:t xml:space="preserve"> to help a few Simio user</w:t>
+      </w:r>
+      <w:r>
+        <w:t>s</w:t>
+      </w:r>
+      <w:r>
+        <w:t xml:space="preserve"> debug some API issues.</w:t>
       </w:r>
     </w:p>
     <w:p>
@@ -409,7 +814,7 @@
       <w:pPr>
         <w:pStyle w:val="Heading1"/>
       </w:pPr>
-      <w:bookmarkStart w:id="3" w:name="_Toc512945337"/>
+      <w:bookmarkStart w:id="2" w:name="_Toc31191447"/>
       <w:r>
         <w:lastRenderedPageBreak/>
         <w:t xml:space="preserve">Using </w:t>
@@ -422,7 +827,7 @@
       <w:r>
         <w:t xml:space="preserve"> API Helper.</w:t>
       </w:r>
-      <w:bookmarkEnd w:id="3"/>
+      <w:bookmarkEnd w:id="2"/>
     </w:p>
     <w:p/>
     <w:p>
@@ -435,7 +840,19 @@
     </w:p>
     <w:p>
       <w:r>
-        <w:t>You can use it to verify that your DLL is:</w:t>
+        <w:t>You can use it to verify that your DLL</w:t>
+      </w:r>
+      <w:r>
+        <w:t>s</w:t>
+      </w:r>
+      <w:r>
+        <w:t xml:space="preserve"> </w:t>
+      </w:r>
+      <w:r>
+        <w:t>are</w:t>
+      </w:r>
+      <w:r>
+        <w:t>:</w:t>
       </w:r>
     </w:p>
     <w:p>
@@ -483,7 +900,10 @@
         </w:numPr>
       </w:pPr>
       <w:r>
-        <w:t>Referencing which other Assemblies</w:t>
+        <w:t>Referencing other Assemblies</w:t>
+      </w:r>
+      <w:r>
+        <w:t xml:space="preserve"> correctly</w:t>
       </w:r>
     </w:p>
     <w:p/>
@@ -492,22 +912,55 @@
         <w:t>The UI architecture is a simple WinForms tab</w:t>
       </w:r>
       <w:r>
-        <w:t>, and t</w:t>
-      </w:r>
-      <w:r>
-        <w:t>here is currently only one operation tab:</w:t>
-      </w:r>
-    </w:p>
+        <w:t>s, and the sections below are organized according to those tabs.</w:t>
+      </w:r>
+    </w:p>
+    <w:p>
+      <w:r>
+        <w:br w:type="page"/>
+      </w:r>
+    </w:p>
+    <w:p>
+      <w:pPr>
+        <w:pStyle w:val="Heading2"/>
+      </w:pPr>
+      <w:bookmarkStart w:id="3" w:name="_Toc31191448"/>
+      <w:r>
+        <w:lastRenderedPageBreak/>
+        <w:t>Tab DLL Helper</w:t>
+      </w:r>
+      <w:bookmarkEnd w:id="3"/>
+    </w:p>
+    <w:p/>
+    <w:p>
+      <w:r>
+        <w:t xml:space="preserve">This tab is used to examine and load DLL assemblies. </w:t>
+      </w:r>
+    </w:p>
+    <w:p>
+      <w:r>
+        <w:t xml:space="preserve">The top drop-down displays the locations where Simio DLLs can be found, and the next drop-down then shows the DLL files within that location. The Exclude filter can be used to reduce the number of DLL files </w:t>
+      </w:r>
+      <w:r>
+        <w:t>displayed.</w:t>
+      </w:r>
+    </w:p>
+    <w:p>
+      <w:r>
+        <w:t>Once a file is chosen, general information about the contents of the DLL is shown, along with the definitions found within the file. If you wish to see only Simio information, check the “Simio Only” checkbox.</w:t>
+      </w:r>
+    </w:p>
+    <w:p/>
     <w:p>
       <w:r>
         <w:rPr>
           <w:noProof/>
         </w:rPr>
         <w:drawing>
-          <wp:inline distT="0" distB="0" distL="0" distR="0" wp14:anchorId="0F463CCE" wp14:editId="5DB1F93F">
-            <wp:extent cx="5943600" cy="4780280"/>
-            <wp:effectExtent l="0" t="0" r="0" b="1270"/>
-            <wp:docPr id="5" name="Picture 5"/>
+          <wp:inline distT="0" distB="0" distL="0" distR="0" wp14:anchorId="493EF798" wp14:editId="17BAF6F9">
+            <wp:extent cx="5943600" cy="3669665"/>
+            <wp:effectExtent l="0" t="0" r="0" b="6985"/>
+            <wp:docPr id="2" name="Picture 2" descr="A screenshot of a computer screen&#10;&#10;Description automatically generated"/>
             <wp:cNvGraphicFramePr>
               <a:graphicFrameLocks xmlns:a="http://schemas.openxmlformats.org/drawingml/2006/main" noChangeAspect="1"/>
             </wp:cNvGraphicFramePr>
@@ -527,7 +980,7 @@
                   <pic:spPr>
                     <a:xfrm>
                       <a:off x="0" y="0"/>
-                      <a:ext cx="5943600" cy="4780280"/>
+                      <a:ext cx="5943600" cy="3669665"/>
                     </a:xfrm>
                     <a:prstGeom prst="rect">
                       <a:avLst/>
@@ -542,6 +995,498 @@
     </w:p>
     <w:p/>
     <w:p>
+      <w:r>
+        <w:br w:type="page"/>
+      </w:r>
+    </w:p>
+    <w:p>
+      <w:pPr>
+        <w:pStyle w:val="Heading2"/>
+      </w:pPr>
+      <w:bookmarkStart w:id="4" w:name="_Toc31191449"/>
+      <w:r>
+        <w:lastRenderedPageBreak/>
+        <w:t xml:space="preserve">Tab </w:t>
+      </w:r>
+      <w:r>
+        <w:t>.</w:t>
+      </w:r>
+      <w:r>
+        <w:t>Net Versions</w:t>
+      </w:r>
+      <w:bookmarkEnd w:id="4"/>
+    </w:p>
+    <w:p/>
+    <w:p>
+      <w:r>
+        <w:rPr>
+          <w:noProof/>
+        </w:rPr>
+        <w:drawing>
+          <wp:inline distT="0" distB="0" distL="0" distR="0" wp14:anchorId="2A16D557" wp14:editId="3A6B9CED">
+            <wp:extent cx="5943600" cy="4713605"/>
+            <wp:effectExtent l="0" t="0" r="0" b="0"/>
+            <wp:docPr id="3" name="Picture 3" descr="A screenshot of a social media post&#10;&#10;Description automatically generated"/>
+            <wp:cNvGraphicFramePr>
+              <a:graphicFrameLocks xmlns:a="http://schemas.openxmlformats.org/drawingml/2006/main" noChangeAspect="1"/>
+            </wp:cNvGraphicFramePr>
+            <a:graphic xmlns:a="http://schemas.openxmlformats.org/drawingml/2006/main">
+              <a:graphicData uri="http://schemas.openxmlformats.org/drawingml/2006/picture">
+                <pic:pic xmlns:pic="http://schemas.openxmlformats.org/drawingml/2006/picture">
+                  <pic:nvPicPr>
+                    <pic:cNvPr id="1" name=""/>
+                    <pic:cNvPicPr/>
+                  </pic:nvPicPr>
+                  <pic:blipFill>
+                    <a:blip r:embed="rId9"/>
+                    <a:stretch>
+                      <a:fillRect/>
+                    </a:stretch>
+                  </pic:blipFill>
+                  <pic:spPr>
+                    <a:xfrm>
+                      <a:off x="0" y="0"/>
+                      <a:ext cx="5943600" cy="4713605"/>
+                    </a:xfrm>
+                    <a:prstGeom prst="rect">
+                      <a:avLst/>
+                    </a:prstGeom>
+                  </pic:spPr>
+                </pic:pic>
+              </a:graphicData>
+            </a:graphic>
+          </wp:inline>
+        </w:drawing>
+      </w:r>
+    </w:p>
+    <w:p>
+      <w:r>
+        <w:br w:type="page"/>
+      </w:r>
+    </w:p>
+    <w:p>
+      <w:pPr>
+        <w:pStyle w:val="Heading2"/>
+      </w:pPr>
+      <w:bookmarkStart w:id="5" w:name="_Toc31191450"/>
+      <w:r>
+        <w:lastRenderedPageBreak/>
+        <w:t>Tab Find User Extensions</w:t>
+      </w:r>
+      <w:bookmarkEnd w:id="5"/>
+    </w:p>
+    <w:p/>
+    <w:p>
+      <w:r>
+        <w:rPr>
+          <w:noProof/>
+        </w:rPr>
+        <w:drawing>
+          <wp:inline distT="0" distB="0" distL="0" distR="0" wp14:anchorId="25F8B0C6" wp14:editId="06A27FEB">
+            <wp:extent cx="5943600" cy="5298440"/>
+            <wp:effectExtent l="0" t="0" r="0" b="0"/>
+            <wp:docPr id="4" name="Picture 4" descr="A screenshot of a cell phone&#10;&#10;Description automatically generated"/>
+            <wp:cNvGraphicFramePr>
+              <a:graphicFrameLocks xmlns:a="http://schemas.openxmlformats.org/drawingml/2006/main" noChangeAspect="1"/>
+            </wp:cNvGraphicFramePr>
+            <a:graphic xmlns:a="http://schemas.openxmlformats.org/drawingml/2006/main">
+              <a:graphicData uri="http://schemas.openxmlformats.org/drawingml/2006/picture">
+                <pic:pic xmlns:pic="http://schemas.openxmlformats.org/drawingml/2006/picture">
+                  <pic:nvPicPr>
+                    <pic:cNvPr id="1" name=""/>
+                    <pic:cNvPicPr/>
+                  </pic:nvPicPr>
+                  <pic:blipFill>
+                    <a:blip r:embed="rId10"/>
+                    <a:stretch>
+                      <a:fillRect/>
+                    </a:stretch>
+                  </pic:blipFill>
+                  <pic:spPr>
+                    <a:xfrm>
+                      <a:off x="0" y="0"/>
+                      <a:ext cx="5943600" cy="5298440"/>
+                    </a:xfrm>
+                    <a:prstGeom prst="rect">
+                      <a:avLst/>
+                    </a:prstGeom>
+                  </pic:spPr>
+                </pic:pic>
+              </a:graphicData>
+            </a:graphic>
+          </wp:inline>
+        </w:drawing>
+      </w:r>
+    </w:p>
+    <w:p>
+      <w:r>
+        <w:br w:type="page"/>
+      </w:r>
+    </w:p>
+    <w:p>
+      <w:pPr>
+        <w:pStyle w:val="Heading2"/>
+      </w:pPr>
+      <w:bookmarkStart w:id="6" w:name="_Toc31191451"/>
+      <w:r>
+        <w:lastRenderedPageBreak/>
+        <w:t>Headless Workflow and Recommendations</w:t>
+      </w:r>
+      <w:bookmarkEnd w:id="6"/>
+    </w:p>
+    <w:p/>
+    <w:p>
+      <w:r>
+        <w:t>Achieving success when building a headless application often depends upon selecting and using the correct components (DLLs). It is a bit confusing because these DLLs – although delivered with your Simio product – are best moved to a totally separate and independent location where your executable resides.</w:t>
+      </w:r>
+    </w:p>
+    <w:p>
+      <w:r>
+        <w:t>This has the advantage of protecting your application (which are often production oriented) from updates or upgrades to the Simio software.</w:t>
+      </w:r>
+    </w:p>
+    <w:p>
+      <w:r>
+        <w:t>Additionally, when you are building your application (e.g. with Visual Studio) you should reference the DLLs from your headless environment, since this is what your generated executable will expect.</w:t>
+      </w:r>
+    </w:p>
+    <w:p>
+      <w:r>
+        <w:t>The diagram below illustrates this workflow.</w:t>
+      </w:r>
+    </w:p>
+    <w:p>
+      <w:r>
+        <w:rPr>
+          <w:noProof/>
+        </w:rPr>
+        <w:drawing>
+          <wp:inline distT="0" distB="0" distL="0" distR="0" wp14:anchorId="0C09CEB6" wp14:editId="57D83AEA">
+            <wp:extent cx="5629275" cy="4590757"/>
+            <wp:effectExtent l="0" t="0" r="0" b="635"/>
+            <wp:docPr id="7" name="Picture 7" descr="A close up of a map&#10;&#10;Description automatically generated"/>
+            <wp:cNvGraphicFramePr>
+              <a:graphicFrameLocks xmlns:a="http://schemas.openxmlformats.org/drawingml/2006/main" noChangeAspect="1"/>
+            </wp:cNvGraphicFramePr>
+            <a:graphic xmlns:a="http://schemas.openxmlformats.org/drawingml/2006/main">
+              <a:graphicData uri="http://schemas.openxmlformats.org/drawingml/2006/picture">
+                <pic:pic xmlns:pic="http://schemas.openxmlformats.org/drawingml/2006/picture">
+                  <pic:nvPicPr>
+                    <pic:cNvPr id="1" name=""/>
+                    <pic:cNvPicPr/>
+                  </pic:nvPicPr>
+                  <pic:blipFill>
+                    <a:blip r:embed="rId11"/>
+                    <a:stretch>
+                      <a:fillRect/>
+                    </a:stretch>
+                  </pic:blipFill>
+                  <pic:spPr>
+                    <a:xfrm>
+                      <a:off x="0" y="0"/>
+                      <a:ext cx="5636269" cy="4596460"/>
+                    </a:xfrm>
+                    <a:prstGeom prst="rect">
+                      <a:avLst/>
+                    </a:prstGeom>
+                  </pic:spPr>
+                </pic:pic>
+              </a:graphicData>
+            </a:graphic>
+          </wp:inline>
+        </w:drawing>
+      </w:r>
+    </w:p>
+    <w:p/>
+    <w:p>
+      <w:r>
+        <w:br w:type="page"/>
+      </w:r>
+    </w:p>
+    <w:p/>
+    <w:p>
+      <w:pPr>
+        <w:pStyle w:val="Heading3"/>
+      </w:pPr>
+      <w:bookmarkStart w:id="7" w:name="_Toc31191452"/>
+      <w:r>
+        <w:t>Tabs Headless Builder and Headless Run</w:t>
+      </w:r>
+      <w:bookmarkEnd w:id="7"/>
+    </w:p>
+    <w:p/>
+    <w:p>
+      <w:r>
+        <w:rPr>
+          <w:noProof/>
+        </w:rPr>
+        <w:drawing>
+          <wp:inline distT="0" distB="0" distL="0" distR="0" wp14:anchorId="6B69EEFC" wp14:editId="0C429A1D">
+            <wp:extent cx="6550451" cy="4229100"/>
+            <wp:effectExtent l="0" t="0" r="3175" b="0"/>
+            <wp:docPr id="6" name="Picture 6" descr="A screenshot of a social media post&#10;&#10;Description automatically generated"/>
+            <wp:cNvGraphicFramePr>
+              <a:graphicFrameLocks xmlns:a="http://schemas.openxmlformats.org/drawingml/2006/main" noChangeAspect="1"/>
+            </wp:cNvGraphicFramePr>
+            <a:graphic xmlns:a="http://schemas.openxmlformats.org/drawingml/2006/main">
+              <a:graphicData uri="http://schemas.openxmlformats.org/drawingml/2006/picture">
+                <pic:pic xmlns:pic="http://schemas.openxmlformats.org/drawingml/2006/picture">
+                  <pic:nvPicPr>
+                    <pic:cNvPr id="1" name=""/>
+                    <pic:cNvPicPr/>
+                  </pic:nvPicPr>
+                  <pic:blipFill>
+                    <a:blip r:embed="rId12"/>
+                    <a:stretch>
+                      <a:fillRect/>
+                    </a:stretch>
+                  </pic:blipFill>
+                  <pic:spPr>
+                    <a:xfrm>
+                      <a:off x="0" y="0"/>
+                      <a:ext cx="6555010" cy="4232044"/>
+                    </a:xfrm>
+                    <a:prstGeom prst="rect">
+                      <a:avLst/>
+                    </a:prstGeom>
+                  </pic:spPr>
+                </pic:pic>
+              </a:graphicData>
+            </a:graphic>
+          </wp:inline>
+        </w:drawing>
+      </w:r>
+    </w:p>
+    <w:p/>
+    <w:p/>
+    <w:p/>
+    <w:p>
+      <w:r>
+        <w:br w:type="page"/>
+      </w:r>
+    </w:p>
+    <w:p>
+      <w:pPr>
+        <w:pStyle w:val="Heading3"/>
+      </w:pPr>
+      <w:r>
+        <w:lastRenderedPageBreak/>
+        <w:t>Headless Debugging</w:t>
+      </w:r>
+    </w:p>
+    <w:p/>
+    <w:p>
+      <w:r>
+        <w:t>One of the hardest things to determine is what DLLs are required, and/or what the dependencies between the DLLs is.</w:t>
+      </w:r>
+    </w:p>
+    <w:p>
+      <w:r>
+        <w:t>There are two free tools that can help with this:</w:t>
+      </w:r>
+    </w:p>
+    <w:p>
+      <w:pPr>
+        <w:numPr>
+          <w:ilvl w:val="0"/>
+          <w:numId w:val="10"/>
+        </w:numPr>
+      </w:pPr>
+      <w:r>
+        <w:t xml:space="preserve">Process Explorer from </w:t>
+      </w:r>
+      <w:proofErr w:type="spellStart"/>
+      <w:r>
+        <w:t>SysInternals</w:t>
+      </w:r>
+      <w:proofErr w:type="spellEnd"/>
+      <w:r>
+        <w:t xml:space="preserve"> (Microsoft)</w:t>
+      </w:r>
+    </w:p>
+    <w:p>
+      <w:pPr>
+        <w:numPr>
+          <w:ilvl w:val="0"/>
+          <w:numId w:val="10"/>
+        </w:numPr>
+      </w:pPr>
+      <w:proofErr w:type="spellStart"/>
+      <w:r>
+        <w:t>DotnetPeek</w:t>
+      </w:r>
+      <w:proofErr w:type="spellEnd"/>
+      <w:r>
+        <w:t xml:space="preserve"> from JetBrains</w:t>
+      </w:r>
+    </w:p>
+    <w:p/>
+    <w:p>
+      <w:proofErr w:type="spellStart"/>
+      <w:r>
+        <w:t>ProcessExplorer</w:t>
+      </w:r>
+      <w:proofErr w:type="spellEnd"/>
+      <w:r>
+        <w:t xml:space="preserve"> can be used to examine a running program</w:t>
+      </w:r>
+      <w:r>
+        <w:t>. This is incredibly useful because we can see what DLLs are employed regardless of when they were loaded.</w:t>
+      </w:r>
+    </w:p>
+    <w:p/>
+    <w:p>
+      <w:r>
+        <w:drawing>
+          <wp:inline distT="0" distB="0" distL="0" distR="0" wp14:anchorId="6BFAFB28" wp14:editId="437483C7">
+            <wp:extent cx="5943600" cy="4723130"/>
+            <wp:effectExtent l="0" t="0" r="0" b="1270"/>
+            <wp:docPr id="5" name="Picture 5" descr="A screenshot of a computer&#10;&#10;Description automatically generated"/>
+            <wp:cNvGraphicFramePr>
+              <a:graphicFrameLocks xmlns:a="http://schemas.openxmlformats.org/drawingml/2006/main" noChangeAspect="1"/>
+            </wp:cNvGraphicFramePr>
+            <a:graphic xmlns:a="http://schemas.openxmlformats.org/drawingml/2006/main">
+              <a:graphicData uri="http://schemas.openxmlformats.org/drawingml/2006/picture">
+                <pic:pic xmlns:pic="http://schemas.openxmlformats.org/drawingml/2006/picture">
+                  <pic:nvPicPr>
+                    <pic:cNvPr id="1" name=""/>
+                    <pic:cNvPicPr/>
+                  </pic:nvPicPr>
+                  <pic:blipFill>
+                    <a:blip r:embed="rId13"/>
+                    <a:stretch>
+                      <a:fillRect/>
+                    </a:stretch>
+                  </pic:blipFill>
+                  <pic:spPr>
+                    <a:xfrm>
+                      <a:off x="0" y="0"/>
+                      <a:ext cx="5943600" cy="4723130"/>
+                    </a:xfrm>
+                    <a:prstGeom prst="rect">
+                      <a:avLst/>
+                    </a:prstGeom>
+                  </pic:spPr>
+                </pic:pic>
+              </a:graphicData>
+            </a:graphic>
+          </wp:inline>
+        </w:drawing>
+      </w:r>
+    </w:p>
+    <w:p>
+      <w:r>
+        <w:lastRenderedPageBreak/>
+        <w:t>A</w:t>
+      </w:r>
+    </w:p>
+    <w:p>
+      <w:r>
+        <w:t>So, in the example above</w:t>
+      </w:r>
+      <w:r>
+        <w:t xml:space="preserve"> the included DLLs are shown.</w:t>
+      </w:r>
+    </w:p>
+    <w:p/>
+    <w:p>
+      <w:r>
+        <w:t xml:space="preserve">Below is </w:t>
+      </w:r>
+      <w:proofErr w:type="spellStart"/>
+      <w:r>
+        <w:t>ProcessExplorer</w:t>
+      </w:r>
+      <w:proofErr w:type="spellEnd"/>
+      <w:r>
+        <w:t xml:space="preserve"> being applied against Simio with the same model being run.</w:t>
+      </w:r>
+    </w:p>
+    <w:p/>
+    <w:p>
+      <w:r>
+        <w:drawing>
+          <wp:inline distT="0" distB="0" distL="0" distR="0" wp14:anchorId="73F1770E" wp14:editId="23DE946A">
+            <wp:extent cx="5943600" cy="3126105"/>
+            <wp:effectExtent l="0" t="0" r="0" b="0"/>
+            <wp:docPr id="8" name="Picture 8" descr="A screenshot of a computer&#10;&#10;Description automatically generated"/>
+            <wp:cNvGraphicFramePr>
+              <a:graphicFrameLocks xmlns:a="http://schemas.openxmlformats.org/drawingml/2006/main" noChangeAspect="1"/>
+            </wp:cNvGraphicFramePr>
+            <a:graphic xmlns:a="http://schemas.openxmlformats.org/drawingml/2006/main">
+              <a:graphicData uri="http://schemas.openxmlformats.org/drawingml/2006/picture">
+                <pic:pic xmlns:pic="http://schemas.openxmlformats.org/drawingml/2006/picture">
+                  <pic:nvPicPr>
+                    <pic:cNvPr id="1" name=""/>
+                    <pic:cNvPicPr/>
+                  </pic:nvPicPr>
+                  <pic:blipFill>
+                    <a:blip r:embed="rId14"/>
+                    <a:stretch>
+                      <a:fillRect/>
+                    </a:stretch>
+                  </pic:blipFill>
+                  <pic:spPr>
+                    <a:xfrm>
+                      <a:off x="0" y="0"/>
+                      <a:ext cx="5943600" cy="3126105"/>
+                    </a:xfrm>
+                    <a:prstGeom prst="rect">
+                      <a:avLst/>
+                    </a:prstGeom>
+                  </pic:spPr>
+                </pic:pic>
+              </a:graphicData>
+            </a:graphic>
+          </wp:inline>
+        </w:drawing>
+      </w:r>
+    </w:p>
+    <w:p>
+      <w:r>
+        <w:t>And below is the result of one of the example projects “</w:t>
+      </w:r>
+      <w:proofErr w:type="spellStart"/>
+      <w:r>
+        <w:t>HeadlessFormsExperiment</w:t>
+      </w:r>
+      <w:proofErr w:type="spellEnd"/>
+      <w:r>
+        <w:t>” which uses the call “</w:t>
+      </w:r>
+      <w:proofErr w:type="spellStart"/>
+      <w:proofErr w:type="gramStart"/>
+      <w:r>
+        <w:t>System.Appdomain.CurrentDomain.BaseDirectory</w:t>
+      </w:r>
+      <w:proofErr w:type="spellEnd"/>
+      <w:proofErr w:type="gramEnd"/>
+      <w:r>
+        <w:t>” to pick up the location of the HeadlessFormsExperiment.exe to locate all of the DLLs.</w:t>
+      </w:r>
+    </w:p>
+    <w:p/>
+    <w:p>
+      <w:bookmarkStart w:id="8" w:name="_GoBack"/>
+      <w:bookmarkEnd w:id="8"/>
+    </w:p>
+    <w:p>
+      <w:r>
+        <w:br w:type="page"/>
+      </w:r>
+    </w:p>
+    <w:p>
+      <w:r>
+        <w:lastRenderedPageBreak/>
+        <w:t>Tab Logs and Settings</w:t>
+      </w:r>
+    </w:p>
+    <w:p>
+      <w:r>
+        <w:br w:type="page"/>
+      </w:r>
+    </w:p>
+    <w:p>
       <w:pPr>
         <w:rPr>
           <w:rFonts w:asciiTheme="majorHAnsi" w:eastAsiaTheme="majorEastAsia" w:hAnsiTheme="majorHAnsi" w:cstheme="majorBidi"/>
@@ -550,21 +1495,16 @@
           <w:szCs w:val="32"/>
         </w:rPr>
       </w:pPr>
-      <w:r>
-        <w:lastRenderedPageBreak/>
-        <w:br w:type="page"/>
-      </w:r>
     </w:p>
     <w:p>
       <w:pPr>
         <w:pStyle w:val="Heading1"/>
       </w:pPr>
-      <w:bookmarkStart w:id="4" w:name="_Toc512945338"/>
-      <w:r>
-        <w:lastRenderedPageBreak/>
+      <w:bookmarkStart w:id="9" w:name="_Toc31191453"/>
+      <w:r>
         <w:t>Installing the Simio API Helper</w:t>
       </w:r>
-      <w:bookmarkEnd w:id="4"/>
+      <w:bookmarkEnd w:id="9"/>
     </w:p>
     <w:p>
       <w:r>
@@ -583,7 +1523,7 @@
       </w:r>
     </w:p>
     <w:sectPr>
-      <w:headerReference w:type="default" r:id="rId9"/>
+      <w:headerReference w:type="default" r:id="rId15"/>
       <w:pgSz w:w="12240" w:h="15840"/>
       <w:pgMar w:top="1440" w:right="1440" w:bottom="1440" w:left="1440" w:header="720" w:footer="720" w:gutter="0"/>
       <w:cols w:space="720"/>
@@ -873,6 +1813,95 @@
     </w:lvl>
   </w:abstractNum>
   <w:abstractNum w:abstractNumId="1" w15:restartNumberingAfterBreak="0">
+    <w:nsid w:val="3165230F"/>
+    <w:multiLevelType w:val="hybridMultilevel"/>
+    <w:tmpl w:val="451A7BA2"/>
+    <w:lvl w:ilvl="0" w:tplc="0409000F">
+      <w:start w:val="1"/>
+      <w:numFmt w:val="decimal"/>
+      <w:lvlText w:val="%1."/>
+      <w:lvlJc w:val="left"/>
+      <w:pPr>
+        <w:ind w:left="720" w:hanging="360"/>
+      </w:pPr>
+      <w:rPr>
+        <w:rFonts w:hint="default"/>
+      </w:rPr>
+    </w:lvl>
+    <w:lvl w:ilvl="1" w:tplc="04090019" w:tentative="1">
+      <w:start w:val="1"/>
+      <w:numFmt w:val="lowerLetter"/>
+      <w:lvlText w:val="%2."/>
+      <w:lvlJc w:val="left"/>
+      <w:pPr>
+        <w:ind w:left="1440" w:hanging="360"/>
+      </w:pPr>
+    </w:lvl>
+    <w:lvl w:ilvl="2" w:tplc="0409001B" w:tentative="1">
+      <w:start w:val="1"/>
+      <w:numFmt w:val="lowerRoman"/>
+      <w:lvlText w:val="%3."/>
+      <w:lvlJc w:val="right"/>
+      <w:pPr>
+        <w:ind w:left="2160" w:hanging="180"/>
+      </w:pPr>
+    </w:lvl>
+    <w:lvl w:ilvl="3" w:tplc="0409000F" w:tentative="1">
+      <w:start w:val="1"/>
+      <w:numFmt w:val="decimal"/>
+      <w:lvlText w:val="%4."/>
+      <w:lvlJc w:val="left"/>
+      <w:pPr>
+        <w:ind w:left="2880" w:hanging="360"/>
+      </w:pPr>
+    </w:lvl>
+    <w:lvl w:ilvl="4" w:tplc="04090019" w:tentative="1">
+      <w:start w:val="1"/>
+      <w:numFmt w:val="lowerLetter"/>
+      <w:lvlText w:val="%5."/>
+      <w:lvlJc w:val="left"/>
+      <w:pPr>
+        <w:ind w:left="3600" w:hanging="360"/>
+      </w:pPr>
+    </w:lvl>
+    <w:lvl w:ilvl="5" w:tplc="0409001B" w:tentative="1">
+      <w:start w:val="1"/>
+      <w:numFmt w:val="lowerRoman"/>
+      <w:lvlText w:val="%6."/>
+      <w:lvlJc w:val="right"/>
+      <w:pPr>
+        <w:ind w:left="4320" w:hanging="180"/>
+      </w:pPr>
+    </w:lvl>
+    <w:lvl w:ilvl="6" w:tplc="0409000F" w:tentative="1">
+      <w:start w:val="1"/>
+      <w:numFmt w:val="decimal"/>
+      <w:lvlText w:val="%7."/>
+      <w:lvlJc w:val="left"/>
+      <w:pPr>
+        <w:ind w:left="5040" w:hanging="360"/>
+      </w:pPr>
+    </w:lvl>
+    <w:lvl w:ilvl="7" w:tplc="04090019" w:tentative="1">
+      <w:start w:val="1"/>
+      <w:numFmt w:val="lowerLetter"/>
+      <w:lvlText w:val="%8."/>
+      <w:lvlJc w:val="left"/>
+      <w:pPr>
+        <w:ind w:left="5760" w:hanging="360"/>
+      </w:pPr>
+    </w:lvl>
+    <w:lvl w:ilvl="8" w:tplc="0409001B" w:tentative="1">
+      <w:start w:val="1"/>
+      <w:numFmt w:val="lowerRoman"/>
+      <w:lvlText w:val="%9."/>
+      <w:lvlJc w:val="right"/>
+      <w:pPr>
+        <w:ind w:left="6480" w:hanging="180"/>
+      </w:pPr>
+    </w:lvl>
+  </w:abstractNum>
+  <w:abstractNum w:abstractNumId="2" w15:restartNumberingAfterBreak="0">
     <w:nsid w:val="33A21980"/>
     <w:multiLevelType w:val="hybridMultilevel"/>
     <w:tmpl w:val="AE1E623E"/>
@@ -961,7 +1990,7 @@
       </w:pPr>
     </w:lvl>
   </w:abstractNum>
-  <w:abstractNum w:abstractNumId="2" w15:restartNumberingAfterBreak="0">
+  <w:abstractNum w:abstractNumId="3" w15:restartNumberingAfterBreak="0">
     <w:nsid w:val="3855579C"/>
     <w:multiLevelType w:val="hybridMultilevel"/>
     <w:tmpl w:val="A5C4CF3E"/>
@@ -1050,7 +2079,7 @@
       </w:pPr>
     </w:lvl>
   </w:abstractNum>
-  <w:abstractNum w:abstractNumId="3" w15:restartNumberingAfterBreak="0">
+  <w:abstractNum w:abstractNumId="4" w15:restartNumberingAfterBreak="0">
     <w:nsid w:val="3EDB2376"/>
     <w:multiLevelType w:val="hybridMultilevel"/>
     <w:tmpl w:val="AE240636"/>
@@ -1163,7 +2192,7 @@
       </w:rPr>
     </w:lvl>
   </w:abstractNum>
-  <w:abstractNum w:abstractNumId="4" w15:restartNumberingAfterBreak="0">
+  <w:abstractNum w:abstractNumId="5" w15:restartNumberingAfterBreak="0">
     <w:nsid w:val="417D1BA4"/>
     <w:multiLevelType w:val="hybridMultilevel"/>
     <w:tmpl w:val="993E4844"/>
@@ -1252,7 +2281,7 @@
       </w:pPr>
     </w:lvl>
   </w:abstractNum>
-  <w:abstractNum w:abstractNumId="5" w15:restartNumberingAfterBreak="0">
+  <w:abstractNum w:abstractNumId="6" w15:restartNumberingAfterBreak="0">
     <w:nsid w:val="5DA0075D"/>
     <w:multiLevelType w:val="hybridMultilevel"/>
     <w:tmpl w:val="C38ED9BC"/>
@@ -1341,7 +2370,7 @@
       </w:pPr>
     </w:lvl>
   </w:abstractNum>
-  <w:abstractNum w:abstractNumId="6" w15:restartNumberingAfterBreak="0">
+  <w:abstractNum w:abstractNumId="7" w15:restartNumberingAfterBreak="0">
     <w:nsid w:val="6C845AA5"/>
     <w:multiLevelType w:val="hybridMultilevel"/>
     <w:tmpl w:val="5B2AC406"/>
@@ -1430,7 +2459,7 @@
       </w:pPr>
     </w:lvl>
   </w:abstractNum>
-  <w:abstractNum w:abstractNumId="7" w15:restartNumberingAfterBreak="0">
+  <w:abstractNum w:abstractNumId="8" w15:restartNumberingAfterBreak="0">
     <w:nsid w:val="773D3360"/>
     <w:multiLevelType w:val="hybridMultilevel"/>
     <w:tmpl w:val="899CBB50"/>
@@ -1519,29 +2548,124 @@
       </w:pPr>
     </w:lvl>
   </w:abstractNum>
+  <w:abstractNum w:abstractNumId="9" w15:restartNumberingAfterBreak="0">
+    <w:nsid w:val="77AD78CA"/>
+    <w:multiLevelType w:val="hybridMultilevel"/>
+    <w:tmpl w:val="74C083FA"/>
+    <w:lvl w:ilvl="0" w:tplc="0409000F">
+      <w:start w:val="1"/>
+      <w:numFmt w:val="decimal"/>
+      <w:lvlText w:val="%1."/>
+      <w:lvlJc w:val="left"/>
+      <w:pPr>
+        <w:ind w:left="720" w:hanging="360"/>
+      </w:pPr>
+      <w:rPr>
+        <w:rFonts w:hint="default"/>
+      </w:rPr>
+    </w:lvl>
+    <w:lvl w:ilvl="1" w:tplc="04090019" w:tentative="1">
+      <w:start w:val="1"/>
+      <w:numFmt w:val="lowerLetter"/>
+      <w:lvlText w:val="%2."/>
+      <w:lvlJc w:val="left"/>
+      <w:pPr>
+        <w:ind w:left="1440" w:hanging="360"/>
+      </w:pPr>
+    </w:lvl>
+    <w:lvl w:ilvl="2" w:tplc="0409001B" w:tentative="1">
+      <w:start w:val="1"/>
+      <w:numFmt w:val="lowerRoman"/>
+      <w:lvlText w:val="%3."/>
+      <w:lvlJc w:val="right"/>
+      <w:pPr>
+        <w:ind w:left="2160" w:hanging="180"/>
+      </w:pPr>
+    </w:lvl>
+    <w:lvl w:ilvl="3" w:tplc="0409000F" w:tentative="1">
+      <w:start w:val="1"/>
+      <w:numFmt w:val="decimal"/>
+      <w:lvlText w:val="%4."/>
+      <w:lvlJc w:val="left"/>
+      <w:pPr>
+        <w:ind w:left="2880" w:hanging="360"/>
+      </w:pPr>
+    </w:lvl>
+    <w:lvl w:ilvl="4" w:tplc="04090019" w:tentative="1">
+      <w:start w:val="1"/>
+      <w:numFmt w:val="lowerLetter"/>
+      <w:lvlText w:val="%5."/>
+      <w:lvlJc w:val="left"/>
+      <w:pPr>
+        <w:ind w:left="3600" w:hanging="360"/>
+      </w:pPr>
+    </w:lvl>
+    <w:lvl w:ilvl="5" w:tplc="0409001B" w:tentative="1">
+      <w:start w:val="1"/>
+      <w:numFmt w:val="lowerRoman"/>
+      <w:lvlText w:val="%6."/>
+      <w:lvlJc w:val="right"/>
+      <w:pPr>
+        <w:ind w:left="4320" w:hanging="180"/>
+      </w:pPr>
+    </w:lvl>
+    <w:lvl w:ilvl="6" w:tplc="0409000F" w:tentative="1">
+      <w:start w:val="1"/>
+      <w:numFmt w:val="decimal"/>
+      <w:lvlText w:val="%7."/>
+      <w:lvlJc w:val="left"/>
+      <w:pPr>
+        <w:ind w:left="5040" w:hanging="360"/>
+      </w:pPr>
+    </w:lvl>
+    <w:lvl w:ilvl="7" w:tplc="04090019" w:tentative="1">
+      <w:start w:val="1"/>
+      <w:numFmt w:val="lowerLetter"/>
+      <w:lvlText w:val="%8."/>
+      <w:lvlJc w:val="left"/>
+      <w:pPr>
+        <w:ind w:left="5760" w:hanging="360"/>
+      </w:pPr>
+    </w:lvl>
+    <w:lvl w:ilvl="8" w:tplc="0409001B" w:tentative="1">
+      <w:start w:val="1"/>
+      <w:numFmt w:val="lowerRoman"/>
+      <w:lvlText w:val="%9."/>
+      <w:lvlJc w:val="right"/>
+      <w:pPr>
+        <w:ind w:left="6480" w:hanging="180"/>
+      </w:pPr>
+    </w:lvl>
+  </w:abstractNum>
   <w:num w:numId="1">
-    <w:abstractNumId w:val="6"/>
+    <w:abstractNumId w:val="7"/>
   </w:num>
   <w:num w:numId="2">
-    <w:abstractNumId w:val="1"/>
+    <w:abstractNumId w:val="2"/>
   </w:num>
   <w:num w:numId="3">
     <w:abstractNumId w:val="0"/>
   </w:num>
   <w:num w:numId="4">
-    <w:abstractNumId w:val="2"/>
+    <w:abstractNumId w:val="3"/>
   </w:num>
   <w:num w:numId="5">
-    <w:abstractNumId w:val="7"/>
+    <w:abstractNumId w:val="8"/>
   </w:num>
   <w:num w:numId="6">
+    <w:abstractNumId w:val="5"/>
+  </w:num>
+  <w:num w:numId="7">
     <w:abstractNumId w:val="4"/>
   </w:num>
-  <w:num w:numId="7">
-    <w:abstractNumId w:val="3"/>
+  <w:num w:numId="8">
+    <w:abstractNumId w:val="6"/>
   </w:num>
-  <w:num w:numId="8">
-    <w:abstractNumId w:val="5"/>
+  <w:num w:numId="9">
+    <w:abstractNumId w:val="9"/>
+  </w:num>
+  <w:num w:numId="10">
+    <w:abstractNumId w:val="1"/>
   </w:num>
 </w:numbering>
 </file>
@@ -2544,7 +3668,7 @@
 </file>
 
 <file path=customXml/itemProps1.xml><?xml version="1.0" encoding="utf-8"?>
-<ds:datastoreItem xmlns:ds="http://schemas.openxmlformats.org/officeDocument/2006/customXml" ds:itemID="{AC798E2F-3E96-421A-91F9-285D7ACB2C17}">
+<ds:datastoreItem xmlns:ds="http://schemas.openxmlformats.org/officeDocument/2006/customXml" ds:itemID="{5F674829-1115-408C-B862-105008283484}">
   <ds:schemaRefs>
     <ds:schemaRef ds:uri="http://schemas.openxmlformats.org/officeDocument/2006/bibliography"/>
   </ds:schemaRefs>

</xml_diff>

<commit_message>
Fixed bugs in Build tab: Cleared checkbox and set roam license checked.
</commit_message>
<xml_diff>
--- a/Documentation/Simio API Note - Simio API Helper.docx
+++ b/Documentation/Simio API Note - Simio API Helper.docx
@@ -497,7 +497,21 @@
                 <w:rStyle w:val="Hyperlink"/>
                 <w:noProof/>
               </w:rPr>
-              <w:t>Headless Workflow and Recommendations</w:t>
+              <w:t xml:space="preserve">Headless </w:t>
+            </w:r>
+            <w:r>
+              <w:rPr>
+                <w:rStyle w:val="Hyperlink"/>
+                <w:noProof/>
+              </w:rPr>
+              <w:t>W</w:t>
+            </w:r>
+            <w:r>
+              <w:rPr>
+                <w:rStyle w:val="Hyperlink"/>
+                <w:noProof/>
+              </w:rPr>
+              <w:t>orkflow and Recommendations</w:t>
             </w:r>
             <w:r>
               <w:rPr>
@@ -566,21 +580,7 @@
                 <w:rStyle w:val="Hyperlink"/>
                 <w:noProof/>
               </w:rPr>
-              <w:t>Tabs H</w:t>
-            </w:r>
-            <w:r>
-              <w:rPr>
-                <w:rStyle w:val="Hyperlink"/>
-                <w:noProof/>
-              </w:rPr>
-              <w:t>e</w:t>
-            </w:r>
-            <w:r>
-              <w:rPr>
-                <w:rStyle w:val="Hyperlink"/>
-                <w:noProof/>
-              </w:rPr>
-              <w:t>adless Builder and Headless Run</w:t>
+              <w:t>Tabs Headless Builder and Headless Run</w:t>
             </w:r>
             <w:r>
               <w:rPr>
@@ -819,13 +819,8 @@
         <w:lastRenderedPageBreak/>
         <w:t xml:space="preserve">Using </w:t>
       </w:r>
-      <w:proofErr w:type="gramStart"/>
-      <w:r>
-        <w:t>The</w:t>
-      </w:r>
-      <w:proofErr w:type="gramEnd"/>
-      <w:r>
-        <w:t xml:space="preserve"> API Helper.</w:t>
+      <w:r>
+        <w:t>The API Helper.</w:t>
       </w:r>
       <w:bookmarkEnd w:id="2"/>
     </w:p>
@@ -1137,17 +1132,72 @@
     <w:p/>
     <w:p>
       <w:r>
-        <w:t>Achieving success when building a headless application often depends upon selecting and using the correct components (DLLs). It is a bit confusing because these DLLs – although delivered with your Simio product – are best moved to a totally separate and independent location where your executable resides.</w:t>
-      </w:r>
-    </w:p>
-    <w:p>
-      <w:r>
-        <w:t>This has the advantage of protecting your application (which are often production oriented) from updates or upgrades to the Simio software.</w:t>
-      </w:r>
-    </w:p>
-    <w:p>
-      <w:r>
-        <w:t>Additionally, when you are building your application (e.g. with Visual Studio) you should reference the DLLs from your headless environment, since this is what your generated executable will expect.</w:t>
+        <w:t>When you are running Simio from desktop it is not obvious that you are running the Simio Engine with the Simio UI. This is convenient for designing, building, and interacting with your model. However there are several use cases for running your model without the Simio UI using your own custom Headless executable.</w:t>
+      </w:r>
+    </w:p>
+    <w:p>
+      <w:r>
+        <w:t xml:space="preserve">Since Simio is data driven, a common scenario is to have headless application wait for new data, and then bind your model to this data and then write results out to another database. </w:t>
+      </w:r>
+      <w:r>
+        <w:t>Simio has a range of APIs to assist this headless mode, and this API helper will describe how to construct such applications, as well as providing sample projects.</w:t>
+      </w:r>
+    </w:p>
+    <w:p>
+      <w:r>
+        <w:t xml:space="preserve">Achieving success when building a headless application often depends upon selecting and using the correct components (DLLs). It is a bit confusing because </w:t>
+      </w:r>
+      <w:r>
+        <w:t>Simio is very modularized and determining which DLLs to use can be a confusing task.</w:t>
+      </w:r>
+    </w:p>
+    <w:p>
+      <w:r>
+        <w:t xml:space="preserve">First off it is recommended that you put all your components (your custom application and the Simio DLLs into a separate folder). In theory you could use the installation folder, but this would mean that </w:t>
+      </w:r>
+      <w:r>
+        <w:t xml:space="preserve">every time you update Simio you will have to re-test your headless application. And perhaps more importantly, when the Simio UI is running it looks for DLLs (such as custom user extensions) in many places. </w:t>
+      </w:r>
+      <w:r>
+        <w:rPr>
+          <w:b/>
+          <w:bCs/>
+          <w:i/>
+          <w:iCs/>
+        </w:rPr>
+        <w:t>When you are using headless this searching does not occur!</w:t>
+      </w:r>
+      <w:r>
+        <w:t xml:space="preserve"> So you would have to move all the DLLs that your application uses into the Simio installation folder, causing unnecessary clutter and confusion.</w:t>
+      </w:r>
+    </w:p>
+    <w:p>
+      <w:r>
+        <w:t>This has the advantage of protecting your application (which are often production oriented) from updates or upgrades to the Simio software</w:t>
+      </w:r>
+      <w:r>
+        <w:t>, and also you have all of your dependent DLLs in a convenient package for backing up.</w:t>
+      </w:r>
+    </w:p>
+    <w:p>
+      <w:r>
+        <w:t xml:space="preserve">Additionally, when you are building your application (e.g. with Visual Studio) you should reference the DLLs from your headless </w:t>
+      </w:r>
+      <w:r>
+        <w:t xml:space="preserve">environment folder (and </w:t>
+      </w:r>
+      <w:r>
+        <w:rPr>
+          <w:b/>
+          <w:bCs/>
+        </w:rPr>
+        <w:t>not</w:t>
+      </w:r>
+      <w:r>
+        <w:t xml:space="preserve"> the installation folder)</w:t>
+      </w:r>
+      <w:r>
+        <w:t xml:space="preserve"> since this is what your generated executable will expect.</w:t>
       </w:r>
     </w:p>
     <w:p>
@@ -1160,6 +1210,7 @@
         <w:rPr>
           <w:noProof/>
         </w:rPr>
+        <w:lastRenderedPageBreak/>
         <w:drawing>
           <wp:inline distT="0" distB="0" distL="0" distR="0" wp14:anchorId="0C09CEB6" wp14:editId="57D83AEA">
             <wp:extent cx="5629275" cy="4590757"/>
@@ -1200,6 +1251,64 @@
     <w:p/>
     <w:p>
       <w:r>
+        <w:t>The actual code is quite simple and of the form:</w:t>
+      </w:r>
+    </w:p>
+    <w:p>
+      <w:pPr>
+        <w:numPr>
+          <w:ilvl w:val="0"/>
+          <w:numId w:val="11"/>
+        </w:numPr>
+      </w:pPr>
+      <w:r>
+        <w:t>Set the extensions folder (where to look for the DLLs)</w:t>
+      </w:r>
+    </w:p>
+    <w:p>
+      <w:pPr>
+        <w:numPr>
+          <w:ilvl w:val="0"/>
+          <w:numId w:val="11"/>
+        </w:numPr>
+      </w:pPr>
+      <w:r>
+        <w:t>Load the Model (and check for errors)</w:t>
+      </w:r>
+    </w:p>
+    <w:p>
+      <w:pPr>
+        <w:numPr>
+          <w:ilvl w:val="0"/>
+          <w:numId w:val="11"/>
+        </w:numPr>
+      </w:pPr>
+      <w:r>
+        <w:t>Run the Experiment or Plan for the model.</w:t>
+      </w:r>
+    </w:p>
+    <w:p>
+      <w:pPr>
+        <w:numPr>
+          <w:ilvl w:val="0"/>
+          <w:numId w:val="11"/>
+        </w:numPr>
+      </w:pPr>
+      <w:r>
+        <w:t>Optionally Save the results</w:t>
+      </w:r>
+    </w:p>
+    <w:p>
+      <w:r>
+        <w:t>The most common error is to omit Step 1, which tells the Simio Engine where to find its DLLs.</w:t>
+      </w:r>
+    </w:p>
+    <w:p>
+      <w:bookmarkStart w:id="7" w:name="_GoBack"/>
+      <w:bookmarkEnd w:id="7"/>
+    </w:p>
+    <w:p>
+      <w:r>
         <w:br w:type="page"/>
       </w:r>
     </w:p>
@@ -1208,11 +1317,11 @@
       <w:pPr>
         <w:pStyle w:val="Heading3"/>
       </w:pPr>
-      <w:bookmarkStart w:id="7" w:name="_Toc31191452"/>
+      <w:bookmarkStart w:id="8" w:name="_Toc31191452"/>
       <w:r>
         <w:t>Tabs Headless Builder and Headless Run</w:t>
       </w:r>
-      <w:bookmarkEnd w:id="7"/>
+      <w:bookmarkEnd w:id="8"/>
     </w:p>
     <w:p/>
     <w:p>
@@ -1337,6 +1446,9 @@
     <w:p/>
     <w:p>
       <w:r>
+        <w:rPr>
+          <w:noProof/>
+        </w:rPr>
         <w:drawing>
           <wp:inline distT="0" distB="0" distL="0" distR="0" wp14:anchorId="6BFAFB28" wp14:editId="437483C7">
             <wp:extent cx="5943600" cy="4723130"/>
@@ -1405,6 +1517,9 @@
     <w:p/>
     <w:p>
       <w:r>
+        <w:rPr>
+          <w:noProof/>
+        </w:rPr>
         <w:drawing>
           <wp:inline distT="0" distB="0" distL="0" distR="0" wp14:anchorId="73F1770E" wp14:editId="23DE946A">
             <wp:extent cx="5943600" cy="3126105"/>
@@ -1455,21 +1570,16 @@
         <w:t>” which uses the call “</w:t>
       </w:r>
       <w:proofErr w:type="spellStart"/>
-      <w:proofErr w:type="gramStart"/>
       <w:r>
         <w:t>System.Appdomain.CurrentDomain.BaseDirectory</w:t>
       </w:r>
       <w:proofErr w:type="spellEnd"/>
-      <w:proofErr w:type="gramEnd"/>
       <w:r>
         <w:t>” to pick up the location of the HeadlessFormsExperiment.exe to locate all of the DLLs.</w:t>
       </w:r>
     </w:p>
     <w:p/>
-    <w:p>
-      <w:bookmarkStart w:id="8" w:name="_GoBack"/>
-      <w:bookmarkEnd w:id="8"/>
-    </w:p>
+    <w:p/>
     <w:p>
       <w:r>
         <w:br w:type="page"/>
@@ -2460,6 +2570,95 @@
     </w:lvl>
   </w:abstractNum>
   <w:abstractNum w:abstractNumId="8" w15:restartNumberingAfterBreak="0">
+    <w:nsid w:val="6DBD32A0"/>
+    <w:multiLevelType w:val="hybridMultilevel"/>
+    <w:tmpl w:val="99D4C56E"/>
+    <w:lvl w:ilvl="0" w:tplc="0409000F">
+      <w:start w:val="1"/>
+      <w:numFmt w:val="decimal"/>
+      <w:lvlText w:val="%1."/>
+      <w:lvlJc w:val="left"/>
+      <w:pPr>
+        <w:ind w:left="720" w:hanging="360"/>
+      </w:pPr>
+      <w:rPr>
+        <w:rFonts w:hint="default"/>
+      </w:rPr>
+    </w:lvl>
+    <w:lvl w:ilvl="1" w:tplc="04090019" w:tentative="1">
+      <w:start w:val="1"/>
+      <w:numFmt w:val="lowerLetter"/>
+      <w:lvlText w:val="%2."/>
+      <w:lvlJc w:val="left"/>
+      <w:pPr>
+        <w:ind w:left="1440" w:hanging="360"/>
+      </w:pPr>
+    </w:lvl>
+    <w:lvl w:ilvl="2" w:tplc="0409001B" w:tentative="1">
+      <w:start w:val="1"/>
+      <w:numFmt w:val="lowerRoman"/>
+      <w:lvlText w:val="%3."/>
+      <w:lvlJc w:val="right"/>
+      <w:pPr>
+        <w:ind w:left="2160" w:hanging="180"/>
+      </w:pPr>
+    </w:lvl>
+    <w:lvl w:ilvl="3" w:tplc="0409000F" w:tentative="1">
+      <w:start w:val="1"/>
+      <w:numFmt w:val="decimal"/>
+      <w:lvlText w:val="%4."/>
+      <w:lvlJc w:val="left"/>
+      <w:pPr>
+        <w:ind w:left="2880" w:hanging="360"/>
+      </w:pPr>
+    </w:lvl>
+    <w:lvl w:ilvl="4" w:tplc="04090019" w:tentative="1">
+      <w:start w:val="1"/>
+      <w:numFmt w:val="lowerLetter"/>
+      <w:lvlText w:val="%5."/>
+      <w:lvlJc w:val="left"/>
+      <w:pPr>
+        <w:ind w:left="3600" w:hanging="360"/>
+      </w:pPr>
+    </w:lvl>
+    <w:lvl w:ilvl="5" w:tplc="0409001B" w:tentative="1">
+      <w:start w:val="1"/>
+      <w:numFmt w:val="lowerRoman"/>
+      <w:lvlText w:val="%6."/>
+      <w:lvlJc w:val="right"/>
+      <w:pPr>
+        <w:ind w:left="4320" w:hanging="180"/>
+      </w:pPr>
+    </w:lvl>
+    <w:lvl w:ilvl="6" w:tplc="0409000F" w:tentative="1">
+      <w:start w:val="1"/>
+      <w:numFmt w:val="decimal"/>
+      <w:lvlText w:val="%7."/>
+      <w:lvlJc w:val="left"/>
+      <w:pPr>
+        <w:ind w:left="5040" w:hanging="360"/>
+      </w:pPr>
+    </w:lvl>
+    <w:lvl w:ilvl="7" w:tplc="04090019" w:tentative="1">
+      <w:start w:val="1"/>
+      <w:numFmt w:val="lowerLetter"/>
+      <w:lvlText w:val="%8."/>
+      <w:lvlJc w:val="left"/>
+      <w:pPr>
+        <w:ind w:left="5760" w:hanging="360"/>
+      </w:pPr>
+    </w:lvl>
+    <w:lvl w:ilvl="8" w:tplc="0409001B" w:tentative="1">
+      <w:start w:val="1"/>
+      <w:numFmt w:val="lowerRoman"/>
+      <w:lvlText w:val="%9."/>
+      <w:lvlJc w:val="right"/>
+      <w:pPr>
+        <w:ind w:left="6480" w:hanging="180"/>
+      </w:pPr>
+    </w:lvl>
+  </w:abstractNum>
+  <w:abstractNum w:abstractNumId="9" w15:restartNumberingAfterBreak="0">
     <w:nsid w:val="773D3360"/>
     <w:multiLevelType w:val="hybridMultilevel"/>
     <w:tmpl w:val="899CBB50"/>
@@ -2548,7 +2747,7 @@
       </w:pPr>
     </w:lvl>
   </w:abstractNum>
-  <w:abstractNum w:abstractNumId="9" w15:restartNumberingAfterBreak="0">
+  <w:abstractNum w:abstractNumId="10" w15:restartNumberingAfterBreak="0">
     <w:nsid w:val="77AD78CA"/>
     <w:multiLevelType w:val="hybridMultilevel"/>
     <w:tmpl w:val="74C083FA"/>
@@ -2650,7 +2849,7 @@
     <w:abstractNumId w:val="3"/>
   </w:num>
   <w:num w:numId="5">
-    <w:abstractNumId w:val="8"/>
+    <w:abstractNumId w:val="9"/>
   </w:num>
   <w:num w:numId="6">
     <w:abstractNumId w:val="5"/>
@@ -2662,10 +2861,13 @@
     <w:abstractNumId w:val="6"/>
   </w:num>
   <w:num w:numId="9">
-    <w:abstractNumId w:val="9"/>
+    <w:abstractNumId w:val="10"/>
   </w:num>
   <w:num w:numId="10">
     <w:abstractNumId w:val="1"/>
+  </w:num>
+  <w:num w:numId="11">
+    <w:abstractNumId w:val="8"/>
   </w:num>
 </w:numbering>
 </file>
@@ -3668,7 +3870,7 @@
 </file>
 
 <file path=customXml/itemProps1.xml><?xml version="1.0" encoding="utf-8"?>
-<ds:datastoreItem xmlns:ds="http://schemas.openxmlformats.org/officeDocument/2006/customXml" ds:itemID="{5F674829-1115-408C-B862-105008283484}">
+<ds:datastoreItem xmlns:ds="http://schemas.openxmlformats.org/officeDocument/2006/customXml" ds:itemID="{C1BE4B67-BBB6-4CB2-BC3E-C085B3490CAA}">
   <ds:schemaRefs>
     <ds:schemaRef ds:uri="http://schemas.openxmlformats.org/officeDocument/2006/bibliography"/>
   </ds:schemaRefs>

</xml_diff>

<commit_message>
Added helper to select a folder
</commit_message>
<xml_diff>
--- a/Documentation/Simio API Note - Simio API Helper.docx
+++ b/Documentation/Simio API Note - Simio API Helper.docx
@@ -7,6 +7,8 @@
         <w:pStyle w:val="Heading1"/>
       </w:pPr>
       <w:bookmarkStart w:id="0" w:name="_Toc31191445"/>
+      <w:bookmarkStart w:id="1" w:name="_GoBack"/>
+      <w:bookmarkEnd w:id="1"/>
       <w:r>
         <w:t xml:space="preserve">Simio API Note: </w:t>
       </w:r>
@@ -497,21 +499,7 @@
                 <w:rStyle w:val="Hyperlink"/>
                 <w:noProof/>
               </w:rPr>
-              <w:t xml:space="preserve">Headless </w:t>
-            </w:r>
-            <w:r>
-              <w:rPr>
-                <w:rStyle w:val="Hyperlink"/>
-                <w:noProof/>
-              </w:rPr>
-              <w:t>W</w:t>
-            </w:r>
-            <w:r>
-              <w:rPr>
-                <w:rStyle w:val="Hyperlink"/>
-                <w:noProof/>
-              </w:rPr>
-              <w:t>orkflow and Recommendations</w:t>
+              <w:t>Headless Workflow and Recommendations</w:t>
             </w:r>
             <w:r>
               <w:rPr>
@@ -621,7 +609,7 @@
                 <w:noProof/>
                 <w:webHidden/>
               </w:rPr>
-              <w:t>8</w:t>
+              <w:t>9</w:t>
             </w:r>
             <w:r>
               <w:rPr>
@@ -690,7 +678,7 @@
                 <w:noProof/>
                 <w:webHidden/>
               </w:rPr>
-              <w:t>11</w:t>
+              <w:t>13</w:t>
             </w:r>
             <w:r>
               <w:rPr>
@@ -723,11 +711,11 @@
       <w:pPr>
         <w:pStyle w:val="Heading1"/>
       </w:pPr>
-      <w:bookmarkStart w:id="1" w:name="_Toc31191446"/>
+      <w:bookmarkStart w:id="2" w:name="_Toc31191446"/>
       <w:r>
         <w:t>Overview</w:t>
       </w:r>
-      <w:bookmarkEnd w:id="1"/>
+      <w:bookmarkEnd w:id="2"/>
     </w:p>
     <w:p/>
     <w:p>
@@ -814,15 +802,20 @@
       <w:pPr>
         <w:pStyle w:val="Heading1"/>
       </w:pPr>
-      <w:bookmarkStart w:id="2" w:name="_Toc31191447"/>
+      <w:bookmarkStart w:id="3" w:name="_Toc31191447"/>
       <w:r>
         <w:lastRenderedPageBreak/>
         <w:t xml:space="preserve">Using </w:t>
       </w:r>
-      <w:r>
-        <w:t>The API Helper.</w:t>
-      </w:r>
-      <w:bookmarkEnd w:id="2"/>
+      <w:proofErr w:type="gramStart"/>
+      <w:r>
+        <w:t>The</w:t>
+      </w:r>
+      <w:proofErr w:type="gramEnd"/>
+      <w:r>
+        <w:t xml:space="preserve"> API Helper.</w:t>
+      </w:r>
+      <w:bookmarkEnd w:id="3"/>
     </w:p>
     <w:p/>
     <w:p>
@@ -919,12 +912,12 @@
       <w:pPr>
         <w:pStyle w:val="Heading2"/>
       </w:pPr>
-      <w:bookmarkStart w:id="3" w:name="_Toc31191448"/>
+      <w:bookmarkStart w:id="4" w:name="_Toc31191448"/>
       <w:r>
         <w:lastRenderedPageBreak/>
         <w:t>Tab DLL Helper</w:t>
       </w:r>
-      <w:bookmarkEnd w:id="3"/>
+      <w:bookmarkEnd w:id="4"/>
     </w:p>
     <w:p/>
     <w:p>
@@ -998,7 +991,7 @@
       <w:pPr>
         <w:pStyle w:val="Heading2"/>
       </w:pPr>
-      <w:bookmarkStart w:id="4" w:name="_Toc31191449"/>
+      <w:bookmarkStart w:id="5" w:name="_Toc31191449"/>
       <w:r>
         <w:lastRenderedPageBreak/>
         <w:t xml:space="preserve">Tab </w:t>
@@ -1009,7 +1002,7 @@
       <w:r>
         <w:t>Net Versions</w:t>
       </w:r>
-      <w:bookmarkEnd w:id="4"/>
+      <w:bookmarkEnd w:id="5"/>
     </w:p>
     <w:p/>
     <w:p>
@@ -1063,12 +1056,12 @@
       <w:pPr>
         <w:pStyle w:val="Heading2"/>
       </w:pPr>
-      <w:bookmarkStart w:id="5" w:name="_Toc31191450"/>
+      <w:bookmarkStart w:id="6" w:name="_Toc31191450"/>
       <w:r>
         <w:lastRenderedPageBreak/>
         <w:t>Tab Find User Extensions</w:t>
       </w:r>
-      <w:bookmarkEnd w:id="5"/>
+      <w:bookmarkEnd w:id="6"/>
     </w:p>
     <w:p/>
     <w:p>
@@ -1122,17 +1115,25 @@
       <w:pPr>
         <w:pStyle w:val="Heading2"/>
       </w:pPr>
-      <w:bookmarkStart w:id="6" w:name="_Toc31191451"/>
+      <w:bookmarkStart w:id="7" w:name="_Toc31191451"/>
       <w:r>
         <w:lastRenderedPageBreak/>
         <w:t>Headless Workflow and Recommendations</w:t>
       </w:r>
-      <w:bookmarkEnd w:id="6"/>
+      <w:bookmarkEnd w:id="7"/>
     </w:p>
     <w:p/>
     <w:p>
       <w:r>
-        <w:t>When you are running Simio from desktop it is not obvious that you are running the Simio Engine with the Simio UI. This is convenient for designing, building, and interacting with your model. However there are several use cases for running your model without the Simio UI using your own custom Headless executable.</w:t>
+        <w:t xml:space="preserve">When you are running Simio from desktop it is not obvious that you are running the Simio Engine with the Simio UI. This is convenient for designing, building, and interacting with your model. </w:t>
+      </w:r>
+      <w:proofErr w:type="gramStart"/>
+      <w:r>
+        <w:t>However</w:t>
+      </w:r>
+      <w:proofErr w:type="gramEnd"/>
+      <w:r>
+        <w:t xml:space="preserve"> there are several use cases for running your model without the Simio UI using your own custom Headless executable.</w:t>
       </w:r>
     </w:p>
     <w:p>
@@ -1168,7 +1169,15 @@
         <w:t>When you are using headless this searching does not occur!</w:t>
       </w:r>
       <w:r>
-        <w:t xml:space="preserve"> So you would have to move all the DLLs that your application uses into the Simio installation folder, causing unnecessary clutter and confusion.</w:t>
+        <w:t xml:space="preserve"> </w:t>
+      </w:r>
+      <w:proofErr w:type="gramStart"/>
+      <w:r>
+        <w:t>So</w:t>
+      </w:r>
+      <w:proofErr w:type="gramEnd"/>
+      <w:r>
+        <w:t xml:space="preserve"> you would have to move all the DLLs that your application uses into the Simio installation folder, causing unnecessary clutter and confusion.</w:t>
       </w:r>
     </w:p>
     <w:p>
@@ -1176,7 +1185,15 @@
         <w:t>This has the advantage of protecting your application (which are often production oriented) from updates or upgrades to the Simio software</w:t>
       </w:r>
       <w:r>
-        <w:t>, and also you have all of your dependent DLLs in a convenient package for backing up.</w:t>
+        <w:t xml:space="preserve">, </w:t>
+      </w:r>
+      <w:proofErr w:type="gramStart"/>
+      <w:r>
+        <w:t>and also</w:t>
+      </w:r>
+      <w:proofErr w:type="gramEnd"/>
+      <w:r>
+        <w:t xml:space="preserve"> you have all of your dependent DLLs in a convenient package for backing up.</w:t>
       </w:r>
     </w:p>
     <w:p>
@@ -1303,10 +1320,7 @@
         <w:t>The most common error is to omit Step 1, which tells the Simio Engine where to find its DLLs.</w:t>
       </w:r>
     </w:p>
-    <w:p>
-      <w:bookmarkStart w:id="7" w:name="_GoBack"/>
-      <w:bookmarkEnd w:id="7"/>
-    </w:p>
+    <w:p/>
     <w:p>
       <w:r>
         <w:br w:type="page"/>
@@ -1570,10 +1584,12 @@
         <w:t>” which uses the call “</w:t>
       </w:r>
       <w:proofErr w:type="spellStart"/>
+      <w:proofErr w:type="gramStart"/>
       <w:r>
         <w:t>System.Appdomain.CurrentDomain.BaseDirectory</w:t>
       </w:r>
       <w:proofErr w:type="spellEnd"/>
+      <w:proofErr w:type="gramEnd"/>
       <w:r>
         <w:t>” to pick up the location of the HeadlessFormsExperiment.exe to locate all of the DLLs.</w:t>
       </w:r>
@@ -3870,7 +3886,7 @@
 </file>
 
 <file path=customXml/itemProps1.xml><?xml version="1.0" encoding="utf-8"?>
-<ds:datastoreItem xmlns:ds="http://schemas.openxmlformats.org/officeDocument/2006/customXml" ds:itemID="{C1BE4B67-BBB6-4CB2-BC3E-C085B3490CAA}">
+<ds:datastoreItem xmlns:ds="http://schemas.openxmlformats.org/officeDocument/2006/customXml" ds:itemID="{2ECD23A6-8424-4169-9741-DE44B24ECC27}">
   <ds:schemaRefs>
     <ds:schemaRef ds:uri="http://schemas.openxmlformats.org/officeDocument/2006/bibliography"/>
   </ds:schemaRefs>

</xml_diff>

<commit_message>
Updated docs and version 20.3.22
</commit_message>
<xml_diff>
--- a/Documentation/Simio API Note - Simio API Helper.docx
+++ b/Documentation/Simio API Note - Simio API Helper.docx
@@ -6,7 +6,7 @@
       <w:pPr>
         <w:pStyle w:val="Heading1"/>
       </w:pPr>
-      <w:bookmarkStart w:id="0" w:name="_Toc33439395"/>
+      <w:bookmarkStart w:id="0" w:name="_Toc34569319"/>
       <w:r>
         <w:t xml:space="preserve">Simio API Note: </w:t>
       </w:r>
@@ -20,10 +20,16 @@
         <w:t>Ma</w:t>
       </w:r>
       <w:r>
-        <w:t>y</w:t>
-      </w:r>
-      <w:r>
-        <w:t xml:space="preserve"> 2018 (Dhouck)</w:t>
+        <w:t>r</w:t>
+      </w:r>
+      <w:r>
+        <w:t xml:space="preserve"> 20</w:t>
+      </w:r>
+      <w:r>
+        <w:t>20</w:t>
+      </w:r>
+      <w:r>
+        <w:t xml:space="preserve"> </w:t>
       </w:r>
     </w:p>
     <w:p/>
@@ -77,7 +83,7 @@
           <w:r>
             <w:fldChar w:fldCharType="separate"/>
           </w:r>
-          <w:hyperlink w:anchor="_Toc33439395" w:history="1">
+          <w:hyperlink w:anchor="_Toc34569319" w:history="1">
             <w:r>
               <w:rPr>
                 <w:rStyle w:val="Hyperlink"/>
@@ -104,7 +110,7 @@
                 <w:noProof/>
                 <w:webHidden/>
               </w:rPr>
-              <w:instrText xml:space="preserve"> PAGEREF _Toc33439395 \h </w:instrText>
+              <w:instrText xml:space="preserve"> PAGEREF _Toc34569319 \h </w:instrText>
             </w:r>
             <w:r>
               <w:rPr>
@@ -146,13 +152,27 @@
               <w:noProof/>
             </w:rPr>
           </w:pPr>
-          <w:hyperlink w:anchor="_Toc33439396" w:history="1">
+          <w:hyperlink w:anchor="_Toc34569320" w:history="1">
             <w:r>
               <w:rPr>
                 <w:rStyle w:val="Hyperlink"/>
                 <w:noProof/>
               </w:rPr>
-              <w:t>Overview</w:t>
+              <w:t>Ove</w:t>
+            </w:r>
+            <w:r>
+              <w:rPr>
+                <w:rStyle w:val="Hyperlink"/>
+                <w:noProof/>
+              </w:rPr>
+              <w:t>r</w:t>
+            </w:r>
+            <w:r>
+              <w:rPr>
+                <w:rStyle w:val="Hyperlink"/>
+                <w:noProof/>
+              </w:rPr>
+              <w:t>view</w:t>
             </w:r>
             <w:r>
               <w:rPr>
@@ -173,7 +193,7 @@
                 <w:noProof/>
                 <w:webHidden/>
               </w:rPr>
-              <w:instrText xml:space="preserve"> PAGEREF _Toc33439396 \h </w:instrText>
+              <w:instrText xml:space="preserve"> PAGEREF _Toc34569320 \h </w:instrText>
             </w:r>
             <w:r>
               <w:rPr>
@@ -215,13 +235,13 @@
               <w:noProof/>
             </w:rPr>
           </w:pPr>
-          <w:hyperlink w:anchor="_Toc33439397" w:history="1">
+          <w:hyperlink w:anchor="_Toc34569321" w:history="1">
             <w:r>
               <w:rPr>
                 <w:rStyle w:val="Hyperlink"/>
                 <w:noProof/>
               </w:rPr>
-              <w:t>Using The API Helper.</w:t>
+              <w:t>Using the API Helper.</w:t>
             </w:r>
             <w:r>
               <w:rPr>
@@ -242,7 +262,7 @@
                 <w:noProof/>
                 <w:webHidden/>
               </w:rPr>
-              <w:instrText xml:space="preserve"> PAGEREF _Toc33439397 \h </w:instrText>
+              <w:instrText xml:space="preserve"> PAGEREF _Toc34569321 \h </w:instrText>
             </w:r>
             <w:r>
               <w:rPr>
@@ -284,7 +304,7 @@
               <w:noProof/>
             </w:rPr>
           </w:pPr>
-          <w:hyperlink w:anchor="_Toc33439398" w:history="1">
+          <w:hyperlink w:anchor="_Toc34569322" w:history="1">
             <w:r>
               <w:rPr>
                 <w:rStyle w:val="Hyperlink"/>
@@ -311,7 +331,7 @@
                 <w:noProof/>
                 <w:webHidden/>
               </w:rPr>
-              <w:instrText xml:space="preserve"> PAGEREF _Toc33439398 \h </w:instrText>
+              <w:instrText xml:space="preserve"> PAGEREF _Toc34569322 \h </w:instrText>
             </w:r>
             <w:r>
               <w:rPr>
@@ -353,7 +373,7 @@
               <w:noProof/>
             </w:rPr>
           </w:pPr>
-          <w:hyperlink w:anchor="_Toc33439399" w:history="1">
+          <w:hyperlink w:anchor="_Toc34569323" w:history="1">
             <w:r>
               <w:rPr>
                 <w:rStyle w:val="Hyperlink"/>
@@ -380,7 +400,7 @@
                 <w:noProof/>
                 <w:webHidden/>
               </w:rPr>
-              <w:instrText xml:space="preserve"> PAGEREF _Toc33439399 \h </w:instrText>
+              <w:instrText xml:space="preserve"> PAGEREF _Toc34569323 \h </w:instrText>
             </w:r>
             <w:r>
               <w:rPr>
@@ -422,13 +442,13 @@
               <w:noProof/>
             </w:rPr>
           </w:pPr>
-          <w:hyperlink w:anchor="_Toc33439400" w:history="1">
+          <w:hyperlink w:anchor="_Toc34569324" w:history="1">
             <w:r>
               <w:rPr>
                 <w:rStyle w:val="Hyperlink"/>
                 <w:noProof/>
               </w:rPr>
-              <w:t>Tab Find User Extensions</w:t>
+              <w:t>Tab: Find User Extensions</w:t>
             </w:r>
             <w:r>
               <w:rPr>
@@ -449,7 +469,7 @@
                 <w:noProof/>
                 <w:webHidden/>
               </w:rPr>
-              <w:instrText xml:space="preserve"> PAGEREF _Toc33439400 \h </w:instrText>
+              <w:instrText xml:space="preserve"> PAGEREF _Toc34569324 \h </w:instrText>
             </w:r>
             <w:r>
               <w:rPr>
@@ -491,7 +511,7 @@
               <w:noProof/>
             </w:rPr>
           </w:pPr>
-          <w:hyperlink w:anchor="_Toc33439401" w:history="1">
+          <w:hyperlink w:anchor="_Toc34569325" w:history="1">
             <w:r>
               <w:rPr>
                 <w:rStyle w:val="Hyperlink"/>
@@ -518,7 +538,7 @@
                 <w:noProof/>
                 <w:webHidden/>
               </w:rPr>
-              <w:instrText xml:space="preserve"> PAGEREF _Toc33439401 \h </w:instrText>
+              <w:instrText xml:space="preserve"> PAGEREF _Toc34569325 \h </w:instrText>
             </w:r>
             <w:r>
               <w:rPr>
@@ -560,7 +580,7 @@
               <w:noProof/>
             </w:rPr>
           </w:pPr>
-          <w:hyperlink w:anchor="_Toc33439402" w:history="1">
+          <w:hyperlink w:anchor="_Toc34569326" w:history="1">
             <w:r>
               <w:rPr>
                 <w:rStyle w:val="Hyperlink"/>
@@ -587,7 +607,7 @@
                 <w:noProof/>
                 <w:webHidden/>
               </w:rPr>
-              <w:instrText xml:space="preserve"> PAGEREF _Toc33439402 \h </w:instrText>
+              <w:instrText xml:space="preserve"> PAGEREF _Toc34569326 \h </w:instrText>
             </w:r>
             <w:r>
               <w:rPr>
@@ -629,7 +649,7 @@
               <w:noProof/>
             </w:rPr>
           </w:pPr>
-          <w:hyperlink w:anchor="_Toc33439403" w:history="1">
+          <w:hyperlink w:anchor="_Toc34569327" w:history="1">
             <w:r>
               <w:rPr>
                 <w:rStyle w:val="Hyperlink"/>
@@ -656,7 +676,7 @@
                 <w:noProof/>
                 <w:webHidden/>
               </w:rPr>
-              <w:instrText xml:space="preserve"> PAGEREF _Toc33439403 \h </w:instrText>
+              <w:instrText xml:space="preserve"> PAGEREF _Toc34569327 \h </w:instrText>
             </w:r>
             <w:r>
               <w:rPr>
@@ -698,7 +718,7 @@
               <w:noProof/>
             </w:rPr>
           </w:pPr>
-          <w:hyperlink w:anchor="_Toc33439404" w:history="1">
+          <w:hyperlink w:anchor="_Toc34569328" w:history="1">
             <w:r>
               <w:rPr>
                 <w:rStyle w:val="Hyperlink"/>
@@ -725,7 +745,7 @@
                 <w:noProof/>
                 <w:webHidden/>
               </w:rPr>
-              <w:instrText xml:space="preserve"> PAGEREF _Toc33439404 \h </w:instrText>
+              <w:instrText xml:space="preserve"> PAGEREF _Toc34569328 \h </w:instrText>
             </w:r>
             <w:r>
               <w:rPr>
@@ -745,7 +765,145 @@
                 <w:noProof/>
                 <w:webHidden/>
               </w:rPr>
-              <w:t>14</w:t>
+              <w:t>15</w:t>
+            </w:r>
+            <w:r>
+              <w:rPr>
+                <w:noProof/>
+                <w:webHidden/>
+              </w:rPr>
+              <w:fldChar w:fldCharType="end"/>
+            </w:r>
+          </w:hyperlink>
+        </w:p>
+        <w:p>
+          <w:pPr>
+            <w:pStyle w:val="TOC1"/>
+            <w:tabs>
+              <w:tab w:val="right" w:leader="dot" w:pos="9350"/>
+            </w:tabs>
+            <w:rPr>
+              <w:rFonts w:eastAsiaTheme="minorEastAsia"/>
+              <w:noProof/>
+            </w:rPr>
+          </w:pPr>
+          <w:hyperlink w:anchor="_Toc34569329" w:history="1">
+            <w:r>
+              <w:rPr>
+                <w:rStyle w:val="Hyperlink"/>
+                <w:noProof/>
+              </w:rPr>
+              <w:t>Appendix – Simio Licensing (Server and Node-Locked)</w:t>
+            </w:r>
+            <w:r>
+              <w:rPr>
+                <w:noProof/>
+                <w:webHidden/>
+              </w:rPr>
+              <w:tab/>
+            </w:r>
+            <w:r>
+              <w:rPr>
+                <w:noProof/>
+                <w:webHidden/>
+              </w:rPr>
+              <w:fldChar w:fldCharType="begin"/>
+            </w:r>
+            <w:r>
+              <w:rPr>
+                <w:noProof/>
+                <w:webHidden/>
+              </w:rPr>
+              <w:instrText xml:space="preserve"> PAGEREF _Toc34569329 \h </w:instrText>
+            </w:r>
+            <w:r>
+              <w:rPr>
+                <w:noProof/>
+                <w:webHidden/>
+              </w:rPr>
+            </w:r>
+            <w:r>
+              <w:rPr>
+                <w:noProof/>
+                <w:webHidden/>
+              </w:rPr>
+              <w:fldChar w:fldCharType="separate"/>
+            </w:r>
+            <w:r>
+              <w:rPr>
+                <w:noProof/>
+                <w:webHidden/>
+              </w:rPr>
+              <w:t>16</w:t>
+            </w:r>
+            <w:r>
+              <w:rPr>
+                <w:noProof/>
+                <w:webHidden/>
+              </w:rPr>
+              <w:fldChar w:fldCharType="end"/>
+            </w:r>
+          </w:hyperlink>
+        </w:p>
+        <w:p>
+          <w:pPr>
+            <w:pStyle w:val="TOC2"/>
+            <w:tabs>
+              <w:tab w:val="right" w:leader="dot" w:pos="9350"/>
+            </w:tabs>
+            <w:rPr>
+              <w:rFonts w:eastAsiaTheme="minorEastAsia"/>
+              <w:noProof/>
+            </w:rPr>
+          </w:pPr>
+          <w:hyperlink w:anchor="_Toc34569330" w:history="1">
+            <w:r>
+              <w:rPr>
+                <w:rStyle w:val="Hyperlink"/>
+                <w:noProof/>
+              </w:rPr>
+              <w:t>Server Licensing</w:t>
+            </w:r>
+            <w:r>
+              <w:rPr>
+                <w:noProof/>
+                <w:webHidden/>
+              </w:rPr>
+              <w:tab/>
+            </w:r>
+            <w:r>
+              <w:rPr>
+                <w:noProof/>
+                <w:webHidden/>
+              </w:rPr>
+              <w:fldChar w:fldCharType="begin"/>
+            </w:r>
+            <w:r>
+              <w:rPr>
+                <w:noProof/>
+                <w:webHidden/>
+              </w:rPr>
+              <w:instrText xml:space="preserve"> PAGEREF _Toc34569330 \h </w:instrText>
+            </w:r>
+            <w:r>
+              <w:rPr>
+                <w:noProof/>
+                <w:webHidden/>
+              </w:rPr>
+            </w:r>
+            <w:r>
+              <w:rPr>
+                <w:noProof/>
+                <w:webHidden/>
+              </w:rPr>
+              <w:fldChar w:fldCharType="separate"/>
+            </w:r>
+            <w:r>
+              <w:rPr>
+                <w:noProof/>
+                <w:webHidden/>
+              </w:rPr>
+              <w:t>16</w:t>
             </w:r>
             <w:r>
               <w:rPr>
@@ -778,7 +936,7 @@
       <w:pPr>
         <w:pStyle w:val="Heading1"/>
       </w:pPr>
-      <w:bookmarkStart w:id="1" w:name="_Toc33439396"/>
+      <w:bookmarkStart w:id="1" w:name="_Toc34569320"/>
       <w:r>
         <w:t>Overview</w:t>
       </w:r>
@@ -835,31 +993,13 @@
         <w:t>Test the operation of the headless methods.</w:t>
       </w:r>
     </w:p>
-    <w:p>
-      <w:r>
-        <w:t xml:space="preserve">This is a very brief note, as this utility </w:t>
-      </w:r>
-      <w:r>
-        <w:t xml:space="preserve">was quickly assembled and </w:t>
-      </w:r>
-      <w:r>
-        <w:t>being put in place</w:t>
-      </w:r>
-      <w:r>
-        <w:t xml:space="preserve"> to help a few Simio user</w:t>
-      </w:r>
-      <w:r>
-        <w:t>s</w:t>
-      </w:r>
-      <w:r>
-        <w:t xml:space="preserve"> debug some API issues.</w:t>
-      </w:r>
-    </w:p>
-    <w:p>
-      <w:r>
-        <w:t>The intent is that this helper will expand/extend as needed.</w:t>
-      </w:r>
-    </w:p>
+    <w:p/>
+    <w:p>
+      <w:r>
+        <w:t>Additionally, there are sample projects included:</w:t>
+      </w:r>
+    </w:p>
+    <w:p/>
     <w:p>
       <w:r>
         <w:br w:type="page"/>
@@ -869,18 +1009,16 @@
       <w:pPr>
         <w:pStyle w:val="Heading1"/>
       </w:pPr>
-      <w:bookmarkStart w:id="2" w:name="_Toc33439397"/>
+      <w:bookmarkStart w:id="2" w:name="_Toc34569321"/>
       <w:r>
         <w:lastRenderedPageBreak/>
         <w:t xml:space="preserve">Using </w:t>
       </w:r>
-      <w:proofErr w:type="gramStart"/>
-      <w:r>
-        <w:t>The</w:t>
-      </w:r>
-      <w:proofErr w:type="gramEnd"/>
-      <w:r>
-        <w:t xml:space="preserve"> API Helper.</w:t>
+      <w:r>
+        <w:t>t</w:t>
+      </w:r>
+      <w:r>
+        <w:t>he API Helper.</w:t>
       </w:r>
       <w:bookmarkEnd w:id="2"/>
     </w:p>
@@ -890,12 +1028,39 @@
         <w:t xml:space="preserve">The Simio </w:t>
       </w:r>
       <w:r>
-        <w:t>API Tester is not part of the Simio product. Rather it is simply a test tool that was built to help debug problems.</w:t>
-      </w:r>
-    </w:p>
-    <w:p>
-      <w:r>
-        <w:t>You can use it to verify that your DLL</w:t>
+        <w:t>API Tester is not part of the Simio product. Rather</w:t>
+      </w:r>
+      <w:r>
+        <w:t>,</w:t>
+      </w:r>
+      <w:r>
+        <w:t xml:space="preserve"> it is s</w:t>
+      </w:r>
+      <w:r>
+        <w:t xml:space="preserve">imply </w:t>
+      </w:r>
+      <w:r>
+        <w:t>a test tool that was built to help debug problems</w:t>
+      </w:r>
+      <w:r>
+        <w:t xml:space="preserve"> related to using the Simio API</w:t>
+      </w:r>
+      <w:r>
+        <w:t>.</w:t>
+      </w:r>
+      <w:r>
+        <w:t xml:space="preserve"> How much benefit you derive will depend upon your programming knowledge, but anyone attempting to use an API should find it useful.</w:t>
+      </w:r>
+    </w:p>
+    <w:p>
+      <w:r>
+        <w:t xml:space="preserve">You can use </w:t>
+      </w:r>
+      <w:r>
+        <w:t>this tool</w:t>
+      </w:r>
+      <w:r>
+        <w:t xml:space="preserve"> to verify that your DLL</w:t>
       </w:r>
       <w:r>
         <w:t>s</w:t>
@@ -931,7 +1096,10 @@
         </w:numPr>
       </w:pPr>
       <w:r>
-        <w:t>Is accessible</w:t>
+        <w:t>A</w:t>
+      </w:r>
+      <w:r>
+        <w:t>ccessible</w:t>
       </w:r>
     </w:p>
     <w:p>
@@ -943,7 +1111,13 @@
         </w:numPr>
       </w:pPr>
       <w:r>
-        <w:t>Has the Interface implemented</w:t>
+        <w:t>Implementing the correct</w:t>
+      </w:r>
+      <w:r>
+        <w:t xml:space="preserve"> Interface</w:t>
+      </w:r>
+      <w:r>
+        <w:t>s</w:t>
       </w:r>
     </w:p>
     <w:p>
@@ -979,7 +1153,7 @@
       <w:pPr>
         <w:pStyle w:val="Heading2"/>
       </w:pPr>
-      <w:bookmarkStart w:id="3" w:name="_Toc33439398"/>
+      <w:bookmarkStart w:id="3" w:name="_Toc34569322"/>
       <w:r>
         <w:lastRenderedPageBreak/>
         <w:t>Tab DLL Helper</w:t>
@@ -1058,7 +1232,7 @@
       <w:pPr>
         <w:pStyle w:val="Heading2"/>
       </w:pPr>
-      <w:bookmarkStart w:id="4" w:name="_Toc33439399"/>
+      <w:bookmarkStart w:id="4" w:name="_Toc34569323"/>
       <w:r>
         <w:lastRenderedPageBreak/>
         <w:t xml:space="preserve">Tab </w:t>
@@ -1072,6 +1246,11 @@
       <w:bookmarkEnd w:id="4"/>
     </w:p>
     <w:p/>
+    <w:p>
+      <w:r>
+        <w:t>This tab shows general information about the computer that it is run on, as well as the .NET versions that are installed.</w:t>
+      </w:r>
+    </w:p>
     <w:p>
       <w:r>
         <w:rPr>
@@ -1123,14 +1302,32 @@
       <w:pPr>
         <w:pStyle w:val="Heading2"/>
       </w:pPr>
-      <w:bookmarkStart w:id="5" w:name="_Toc33439400"/>
+      <w:bookmarkStart w:id="5" w:name="_Toc34569324"/>
       <w:r>
         <w:lastRenderedPageBreak/>
-        <w:t>Tab Find User Extensions</w:t>
+        <w:t>Tab</w:t>
+      </w:r>
+      <w:r>
+        <w:t>:</w:t>
+      </w:r>
+      <w:r>
+        <w:t xml:space="preserve"> Find User Extensions</w:t>
       </w:r>
       <w:bookmarkEnd w:id="5"/>
     </w:p>
-    <w:p/>
+    <w:p>
+      <w:r>
+        <w:t xml:space="preserve">Given a starting point (which is generally the default </w:t>
+      </w:r>
+      <w:proofErr w:type="spellStart"/>
+      <w:r>
+        <w:t>SimioUserExtensions</w:t>
+      </w:r>
+      <w:proofErr w:type="spellEnd"/>
+      <w:r>
+        <w:t xml:space="preserve"> folder beneath a user’s Documents folder), this tab is used to locate all the assemblies (DLLs) containing Simio interfaces.</w:t>
+      </w:r>
+    </w:p>
     <w:p>
       <w:r>
         <w:rPr>
@@ -1182,7 +1379,7 @@
       <w:pPr>
         <w:pStyle w:val="Heading2"/>
       </w:pPr>
-      <w:bookmarkStart w:id="6" w:name="_Toc33439401"/>
+      <w:bookmarkStart w:id="6" w:name="_Toc34569325"/>
       <w:r>
         <w:lastRenderedPageBreak/>
         <w:t>Headless Workflow and Recommendations</w:t>
@@ -1192,50 +1389,84 @@
     <w:p/>
     <w:p>
       <w:r>
-        <w:t xml:space="preserve">When you are running Simio from desktop it is not obvious that you are running the Simio Engine with the Simio UI. This is convenient for designing, building, and interacting with your model. </w:t>
-      </w:r>
-      <w:proofErr w:type="gramStart"/>
-      <w:r>
-        <w:t>However</w:t>
-      </w:r>
-      <w:proofErr w:type="gramEnd"/>
-      <w:r>
-        <w:t xml:space="preserve"> there are several use cases for running your model without the Simio UI using your own custom Headless executable.</w:t>
-      </w:r>
-    </w:p>
-    <w:p>
-      <w:r>
-        <w:t xml:space="preserve">Since Simio is data driven, a common scenario is to have </w:t>
+        <w:t xml:space="preserve">When you are running Simio from desktop you are running the Simio </w:t>
+      </w:r>
+      <w:r>
+        <w:t>“</w:t>
+      </w:r>
+      <w:r>
+        <w:t>Engine</w:t>
+      </w:r>
+      <w:r>
+        <w:t>”</w:t>
+      </w:r>
+      <w:r>
+        <w:t xml:space="preserve"> with </w:t>
+      </w:r>
+      <w:r>
+        <w:t>a bolted on</w:t>
+      </w:r>
+      <w:r>
+        <w:t xml:space="preserve"> Simio UI. This is </w:t>
+      </w:r>
+      <w:r>
+        <w:t xml:space="preserve">the most popular configuration </w:t>
+      </w:r>
+      <w:r>
+        <w:t>for designing, building, and interacting with your model. However</w:t>
+      </w:r>
+      <w:r>
+        <w:t>,</w:t>
+      </w:r>
+      <w:r>
+        <w:t xml:space="preserve"> there are several use cases for running your model without the Simio UI</w:t>
+      </w:r>
+      <w:r>
+        <w:t xml:space="preserve">, and this is where the </w:t>
+      </w:r>
+      <w:r>
+        <w:t xml:space="preserve"> custom </w:t>
+      </w:r>
+      <w:r>
+        <w:t>“headless” configuration comes in.</w:t>
+      </w:r>
+    </w:p>
+    <w:p>
+      <w:r>
+        <w:t>As</w:t>
+      </w:r>
+      <w:r>
+        <w:t xml:space="preserve"> Simio is </w:t>
+      </w:r>
+      <w:r>
+        <w:t xml:space="preserve">designed to be </w:t>
+      </w:r>
+      <w:r>
+        <w:t xml:space="preserve">data driven, a common scenario is to have </w:t>
       </w:r>
       <w:r>
         <w:t xml:space="preserve">a </w:t>
       </w:r>
       <w:r>
-        <w:t xml:space="preserve">headless application wait for new data, and then </w:t>
-      </w:r>
-      <w:r>
-        <w:t xml:space="preserve">load your Simio model (which </w:t>
-      </w:r>
-      <w:r>
-        <w:t>bind</w:t>
-      </w:r>
-      <w:r>
-        <w:t>s</w:t>
-      </w:r>
-      <w:r>
-        <w:t xml:space="preserve"> to </w:t>
-      </w:r>
-      <w:r>
-        <w:t>your</w:t>
-      </w:r>
-      <w:r>
-        <w:t xml:space="preserve"> data</w:t>
-      </w:r>
-      <w:r>
-        <w:t>), run the model</w:t>
-      </w:r>
-      <w:r>
-        <w:t xml:space="preserve"> and then write </w:t>
+        <w:t xml:space="preserve">headless application </w:t>
+      </w:r>
+      <w:r>
+        <w:t>a</w:t>
+      </w:r>
+      <w:r>
+        <w:t>wait</w:t>
+      </w:r>
+      <w:r>
+        <w:t>ing the arrival of</w:t>
+      </w:r>
+      <w:r>
+        <w:t xml:space="preserve"> new data, and then </w:t>
+      </w:r>
+      <w:r>
+        <w:t>processing it (via experiments or scheduling) storing</w:t>
+      </w:r>
+      <w:r>
+        <w:t xml:space="preserve"> </w:t>
       </w:r>
       <w:r>
         <w:t>the resulting data</w:t>
@@ -1250,18 +1481,21 @@
         <w:t xml:space="preserve">with this </w:t>
       </w:r>
       <w:r>
-        <w:t xml:space="preserve">headless mode, and this API helper will describe how to construct such applications, as well as providing </w:t>
-      </w:r>
-      <w:r>
-        <w:t xml:space="preserve">utilities and </w:t>
-      </w:r>
-      <w:r>
-        <w:t>sample projects.</w:t>
-      </w:r>
-    </w:p>
-    <w:p>
-      <w:r>
-        <w:t xml:space="preserve">Achieving success when building a headless application often depends upon selecting and using the correct components (DLLs). It is a bit confusing because </w:t>
+        <w:t>headless mode</w:t>
+      </w:r>
+      <w:r>
+        <w:t>.</w:t>
+      </w:r>
+    </w:p>
+    <w:p>
+      <w:r>
+        <w:t>Achieving success when building a headless application often depends upon selecting and using the correct components (</w:t>
+      </w:r>
+      <w:r>
+        <w:t xml:space="preserve">called “assemblies” or </w:t>
+      </w:r>
+      <w:r>
+        <w:t xml:space="preserve">DLLs). It is a bit confusing because </w:t>
       </w:r>
       <w:r>
         <w:t>Simio is very modularized and determining which DLLs to use can be a confusing task.</w:t>
@@ -1276,11 +1510,22 @@
         <w:t xml:space="preserve">ngine, and then the engine will in turn require </w:t>
       </w:r>
       <w:r>
-        <w:t>more DLLs.</w:t>
-      </w:r>
-    </w:p>
-    <w:p>
-      <w:r>
+        <w:t>more DLLs</w:t>
+      </w:r>
+      <w:r>
+        <w:t xml:space="preserve"> dependent upon other requirements, such as the type of data you are binding with.</w:t>
+      </w:r>
+    </w:p>
+    <w:p>
+      <w:r>
+        <w:t>This section will provide you with some background knowledge, recommendations, and debugging techniques to help sort this out.</w:t>
+      </w:r>
+    </w:p>
+    <w:p>
+      <w:r>
+        <w:rPr>
+          <w:noProof/>
+        </w:rPr>
         <w:drawing>
           <wp:inline distT="0" distB="0" distL="0" distR="0" wp14:anchorId="1D56B511" wp14:editId="226CFDF5">
             <wp:extent cx="3840813" cy="3261643"/>
@@ -1320,13 +1565,43 @@
     </w:p>
     <w:p>
       <w:r>
-        <w:t>First off</w:t>
-      </w:r>
-      <w:r>
-        <w:t>, a recommendation:</w:t>
-      </w:r>
-      <w:r>
-        <w:t xml:space="preserve"> put all your components (your custom application and the Simio DLLs into a separate folder). In theory you could use the installation folder, but this would mean that </w:t>
+        <w:t xml:space="preserve">Let’s start with </w:t>
+      </w:r>
+      <w:r>
+        <w:t>a recommendation:</w:t>
+      </w:r>
+      <w:r>
+        <w:t xml:space="preserve"> </w:t>
+      </w:r>
+      <w:r>
+        <w:t xml:space="preserve">when you wish to have a headless configuration, it is wise to collect all the </w:t>
+      </w:r>
+      <w:r>
+        <w:t xml:space="preserve">components </w:t>
+      </w:r>
+      <w:r>
+        <w:t>you need</w:t>
+      </w:r>
+      <w:r>
+        <w:t xml:space="preserve"> into a </w:t>
+      </w:r>
+      <w:r>
+        <w:t>dedicated</w:t>
+      </w:r>
+      <w:r>
+        <w:t xml:space="preserve"> folder</w:t>
+      </w:r>
+      <w:r>
+        <w:t xml:space="preserve">, such as c:\SimioHeadlessApp\ </w:t>
+      </w:r>
+      <w:r>
+        <w:t xml:space="preserve">). In theory you could use the </w:t>
+      </w:r>
+      <w:r>
+        <w:t xml:space="preserve">Simio </w:t>
+      </w:r>
+      <w:r>
+        <w:t xml:space="preserve">installation folder, but this would mean that </w:t>
       </w:r>
       <w:r>
         <w:t xml:space="preserve">every time you update Simio you will have to re-test your headless application. And perhaps more importantly, when the Simio </w:t>
@@ -1335,7 +1610,11 @@
         <w:t>Engine</w:t>
       </w:r>
       <w:r>
-        <w:t xml:space="preserve"> is running it looks for DLLs (such as custom user extensions) in many places. </w:t>
+        <w:t xml:space="preserve"> is </w:t>
+      </w:r>
+      <w:r>
+        <w:lastRenderedPageBreak/>
+        <w:t xml:space="preserve">running it looks for DLLs (such as custom user extensions) in many places. </w:t>
       </w:r>
       <w:r>
         <w:rPr>
@@ -1344,7 +1623,6 @@
           <w:i/>
           <w:iCs/>
         </w:rPr>
-        <w:lastRenderedPageBreak/>
         <w:t>When you are using headless this searching does not occur!</w:t>
       </w:r>
       <w:r>
@@ -1354,7 +1632,13 @@
         <w:t>So,</w:t>
       </w:r>
       <w:r>
-        <w:t xml:space="preserve"> you would have to move all the DLLs that your application uses into the Simio installation folder, causing unnecessary clutter and confusion.</w:t>
+        <w:t xml:space="preserve"> you would have to move all the DLLs that your application uses into the Simio installation folder, causing unnecessary clutter</w:t>
+      </w:r>
+      <w:r>
+        <w:t>, duplication,</w:t>
+      </w:r>
+      <w:r>
+        <w:t xml:space="preserve"> and confusion.</w:t>
       </w:r>
     </w:p>
     <w:p>
@@ -1375,34 +1659,43 @@
       <w:r>
         <w:t xml:space="preserve"> you have </w:t>
       </w:r>
-      <w:proofErr w:type="gramStart"/>
-      <w:r>
-        <w:t>all of</w:t>
-      </w:r>
-      <w:proofErr w:type="gramEnd"/>
+      <w:r>
+        <w:t>all</w:t>
+      </w:r>
       <w:r>
         <w:t xml:space="preserve"> your dependent DLLs in a convenient package for backing up.</w:t>
       </w:r>
     </w:p>
     <w:p>
       <w:r>
-        <w:t xml:space="preserve">Additionally, when you are building your application (e.g. with Visual Studio) you should reference the DLLs from your headless </w:t>
-      </w:r>
-      <w:r>
-        <w:t xml:space="preserve">environment folder (and </w:t>
-      </w:r>
-      <w:r>
-        <w:rPr>
-          <w:b/>
-          <w:bCs/>
-        </w:rPr>
-        <w:t>not</w:t>
-      </w:r>
-      <w:r>
-        <w:t xml:space="preserve"> the installation folder)</w:t>
-      </w:r>
-      <w:r>
-        <w:t xml:space="preserve"> since this is what your generated executable will expect.</w:t>
+        <w:t>W</w:t>
+      </w:r>
+      <w:r>
+        <w:t xml:space="preserve">hen you </w:t>
+      </w:r>
+      <w:r>
+        <w:t xml:space="preserve">are </w:t>
+      </w:r>
+      <w:r>
+        <w:t xml:space="preserve">building </w:t>
+      </w:r>
+      <w:r>
+        <w:t xml:space="preserve">(and testing) </w:t>
+      </w:r>
+      <w:r>
+        <w:t>a custom</w:t>
+      </w:r>
+      <w:r>
+        <w:t xml:space="preserve"> </w:t>
+      </w:r>
+      <w:r>
+        <w:t xml:space="preserve">headless </w:t>
+      </w:r>
+      <w:r>
+        <w:t xml:space="preserve">application (e.g. with Visual Studio) </w:t>
+      </w:r>
+      <w:r>
+        <w:t xml:space="preserve">your executable will generally “look” for its supporting DLLs that are in the same folder as the executable. </w:t>
       </w:r>
     </w:p>
     <w:p>
@@ -1452,12 +1745,33 @@
         </w:drawing>
       </w:r>
     </w:p>
+    <w:p>
+      <w:r>
+        <w:br w:type="page"/>
+      </w:r>
+    </w:p>
     <w:p/>
     <w:p>
-      <w:r>
-        <w:t>The actual code is quite simple and of the form:</w:t>
-      </w:r>
-    </w:p>
+      <w:pPr>
+        <w:pStyle w:val="Heading3"/>
+      </w:pPr>
+      <w:r>
+        <w:t>The Code for a Headless Operation</w:t>
+      </w:r>
+    </w:p>
+    <w:p/>
+    <w:p>
+      <w:r>
+        <w:t>The actual code is quite simple and</w:t>
+      </w:r>
+      <w:r>
+        <w:t xml:space="preserve"> generally</w:t>
+      </w:r>
+      <w:r>
+        <w:t xml:space="preserve"> of the form</w:t>
+      </w:r>
+    </w:p>
+    <w:p/>
     <w:p>
       <w:pPr>
         <w:numPr>
@@ -1466,8 +1780,7 @@
         </w:numPr>
       </w:pPr>
       <w:r>
-        <w:lastRenderedPageBreak/>
-        <w:t>Set the extensions folder (where to look for the DLLs)</w:t>
+        <w:t>Look for a reason to run, such as new data arriving</w:t>
       </w:r>
     </w:p>
     <w:p>
@@ -1478,7 +1791,13 @@
         </w:numPr>
       </w:pPr>
       <w:r>
-        <w:t>Load the Model (and check for errors)</w:t>
+        <w:t>Set the extensions folder (</w:t>
+      </w:r>
+      <w:r>
+        <w:t xml:space="preserve">which instructs the code </w:t>
+      </w:r>
+      <w:r>
+        <w:t>where to look for the DLLs)</w:t>
       </w:r>
     </w:p>
     <w:p>
@@ -1489,7 +1808,7 @@
         </w:numPr>
       </w:pPr>
       <w:r>
-        <w:t>Run the Experiment or Plan for the model.</w:t>
+        <w:t>Load the Model (and check for errors)</w:t>
       </w:r>
     </w:p>
     <w:p>
@@ -1500,15 +1819,54 @@
         </w:numPr>
       </w:pPr>
       <w:r>
+        <w:t>Run the Experiment or Plan for the model.</w:t>
+      </w:r>
+    </w:p>
+    <w:p>
+      <w:pPr>
+        <w:numPr>
+          <w:ilvl w:val="0"/>
+          <w:numId w:val="11"/>
+        </w:numPr>
+      </w:pPr>
+      <w:r>
         <w:t>Optionally Save the results</w:t>
       </w:r>
     </w:p>
     <w:p>
       <w:r>
-        <w:t>The most common error is to omit Step 1, which tells the Simio Engine where to find its DLLs.</w:t>
+        <w:t xml:space="preserve">BTW: </w:t>
+      </w:r>
+      <w:r>
+        <w:t>The most common error</w:t>
+      </w:r>
+      <w:r>
+        <w:t xml:space="preserve"> when using the headless mode</w:t>
+      </w:r>
+      <w:r>
+        <w:t xml:space="preserve"> is to omit Step </w:t>
+      </w:r>
+      <w:r>
+        <w:t>2</w:t>
+      </w:r>
+      <w:r>
+        <w:t xml:space="preserve">, which </w:t>
+      </w:r>
+      <w:r>
+        <w:t>instructs the</w:t>
+      </w:r>
+      <w:r>
+        <w:t xml:space="preserve"> Simio Engine where to find its </w:t>
+      </w:r>
+      <w:r>
+        <w:t xml:space="preserve">dependent </w:t>
+      </w:r>
+      <w:r>
+        <w:t>DLLs</w:t>
       </w:r>
     </w:p>
     <w:p/>
+    <w:p/>
     <w:p>
       <w:r>
         <w:br w:type="page"/>
@@ -1519,7 +1877,7 @@
       <w:pPr>
         <w:pStyle w:val="Heading3"/>
       </w:pPr>
-      <w:bookmarkStart w:id="7" w:name="_Toc33439402"/>
+      <w:bookmarkStart w:id="7" w:name="_Toc34569326"/>
       <w:r>
         <w:t>Tabs Headless Builder and Headless Run</w:t>
       </w:r>
@@ -1580,7 +1938,7 @@
       <w:pPr>
         <w:pStyle w:val="Heading3"/>
       </w:pPr>
-      <w:bookmarkStart w:id="8" w:name="_Toc33439403"/>
+      <w:bookmarkStart w:id="8" w:name="_Toc34569327"/>
       <w:r>
         <w:lastRenderedPageBreak/>
         <w:t>Headless Debugging</w:t>
@@ -1614,7 +1972,10 @@
       </w:r>
       <w:proofErr w:type="spellEnd"/>
       <w:r>
-        <w:t xml:space="preserve"> (Microsoft)</w:t>
+        <w:t xml:space="preserve"> (Microsoft</w:t>
+      </w:r>
+      <w:r>
+        <w:t>) to examine DLL dependencies</w:t>
       </w:r>
     </w:p>
     <w:p>
@@ -1632,11 +1993,62 @@
       <w:r>
         <w:t xml:space="preserve"> from JetBrains</w:t>
       </w:r>
+      <w:r>
+        <w:t xml:space="preserve"> to examine assemblies (such as DLLs)</w:t>
+      </w:r>
     </w:p>
     <w:p/>
     <w:p>
+      <w:r>
+        <w:rPr>
+          <w:noProof/>
+        </w:rPr>
+        <w:drawing>
+          <wp:inline distT="0" distB="0" distL="0" distR="0" wp14:anchorId="2085F25A" wp14:editId="16DFC230">
+            <wp:extent cx="5943600" cy="4839970"/>
+            <wp:effectExtent l="0" t="0" r="0" b="0"/>
+            <wp:docPr id="12" name="Picture 12" descr="A screenshot of a computer&#10;&#10;Description automatically generated"/>
+            <wp:cNvGraphicFramePr>
+              <a:graphicFrameLocks xmlns:a="http://schemas.openxmlformats.org/drawingml/2006/main" noChangeAspect="1"/>
+            </wp:cNvGraphicFramePr>
+            <a:graphic xmlns:a="http://schemas.openxmlformats.org/drawingml/2006/main">
+              <a:graphicData uri="http://schemas.openxmlformats.org/drawingml/2006/picture">
+                <pic:pic xmlns:pic="http://schemas.openxmlformats.org/drawingml/2006/picture">
+                  <pic:nvPicPr>
+                    <pic:cNvPr id="1" name=""/>
+                    <pic:cNvPicPr/>
+                  </pic:nvPicPr>
+                  <pic:blipFill>
+                    <a:blip r:embed="rId14"/>
+                    <a:stretch>
+                      <a:fillRect/>
+                    </a:stretch>
+                  </pic:blipFill>
+                  <pic:spPr>
+                    <a:xfrm>
+                      <a:off x="0" y="0"/>
+                      <a:ext cx="5943600" cy="4839970"/>
+                    </a:xfrm>
+                    <a:prstGeom prst="rect">
+                      <a:avLst/>
+                    </a:prstGeom>
+                  </pic:spPr>
+                </pic:pic>
+              </a:graphicData>
+            </a:graphic>
+          </wp:inline>
+        </w:drawing>
+      </w:r>
+    </w:p>
+    <w:p>
+      <w:r>
+        <w:br w:type="page"/>
+      </w:r>
+    </w:p>
+    <w:p>
       <w:proofErr w:type="spellStart"/>
       <w:r>
+        <w:lastRenderedPageBreak/>
         <w:t>ProcessExplorer</w:t>
       </w:r>
       <w:proofErr w:type="spellEnd"/>
@@ -1646,6 +2058,19 @@
       <w:r>
         <w:t>. This is incredibly useful because we can see what DLLs are employed regardless of when they were loaded.</w:t>
       </w:r>
+      <w:r>
+        <w:t xml:space="preserve"> It can be downloaded for free from:</w:t>
+      </w:r>
+    </w:p>
+    <w:p>
+      <w:hyperlink r:id="rId15" w:history="1">
+        <w:r>
+          <w:rPr>
+            <w:rStyle w:val="Hyperlink"/>
+          </w:rPr>
+          <w:t>https://docs.microsoft.com/en-us/sysinternals/downloads/process-explorer</w:t>
+        </w:r>
+      </w:hyperlink>
     </w:p>
     <w:p/>
     <w:p>
@@ -1669,7 +2094,7 @@
                     <pic:cNvPicPr/>
                   </pic:nvPicPr>
                   <pic:blipFill>
-                    <a:blip r:embed="rId14"/>
+                    <a:blip r:embed="rId16"/>
                     <a:stretch>
                       <a:fillRect/>
                     </a:stretch>
@@ -1692,7 +2117,6 @@
     </w:p>
     <w:p>
       <w:r>
-        <w:lastRenderedPageBreak/>
         <w:t>A</w:t>
       </w:r>
     </w:p>
@@ -1724,6 +2148,7 @@
         <w:rPr>
           <w:noProof/>
         </w:rPr>
+        <w:lastRenderedPageBreak/>
         <w:drawing>
           <wp:inline distT="0" distB="0" distL="0" distR="0" wp14:anchorId="73F1770E" wp14:editId="23DE946A">
             <wp:extent cx="5943600" cy="3126105"/>
@@ -1740,7 +2165,7 @@
                     <pic:cNvPicPr/>
                   </pic:nvPicPr>
                   <pic:blipFill>
-                    <a:blip r:embed="rId15"/>
+                    <a:blip r:embed="rId17"/>
                     <a:stretch>
                       <a:fillRect/>
                     </a:stretch>
@@ -1774,12 +2199,10 @@
         <w:t>” which uses the call “</w:t>
       </w:r>
       <w:proofErr w:type="spellStart"/>
-      <w:proofErr w:type="gramStart"/>
       <w:r>
         <w:t>System.Appdomain.CurrentDomain.BaseDirectory</w:t>
       </w:r>
       <w:proofErr w:type="spellEnd"/>
-      <w:proofErr w:type="gramEnd"/>
       <w:r>
         <w:t>” to pick up the location of the HeadlessFormsExperiment.exe to locate all of the DLLs.</w:t>
       </w:r>
@@ -1816,7 +2239,7 @@
       <w:pPr>
         <w:pStyle w:val="Heading1"/>
       </w:pPr>
-      <w:bookmarkStart w:id="9" w:name="_Toc33439404"/>
+      <w:bookmarkStart w:id="9" w:name="_Toc34569328"/>
       <w:r>
         <w:t>Installing the Simio API Helper</w:t>
       </w:r>
@@ -1838,8 +2261,205 @@
         <w:t xml:space="preserve"> beyond .NET.</w:t>
       </w:r>
     </w:p>
+    <w:p/>
+    <w:p/>
+    <w:p/>
+    <w:p>
+      <w:r>
+        <w:br w:type="page"/>
+      </w:r>
+    </w:p>
+    <w:p>
+      <w:pPr>
+        <w:pStyle w:val="Heading1"/>
+      </w:pPr>
+      <w:bookmarkStart w:id="10" w:name="_Toc34569329"/>
+      <w:r>
+        <w:lastRenderedPageBreak/>
+        <w:t>Appendix – Simio Licensing (Server and Node-Locked)</w:t>
+      </w:r>
+      <w:bookmarkEnd w:id="10"/>
+    </w:p>
+    <w:p/>
+    <w:p>
+      <w:pPr>
+        <w:pStyle w:val="Heading2"/>
+      </w:pPr>
+      <w:bookmarkStart w:id="11" w:name="_Toc34569330"/>
+      <w:r>
+        <w:t>Server Licensing</w:t>
+      </w:r>
+      <w:bookmarkEnd w:id="11"/>
+    </w:p>
+    <w:p>
+      <w:r>
+        <w:t xml:space="preserve">The best documentation about Server licensing can be found in this document: </w:t>
+      </w:r>
+    </w:p>
+    <w:p>
+      <w:r>
+        <w:t>Here are some key points:</w:t>
+      </w:r>
+    </w:p>
+    <w:p/>
+    <w:p>
+      <w:r>
+        <w:t xml:space="preserve">The licenses are stored on the License Server under </w:t>
+      </w:r>
+      <w:proofErr w:type="spellStart"/>
+      <w:r>
+        <w:t>ProgramData</w:t>
+      </w:r>
+      <w:proofErr w:type="spellEnd"/>
+      <w:r>
+        <w:t xml:space="preserve"> &gt; Simio LLC &gt; Simio Network Licensing.</w:t>
+      </w:r>
+    </w:p>
+    <w:p>
+      <w:r>
+        <w:t>If there is a file !</w:t>
+      </w:r>
+      <w:proofErr w:type="spellStart"/>
+      <w:r>
+        <w:t>SimioConfig.lic</w:t>
+      </w:r>
+      <w:proofErr w:type="spellEnd"/>
+      <w:r>
+        <w:t>, it hold configuration information about the “random” port used by the license simulator.</w:t>
+      </w:r>
+    </w:p>
+    <w:p>
+      <w:r>
+        <w:t xml:space="preserve">The files </w:t>
+      </w:r>
+      <w:proofErr w:type="spellStart"/>
+      <w:r>
+        <w:t>rlm.dlog</w:t>
+      </w:r>
+      <w:proofErr w:type="spellEnd"/>
+      <w:r>
+        <w:t xml:space="preserve"> and </w:t>
+      </w:r>
+      <w:proofErr w:type="spellStart"/>
+      <w:r>
+        <w:t>simio.dlog</w:t>
+      </w:r>
+      <w:proofErr w:type="spellEnd"/>
+      <w:r>
+        <w:t xml:space="preserve"> hold debugging information.</w:t>
+      </w:r>
+    </w:p>
+    <w:p>
+      <w:r>
+        <w:t>The files that have the extension “.LIC” hold the licenses.</w:t>
+      </w:r>
+    </w:p>
+    <w:p>
+      <w:r>
+        <w:t>The Service on the License Server that runs licensing is named “RLM Simio”. It obviously must be running.</w:t>
+      </w:r>
+    </w:p>
+    <w:p>
+      <w:r>
+        <w:t>If it is stopped, the desktop Simio programs will raise a message box:</w:t>
+      </w:r>
+    </w:p>
+    <w:p>
+      <w:r>
+        <w:rPr>
+          <w:noProof/>
+        </w:rPr>
+        <w:drawing>
+          <wp:inline distT="0" distB="0" distL="0" distR="0" wp14:anchorId="1BCE4036" wp14:editId="52821462">
+            <wp:extent cx="3055885" cy="1691787"/>
+            <wp:effectExtent l="0" t="0" r="0" b="3810"/>
+            <wp:docPr id="9" name="Picture 9" descr="A screenshot of a cell phone&#10;&#10;Description automatically generated"/>
+            <wp:cNvGraphicFramePr>
+              <a:graphicFrameLocks xmlns:a="http://schemas.openxmlformats.org/drawingml/2006/main" noChangeAspect="1"/>
+            </wp:cNvGraphicFramePr>
+            <a:graphic xmlns:a="http://schemas.openxmlformats.org/drawingml/2006/main">
+              <a:graphicData uri="http://schemas.openxmlformats.org/drawingml/2006/picture">
+                <pic:pic xmlns:pic="http://schemas.openxmlformats.org/drawingml/2006/picture">
+                  <pic:nvPicPr>
+                    <pic:cNvPr id="1" name=""/>
+                    <pic:cNvPicPr/>
+                  </pic:nvPicPr>
+                  <pic:blipFill>
+                    <a:blip r:embed="rId18"/>
+                    <a:stretch>
+                      <a:fillRect/>
+                    </a:stretch>
+                  </pic:blipFill>
+                  <pic:spPr>
+                    <a:xfrm>
+                      <a:off x="0" y="0"/>
+                      <a:ext cx="3055885" cy="1691787"/>
+                    </a:xfrm>
+                    <a:prstGeom prst="rect">
+                      <a:avLst/>
+                    </a:prstGeom>
+                  </pic:spPr>
+                </pic:pic>
+              </a:graphicData>
+            </a:graphic>
+          </wp:inline>
+        </w:drawing>
+      </w:r>
+    </w:p>
+    <w:p>
+      <w:r>
+        <w:t>If the Server has no licenses, you get the message:</w:t>
+      </w:r>
+    </w:p>
+    <w:p>
+      <w:r>
+        <w:rPr>
+          <w:noProof/>
+        </w:rPr>
+        <w:drawing>
+          <wp:inline distT="0" distB="0" distL="0" distR="0" wp14:anchorId="49EA5B94" wp14:editId="7B04580D">
+            <wp:extent cx="5943600" cy="1769745"/>
+            <wp:effectExtent l="0" t="0" r="0" b="1905"/>
+            <wp:docPr id="11" name="Picture 11" descr="A screenshot of a social media post&#10;&#10;Description automatically generated"/>
+            <wp:cNvGraphicFramePr>
+              <a:graphicFrameLocks xmlns:a="http://schemas.openxmlformats.org/drawingml/2006/main" noChangeAspect="1"/>
+            </wp:cNvGraphicFramePr>
+            <a:graphic xmlns:a="http://schemas.openxmlformats.org/drawingml/2006/main">
+              <a:graphicData uri="http://schemas.openxmlformats.org/drawingml/2006/picture">
+                <pic:pic xmlns:pic="http://schemas.openxmlformats.org/drawingml/2006/picture">
+                  <pic:nvPicPr>
+                    <pic:cNvPr id="1" name=""/>
+                    <pic:cNvPicPr/>
+                  </pic:nvPicPr>
+                  <pic:blipFill>
+                    <a:blip r:embed="rId19"/>
+                    <a:stretch>
+                      <a:fillRect/>
+                    </a:stretch>
+                  </pic:blipFill>
+                  <pic:spPr>
+                    <a:xfrm>
+                      <a:off x="0" y="0"/>
+                      <a:ext cx="5943600" cy="1769745"/>
+                    </a:xfrm>
+                    <a:prstGeom prst="rect">
+                      <a:avLst/>
+                    </a:prstGeom>
+                  </pic:spPr>
+                </pic:pic>
+              </a:graphicData>
+            </a:graphic>
+          </wp:inline>
+        </w:drawing>
+      </w:r>
+    </w:p>
+    <w:p/>
+    <w:p/>
+    <w:p/>
+    <w:p/>
+    <w:p/>
     <w:sectPr>
-      <w:headerReference w:type="default" r:id="rId16"/>
+      <w:headerReference w:type="default" r:id="rId20"/>
       <w:pgSz w:w="12240" w:h="15840"/>
       <w:pgMar w:top="1440" w:right="1440" w:bottom="1440" w:left="1440" w:header="720" w:footer="720" w:gutter="0"/>
       <w:cols w:space="720"/>
@@ -2040,6 +2660,95 @@
 <file path=word/numbering.xml><?xml version="1.0" encoding="utf-8"?>
 <w:numbering xmlns:wpc="http://schemas.microsoft.com/office/word/2010/wordprocessingCanvas" xmlns:cx="http://schemas.microsoft.com/office/drawing/2014/chartex" xmlns:cx1="http://schemas.microsoft.com/office/drawing/2015/9/8/chartex" xmlns:cx2="http://schemas.microsoft.com/office/drawing/2015/10/21/chartex" xmlns:cx3="http://schemas.microsoft.com/office/drawing/2016/5/9/chartex" xmlns:cx4="http://schemas.microsoft.com/office/drawing/2016/5/10/chartex" xmlns:cx5="http://schemas.microsoft.com/office/drawing/2016/5/11/chartex" xmlns:cx6="http://schemas.microsoft.com/office/drawing/2016/5/12/chartex" xmlns:cx7="http://schemas.microsoft.com/office/drawing/2016/5/13/chartex" xmlns:cx8="http://schemas.microsoft.com/office/drawing/2016/5/14/chartex" xmlns:mc="http://schemas.openxmlformats.org/markup-compatibility/2006" xmlns:aink="http://schemas.microsoft.com/office/drawing/2016/ink" xmlns:am3d="http://schemas.microsoft.com/office/drawing/2017/model3d" xmlns:o="urn:schemas-microsoft-com:office:office" xmlns:r="http://schemas.openxmlformats.org/officeDocument/2006/relationships" xmlns:m="http://schemas.openxmlformats.org/officeDocument/2006/math" xmlns:v="urn:schemas-microsoft-com:vml" xmlns:wp14="http://schemas.microsoft.com/office/word/2010/wordprocessingDrawing" xmlns:wp="http://schemas.openxmlformats.org/drawingml/2006/wordprocessingDrawing" xmlns:w10="urn:schemas-microsoft-com:office:word" xmlns:w="http://schemas.openxmlformats.org/wordprocessingml/2006/main" xmlns:w14="http://schemas.microsoft.com/office/word/2010/wordml" xmlns:w15="http://schemas.microsoft.com/office/word/2012/wordml" xmlns:w16cex="http://schemas.microsoft.com/office/word/2018/wordml/cex" xmlns:w16cid="http://schemas.microsoft.com/office/word/2016/wordml/cid" xmlns:w16="http://schemas.microsoft.com/office/word/2018/wordml" xmlns:w16se="http://schemas.microsoft.com/office/word/2015/wordml/symex" xmlns:wpg="http://schemas.microsoft.com/office/word/2010/wordprocessingGroup" xmlns:wpi="http://schemas.microsoft.com/office/word/2010/wordprocessingInk" xmlns:wne="http://schemas.microsoft.com/office/word/2006/wordml" xmlns:wps="http://schemas.microsoft.com/office/word/2010/wordprocessingShape" mc:Ignorable="w14 w15 w16se w16cid w16 w16cex wp14">
   <w:abstractNum w:abstractNumId="0" w15:restartNumberingAfterBreak="0">
+    <w:nsid w:val="19FD3554"/>
+    <w:multiLevelType w:val="hybridMultilevel"/>
+    <w:tmpl w:val="451A7BA2"/>
+    <w:lvl w:ilvl="0" w:tplc="0409000F">
+      <w:start w:val="1"/>
+      <w:numFmt w:val="decimal"/>
+      <w:lvlText w:val="%1."/>
+      <w:lvlJc w:val="left"/>
+      <w:pPr>
+        <w:ind w:left="720" w:hanging="360"/>
+      </w:pPr>
+      <w:rPr>
+        <w:rFonts w:hint="default"/>
+      </w:rPr>
+    </w:lvl>
+    <w:lvl w:ilvl="1" w:tplc="04090019" w:tentative="1">
+      <w:start w:val="1"/>
+      <w:numFmt w:val="lowerLetter"/>
+      <w:lvlText w:val="%2."/>
+      <w:lvlJc w:val="left"/>
+      <w:pPr>
+        <w:ind w:left="1440" w:hanging="360"/>
+      </w:pPr>
+    </w:lvl>
+    <w:lvl w:ilvl="2" w:tplc="0409001B" w:tentative="1">
+      <w:start w:val="1"/>
+      <w:numFmt w:val="lowerRoman"/>
+      <w:lvlText w:val="%3."/>
+      <w:lvlJc w:val="right"/>
+      <w:pPr>
+        <w:ind w:left="2160" w:hanging="180"/>
+      </w:pPr>
+    </w:lvl>
+    <w:lvl w:ilvl="3" w:tplc="0409000F" w:tentative="1">
+      <w:start w:val="1"/>
+      <w:numFmt w:val="decimal"/>
+      <w:lvlText w:val="%4."/>
+      <w:lvlJc w:val="left"/>
+      <w:pPr>
+        <w:ind w:left="2880" w:hanging="360"/>
+      </w:pPr>
+    </w:lvl>
+    <w:lvl w:ilvl="4" w:tplc="04090019" w:tentative="1">
+      <w:start w:val="1"/>
+      <w:numFmt w:val="lowerLetter"/>
+      <w:lvlText w:val="%5."/>
+      <w:lvlJc w:val="left"/>
+      <w:pPr>
+        <w:ind w:left="3600" w:hanging="360"/>
+      </w:pPr>
+    </w:lvl>
+    <w:lvl w:ilvl="5" w:tplc="0409001B" w:tentative="1">
+      <w:start w:val="1"/>
+      <w:numFmt w:val="lowerRoman"/>
+      <w:lvlText w:val="%6."/>
+      <w:lvlJc w:val="right"/>
+      <w:pPr>
+        <w:ind w:left="4320" w:hanging="180"/>
+      </w:pPr>
+    </w:lvl>
+    <w:lvl w:ilvl="6" w:tplc="0409000F" w:tentative="1">
+      <w:start w:val="1"/>
+      <w:numFmt w:val="decimal"/>
+      <w:lvlText w:val="%7."/>
+      <w:lvlJc w:val="left"/>
+      <w:pPr>
+        <w:ind w:left="5040" w:hanging="360"/>
+      </w:pPr>
+    </w:lvl>
+    <w:lvl w:ilvl="7" w:tplc="04090019" w:tentative="1">
+      <w:start w:val="1"/>
+      <w:numFmt w:val="lowerLetter"/>
+      <w:lvlText w:val="%8."/>
+      <w:lvlJc w:val="left"/>
+      <w:pPr>
+        <w:ind w:left="5760" w:hanging="360"/>
+      </w:pPr>
+    </w:lvl>
+    <w:lvl w:ilvl="8" w:tplc="0409001B" w:tentative="1">
+      <w:start w:val="1"/>
+      <w:numFmt w:val="lowerRoman"/>
+      <w:lvlText w:val="%9."/>
+      <w:lvlJc w:val="right"/>
+      <w:pPr>
+        <w:ind w:left="6480" w:hanging="180"/>
+      </w:pPr>
+    </w:lvl>
+  </w:abstractNum>
+  <w:abstractNum w:abstractNumId="1" w15:restartNumberingAfterBreak="0">
     <w:nsid w:val="28E21D96"/>
     <w:multiLevelType w:val="hybridMultilevel"/>
     <w:tmpl w:val="7D4AF4E4"/>
@@ -2128,7 +2837,7 @@
       </w:pPr>
     </w:lvl>
   </w:abstractNum>
-  <w:abstractNum w:abstractNumId="1" w15:restartNumberingAfterBreak="0">
+  <w:abstractNum w:abstractNumId="2" w15:restartNumberingAfterBreak="0">
     <w:nsid w:val="3165230F"/>
     <w:multiLevelType w:val="hybridMultilevel"/>
     <w:tmpl w:val="451A7BA2"/>
@@ -2217,7 +2926,7 @@
       </w:pPr>
     </w:lvl>
   </w:abstractNum>
-  <w:abstractNum w:abstractNumId="2" w15:restartNumberingAfterBreak="0">
+  <w:abstractNum w:abstractNumId="3" w15:restartNumberingAfterBreak="0">
     <w:nsid w:val="33A21980"/>
     <w:multiLevelType w:val="hybridMultilevel"/>
     <w:tmpl w:val="AE1E623E"/>
@@ -2306,7 +3015,7 @@
       </w:pPr>
     </w:lvl>
   </w:abstractNum>
-  <w:abstractNum w:abstractNumId="3" w15:restartNumberingAfterBreak="0">
+  <w:abstractNum w:abstractNumId="4" w15:restartNumberingAfterBreak="0">
     <w:nsid w:val="3855579C"/>
     <w:multiLevelType w:val="hybridMultilevel"/>
     <w:tmpl w:val="A5C4CF3E"/>
@@ -2395,7 +3104,7 @@
       </w:pPr>
     </w:lvl>
   </w:abstractNum>
-  <w:abstractNum w:abstractNumId="4" w15:restartNumberingAfterBreak="0">
+  <w:abstractNum w:abstractNumId="5" w15:restartNumberingAfterBreak="0">
     <w:nsid w:val="3EDB2376"/>
     <w:multiLevelType w:val="hybridMultilevel"/>
     <w:tmpl w:val="AE240636"/>
@@ -2508,7 +3217,7 @@
       </w:rPr>
     </w:lvl>
   </w:abstractNum>
-  <w:abstractNum w:abstractNumId="5" w15:restartNumberingAfterBreak="0">
+  <w:abstractNum w:abstractNumId="6" w15:restartNumberingAfterBreak="0">
     <w:nsid w:val="417D1BA4"/>
     <w:multiLevelType w:val="hybridMultilevel"/>
     <w:tmpl w:val="993E4844"/>
@@ -2597,7 +3306,7 @@
       </w:pPr>
     </w:lvl>
   </w:abstractNum>
-  <w:abstractNum w:abstractNumId="6" w15:restartNumberingAfterBreak="0">
+  <w:abstractNum w:abstractNumId="7" w15:restartNumberingAfterBreak="0">
     <w:nsid w:val="5DA0075D"/>
     <w:multiLevelType w:val="hybridMultilevel"/>
     <w:tmpl w:val="C38ED9BC"/>
@@ -2686,7 +3395,7 @@
       </w:pPr>
     </w:lvl>
   </w:abstractNum>
-  <w:abstractNum w:abstractNumId="7" w15:restartNumberingAfterBreak="0">
+  <w:abstractNum w:abstractNumId="8" w15:restartNumberingAfterBreak="0">
     <w:nsid w:val="6C845AA5"/>
     <w:multiLevelType w:val="hybridMultilevel"/>
     <w:tmpl w:val="5B2AC406"/>
@@ -2775,7 +3484,7 @@
       </w:pPr>
     </w:lvl>
   </w:abstractNum>
-  <w:abstractNum w:abstractNumId="8" w15:restartNumberingAfterBreak="0">
+  <w:abstractNum w:abstractNumId="9" w15:restartNumberingAfterBreak="0">
     <w:nsid w:val="6DBD32A0"/>
     <w:multiLevelType w:val="hybridMultilevel"/>
     <w:tmpl w:val="99D4C56E"/>
@@ -2864,7 +3573,7 @@
       </w:pPr>
     </w:lvl>
   </w:abstractNum>
-  <w:abstractNum w:abstractNumId="9" w15:restartNumberingAfterBreak="0">
+  <w:abstractNum w:abstractNumId="10" w15:restartNumberingAfterBreak="0">
     <w:nsid w:val="773D3360"/>
     <w:multiLevelType w:val="hybridMultilevel"/>
     <w:tmpl w:val="899CBB50"/>
@@ -2953,7 +3662,7 @@
       </w:pPr>
     </w:lvl>
   </w:abstractNum>
-  <w:abstractNum w:abstractNumId="10" w15:restartNumberingAfterBreak="0">
+  <w:abstractNum w:abstractNumId="11" w15:restartNumberingAfterBreak="0">
     <w:nsid w:val="77AD78CA"/>
     <w:multiLevelType w:val="hybridMultilevel"/>
     <w:tmpl w:val="74C083FA"/>
@@ -3043,37 +3752,40 @@
     </w:lvl>
   </w:abstractNum>
   <w:num w:numId="1">
+    <w:abstractNumId w:val="8"/>
+  </w:num>
+  <w:num w:numId="2">
+    <w:abstractNumId w:val="3"/>
+  </w:num>
+  <w:num w:numId="3">
+    <w:abstractNumId w:val="1"/>
+  </w:num>
+  <w:num w:numId="4">
+    <w:abstractNumId w:val="4"/>
+  </w:num>
+  <w:num w:numId="5">
+    <w:abstractNumId w:val="10"/>
+  </w:num>
+  <w:num w:numId="6">
+    <w:abstractNumId w:val="6"/>
+  </w:num>
+  <w:num w:numId="7">
+    <w:abstractNumId w:val="5"/>
+  </w:num>
+  <w:num w:numId="8">
     <w:abstractNumId w:val="7"/>
   </w:num>
-  <w:num w:numId="2">
+  <w:num w:numId="9">
+    <w:abstractNumId w:val="11"/>
+  </w:num>
+  <w:num w:numId="10">
     <w:abstractNumId w:val="2"/>
   </w:num>
-  <w:num w:numId="3">
-    <w:abstractNumId w:val="0"/>
-  </w:num>
-  <w:num w:numId="4">
-    <w:abstractNumId w:val="3"/>
-  </w:num>
-  <w:num w:numId="5">
+  <w:num w:numId="11">
     <w:abstractNumId w:val="9"/>
   </w:num>
-  <w:num w:numId="6">
-    <w:abstractNumId w:val="5"/>
-  </w:num>
-  <w:num w:numId="7">
-    <w:abstractNumId w:val="4"/>
-  </w:num>
-  <w:num w:numId="8">
-    <w:abstractNumId w:val="6"/>
-  </w:num>
-  <w:num w:numId="9">
-    <w:abstractNumId w:val="10"/>
-  </w:num>
-  <w:num w:numId="10">
-    <w:abstractNumId w:val="1"/>
-  </w:num>
-  <w:num w:numId="11">
-    <w:abstractNumId w:val="8"/>
+  <w:num w:numId="12">
+    <w:abstractNumId w:val="0"/>
   </w:num>
 </w:numbering>
 </file>
@@ -3773,6 +4485,18 @@
       <w:szCs w:val="18"/>
     </w:rPr>
   </w:style>
+  <w:style w:type="character" w:styleId="UnresolvedMention">
+    <w:name w:val="Unresolved Mention"/>
+    <w:basedOn w:val="DefaultParagraphFont"/>
+    <w:uiPriority w:val="99"/>
+    <w:semiHidden/>
+    <w:unhideWhenUsed/>
+    <w:rsid w:val="00481AF8"/>
+    <w:rPr>
+      <w:color w:val="605E5C"/>
+      <w:shd w:val="clear" w:color="auto" w:fill="E1DFDD"/>
+    </w:rPr>
+  </w:style>
 </w:styles>
 </file>
 
@@ -4076,7 +4800,7 @@
 </file>
 
 <file path=customXml/itemProps1.xml><?xml version="1.0" encoding="utf-8"?>
-<ds:datastoreItem xmlns:ds="http://schemas.openxmlformats.org/officeDocument/2006/customXml" ds:itemID="{24990198-B3F2-46B4-98E5-6E4492CF28C5}">
+<ds:datastoreItem xmlns:ds="http://schemas.openxmlformats.org/officeDocument/2006/customXml" ds:itemID="{1BC19C13-696B-4C82-8C9A-F9EBE1E3841F}">
   <ds:schemaRefs>
     <ds:schemaRef ds:uri="http://schemas.openxmlformats.org/officeDocument/2006/bibliography"/>
   </ds:schemaRefs>

</xml_diff>

<commit_message>
Update for DLL location exercise.
</commit_message>
<xml_diff>
--- a/Documentation/Simio API Note - Simio API Helper.docx
+++ b/Documentation/Simio API Note - Simio API Helper.docx
@@ -6,7 +6,7 @@
       <w:pPr>
         <w:pStyle w:val="Heading1"/>
       </w:pPr>
-      <w:bookmarkStart w:id="0" w:name="_Toc34569319"/>
+      <w:bookmarkStart w:id="0" w:name="_Toc35922144"/>
       <w:r>
         <w:t xml:space="preserve">Simio API Note: </w:t>
       </w:r>
@@ -17,10 +17,19 @@
     </w:p>
     <w:p>
       <w:r>
+        <w:t xml:space="preserve">Last Update: </w:t>
+      </w:r>
+      <w:r>
+        <w:t xml:space="preserve">22 </w:t>
+      </w:r>
+      <w:r>
         <w:t>Ma</w:t>
       </w:r>
       <w:r>
         <w:t>r</w:t>
+      </w:r>
+      <w:r>
+        <w:t>ch</w:t>
       </w:r>
       <w:r>
         <w:t xml:space="preserve"> 20</w:t>
@@ -83,7 +92,7 @@
           <w:r>
             <w:fldChar w:fldCharType="separate"/>
           </w:r>
-          <w:hyperlink w:anchor="_Toc34569319" w:history="1">
+          <w:hyperlink w:anchor="_Toc35922144" w:history="1">
             <w:r>
               <w:rPr>
                 <w:rStyle w:val="Hyperlink"/>
@@ -110,7 +119,7 @@
                 <w:noProof/>
                 <w:webHidden/>
               </w:rPr>
-              <w:instrText xml:space="preserve"> PAGEREF _Toc34569319 \h </w:instrText>
+              <w:instrText xml:space="preserve"> PAGEREF _Toc35922144 \h </w:instrText>
             </w:r>
             <w:r>
               <w:rPr>
@@ -152,27 +161,13 @@
               <w:noProof/>
             </w:rPr>
           </w:pPr>
-          <w:hyperlink w:anchor="_Toc34569320" w:history="1">
+          <w:hyperlink w:anchor="_Toc35922145" w:history="1">
             <w:r>
               <w:rPr>
                 <w:rStyle w:val="Hyperlink"/>
                 <w:noProof/>
               </w:rPr>
-              <w:t>Ove</w:t>
-            </w:r>
-            <w:r>
-              <w:rPr>
-                <w:rStyle w:val="Hyperlink"/>
-                <w:noProof/>
-              </w:rPr>
-              <w:t>r</w:t>
-            </w:r>
-            <w:r>
-              <w:rPr>
-                <w:rStyle w:val="Hyperlink"/>
-                <w:noProof/>
-              </w:rPr>
-              <w:t>view</w:t>
+              <w:t>Overview</w:t>
             </w:r>
             <w:r>
               <w:rPr>
@@ -193,7 +188,7 @@
                 <w:noProof/>
                 <w:webHidden/>
               </w:rPr>
-              <w:instrText xml:space="preserve"> PAGEREF _Toc34569320 \h </w:instrText>
+              <w:instrText xml:space="preserve"> PAGEREF _Toc35922145 \h </w:instrText>
             </w:r>
             <w:r>
               <w:rPr>
@@ -235,7 +230,7 @@
               <w:noProof/>
             </w:rPr>
           </w:pPr>
-          <w:hyperlink w:anchor="_Toc34569321" w:history="1">
+          <w:hyperlink w:anchor="_Toc35922146" w:history="1">
             <w:r>
               <w:rPr>
                 <w:rStyle w:val="Hyperlink"/>
@@ -262,7 +257,7 @@
                 <w:noProof/>
                 <w:webHidden/>
               </w:rPr>
-              <w:instrText xml:space="preserve"> PAGEREF _Toc34569321 \h </w:instrText>
+              <w:instrText xml:space="preserve"> PAGEREF _Toc35922146 \h </w:instrText>
             </w:r>
             <w:r>
               <w:rPr>
@@ -304,7 +299,7 @@
               <w:noProof/>
             </w:rPr>
           </w:pPr>
-          <w:hyperlink w:anchor="_Toc34569322" w:history="1">
+          <w:hyperlink w:anchor="_Toc35922147" w:history="1">
             <w:r>
               <w:rPr>
                 <w:rStyle w:val="Hyperlink"/>
@@ -331,7 +326,7 @@
                 <w:noProof/>
                 <w:webHidden/>
               </w:rPr>
-              <w:instrText xml:space="preserve"> PAGEREF _Toc34569322 \h </w:instrText>
+              <w:instrText xml:space="preserve"> PAGEREF _Toc35922147 \h </w:instrText>
             </w:r>
             <w:r>
               <w:rPr>
@@ -373,7 +368,7 @@
               <w:noProof/>
             </w:rPr>
           </w:pPr>
-          <w:hyperlink w:anchor="_Toc34569323" w:history="1">
+          <w:hyperlink w:anchor="_Toc35922148" w:history="1">
             <w:r>
               <w:rPr>
                 <w:rStyle w:val="Hyperlink"/>
@@ -400,7 +395,7 @@
                 <w:noProof/>
                 <w:webHidden/>
               </w:rPr>
-              <w:instrText xml:space="preserve"> PAGEREF _Toc34569323 \h </w:instrText>
+              <w:instrText xml:space="preserve"> PAGEREF _Toc35922148 \h </w:instrText>
             </w:r>
             <w:r>
               <w:rPr>
@@ -442,7 +437,7 @@
               <w:noProof/>
             </w:rPr>
           </w:pPr>
-          <w:hyperlink w:anchor="_Toc34569324" w:history="1">
+          <w:hyperlink w:anchor="_Toc35922149" w:history="1">
             <w:r>
               <w:rPr>
                 <w:rStyle w:val="Hyperlink"/>
@@ -469,7 +464,7 @@
                 <w:noProof/>
                 <w:webHidden/>
               </w:rPr>
-              <w:instrText xml:space="preserve"> PAGEREF _Toc34569324 \h </w:instrText>
+              <w:instrText xml:space="preserve"> PAGEREF _Toc35922149 \h </w:instrText>
             </w:r>
             <w:r>
               <w:rPr>
@@ -511,7 +506,7 @@
               <w:noProof/>
             </w:rPr>
           </w:pPr>
-          <w:hyperlink w:anchor="_Toc34569325" w:history="1">
+          <w:hyperlink w:anchor="_Toc35922150" w:history="1">
             <w:r>
               <w:rPr>
                 <w:rStyle w:val="Hyperlink"/>
@@ -538,7 +533,7 @@
                 <w:noProof/>
                 <w:webHidden/>
               </w:rPr>
-              <w:instrText xml:space="preserve"> PAGEREF _Toc34569325 \h </w:instrText>
+              <w:instrText xml:space="preserve"> PAGEREF _Toc35922150 \h </w:instrText>
             </w:r>
             <w:r>
               <w:rPr>
@@ -580,13 +575,13 @@
               <w:noProof/>
             </w:rPr>
           </w:pPr>
-          <w:hyperlink w:anchor="_Toc34569326" w:history="1">
+          <w:hyperlink w:anchor="_Toc35922151" w:history="1">
             <w:r>
               <w:rPr>
                 <w:rStyle w:val="Hyperlink"/>
                 <w:noProof/>
               </w:rPr>
-              <w:t>Tabs Headless Builder and Headless Run</w:t>
+              <w:t>The Code for a Headless Operation</w:t>
             </w:r>
             <w:r>
               <w:rPr>
@@ -607,7 +602,7 @@
                 <w:noProof/>
                 <w:webHidden/>
               </w:rPr>
-              <w:instrText xml:space="preserve"> PAGEREF _Toc34569326 \h </w:instrText>
+              <w:instrText xml:space="preserve"> PAGEREF _Toc35922151 \h </w:instrText>
             </w:r>
             <w:r>
               <w:rPr>
@@ -649,12 +644,81 @@
               <w:noProof/>
             </w:rPr>
           </w:pPr>
-          <w:hyperlink w:anchor="_Toc34569327" w:history="1">
+          <w:hyperlink w:anchor="_Toc35922152" w:history="1">
             <w:r>
               <w:rPr>
                 <w:rStyle w:val="Hyperlink"/>
                 <w:noProof/>
               </w:rPr>
+              <w:t>Tabs: Headless Harvester and Headless Run</w:t>
+            </w:r>
+            <w:r>
+              <w:rPr>
+                <w:noProof/>
+                <w:webHidden/>
+              </w:rPr>
+              <w:tab/>
+            </w:r>
+            <w:r>
+              <w:rPr>
+                <w:noProof/>
+                <w:webHidden/>
+              </w:rPr>
+              <w:fldChar w:fldCharType="begin"/>
+            </w:r>
+            <w:r>
+              <w:rPr>
+                <w:noProof/>
+                <w:webHidden/>
+              </w:rPr>
+              <w:instrText xml:space="preserve"> PAGEREF _Toc35922152 \h </w:instrText>
+            </w:r>
+            <w:r>
+              <w:rPr>
+                <w:noProof/>
+                <w:webHidden/>
+              </w:rPr>
+            </w:r>
+            <w:r>
+              <w:rPr>
+                <w:noProof/>
+                <w:webHidden/>
+              </w:rPr>
+              <w:fldChar w:fldCharType="separate"/>
+            </w:r>
+            <w:r>
+              <w:rPr>
+                <w:noProof/>
+                <w:webHidden/>
+              </w:rPr>
+              <w:t>11</w:t>
+            </w:r>
+            <w:r>
+              <w:rPr>
+                <w:noProof/>
+                <w:webHidden/>
+              </w:rPr>
+              <w:fldChar w:fldCharType="end"/>
+            </w:r>
+          </w:hyperlink>
+        </w:p>
+        <w:p>
+          <w:pPr>
+            <w:pStyle w:val="TOC3"/>
+            <w:tabs>
+              <w:tab w:val="right" w:leader="dot" w:pos="9350"/>
+            </w:tabs>
+            <w:rPr>
+              <w:rFonts w:eastAsiaTheme="minorEastAsia"/>
+              <w:noProof/>
+            </w:rPr>
+          </w:pPr>
+          <w:hyperlink w:anchor="_Toc35922153" w:history="1">
+            <w:r>
+              <w:rPr>
+                <w:rStyle w:val="Hyperlink"/>
+                <w:noProof/>
+              </w:rPr>
               <w:t>Headless Debugging</w:t>
             </w:r>
             <w:r>
@@ -676,7 +740,7 @@
                 <w:noProof/>
                 <w:webHidden/>
               </w:rPr>
-              <w:instrText xml:space="preserve"> PAGEREF _Toc34569327 \h </w:instrText>
+              <w:instrText xml:space="preserve"> PAGEREF _Toc35922153 \h </w:instrText>
             </w:r>
             <w:r>
               <w:rPr>
@@ -696,7 +760,76 @@
                 <w:noProof/>
                 <w:webHidden/>
               </w:rPr>
-              <w:t>11</w:t>
+              <w:t>13</w:t>
+            </w:r>
+            <w:r>
+              <w:rPr>
+                <w:noProof/>
+                <w:webHidden/>
+              </w:rPr>
+              <w:fldChar w:fldCharType="end"/>
+            </w:r>
+          </w:hyperlink>
+        </w:p>
+        <w:p>
+          <w:pPr>
+            <w:pStyle w:val="TOC3"/>
+            <w:tabs>
+              <w:tab w:val="right" w:leader="dot" w:pos="9350"/>
+            </w:tabs>
+            <w:rPr>
+              <w:rFonts w:eastAsiaTheme="minorEastAsia"/>
+              <w:noProof/>
+            </w:rPr>
+          </w:pPr>
+          <w:hyperlink w:anchor="_Toc35922154" w:history="1">
+            <w:r>
+              <w:rPr>
+                <w:rStyle w:val="Hyperlink"/>
+                <w:noProof/>
+              </w:rPr>
+              <w:t>Tabs: Logs and Settings</w:t>
+            </w:r>
+            <w:r>
+              <w:rPr>
+                <w:noProof/>
+                <w:webHidden/>
+              </w:rPr>
+              <w:tab/>
+            </w:r>
+            <w:r>
+              <w:rPr>
+                <w:noProof/>
+                <w:webHidden/>
+              </w:rPr>
+              <w:fldChar w:fldCharType="begin"/>
+            </w:r>
+            <w:r>
+              <w:rPr>
+                <w:noProof/>
+                <w:webHidden/>
+              </w:rPr>
+              <w:instrText xml:space="preserve"> PAGEREF _Toc35922154 \h </w:instrText>
+            </w:r>
+            <w:r>
+              <w:rPr>
+                <w:noProof/>
+                <w:webHidden/>
+              </w:rPr>
+            </w:r>
+            <w:r>
+              <w:rPr>
+                <w:noProof/>
+                <w:webHidden/>
+              </w:rPr>
+              <w:fldChar w:fldCharType="separate"/>
+            </w:r>
+            <w:r>
+              <w:rPr>
+                <w:noProof/>
+                <w:webHidden/>
+              </w:rPr>
+              <w:t>16</w:t>
             </w:r>
             <w:r>
               <w:rPr>
@@ -718,7 +851,7 @@
               <w:noProof/>
             </w:rPr>
           </w:pPr>
-          <w:hyperlink w:anchor="_Toc34569328" w:history="1">
+          <w:hyperlink w:anchor="_Toc35922155" w:history="1">
             <w:r>
               <w:rPr>
                 <w:rStyle w:val="Hyperlink"/>
@@ -745,7 +878,7 @@
                 <w:noProof/>
                 <w:webHidden/>
               </w:rPr>
-              <w:instrText xml:space="preserve"> PAGEREF _Toc34569328 \h </w:instrText>
+              <w:instrText xml:space="preserve"> PAGEREF _Toc35922155 \h </w:instrText>
             </w:r>
             <w:r>
               <w:rPr>
@@ -765,7 +898,7 @@
                 <w:noProof/>
                 <w:webHidden/>
               </w:rPr>
-              <w:t>15</w:t>
+              <w:t>17</w:t>
             </w:r>
             <w:r>
               <w:rPr>
@@ -787,7 +920,7 @@
               <w:noProof/>
             </w:rPr>
           </w:pPr>
-          <w:hyperlink w:anchor="_Toc34569329" w:history="1">
+          <w:hyperlink w:anchor="_Toc35922156" w:history="1">
             <w:r>
               <w:rPr>
                 <w:rStyle w:val="Hyperlink"/>
@@ -814,7 +947,7 @@
                 <w:noProof/>
                 <w:webHidden/>
               </w:rPr>
-              <w:instrText xml:space="preserve"> PAGEREF _Toc34569329 \h </w:instrText>
+              <w:instrText xml:space="preserve"> PAGEREF _Toc35922156 \h </w:instrText>
             </w:r>
             <w:r>
               <w:rPr>
@@ -834,7 +967,7 @@
                 <w:noProof/>
                 <w:webHidden/>
               </w:rPr>
-              <w:t>16</w:t>
+              <w:t>18</w:t>
             </w:r>
             <w:r>
               <w:rPr>
@@ -856,7 +989,7 @@
               <w:noProof/>
             </w:rPr>
           </w:pPr>
-          <w:hyperlink w:anchor="_Toc34569330" w:history="1">
+          <w:hyperlink w:anchor="_Toc35922157" w:history="1">
             <w:r>
               <w:rPr>
                 <w:rStyle w:val="Hyperlink"/>
@@ -883,7 +1016,7 @@
                 <w:noProof/>
                 <w:webHidden/>
               </w:rPr>
-              <w:instrText xml:space="preserve"> PAGEREF _Toc34569330 \h </w:instrText>
+              <w:instrText xml:space="preserve"> PAGEREF _Toc35922157 \h </w:instrText>
             </w:r>
             <w:r>
               <w:rPr>
@@ -903,7 +1036,7 @@
                 <w:noProof/>
                 <w:webHidden/>
               </w:rPr>
-              <w:t>16</w:t>
+              <w:t>18</w:t>
             </w:r>
             <w:r>
               <w:rPr>
@@ -936,7 +1069,7 @@
       <w:pPr>
         <w:pStyle w:val="Heading1"/>
       </w:pPr>
-      <w:bookmarkStart w:id="1" w:name="_Toc34569320"/>
+      <w:bookmarkStart w:id="1" w:name="_Toc35922145"/>
       <w:r>
         <w:t>Overview</w:t>
       </w:r>
@@ -996,7 +1129,101 @@
     <w:p/>
     <w:p>
       <w:r>
-        <w:t>Additionally, there are sample projects included:</w:t>
+        <w:t>Additionally, there are sample projects included</w:t>
+      </w:r>
+      <w:r>
+        <w:t>. The organization of the build file is described in the section “Using the Simio API Helper Code”</w:t>
+      </w:r>
+    </w:p>
+    <w:p>
+      <w:r>
+        <w:t xml:space="preserve">This code and documentation are intended to be distributed via </w:t>
+      </w:r>
+      <w:r>
+        <w:t xml:space="preserve">a </w:t>
+      </w:r>
+      <w:r>
+        <w:t>GitHub</w:t>
+      </w:r>
+      <w:r>
+        <w:t xml:space="preserve"> repository</w:t>
+      </w:r>
+      <w:r>
+        <w:t xml:space="preserve"> using Simio’s GitHub conventions. The reasons for using GitHub include</w:t>
+      </w:r>
+      <w:r>
+        <w:t>:</w:t>
+      </w:r>
+    </w:p>
+    <w:p>
+      <w:pPr>
+        <w:numPr>
+          <w:ilvl w:val="0"/>
+          <w:numId w:val="14"/>
+        </w:numPr>
+      </w:pPr>
+      <w:r>
+        <w:t>Employing a standard mechanism for distributing API notes</w:t>
+      </w:r>
+    </w:p>
+    <w:p>
+      <w:pPr>
+        <w:numPr>
+          <w:ilvl w:val="0"/>
+          <w:numId w:val="14"/>
+        </w:numPr>
+      </w:pPr>
+      <w:r>
+        <w:t xml:space="preserve">Allowing the API information to evolve </w:t>
+      </w:r>
+    </w:p>
+    <w:p>
+      <w:pPr>
+        <w:numPr>
+          <w:ilvl w:val="0"/>
+          <w:numId w:val="14"/>
+        </w:numPr>
+      </w:pPr>
+      <w:r>
+        <w:t>Allowing the Simio community to engage in the production of Simio API examples</w:t>
+      </w:r>
+    </w:p>
+    <w:p>
+      <w:r>
+        <w:t>If you have suggestions for improving this example you can either:</w:t>
+      </w:r>
+    </w:p>
+    <w:p>
+      <w:pPr>
+        <w:numPr>
+          <w:ilvl w:val="0"/>
+          <w:numId w:val="15"/>
+        </w:numPr>
+      </w:pPr>
+      <w:r>
+        <w:t>Send your ideas to Simio Support (</w:t>
+      </w:r>
+      <w:hyperlink r:id="rId8" w:history="1">
+        <w:r>
+          <w:rPr>
+            <w:rStyle w:val="Hyperlink"/>
+          </w:rPr>
+          <w:t>support@Simio.com</w:t>
+        </w:r>
+      </w:hyperlink>
+      <w:r>
+        <w:t>). Make sure you reference which GitHub repository you are commenting on.</w:t>
+      </w:r>
+    </w:p>
+    <w:p>
+      <w:pPr>
+        <w:numPr>
+          <w:ilvl w:val="0"/>
+          <w:numId w:val="15"/>
+        </w:numPr>
+      </w:pPr>
+      <w:r>
+        <w:t>Ask for permission to contribute directly to this GitHub repository.</w:t>
       </w:r>
     </w:p>
     <w:p/>
@@ -1009,7 +1236,7 @@
       <w:pPr>
         <w:pStyle w:val="Heading1"/>
       </w:pPr>
-      <w:bookmarkStart w:id="2" w:name="_Toc34569321"/>
+      <w:bookmarkStart w:id="2" w:name="_Toc35922146"/>
       <w:r>
         <w:lastRenderedPageBreak/>
         <w:t xml:space="preserve">Using </w:t>
@@ -1034,22 +1261,30 @@
         <w:t>,</w:t>
       </w:r>
       <w:r>
-        <w:t xml:space="preserve"> it is s</w:t>
-      </w:r>
-      <w:r>
-        <w:t xml:space="preserve">imply </w:t>
-      </w:r>
-      <w:r>
-        <w:t>a test tool that was built to help debug problems</w:t>
+        <w:t xml:space="preserve"> it is a </w:t>
+      </w:r>
+      <w:r>
+        <w:t xml:space="preserve">demonstration and </w:t>
+      </w:r>
+      <w:r>
+        <w:t>test tool that was built to help debug problems</w:t>
       </w:r>
       <w:r>
         <w:t xml:space="preserve"> related to using the Simio API</w:t>
       </w:r>
       <w:r>
-        <w:t>.</w:t>
-      </w:r>
-      <w:r>
-        <w:t xml:space="preserve"> How much benefit you derive will depend upon your programming knowledge, but anyone attempting to use an API should find it useful.</w:t>
+        <w:t>, as well as to demonstrate how to use the Simio API.</w:t>
+      </w:r>
+    </w:p>
+    <w:p>
+      <w:r>
+        <w:t xml:space="preserve"> How much benefit you derive will depend upon your programming knowledge, but anyone attempting to use </w:t>
+      </w:r>
+      <w:r>
+        <w:t>the</w:t>
+      </w:r>
+      <w:r>
+        <w:t xml:space="preserve"> API should find it useful.</w:t>
       </w:r>
     </w:p>
     <w:p>
@@ -1135,7 +1370,60 @@
         <w:t xml:space="preserve"> correctly</w:t>
       </w:r>
     </w:p>
-    <w:p/>
+    <w:p>
+      <w:r>
+        <w:t>And in the current version you can also use it to:</w:t>
+      </w:r>
+    </w:p>
+    <w:p>
+      <w:pPr>
+        <w:numPr>
+          <w:ilvl w:val="0"/>
+          <w:numId w:val="13"/>
+        </w:numPr>
+      </w:pPr>
+      <w:r>
+        <w:t>Prepare your environment for running Simio in a “headless” (without the UI) mode.</w:t>
+      </w:r>
+    </w:p>
+    <w:p>
+      <w:pPr>
+        <w:numPr>
+          <w:ilvl w:val="0"/>
+          <w:numId w:val="13"/>
+        </w:numPr>
+      </w:pPr>
+      <w:r>
+        <w:t xml:space="preserve">Run a Simio model headless to </w:t>
+      </w:r>
+    </w:p>
+    <w:p>
+      <w:pPr>
+        <w:numPr>
+          <w:ilvl w:val="1"/>
+          <w:numId w:val="13"/>
+        </w:numPr>
+      </w:pPr>
+      <w:r>
+        <w:t>Run experiments, and/or</w:t>
+      </w:r>
+    </w:p>
+    <w:p>
+      <w:pPr>
+        <w:numPr>
+          <w:ilvl w:val="1"/>
+          <w:numId w:val="13"/>
+        </w:numPr>
+      </w:pPr>
+      <w:r>
+        <w:t>Run a Plan.</w:t>
+      </w:r>
+    </w:p>
+    <w:p>
+      <w:r>
+        <w:t>Note: You can only run a Plan if you have the Simio RPS edition (or the Personal Edition with a small demonstration model).</w:t>
+      </w:r>
+    </w:p>
     <w:p>
       <w:r>
         <w:t>The UI architecture is a simple WinForms tab</w:t>
@@ -1153,7 +1441,7 @@
       <w:pPr>
         <w:pStyle w:val="Heading2"/>
       </w:pPr>
-      <w:bookmarkStart w:id="3" w:name="_Toc34569322"/>
+      <w:bookmarkStart w:id="3" w:name="_Toc35922147"/>
       <w:r>
         <w:lastRenderedPageBreak/>
         <w:t>Tab DLL Helper</w:t>
@@ -1201,7 +1489,7 @@
                     <pic:cNvPicPr/>
                   </pic:nvPicPr>
                   <pic:blipFill>
-                    <a:blip r:embed="rId8"/>
+                    <a:blip r:embed="rId9"/>
                     <a:stretch>
                       <a:fillRect/>
                     </a:stretch>
@@ -1232,7 +1520,7 @@
       <w:pPr>
         <w:pStyle w:val="Heading2"/>
       </w:pPr>
-      <w:bookmarkStart w:id="4" w:name="_Toc34569323"/>
+      <w:bookmarkStart w:id="4" w:name="_Toc35922148"/>
       <w:r>
         <w:lastRenderedPageBreak/>
         <w:t xml:space="preserve">Tab </w:t>
@@ -1272,7 +1560,7 @@
                     <pic:cNvPicPr/>
                   </pic:nvPicPr>
                   <pic:blipFill>
-                    <a:blip r:embed="rId9"/>
+                    <a:blip r:embed="rId10"/>
                     <a:stretch>
                       <a:fillRect/>
                     </a:stretch>
@@ -1302,7 +1590,7 @@
       <w:pPr>
         <w:pStyle w:val="Heading2"/>
       </w:pPr>
-      <w:bookmarkStart w:id="5" w:name="_Toc34569324"/>
+      <w:bookmarkStart w:id="5" w:name="_Toc35922149"/>
       <w:r>
         <w:lastRenderedPageBreak/>
         <w:t>Tab</w:t>
@@ -1317,15 +1605,7 @@
     </w:p>
     <w:p>
       <w:r>
-        <w:t xml:space="preserve">Given a starting point (which is generally the default </w:t>
-      </w:r>
-      <w:proofErr w:type="spellStart"/>
-      <w:r>
-        <w:t>SimioUserExtensions</w:t>
-      </w:r>
-      <w:proofErr w:type="spellEnd"/>
-      <w:r>
-        <w:t xml:space="preserve"> folder beneath a user’s Documents folder), this tab is used to locate all the assemblies (DLLs) containing Simio interfaces.</w:t>
+        <w:t>Given a starting point (which is generally the default SimioUserExtensions folder beneath a user’s Documents folder), this tab is used to locate all the assemblies (DLLs) containing Simio interfaces.</w:t>
       </w:r>
     </w:p>
     <w:p>
@@ -1349,7 +1629,7 @@
                     <pic:cNvPicPr/>
                   </pic:nvPicPr>
                   <pic:blipFill>
-                    <a:blip r:embed="rId10"/>
+                    <a:blip r:embed="rId11"/>
                     <a:stretch>
                       <a:fillRect/>
                     </a:stretch>
@@ -1379,7 +1659,7 @@
       <w:pPr>
         <w:pStyle w:val="Heading2"/>
       </w:pPr>
-      <w:bookmarkStart w:id="6" w:name="_Toc34569325"/>
+      <w:bookmarkStart w:id="6" w:name="_Toc35922150"/>
       <w:r>
         <w:lastRenderedPageBreak/>
         <w:t>Headless Workflow and Recommendations</w:t>
@@ -1404,7 +1684,13 @@
         <w:t xml:space="preserve"> with </w:t>
       </w:r>
       <w:r>
-        <w:t>a bolted on</w:t>
+        <w:t>a bolted</w:t>
+      </w:r>
+      <w:r>
+        <w:t>-</w:t>
+      </w:r>
+      <w:r>
+        <w:t>on</w:t>
       </w:r>
       <w:r>
         <w:t xml:space="preserve"> Simio UI. This is </w:t>
@@ -1422,7 +1708,7 @@
         <w:t xml:space="preserve"> there are several use cases for running your model without the Simio UI</w:t>
       </w:r>
       <w:r>
-        <w:t xml:space="preserve">, and this is where the </w:t>
+        <w:t>, and this is where the</w:t>
       </w:r>
       <w:r>
         <w:t xml:space="preserve"> custom </w:t>
@@ -1463,7 +1749,31 @@
         <w:t xml:space="preserve"> new data, and then </w:t>
       </w:r>
       <w:r>
-        <w:t>processing it (via experiments or scheduling) storing</w:t>
+        <w:t xml:space="preserve">processing </w:t>
+      </w:r>
+      <w:r>
+        <w:t>the Simio project</w:t>
+      </w:r>
+      <w:r>
+        <w:t xml:space="preserve"> (</w:t>
+      </w:r>
+      <w:r>
+        <w:t xml:space="preserve">to run </w:t>
+      </w:r>
+      <w:r>
+        <w:t>experiments or schedul</w:t>
+      </w:r>
+      <w:r>
+        <w:t>e a plan</w:t>
+      </w:r>
+      <w:r>
+        <w:t>)</w:t>
+      </w:r>
+      <w:r>
+        <w:t xml:space="preserve"> and then</w:t>
+      </w:r>
+      <w:r>
+        <w:t xml:space="preserve"> storing</w:t>
       </w:r>
       <w:r>
         <w:t xml:space="preserve"> </w:t>
@@ -1472,7 +1782,7 @@
         <w:t>the resulting data</w:t>
       </w:r>
       <w:r>
-        <w:t xml:space="preserve"> out to another database. </w:t>
+        <w:t xml:space="preserve">. </w:t>
       </w:r>
       <w:r>
         <w:t xml:space="preserve">Simio has a range of APIs to assist this </w:t>
@@ -1489,31 +1799,63 @@
     </w:p>
     <w:p>
       <w:r>
-        <w:t>Achieving success when building a headless application often depends upon selecting and using the correct components (</w:t>
-      </w:r>
-      <w:r>
-        <w:t xml:space="preserve">called “assemblies” or </w:t>
-      </w:r>
-      <w:r>
-        <w:t xml:space="preserve">DLLs). It is a bit confusing because </w:t>
+        <w:t>Achieving success when building a headless application often depends upon selecting and using the correct components</w:t>
+      </w:r>
+      <w:r>
+        <w:t xml:space="preserve">. These binary components are </w:t>
+      </w:r>
+      <w:r>
+        <w:t>called “assemblies”</w:t>
+      </w:r>
+      <w:r>
+        <w:t>, and consist of libraries (files with DLL extensions and/or executables, which are files with EXE extensions.</w:t>
+      </w:r>
+    </w:p>
+    <w:p>
+      <w:r>
+        <w:t>The task can appear daunting</w:t>
+      </w:r>
+      <w:r>
+        <w:t xml:space="preserve"> because </w:t>
       </w:r>
       <w:r>
         <w:t>Simio is very modularized and determining which DLLs to use can be a confusing task.</w:t>
       </w:r>
       <w:r>
-        <w:t xml:space="preserve"> It is further confused because the executable that you build will reference Simio API DLLs to load the Simio </w:t>
+        <w:t xml:space="preserve"> It is further c</w:t>
+      </w:r>
+      <w:r>
+        <w:t>hallenging</w:t>
+      </w:r>
+      <w:r>
+        <w:t xml:space="preserve"> because the executable that you build will reference Simio API DLLs to load the Simio </w:t>
       </w:r>
       <w:r>
         <w:t>E</w:t>
       </w:r>
       <w:r>
-        <w:t xml:space="preserve">ngine, and then the engine will in turn require </w:t>
+        <w:t xml:space="preserve">ngine, and then the engine will </w:t>
+      </w:r>
+      <w:r>
+        <w:t xml:space="preserve">- </w:t>
+      </w:r>
+      <w:r>
+        <w:t>in turn</w:t>
+      </w:r>
+      <w:r>
+        <w:t xml:space="preserve"> -</w:t>
+      </w:r>
+      <w:r>
+        <w:t xml:space="preserve">require </w:t>
       </w:r>
       <w:r>
         <w:t>more DLLs</w:t>
       </w:r>
       <w:r>
-        <w:t xml:space="preserve"> dependent upon other requirements, such as the type of data you are binding with.</w:t>
+        <w:t xml:space="preserve"> dependent upon other requirements, such as the type of </w:t>
+      </w:r>
+      <w:r>
+        <w:t>User Extensions that you are using.</w:t>
       </w:r>
     </w:p>
     <w:p>
@@ -1542,7 +1884,7 @@
                     <pic:cNvPicPr/>
                   </pic:nvPicPr>
                   <pic:blipFill>
-                    <a:blip r:embed="rId11"/>
+                    <a:blip r:embed="rId12"/>
                     <a:stretch>
                       <a:fillRect/>
                     </a:stretch>
@@ -1565,6 +1907,7 @@
     </w:p>
     <w:p>
       <w:r>
+        <w:lastRenderedPageBreak/>
         <w:t xml:space="preserve">Let’s start with </w:t>
       </w:r>
       <w:r>
@@ -1574,12 +1917,24 @@
         <w:t xml:space="preserve"> </w:t>
       </w:r>
       <w:r>
-        <w:t xml:space="preserve">when you wish to have a headless configuration, it is wise to collect all the </w:t>
+        <w:t>when you wish to have a headless configuration, it is wise to collect</w:t>
+      </w:r>
+      <w:r>
+        <w:t xml:space="preserve"> or “harvest”</w:t>
+      </w:r>
+      <w:r>
+        <w:t xml:space="preserve"> all the </w:t>
+      </w:r>
+      <w:r>
+        <w:t xml:space="preserve">Simio </w:t>
       </w:r>
       <w:r>
         <w:t xml:space="preserve">components </w:t>
       </w:r>
       <w:r>
+        <w:t xml:space="preserve">that </w:t>
+      </w:r>
+      <w:r>
         <w:t>you need</w:t>
       </w:r>
       <w:r>
@@ -1592,10 +1947,28 @@
         <w:t xml:space="preserve"> folder</w:t>
       </w:r>
       <w:r>
-        <w:t xml:space="preserve">, such as c:\SimioHeadlessApp\ </w:t>
-      </w:r>
-      <w:r>
-        <w:t xml:space="preserve">). In theory you could use the </w:t>
+        <w:t>, such as c</w:t>
+      </w:r>
+      <w:r>
+        <w:t>:/(test)/SimioHeadlessTest</w:t>
+      </w:r>
+      <w:r>
+        <w:t xml:space="preserve">. </w:t>
+      </w:r>
+    </w:p>
+    <w:p>
+      <w:r>
+        <w:t xml:space="preserve">In theory you </w:t>
+      </w:r>
+      <w:r>
+        <w:rPr>
+          <w:i/>
+          <w:iCs/>
+        </w:rPr>
+        <w:t>could</w:t>
+      </w:r>
+      <w:r>
+        <w:t xml:space="preserve"> use the </w:t>
       </w:r>
       <w:r>
         <w:t xml:space="preserve">Simio </w:t>
@@ -1610,11 +1983,7 @@
         <w:t>Engine</w:t>
       </w:r>
       <w:r>
-        <w:t xml:space="preserve"> is </w:t>
-      </w:r>
-      <w:r>
-        <w:lastRenderedPageBreak/>
-        <w:t xml:space="preserve">running it looks for DLLs (such as custom user extensions) in many places. </w:t>
+        <w:t xml:space="preserve"> is running it looks for DLLs (such as custom user extensions) in many places. </w:t>
       </w:r>
       <w:r>
         <w:rPr>
@@ -1632,7 +2001,19 @@
         <w:t>So,</w:t>
       </w:r>
       <w:r>
-        <w:t xml:space="preserve"> you would have to move all the DLLs that your application uses into the Simio installation folder, causing unnecessary clutter</w:t>
+        <w:t xml:space="preserve"> </w:t>
+      </w:r>
+      <w:r>
+        <w:t xml:space="preserve">if </w:t>
+      </w:r>
+      <w:r>
+        <w:t xml:space="preserve">you </w:t>
+      </w:r>
+      <w:r>
+        <w:t xml:space="preserve">unwisely decided to do this, you </w:t>
+      </w:r>
+      <w:r>
+        <w:t>would have to move all the DLLs that your application uses into the Simio installation folder, causing unnecessary clutter</w:t>
       </w:r>
       <w:r>
         <w:t>, duplication,</w:t>
@@ -1643,7 +2024,22 @@
     </w:p>
     <w:p>
       <w:r>
-        <w:t>Note that the Simio API Helper has a utility that can help you harvest these DLLs and put copies in a folder of your choice.</w:t>
+        <w:t>Note that the Simio API Helper has a utility that can help you harvest the</w:t>
+      </w:r>
+      <w:r>
+        <w:t xml:space="preserve"> most likely needed</w:t>
+      </w:r>
+      <w:r>
+        <w:t xml:space="preserve"> DLLs</w:t>
+      </w:r>
+      <w:r>
+        <w:t xml:space="preserve"> from your Simio installation</w:t>
+      </w:r>
+      <w:r>
+        <w:t xml:space="preserve"> and put copies in a folder of your choice</w:t>
+      </w:r>
+      <w:r>
+        <w:t>. This function is found under the tab named “Headless Harvester”.</w:t>
       </w:r>
     </w:p>
     <w:p>
@@ -1664,6 +2060,9 @@
       </w:r>
       <w:r>
         <w:t xml:space="preserve"> your dependent DLLs in a convenient package for backing up.</w:t>
+      </w:r>
+      <w:r>
+        <w:t xml:space="preserve"> The downside of course is that when you do update Simio to a new version you must decide if you want your headless system to use the new update, and then re-harvest (and re-test) your headless system.</w:t>
       </w:r>
     </w:p>
     <w:p>
@@ -1708,6 +2107,7 @@
         <w:rPr>
           <w:noProof/>
         </w:rPr>
+        <w:lastRenderedPageBreak/>
         <w:drawing>
           <wp:inline distT="0" distB="0" distL="0" distR="0" wp14:anchorId="0C09CEB6" wp14:editId="57D83AEA">
             <wp:extent cx="5629275" cy="4590757"/>
@@ -1724,7 +2124,7 @@
                     <pic:cNvPicPr/>
                   </pic:nvPicPr>
                   <pic:blipFill>
-                    <a:blip r:embed="rId12"/>
+                    <a:blip r:embed="rId13"/>
                     <a:stretch>
                       <a:fillRect/>
                     </a:stretch>
@@ -1755,14 +2155,22 @@
       <w:pPr>
         <w:pStyle w:val="Heading3"/>
       </w:pPr>
+      <w:bookmarkStart w:id="7" w:name="_Toc35922151"/>
       <w:r>
         <w:t>The Code for a Headless Operation</w:t>
       </w:r>
+      <w:bookmarkEnd w:id="7"/>
     </w:p>
     <w:p/>
     <w:p>
       <w:r>
-        <w:t>The actual code is quite simple and</w:t>
+        <w:t xml:space="preserve">The actual code is </w:t>
+      </w:r>
+      <w:r>
+        <w:t xml:space="preserve">conceptually </w:t>
+      </w:r>
+      <w:r>
+        <w:t>simple and</w:t>
       </w:r>
       <w:r>
         <w:t xml:space="preserve"> generally</w:t>
@@ -1782,6 +2190,9 @@
       <w:r>
         <w:t>Look for a reason to run, such as new data arriving</w:t>
       </w:r>
+      <w:r>
+        <w:t>, or a new Simio project file.</w:t>
+      </w:r>
     </w:p>
     <w:p>
       <w:pPr>
@@ -1877,11 +2288,53 @@
       <w:pPr>
         <w:pStyle w:val="Heading3"/>
       </w:pPr>
-      <w:bookmarkStart w:id="7" w:name="_Toc34569326"/>
-      <w:r>
-        <w:t>Tabs Headless Builder and Headless Run</w:t>
-      </w:r>
-      <w:bookmarkEnd w:id="7"/>
+      <w:bookmarkStart w:id="8" w:name="_Toc35922152"/>
+      <w:r>
+        <w:t>Tabs</w:t>
+      </w:r>
+      <w:r>
+        <w:t>:</w:t>
+      </w:r>
+      <w:r>
+        <w:t xml:space="preserve"> Headless </w:t>
+      </w:r>
+      <w:r>
+        <w:t>Harvester</w:t>
+      </w:r>
+      <w:r>
+        <w:t xml:space="preserve"> and Headless Run</w:t>
+      </w:r>
+      <w:bookmarkEnd w:id="8"/>
+    </w:p>
+    <w:p/>
+    <w:p>
+      <w:r>
+        <w:t>These tabs can help you set up, test, and run your Simio headless application.</w:t>
+      </w:r>
+    </w:p>
+    <w:p>
+      <w:r>
+        <w:t>The Harvester tab permits you to take (harvest) all the files that your headless operation needs from where you installed Simio, and places all the non-UI files into a folder of your choice.</w:t>
+      </w:r>
+    </w:p>
+    <w:p>
+      <w:r>
+        <w:t>Once you have chosen the Simio installation location and the target location it will show you (in the checkbox list) all the files that will be moved. You can selectively uncheck files that you are sure you don’t</w:t>
+      </w:r>
+      <w:r>
+        <w:t xml:space="preserve"> need</w:t>
+      </w:r>
+      <w:r>
+        <w:t>, or just leave the recommended files checked</w:t>
+      </w:r>
+      <w:r>
+        <w:t>; in general, extra files won’t hurt.</w:t>
+      </w:r>
+    </w:p>
+    <w:p>
+      <w:r>
+        <w:t>Pressing the “Start Harvest” will move all the checked files to your target location.</w:t>
+      </w:r>
     </w:p>
     <w:p/>
     <w:p>
@@ -1905,7 +2358,7 @@
                     <pic:cNvPicPr/>
                   </pic:nvPicPr>
                   <pic:blipFill>
-                    <a:blip r:embed="rId13"/>
+                    <a:blip r:embed="rId14"/>
                     <a:stretch>
                       <a:fillRect/>
                     </a:stretch>
@@ -1938,12 +2391,12 @@
       <w:pPr>
         <w:pStyle w:val="Heading3"/>
       </w:pPr>
-      <w:bookmarkStart w:id="8" w:name="_Toc34569327"/>
+      <w:bookmarkStart w:id="9" w:name="_Toc35922153"/>
       <w:r>
         <w:lastRenderedPageBreak/>
         <w:t>Headless Debugging</w:t>
       </w:r>
-      <w:bookmarkEnd w:id="8"/>
+      <w:bookmarkEnd w:id="9"/>
     </w:p>
     <w:p/>
     <w:p>
@@ -1964,15 +2417,7 @@
         </w:numPr>
       </w:pPr>
       <w:r>
-        <w:t xml:space="preserve">Process Explorer from </w:t>
-      </w:r>
-      <w:proofErr w:type="spellStart"/>
-      <w:r>
-        <w:t>SysInternals</w:t>
-      </w:r>
-      <w:proofErr w:type="spellEnd"/>
-      <w:r>
-        <w:t xml:space="preserve"> (Microsoft</w:t>
+        <w:t>Process Explorer from SysInternals (Microsoft</w:t>
       </w:r>
       <w:r>
         <w:t>) to examine DLL dependencies</w:t>
@@ -1985,13 +2430,8 @@
           <w:numId w:val="10"/>
         </w:numPr>
       </w:pPr>
-      <w:proofErr w:type="spellStart"/>
-      <w:r>
-        <w:t>DotnetPeek</w:t>
-      </w:r>
-      <w:proofErr w:type="spellEnd"/>
-      <w:r>
-        <w:t xml:space="preserve"> from JetBrains</w:t>
+      <w:r>
+        <w:t>DotnetPeek from JetBrains</w:t>
       </w:r>
       <w:r>
         <w:t xml:space="preserve"> to examine assemblies (such as DLLs)</w:t>
@@ -2019,7 +2459,7 @@
                     <pic:cNvPicPr/>
                   </pic:nvPicPr>
                   <pic:blipFill>
-                    <a:blip r:embed="rId14"/>
+                    <a:blip r:embed="rId15"/>
                     <a:stretch>
                       <a:fillRect/>
                     </a:stretch>
@@ -2046,14 +2486,15 @@
       </w:r>
     </w:p>
     <w:p>
-      <w:proofErr w:type="spellStart"/>
       <w:r>
         <w:lastRenderedPageBreak/>
-        <w:t>ProcessExplorer</w:t>
-      </w:r>
-      <w:proofErr w:type="spellEnd"/>
-      <w:r>
-        <w:t xml:space="preserve"> can be used to examine a running program</w:t>
+        <w:t>Process</w:t>
+      </w:r>
+      <w:r>
+        <w:t xml:space="preserve"> </w:t>
+      </w:r>
+      <w:r>
+        <w:t>Explorer can be used to examine a running program</w:t>
       </w:r>
       <w:r>
         <w:t>. This is incredibly useful because we can see what DLLs are employed regardless of when they were loaded.</w:t>
@@ -2063,7 +2504,7 @@
       </w:r>
     </w:p>
     <w:p>
-      <w:hyperlink r:id="rId15" w:history="1">
+      <w:hyperlink r:id="rId16" w:history="1">
         <w:r>
           <w:rPr>
             <w:rStyle w:val="Hyperlink"/>
@@ -2094,7 +2535,7 @@
                     <pic:cNvPicPr/>
                   </pic:nvPicPr>
                   <pic:blipFill>
-                    <a:blip r:embed="rId16"/>
+                    <a:blip r:embed="rId17"/>
                     <a:stretch>
                       <a:fillRect/>
                     </a:stretch>
@@ -2115,11 +2556,7 @@
         </w:drawing>
       </w:r>
     </w:p>
-    <w:p>
-      <w:r>
-        <w:t>A</w:t>
-      </w:r>
-    </w:p>
+    <w:p/>
     <w:p>
       <w:r>
         <w:t>So, in the example above</w:t>
@@ -2131,15 +2568,13 @@
     <w:p/>
     <w:p>
       <w:r>
-        <w:t xml:space="preserve">Below is </w:t>
-      </w:r>
-      <w:proofErr w:type="spellStart"/>
-      <w:r>
-        <w:t>ProcessExplorer</w:t>
-      </w:r>
-      <w:proofErr w:type="spellEnd"/>
-      <w:r>
-        <w:t xml:space="preserve"> being applied against Simio with the same model being run.</w:t>
+        <w:t>Below is Process</w:t>
+      </w:r>
+      <w:r>
+        <w:t xml:space="preserve"> </w:t>
+      </w:r>
+      <w:r>
+        <w:t>Explorer being applied against Simio with the same model being run.</w:t>
       </w:r>
     </w:p>
     <w:p/>
@@ -2165,7 +2600,7 @@
                     <pic:cNvPicPr/>
                   </pic:nvPicPr>
                   <pic:blipFill>
-                    <a:blip r:embed="rId17"/>
+                    <a:blip r:embed="rId18"/>
                     <a:stretch>
                       <a:fillRect/>
                     </a:stretch>
@@ -2188,23 +2623,7 @@
     </w:p>
     <w:p>
       <w:r>
-        <w:t>And below is the result of one of the example projects “</w:t>
-      </w:r>
-      <w:proofErr w:type="spellStart"/>
-      <w:r>
-        <w:t>HeadlessFormsExperiment</w:t>
-      </w:r>
-      <w:proofErr w:type="spellEnd"/>
-      <w:r>
-        <w:t>” which uses the call “</w:t>
-      </w:r>
-      <w:proofErr w:type="spellStart"/>
-      <w:r>
-        <w:t>System.Appdomain.CurrentDomain.BaseDirectory</w:t>
-      </w:r>
-      <w:proofErr w:type="spellEnd"/>
-      <w:r>
-        <w:t>” to pick up the location of the HeadlessFormsExperiment.exe to locate all of the DLLs.</w:t>
+        <w:t>And below is the result of one of the example projects “HeadlessFormsExperiment” which uses the call “System.Appdomain.CurrentDomain.BaseDirectory” to pick up the location of the HeadlessFormsExperiment.exe to locate all of the DLLs.</w:t>
       </w:r>
     </w:p>
     <w:p/>
@@ -2215,11 +2634,44 @@
       </w:r>
     </w:p>
     <w:p>
+      <w:pPr>
+        <w:pStyle w:val="Heading3"/>
+      </w:pPr>
+      <w:bookmarkStart w:id="10" w:name="_Toc35922154"/>
       <w:r>
         <w:lastRenderedPageBreak/>
-        <w:t>Tab Logs and Settings</w:t>
-      </w:r>
-    </w:p>
+        <w:t>Tab</w:t>
+      </w:r>
+      <w:r>
+        <w:t>s:</w:t>
+      </w:r>
+      <w:r>
+        <w:t xml:space="preserve"> Logs and Settings</w:t>
+      </w:r>
+      <w:bookmarkEnd w:id="10"/>
+    </w:p>
+    <w:p/>
+    <w:p>
+      <w:r>
+        <w:t>There are two utility tabs to assist with running and debugging.</w:t>
+      </w:r>
+    </w:p>
+    <w:p>
+      <w:r>
+        <w:t xml:space="preserve">The tab Logs shows messages that the SimioApiHelper generates. These are made by a utility class called </w:t>
+      </w:r>
+      <w:r>
+        <w:t>Loggerton, which generates in-memory logging. Prudent logging will help you debug your program.</w:t>
+      </w:r>
+    </w:p>
+    <w:p/>
+    <w:p>
+      <w:r>
+        <w:t>The tab Settings allows the program to remember your configuration, so you don’t have to reenter each time you run. For example, the folder where Simio is installed is stored here, as well as the folder that you choose as the target for harvesting the assemblies.</w:t>
+      </w:r>
+    </w:p>
+    <w:p/>
+    <w:p/>
     <w:p>
       <w:r>
         <w:br w:type="page"/>
@@ -2239,15 +2691,21 @@
       <w:pPr>
         <w:pStyle w:val="Heading1"/>
       </w:pPr>
-      <w:bookmarkStart w:id="9" w:name="_Toc34569328"/>
+      <w:bookmarkStart w:id="11" w:name="_Toc35922155"/>
       <w:r>
         <w:t>Installing the Simio API Helper</w:t>
       </w:r>
-      <w:bookmarkEnd w:id="9"/>
-    </w:p>
-    <w:p>
-      <w:r>
-        <w:t>The helper is just an EXE (SimioApiHelper.exe) and is built with .NET 4.5.2.</w:t>
+      <w:bookmarkEnd w:id="11"/>
+    </w:p>
+    <w:p>
+      <w:r>
+        <w:t>The helper is just an EXE (SimioApiHelper.exe) and is built with .NET 4.</w:t>
+      </w:r>
+      <w:r>
+        <w:t>6</w:t>
+      </w:r>
+      <w:r>
+        <w:t>.2.</w:t>
       </w:r>
     </w:p>
     <w:p>
@@ -2273,23 +2731,31 @@
       <w:pPr>
         <w:pStyle w:val="Heading1"/>
       </w:pPr>
-      <w:bookmarkStart w:id="10" w:name="_Toc34569329"/>
+      <w:bookmarkStart w:id="12" w:name="_Toc35922156"/>
       <w:r>
         <w:lastRenderedPageBreak/>
         <w:t>Appendix – Simio Licensing (Server and Node-Locked)</w:t>
       </w:r>
-      <w:bookmarkEnd w:id="10"/>
+      <w:bookmarkEnd w:id="12"/>
     </w:p>
     <w:p/>
     <w:p>
+      <w:r>
+        <w:t>This appendix describes some of the issues surrounding Simio licensing. When running in headless mode, Simio of course will still require a license, so it is important to make sure that your program is able to properly find its license.</w:t>
+      </w:r>
+      <w:r>
+        <w:t xml:space="preserve"> Machine based licensing (also called Node-Locked) is usually without problems, as the license information is simply on the machine. The difficulties usually arise with Server licensing, where the machine must locate the License Server on the network. The usual suspects of network location and firewalls then come into play.</w:t>
+      </w:r>
+    </w:p>
+    <w:p>
       <w:pPr>
         <w:pStyle w:val="Heading2"/>
       </w:pPr>
-      <w:bookmarkStart w:id="11" w:name="_Toc34569330"/>
+      <w:bookmarkStart w:id="13" w:name="_Toc35922157"/>
       <w:r>
         <w:t>Server Licensing</w:t>
       </w:r>
-      <w:bookmarkEnd w:id="11"/>
+      <w:bookmarkEnd w:id="13"/>
     </w:p>
     <w:p>
       <w:r>
@@ -2304,49 +2770,17 @@
     <w:p/>
     <w:p>
       <w:r>
-        <w:t xml:space="preserve">The licenses are stored on the License Server under </w:t>
-      </w:r>
-      <w:proofErr w:type="spellStart"/>
-      <w:r>
-        <w:t>ProgramData</w:t>
-      </w:r>
-      <w:proofErr w:type="spellEnd"/>
-      <w:r>
-        <w:t xml:space="preserve"> &gt; Simio LLC &gt; Simio Network Licensing.</w:t>
-      </w:r>
-    </w:p>
-    <w:p>
-      <w:r>
-        <w:t>If there is a file !</w:t>
-      </w:r>
-      <w:proofErr w:type="spellStart"/>
-      <w:r>
-        <w:t>SimioConfig.lic</w:t>
-      </w:r>
-      <w:proofErr w:type="spellEnd"/>
-      <w:r>
-        <w:t>, it hold configuration information about the “random” port used by the license simulator.</w:t>
-      </w:r>
-    </w:p>
-    <w:p>
-      <w:r>
-        <w:t xml:space="preserve">The files </w:t>
-      </w:r>
-      <w:proofErr w:type="spellStart"/>
-      <w:r>
-        <w:t>rlm.dlog</w:t>
-      </w:r>
-      <w:proofErr w:type="spellEnd"/>
-      <w:r>
-        <w:t xml:space="preserve"> and </w:t>
-      </w:r>
-      <w:proofErr w:type="spellStart"/>
-      <w:r>
-        <w:t>simio.dlog</w:t>
-      </w:r>
-      <w:proofErr w:type="spellEnd"/>
-      <w:r>
-        <w:t xml:space="preserve"> hold debugging information.</w:t>
+        <w:t>The licenses are stored on the License Server under ProgramData &gt; Simio LLC &gt; Simio Network Licensing.</w:t>
+      </w:r>
+    </w:p>
+    <w:p>
+      <w:r>
+        <w:t>If there is a file !SimioConfig.lic, it hold configuration information about the “random” port used by the license simulator.</w:t>
+      </w:r>
+    </w:p>
+    <w:p>
+      <w:r>
+        <w:t>The files rlm.dlog and simio.dlog hold debugging information.</w:t>
       </w:r>
     </w:p>
     <w:p>
@@ -2385,7 +2819,7 @@
                     <pic:cNvPicPr/>
                   </pic:nvPicPr>
                   <pic:blipFill>
-                    <a:blip r:embed="rId18"/>
+                    <a:blip r:embed="rId19"/>
                     <a:stretch>
                       <a:fillRect/>
                     </a:stretch>
@@ -2416,6 +2850,7 @@
         <w:rPr>
           <w:noProof/>
         </w:rPr>
+        <w:lastRenderedPageBreak/>
         <w:drawing>
           <wp:inline distT="0" distB="0" distL="0" distR="0" wp14:anchorId="49EA5B94" wp14:editId="7B04580D">
             <wp:extent cx="5943600" cy="1769745"/>
@@ -2432,7 +2867,7 @@
                     <pic:cNvPicPr/>
                   </pic:nvPicPr>
                   <pic:blipFill>
-                    <a:blip r:embed="rId19"/>
+                    <a:blip r:embed="rId20"/>
                     <a:stretch>
                       <a:fillRect/>
                     </a:stretch>
@@ -2459,7 +2894,7 @@
     <w:p/>
     <w:p/>
     <w:sectPr>
-      <w:headerReference w:type="default" r:id="rId20"/>
+      <w:headerReference w:type="default" r:id="rId21"/>
       <w:pgSz w:w="12240" w:h="15840"/>
       <w:pgMar w:top="1440" w:right="1440" w:bottom="1440" w:left="1440" w:header="720" w:footer="720" w:gutter="0"/>
       <w:cols w:space="720"/>
@@ -3307,6 +3742,95 @@
     </w:lvl>
   </w:abstractNum>
   <w:abstractNum w:abstractNumId="7" w15:restartNumberingAfterBreak="0">
+    <w:nsid w:val="49ED50DA"/>
+    <w:multiLevelType w:val="hybridMultilevel"/>
+    <w:tmpl w:val="CD280DA2"/>
+    <w:lvl w:ilvl="0" w:tplc="0409000F">
+      <w:start w:val="1"/>
+      <w:numFmt w:val="decimal"/>
+      <w:lvlText w:val="%1."/>
+      <w:lvlJc w:val="left"/>
+      <w:pPr>
+        <w:ind w:left="720" w:hanging="360"/>
+      </w:pPr>
+      <w:rPr>
+        <w:rFonts w:hint="default"/>
+      </w:rPr>
+    </w:lvl>
+    <w:lvl w:ilvl="1" w:tplc="04090019">
+      <w:start w:val="1"/>
+      <w:numFmt w:val="lowerLetter"/>
+      <w:lvlText w:val="%2."/>
+      <w:lvlJc w:val="left"/>
+      <w:pPr>
+        <w:ind w:left="1440" w:hanging="360"/>
+      </w:pPr>
+    </w:lvl>
+    <w:lvl w:ilvl="2" w:tplc="0409001B" w:tentative="1">
+      <w:start w:val="1"/>
+      <w:numFmt w:val="lowerRoman"/>
+      <w:lvlText w:val="%3."/>
+      <w:lvlJc w:val="right"/>
+      <w:pPr>
+        <w:ind w:left="2160" w:hanging="180"/>
+      </w:pPr>
+    </w:lvl>
+    <w:lvl w:ilvl="3" w:tplc="0409000F" w:tentative="1">
+      <w:start w:val="1"/>
+      <w:numFmt w:val="decimal"/>
+      <w:lvlText w:val="%4."/>
+      <w:lvlJc w:val="left"/>
+      <w:pPr>
+        <w:ind w:left="2880" w:hanging="360"/>
+      </w:pPr>
+    </w:lvl>
+    <w:lvl w:ilvl="4" w:tplc="04090019" w:tentative="1">
+      <w:start w:val="1"/>
+      <w:numFmt w:val="lowerLetter"/>
+      <w:lvlText w:val="%5."/>
+      <w:lvlJc w:val="left"/>
+      <w:pPr>
+        <w:ind w:left="3600" w:hanging="360"/>
+      </w:pPr>
+    </w:lvl>
+    <w:lvl w:ilvl="5" w:tplc="0409001B" w:tentative="1">
+      <w:start w:val="1"/>
+      <w:numFmt w:val="lowerRoman"/>
+      <w:lvlText w:val="%6."/>
+      <w:lvlJc w:val="right"/>
+      <w:pPr>
+        <w:ind w:left="4320" w:hanging="180"/>
+      </w:pPr>
+    </w:lvl>
+    <w:lvl w:ilvl="6" w:tplc="0409000F" w:tentative="1">
+      <w:start w:val="1"/>
+      <w:numFmt w:val="decimal"/>
+      <w:lvlText w:val="%7."/>
+      <w:lvlJc w:val="left"/>
+      <w:pPr>
+        <w:ind w:left="5040" w:hanging="360"/>
+      </w:pPr>
+    </w:lvl>
+    <w:lvl w:ilvl="7" w:tplc="04090019" w:tentative="1">
+      <w:start w:val="1"/>
+      <w:numFmt w:val="lowerLetter"/>
+      <w:lvlText w:val="%8."/>
+      <w:lvlJc w:val="left"/>
+      <w:pPr>
+        <w:ind w:left="5760" w:hanging="360"/>
+      </w:pPr>
+    </w:lvl>
+    <w:lvl w:ilvl="8" w:tplc="0409001B" w:tentative="1">
+      <w:start w:val="1"/>
+      <w:numFmt w:val="lowerRoman"/>
+      <w:lvlText w:val="%9."/>
+      <w:lvlJc w:val="right"/>
+      <w:pPr>
+        <w:ind w:left="6480" w:hanging="180"/>
+      </w:pPr>
+    </w:lvl>
+  </w:abstractNum>
+  <w:abstractNum w:abstractNumId="8" w15:restartNumberingAfterBreak="0">
     <w:nsid w:val="5DA0075D"/>
     <w:multiLevelType w:val="hybridMultilevel"/>
     <w:tmpl w:val="C38ED9BC"/>
@@ -3395,7 +3919,209 @@
       </w:pPr>
     </w:lvl>
   </w:abstractNum>
-  <w:abstractNum w:abstractNumId="8" w15:restartNumberingAfterBreak="0">
+  <w:abstractNum w:abstractNumId="9" w15:restartNumberingAfterBreak="0">
+    <w:nsid w:val="64F2552E"/>
+    <w:multiLevelType w:val="hybridMultilevel"/>
+    <w:tmpl w:val="DBFABD14"/>
+    <w:lvl w:ilvl="0" w:tplc="6F30F9BA">
+      <w:start w:val="1"/>
+      <w:numFmt w:val="bullet"/>
+      <w:lvlText w:val=""/>
+      <w:lvlJc w:val="left"/>
+      <w:pPr>
+        <w:ind w:left="720" w:hanging="360"/>
+      </w:pPr>
+      <w:rPr>
+        <w:rFonts w:ascii="Symbol" w:eastAsiaTheme="minorHAnsi" w:hAnsi="Symbol" w:cstheme="minorBidi" w:hint="default"/>
+      </w:rPr>
+    </w:lvl>
+    <w:lvl w:ilvl="1" w:tplc="04090003" w:tentative="1">
+      <w:start w:val="1"/>
+      <w:numFmt w:val="bullet"/>
+      <w:lvlText w:val="o"/>
+      <w:lvlJc w:val="left"/>
+      <w:pPr>
+        <w:ind w:left="1440" w:hanging="360"/>
+      </w:pPr>
+      <w:rPr>
+        <w:rFonts w:ascii="Courier New" w:hAnsi="Courier New" w:cs="Courier New" w:hint="default"/>
+      </w:rPr>
+    </w:lvl>
+    <w:lvl w:ilvl="2" w:tplc="04090005" w:tentative="1">
+      <w:start w:val="1"/>
+      <w:numFmt w:val="bullet"/>
+      <w:lvlText w:val=""/>
+      <w:lvlJc w:val="left"/>
+      <w:pPr>
+        <w:ind w:left="2160" w:hanging="360"/>
+      </w:pPr>
+      <w:rPr>
+        <w:rFonts w:ascii="Wingdings" w:hAnsi="Wingdings" w:cs="Wingdings" w:hint="default"/>
+      </w:rPr>
+    </w:lvl>
+    <w:lvl w:ilvl="3" w:tplc="04090001" w:tentative="1">
+      <w:start w:val="1"/>
+      <w:numFmt w:val="bullet"/>
+      <w:lvlText w:val=""/>
+      <w:lvlJc w:val="left"/>
+      <w:pPr>
+        <w:ind w:left="2880" w:hanging="360"/>
+      </w:pPr>
+      <w:rPr>
+        <w:rFonts w:ascii="Symbol" w:hAnsi="Symbol" w:cs="Symbol" w:hint="default"/>
+      </w:rPr>
+    </w:lvl>
+    <w:lvl w:ilvl="4" w:tplc="04090003" w:tentative="1">
+      <w:start w:val="1"/>
+      <w:numFmt w:val="bullet"/>
+      <w:lvlText w:val="o"/>
+      <w:lvlJc w:val="left"/>
+      <w:pPr>
+        <w:ind w:left="3600" w:hanging="360"/>
+      </w:pPr>
+      <w:rPr>
+        <w:rFonts w:ascii="Courier New" w:hAnsi="Courier New" w:cs="Courier New" w:hint="default"/>
+      </w:rPr>
+    </w:lvl>
+    <w:lvl w:ilvl="5" w:tplc="04090005" w:tentative="1">
+      <w:start w:val="1"/>
+      <w:numFmt w:val="bullet"/>
+      <w:lvlText w:val=""/>
+      <w:lvlJc w:val="left"/>
+      <w:pPr>
+        <w:ind w:left="4320" w:hanging="360"/>
+      </w:pPr>
+      <w:rPr>
+        <w:rFonts w:ascii="Wingdings" w:hAnsi="Wingdings" w:cs="Wingdings" w:hint="default"/>
+      </w:rPr>
+    </w:lvl>
+    <w:lvl w:ilvl="6" w:tplc="04090001" w:tentative="1">
+      <w:start w:val="1"/>
+      <w:numFmt w:val="bullet"/>
+      <w:lvlText w:val=""/>
+      <w:lvlJc w:val="left"/>
+      <w:pPr>
+        <w:ind w:left="5040" w:hanging="360"/>
+      </w:pPr>
+      <w:rPr>
+        <w:rFonts w:ascii="Symbol" w:hAnsi="Symbol" w:cs="Symbol" w:hint="default"/>
+      </w:rPr>
+    </w:lvl>
+    <w:lvl w:ilvl="7" w:tplc="04090003" w:tentative="1">
+      <w:start w:val="1"/>
+      <w:numFmt w:val="bullet"/>
+      <w:lvlText w:val="o"/>
+      <w:lvlJc w:val="left"/>
+      <w:pPr>
+        <w:ind w:left="5760" w:hanging="360"/>
+      </w:pPr>
+      <w:rPr>
+        <w:rFonts w:ascii="Courier New" w:hAnsi="Courier New" w:cs="Courier New" w:hint="default"/>
+      </w:rPr>
+    </w:lvl>
+    <w:lvl w:ilvl="8" w:tplc="04090005" w:tentative="1">
+      <w:start w:val="1"/>
+      <w:numFmt w:val="bullet"/>
+      <w:lvlText w:val=""/>
+      <w:lvlJc w:val="left"/>
+      <w:pPr>
+        <w:ind w:left="6480" w:hanging="360"/>
+      </w:pPr>
+      <w:rPr>
+        <w:rFonts w:ascii="Wingdings" w:hAnsi="Wingdings" w:cs="Wingdings" w:hint="default"/>
+      </w:rPr>
+    </w:lvl>
+  </w:abstractNum>
+  <w:abstractNum w:abstractNumId="10" w15:restartNumberingAfterBreak="0">
+    <w:nsid w:val="68CA584D"/>
+    <w:multiLevelType w:val="hybridMultilevel"/>
+    <w:tmpl w:val="89308B8E"/>
+    <w:lvl w:ilvl="0" w:tplc="0409000F">
+      <w:start w:val="1"/>
+      <w:numFmt w:val="decimal"/>
+      <w:lvlText w:val="%1."/>
+      <w:lvlJc w:val="left"/>
+      <w:pPr>
+        <w:ind w:left="720" w:hanging="360"/>
+      </w:pPr>
+      <w:rPr>
+        <w:rFonts w:hint="default"/>
+      </w:rPr>
+    </w:lvl>
+    <w:lvl w:ilvl="1" w:tplc="04090019" w:tentative="1">
+      <w:start w:val="1"/>
+      <w:numFmt w:val="lowerLetter"/>
+      <w:lvlText w:val="%2."/>
+      <w:lvlJc w:val="left"/>
+      <w:pPr>
+        <w:ind w:left="1440" w:hanging="360"/>
+      </w:pPr>
+    </w:lvl>
+    <w:lvl w:ilvl="2" w:tplc="0409001B" w:tentative="1">
+      <w:start w:val="1"/>
+      <w:numFmt w:val="lowerRoman"/>
+      <w:lvlText w:val="%3."/>
+      <w:lvlJc w:val="right"/>
+      <w:pPr>
+        <w:ind w:left="2160" w:hanging="180"/>
+      </w:pPr>
+    </w:lvl>
+    <w:lvl w:ilvl="3" w:tplc="0409000F" w:tentative="1">
+      <w:start w:val="1"/>
+      <w:numFmt w:val="decimal"/>
+      <w:lvlText w:val="%4."/>
+      <w:lvlJc w:val="left"/>
+      <w:pPr>
+        <w:ind w:left="2880" w:hanging="360"/>
+      </w:pPr>
+    </w:lvl>
+    <w:lvl w:ilvl="4" w:tplc="04090019" w:tentative="1">
+      <w:start w:val="1"/>
+      <w:numFmt w:val="lowerLetter"/>
+      <w:lvlText w:val="%5."/>
+      <w:lvlJc w:val="left"/>
+      <w:pPr>
+        <w:ind w:left="3600" w:hanging="360"/>
+      </w:pPr>
+    </w:lvl>
+    <w:lvl w:ilvl="5" w:tplc="0409001B" w:tentative="1">
+      <w:start w:val="1"/>
+      <w:numFmt w:val="lowerRoman"/>
+      <w:lvlText w:val="%6."/>
+      <w:lvlJc w:val="right"/>
+      <w:pPr>
+        <w:ind w:left="4320" w:hanging="180"/>
+      </w:pPr>
+    </w:lvl>
+    <w:lvl w:ilvl="6" w:tplc="0409000F" w:tentative="1">
+      <w:start w:val="1"/>
+      <w:numFmt w:val="decimal"/>
+      <w:lvlText w:val="%7."/>
+      <w:lvlJc w:val="left"/>
+      <w:pPr>
+        <w:ind w:left="5040" w:hanging="360"/>
+      </w:pPr>
+    </w:lvl>
+    <w:lvl w:ilvl="7" w:tplc="04090019" w:tentative="1">
+      <w:start w:val="1"/>
+      <w:numFmt w:val="lowerLetter"/>
+      <w:lvlText w:val="%8."/>
+      <w:lvlJc w:val="left"/>
+      <w:pPr>
+        <w:ind w:left="5760" w:hanging="360"/>
+      </w:pPr>
+    </w:lvl>
+    <w:lvl w:ilvl="8" w:tplc="0409001B" w:tentative="1">
+      <w:start w:val="1"/>
+      <w:numFmt w:val="lowerRoman"/>
+      <w:lvlText w:val="%9."/>
+      <w:lvlJc w:val="right"/>
+      <w:pPr>
+        <w:ind w:left="6480" w:hanging="180"/>
+      </w:pPr>
+    </w:lvl>
+  </w:abstractNum>
+  <w:abstractNum w:abstractNumId="11" w15:restartNumberingAfterBreak="0">
     <w:nsid w:val="6C845AA5"/>
     <w:multiLevelType w:val="hybridMultilevel"/>
     <w:tmpl w:val="5B2AC406"/>
@@ -3484,7 +4210,7 @@
       </w:pPr>
     </w:lvl>
   </w:abstractNum>
-  <w:abstractNum w:abstractNumId="9" w15:restartNumberingAfterBreak="0">
+  <w:abstractNum w:abstractNumId="12" w15:restartNumberingAfterBreak="0">
     <w:nsid w:val="6DBD32A0"/>
     <w:multiLevelType w:val="hybridMultilevel"/>
     <w:tmpl w:val="99D4C56E"/>
@@ -3573,7 +4299,7 @@
       </w:pPr>
     </w:lvl>
   </w:abstractNum>
-  <w:abstractNum w:abstractNumId="10" w15:restartNumberingAfterBreak="0">
+  <w:abstractNum w:abstractNumId="13" w15:restartNumberingAfterBreak="0">
     <w:nsid w:val="773D3360"/>
     <w:multiLevelType w:val="hybridMultilevel"/>
     <w:tmpl w:val="899CBB50"/>
@@ -3662,7 +4388,7 @@
       </w:pPr>
     </w:lvl>
   </w:abstractNum>
-  <w:abstractNum w:abstractNumId="11" w15:restartNumberingAfterBreak="0">
+  <w:abstractNum w:abstractNumId="14" w15:restartNumberingAfterBreak="0">
     <w:nsid w:val="77AD78CA"/>
     <w:multiLevelType w:val="hybridMultilevel"/>
     <w:tmpl w:val="74C083FA"/>
@@ -3752,7 +4478,7 @@
     </w:lvl>
   </w:abstractNum>
   <w:num w:numId="1">
-    <w:abstractNumId w:val="8"/>
+    <w:abstractNumId w:val="11"/>
   </w:num>
   <w:num w:numId="2">
     <w:abstractNumId w:val="3"/>
@@ -3764,7 +4490,7 @@
     <w:abstractNumId w:val="4"/>
   </w:num>
   <w:num w:numId="5">
-    <w:abstractNumId w:val="10"/>
+    <w:abstractNumId w:val="13"/>
   </w:num>
   <w:num w:numId="6">
     <w:abstractNumId w:val="6"/>
@@ -3773,19 +4499,28 @@
     <w:abstractNumId w:val="5"/>
   </w:num>
   <w:num w:numId="8">
-    <w:abstractNumId w:val="7"/>
+    <w:abstractNumId w:val="8"/>
   </w:num>
   <w:num w:numId="9">
-    <w:abstractNumId w:val="11"/>
+    <w:abstractNumId w:val="14"/>
   </w:num>
   <w:num w:numId="10">
     <w:abstractNumId w:val="2"/>
   </w:num>
   <w:num w:numId="11">
-    <w:abstractNumId w:val="9"/>
+    <w:abstractNumId w:val="12"/>
   </w:num>
   <w:num w:numId="12">
     <w:abstractNumId w:val="0"/>
+  </w:num>
+  <w:num w:numId="13">
+    <w:abstractNumId w:val="7"/>
+  </w:num>
+  <w:num w:numId="14">
+    <w:abstractNumId w:val="10"/>
+  </w:num>
+  <w:num w:numId="15">
+    <w:abstractNumId w:val="9"/>
   </w:num>
 </w:numbering>
 </file>
@@ -4800,7 +5535,7 @@
 </file>
 
 <file path=customXml/itemProps1.xml><?xml version="1.0" encoding="utf-8"?>
-<ds:datastoreItem xmlns:ds="http://schemas.openxmlformats.org/officeDocument/2006/customXml" ds:itemID="{1BC19C13-696B-4C82-8C9A-F9EBE1E3841F}">
+<ds:datastoreItem xmlns:ds="http://schemas.openxmlformats.org/officeDocument/2006/customXml" ds:itemID="{D91C5FB7-6226-40AC-A43C-FC307BE48F3F}">
   <ds:schemaRefs>
     <ds:schemaRef ds:uri="http://schemas.openxmlformats.org/officeDocument/2006/bibliography"/>
   </ds:schemaRefs>

</xml_diff>

<commit_message>
Changes to conduct a test of the PAT (token)
</commit_message>
<xml_diff>
--- a/Documentation/Simio API Note - Simio API Helper.docx
+++ b/Documentation/Simio API Note - Simio API Helper.docx
@@ -20,7 +20,13 @@
         <w:t xml:space="preserve">Last Update: </w:t>
       </w:r>
       <w:r>
-        <w:t xml:space="preserve">22 </w:t>
+        <w:t>2</w:t>
+      </w:r>
+      <w:r>
+        <w:t>3</w:t>
+      </w:r>
+      <w:r>
+        <w:t xml:space="preserve"> </w:t>
       </w:r>
       <w:r>
         <w:t>Ma</w:t>
@@ -1674,12 +1680,36 @@
     </w:p>
     <w:p>
       <w:r>
-        <w:t>Given a starting point (which is generally the default SimioUserExtensions folder beneath a user’s Documents folder), this tab is used to locate all the assemblies (DLLs) containing Simio interfaces.</w:t>
-      </w:r>
-    </w:p>
-    <w:p>
-      <w:r>
-        <w:t>All the Simio interfaces within each DLL are listed. For example, in the listing below, there is a DLL called ExcelReadWriteEPPLus.dll that contains interfaces such as IStepDefinition and IStep, which identifies it as a User Step extension.</w:t>
+        <w:t xml:space="preserve">Given a starting point (which is generally the default </w:t>
+      </w:r>
+      <w:proofErr w:type="spellStart"/>
+      <w:r>
+        <w:t>SimioUserExtensions</w:t>
+      </w:r>
+      <w:proofErr w:type="spellEnd"/>
+      <w:r>
+        <w:t xml:space="preserve"> folder beneath a user’s Documents folder), this tab is used to locate all the assemblies (DLLs) containing Simio interfaces.</w:t>
+      </w:r>
+    </w:p>
+    <w:p>
+      <w:r>
+        <w:t xml:space="preserve">All the Simio interfaces within each DLL are listed. For example, in the listing below, there is a DLL called ExcelReadWriteEPPLus.dll that contains interfaces such as </w:t>
+      </w:r>
+      <w:proofErr w:type="spellStart"/>
+      <w:r>
+        <w:t>IStepDefinition</w:t>
+      </w:r>
+      <w:proofErr w:type="spellEnd"/>
+      <w:r>
+        <w:t xml:space="preserve"> and </w:t>
+      </w:r>
+      <w:proofErr w:type="spellStart"/>
+      <w:r>
+        <w:t>IStep</w:t>
+      </w:r>
+      <w:proofErr w:type="spellEnd"/>
+      <w:r>
+        <w:t>, which identifies it as a User Step extension.</w:t>
       </w:r>
     </w:p>
     <w:p>
@@ -1900,10 +1930,18 @@
         <w:t xml:space="preserve">. These binary components are </w:t>
       </w:r>
       <w:r>
-        <w:t>called “assemblies”</w:t>
-      </w:r>
-      <w:r>
-        <w:t>, and consist of libraries (files with DLL extensions and/or executables, which are files with EXE extensions.</w:t>
+        <w:t>called “assemblies</w:t>
+      </w:r>
+      <w:proofErr w:type="gramStart"/>
+      <w:r>
+        <w:t>”</w:t>
+      </w:r>
+      <w:r>
+        <w:t>, and</w:t>
+      </w:r>
+      <w:proofErr w:type="gramEnd"/>
+      <w:r>
+        <w:t xml:space="preserve"> consist of libraries (files with DLL extensions and/or executables, which are files with EXE extensions.</w:t>
       </w:r>
     </w:p>
     <w:p>
@@ -2499,7 +2537,23 @@
     </w:p>
     <w:p>
       <w:r>
-        <w:t>The tab Logs shows messages that the SimioApiHelper generates. These are made by a utility class called Loggerton, which generates in-memory logging. Prudent logging will help you debug your program.</w:t>
+        <w:t xml:space="preserve">The tab Logs shows messages that the </w:t>
+      </w:r>
+      <w:proofErr w:type="spellStart"/>
+      <w:r>
+        <w:t>SimioApiHelper</w:t>
+      </w:r>
+      <w:proofErr w:type="spellEnd"/>
+      <w:r>
+        <w:t xml:space="preserve"> generates. These are made by a utility class called </w:t>
+      </w:r>
+      <w:proofErr w:type="spellStart"/>
+      <w:r>
+        <w:t>Loggerton</w:t>
+      </w:r>
+      <w:proofErr w:type="spellEnd"/>
+      <w:r>
+        <w:t>, which generates in-memory logging. Prudent logging will help you debug your program.</w:t>
       </w:r>
     </w:p>
     <w:p/>
@@ -2627,7 +2681,31 @@
     <w:p/>
     <w:p>
       <w:r>
-        <w:t>The files built from SimioApiHelper are manually moved to the top-level Executables folder. There you will find the SimioApiHelper executable (SimioApiHelper.exe) as well as all of its dependent assemblies (*.DLL) and its configuration file.</w:t>
+        <w:t xml:space="preserve">The files built from </w:t>
+      </w:r>
+      <w:proofErr w:type="spellStart"/>
+      <w:r>
+        <w:t>SimioApiHelper</w:t>
+      </w:r>
+      <w:proofErr w:type="spellEnd"/>
+      <w:r>
+        <w:t xml:space="preserve"> are manually moved to the top-level Executables folder. There you will find the </w:t>
+      </w:r>
+      <w:proofErr w:type="spellStart"/>
+      <w:r>
+        <w:t>SimioApiHelper</w:t>
+      </w:r>
+      <w:proofErr w:type="spellEnd"/>
+      <w:r>
+        <w:t xml:space="preserve"> executable (SimioApiHelper.exe) as well as </w:t>
+      </w:r>
+      <w:proofErr w:type="gramStart"/>
+      <w:r>
+        <w:t>all of</w:t>
+      </w:r>
+      <w:proofErr w:type="gramEnd"/>
+      <w:r>
+        <w:t xml:space="preserve"> its dependent assemblies (*.DLL) and its configuration file.</w:t>
       </w:r>
     </w:p>
     <w:p/>
@@ -2786,7 +2864,15 @@
     <w:p/>
     <w:p>
       <w:r>
-        <w:t>The solution file contains several example projects, including the SimioApiHelper.</w:t>
+        <w:t xml:space="preserve">The solution file contains several example projects, including the </w:t>
+      </w:r>
+      <w:proofErr w:type="spellStart"/>
+      <w:r>
+        <w:t>SimioApiHelper</w:t>
+      </w:r>
+      <w:proofErr w:type="spellEnd"/>
+      <w:r>
+        <w:t>.</w:t>
       </w:r>
     </w:p>
     <w:p>
@@ -2895,7 +2981,15 @@
     </w:p>
     <w:p>
       <w:r>
-        <w:t>You will need to locate these file in the folder where Simio is installed.</w:t>
+        <w:t xml:space="preserve">You will need to locate </w:t>
+      </w:r>
+      <w:proofErr w:type="gramStart"/>
+      <w:r>
+        <w:t>these file</w:t>
+      </w:r>
+      <w:proofErr w:type="gramEnd"/>
+      <w:r>
+        <w:t xml:space="preserve"> in the folder where Simio is installed.</w:t>
       </w:r>
     </w:p>
     <w:p>
@@ -3069,7 +3163,15 @@
         </w:numPr>
       </w:pPr>
       <w:r>
-        <w:t>Process Explorer from SysInternals (Microsoft) to examine DLL dependencies</w:t>
+        <w:t xml:space="preserve">Process Explorer from </w:t>
+      </w:r>
+      <w:proofErr w:type="spellStart"/>
+      <w:r>
+        <w:t>SysInternals</w:t>
+      </w:r>
+      <w:proofErr w:type="spellEnd"/>
+      <w:r>
+        <w:t xml:space="preserve"> (Microsoft) to examine DLL dependencies</w:t>
       </w:r>
     </w:p>
     <w:p>
@@ -3079,8 +3181,13 @@
           <w:numId w:val="10"/>
         </w:numPr>
       </w:pPr>
-      <w:r>
-        <w:t>DotnetPeek from JetBrains to examine assemblies (such as DLLs)</w:t>
+      <w:proofErr w:type="spellStart"/>
+      <w:r>
+        <w:t>DotnetPeek</w:t>
+      </w:r>
+      <w:proofErr w:type="spellEnd"/>
+      <w:r>
+        <w:t xml:space="preserve"> from JetBrains to examine assemblies (such as DLLs)</w:t>
       </w:r>
     </w:p>
     <w:p/>
@@ -3248,7 +3355,25 @@
     </w:p>
     <w:p>
       <w:r>
-        <w:t>And below is the result of one of the example projects “HeadlessFormsExperiment” which uses the call “System.Appdomain.CurrentDomain.BaseDirectory” to pick up the location of the HeadlessFormsExperiment.exe to locate all of the DLLs.</w:t>
+        <w:t>And below is the result of one of the example projects “</w:t>
+      </w:r>
+      <w:proofErr w:type="spellStart"/>
+      <w:r>
+        <w:t>HeadlessFormsExperiment</w:t>
+      </w:r>
+      <w:proofErr w:type="spellEnd"/>
+      <w:r>
+        <w:t>” which uses the call “</w:t>
+      </w:r>
+      <w:proofErr w:type="spellStart"/>
+      <w:proofErr w:type="gramStart"/>
+      <w:r>
+        <w:t>System.Appdomain.CurrentDomain.BaseDirectory</w:t>
+      </w:r>
+      <w:proofErr w:type="spellEnd"/>
+      <w:proofErr w:type="gramEnd"/>
+      <w:r>
+        <w:t>” to pick up the location of the HeadlessFormsExperiment.exe to locate all of the DLLs.</w:t>
       </w:r>
     </w:p>
     <w:p/>
@@ -3307,22 +3432,69 @@
     <w:p/>
     <w:p>
       <w:r>
-        <w:t>The licenses are stored on the License Server under ProgramData &gt; Simio LLC &gt; Simio Network Licensing.</w:t>
-      </w:r>
-    </w:p>
-    <w:p>
-      <w:r>
-        <w:t>If there is a file !SimioConfig.lic, it hold configuration information about the “random” port used by the license simulator.</w:t>
-      </w:r>
-    </w:p>
-    <w:p>
-      <w:r>
-        <w:t>The files rlm.dlog and simio.dlog hold debugging information.</w:t>
-      </w:r>
-    </w:p>
-    <w:p>
-      <w:r>
-        <w:t>The files that have the extension “.LIC” hold the licenses.</w:t>
+        <w:t xml:space="preserve">The licenses are stored on the License Server under </w:t>
+      </w:r>
+      <w:proofErr w:type="spellStart"/>
+      <w:r>
+        <w:t>ProgramData</w:t>
+      </w:r>
+      <w:proofErr w:type="spellEnd"/>
+      <w:r>
+        <w:t xml:space="preserve"> &gt; Simio LLC &gt; Simio Network Licensing.</w:t>
+      </w:r>
+    </w:p>
+    <w:p>
+      <w:r>
+        <w:t xml:space="preserve">If there is a </w:t>
+      </w:r>
+      <w:proofErr w:type="gramStart"/>
+      <w:r>
+        <w:t>file !</w:t>
+      </w:r>
+      <w:proofErr w:type="spellStart"/>
+      <w:proofErr w:type="gramEnd"/>
+      <w:r>
+        <w:t>SimioConfig.lic</w:t>
+      </w:r>
+      <w:proofErr w:type="spellEnd"/>
+      <w:r>
+        <w:t>, it hold configuration information about the “random” port used by the license simulator.</w:t>
+      </w:r>
+    </w:p>
+    <w:p>
+      <w:r>
+        <w:t xml:space="preserve">The files </w:t>
+      </w:r>
+      <w:proofErr w:type="spellStart"/>
+      <w:proofErr w:type="gramStart"/>
+      <w:r>
+        <w:t>rlm.dlog</w:t>
+      </w:r>
+      <w:proofErr w:type="spellEnd"/>
+      <w:proofErr w:type="gramEnd"/>
+      <w:r>
+        <w:t xml:space="preserve"> and </w:t>
+      </w:r>
+      <w:proofErr w:type="spellStart"/>
+      <w:r>
+        <w:t>simio.dlog</w:t>
+      </w:r>
+      <w:proofErr w:type="spellEnd"/>
+      <w:r>
+        <w:t xml:space="preserve"> hold debugging information.</w:t>
+      </w:r>
+    </w:p>
+    <w:p>
+      <w:r>
+        <w:t xml:space="preserve">The files that have the extension </w:t>
+      </w:r>
+      <w:proofErr w:type="gramStart"/>
+      <w:r>
+        <w:t>“.LIC</w:t>
+      </w:r>
+      <w:proofErr w:type="gramEnd"/>
+      <w:r>
+        <w:t>” hold the licenses.</w:t>
       </w:r>
     </w:p>
     <w:p>
@@ -6076,7 +6248,7 @@
 </file>
 
 <file path=customXml/itemProps1.xml><?xml version="1.0" encoding="utf-8"?>
-<ds:datastoreItem xmlns:ds="http://schemas.openxmlformats.org/officeDocument/2006/customXml" ds:itemID="{5DF29136-7031-4D0E-B287-4E5B2BA247F9}">
+<ds:datastoreItem xmlns:ds="http://schemas.openxmlformats.org/officeDocument/2006/customXml" ds:itemID="{BECAC7BF-37D3-4A01-A959-7489CC641EE8}">
   <ds:schemaRefs>
     <ds:schemaRef ds:uri="http://schemas.openxmlformats.org/officeDocument/2006/bibliography"/>
   </ds:schemaRefs>

</xml_diff>

<commit_message>
Recursive dependency check, and adding missing dependent DLLs
</commit_message>
<xml_diff>
--- a/Documentation/Simio API Note - Simio API Helper.docx
+++ b/Documentation/Simio API Note - Simio API Helper.docx
@@ -2671,10 +2671,7 @@
       <w:bookmarkStart w:id="10" w:name="_Toc35932484"/>
       <w:r>
         <w:lastRenderedPageBreak/>
-        <w:t>Running</w:t>
-      </w:r>
-      <w:r>
-        <w:t xml:space="preserve"> Simio API Helper</w:t>
+        <w:t>Running Simio API Helper</w:t>
       </w:r>
       <w:bookmarkEnd w:id="10"/>
     </w:p>
@@ -2877,6 +2874,9 @@
     </w:p>
     <w:p>
       <w:r>
+        <w:rPr>
+          <w:noProof/>
+        </w:rPr>
         <w:lastRenderedPageBreak/>
         <w:drawing>
           <wp:inline distT="0" distB="0" distL="0" distR="0" wp14:anchorId="688C333D" wp14:editId="65968A9E">
@@ -2926,6 +2926,9 @@
     </w:p>
     <w:p>
       <w:r>
+        <w:rPr>
+          <w:noProof/>
+        </w:rPr>
         <w:lastRenderedPageBreak/>
         <w:drawing>
           <wp:inline distT="0" distB="0" distL="0" distR="0" wp14:anchorId="19365444" wp14:editId="544B7225">
@@ -3002,6 +3005,9 @@
     </w:p>
     <w:p>
       <w:r>
+        <w:rPr>
+          <w:noProof/>
+        </w:rPr>
         <w:lastRenderedPageBreak/>
         <w:drawing>
           <wp:inline distT="0" distB="0" distL="0" distR="0" wp14:anchorId="57D3BDA4" wp14:editId="7402A956">
@@ -3067,6 +3073,9 @@
     </w:p>
     <w:p>
       <w:r>
+        <w:rPr>
+          <w:noProof/>
+        </w:rPr>
         <w:drawing>
           <wp:inline distT="0" distB="0" distL="0" distR="0" wp14:anchorId="28207BBC" wp14:editId="1919D60F">
             <wp:extent cx="5943600" cy="5104130"/>
@@ -3137,10 +3146,7 @@
       </w:pPr>
       <w:bookmarkStart w:id="12" w:name="_Toc35932486"/>
       <w:r>
-        <w:t xml:space="preserve">Appendix: </w:t>
-      </w:r>
-      <w:r>
-        <w:t>Headless Debugging</w:t>
+        <w:t>Appendix: Headless Debugging</w:t>
       </w:r>
       <w:bookmarkEnd w:id="12"/>
     </w:p>

</xml_diff>

<commit_message>
Finished creating and testing the SimioApiHelper installer.
</commit_message>
<xml_diff>
--- a/Documentation/Simio API Note - Simio API Helper.docx
+++ b/Documentation/Simio API Note - Simio API Helper.docx
@@ -305,7 +305,21 @@
                 <w:rStyle w:val="Hyperlink"/>
                 <w:noProof/>
               </w:rPr>
-              <w:t>Tab DLL Helper</w:t>
+              <w:t>Tab DLL Hel</w:t>
+            </w:r>
+            <w:r>
+              <w:rPr>
+                <w:rStyle w:val="Hyperlink"/>
+                <w:noProof/>
+              </w:rPr>
+              <w:t>p</w:t>
+            </w:r>
+            <w:r>
+              <w:rPr>
+                <w:rStyle w:val="Hyperlink"/>
+                <w:noProof/>
+              </w:rPr>
+              <w:t>er</w:t>
             </w:r>
             <w:r>
               <w:rPr>
@@ -512,21 +526,7 @@
                 <w:rStyle w:val="Hyperlink"/>
                 <w:noProof/>
               </w:rPr>
-              <w:t>Headless Wo</w:t>
-            </w:r>
-            <w:r>
-              <w:rPr>
-                <w:rStyle w:val="Hyperlink"/>
-                <w:noProof/>
-              </w:rPr>
-              <w:t>r</w:t>
-            </w:r>
-            <w:r>
-              <w:rPr>
-                <w:rStyle w:val="Hyperlink"/>
-                <w:noProof/>
-              </w:rPr>
-              <w:t>kflow and Recommendations</w:t>
+              <w:t>Headless Workflow and Recommendations</w:t>
             </w:r>
             <w:r>
               <w:rPr>
@@ -1602,6 +1602,1057 @@
     <w:p>
       <w:r>
         <w:t>Using the “Add Dependency to Harvest” button, you can make sure that the DLLs upon which this DLL is dependent are in the target harvest folder.</w:t>
+      </w:r>
+    </w:p>
+    <w:p>
+      <w:r>
+        <w:t xml:space="preserve">As an example, </w:t>
+      </w:r>
+      <w:proofErr w:type="gramStart"/>
+      <w:r>
+        <w:t>let’s</w:t>
+      </w:r>
+      <w:proofErr w:type="gramEnd"/>
+      <w:r>
+        <w:t xml:space="preserve"> use this tab to find the dependencies for the Simio Engine (SimioDLL.DLL).</w:t>
+      </w:r>
+    </w:p>
+    <w:p>
+      <w:r>
+        <w:t>Select the Location c:\Program Files (x</w:t>
+      </w:r>
+      <w:proofErr w:type="gramStart"/>
+      <w:r>
+        <w:t>86)\</w:t>
+      </w:r>
+      <w:proofErr w:type="gramEnd"/>
+      <w:r>
+        <w:t>Simio</w:t>
+      </w:r>
+    </w:p>
+    <w:p>
+      <w:r>
+        <w:lastRenderedPageBreak/>
+        <w:t>And then select the DLL file SimioDLL.dll</w:t>
+      </w:r>
+    </w:p>
+    <w:p>
+      <w:r>
+        <w:t xml:space="preserve">Next press “Load Assembly” and then “Add </w:t>
+      </w:r>
+      <w:proofErr w:type="spellStart"/>
+      <w:r>
+        <w:t>Dependices</w:t>
+      </w:r>
+      <w:proofErr w:type="spellEnd"/>
+      <w:r>
+        <w:t xml:space="preserve"> to Harvest”.</w:t>
+      </w:r>
+    </w:p>
+    <w:p>
+      <w:r>
+        <w:t>Scrolling to the bottom of the text to the right of the “Load Assembly” reveals the following dependences for Simio build 205</w:t>
+      </w:r>
+      <w:r>
+        <w:t>. So, at a minimum, these are the dependent DLLs required to run a model headless. There may be (are likely are) others, which would be required by User Extensions.</w:t>
+      </w:r>
+    </w:p>
+    <w:p/>
+    <w:p>
+      <w:pPr>
+        <w:rPr>
+          <w:rFonts w:ascii="Courier New" w:hAnsi="Courier New" w:cs="Courier New"/>
+          <w:sz w:val="16"/>
+          <w:szCs w:val="16"/>
+        </w:rPr>
+      </w:pPr>
+      <w:r>
+        <w:rPr>
+          <w:rFonts w:ascii="Courier New" w:hAnsi="Courier New" w:cs="Courier New"/>
+          <w:sz w:val="16"/>
+          <w:szCs w:val="16"/>
+        </w:rPr>
+        <w:t>********** Referenced Assemblies:</w:t>
+      </w:r>
+    </w:p>
+    <w:p>
+      <w:pPr>
+        <w:rPr>
+          <w:rFonts w:ascii="Courier New" w:hAnsi="Courier New" w:cs="Courier New"/>
+          <w:sz w:val="16"/>
+          <w:szCs w:val="16"/>
+        </w:rPr>
+      </w:pPr>
+      <w:r>
+        <w:rPr>
+          <w:rFonts w:ascii="Courier New" w:hAnsi="Courier New" w:cs="Courier New"/>
+          <w:sz w:val="16"/>
+          <w:szCs w:val="16"/>
+        </w:rPr>
+        <w:t xml:space="preserve">  There are 9 unique dependencies:</w:t>
+      </w:r>
+    </w:p>
+    <w:p>
+      <w:pPr>
+        <w:rPr>
+          <w:rFonts w:ascii="Courier New" w:hAnsi="Courier New" w:cs="Courier New"/>
+          <w:sz w:val="16"/>
+          <w:szCs w:val="16"/>
+        </w:rPr>
+      </w:pPr>
+    </w:p>
+    <w:p>
+      <w:pPr>
+        <w:rPr>
+          <w:rFonts w:ascii="Courier New" w:hAnsi="Courier New" w:cs="Courier New"/>
+          <w:sz w:val="16"/>
+          <w:szCs w:val="16"/>
+        </w:rPr>
+      </w:pPr>
+      <w:r>
+        <w:rPr>
+          <w:rFonts w:ascii="Courier New" w:hAnsi="Courier New" w:cs="Courier New"/>
+          <w:sz w:val="16"/>
+          <w:szCs w:val="16"/>
+        </w:rPr>
+        <w:t xml:space="preserve">0 </w:t>
+      </w:r>
+      <w:proofErr w:type="spellStart"/>
+      <w:r>
+        <w:rPr>
+          <w:rFonts w:ascii="Courier New" w:hAnsi="Courier New" w:cs="Courier New"/>
+          <w:sz w:val="16"/>
+          <w:szCs w:val="16"/>
+        </w:rPr>
+        <w:t>SimioAPI.Extensions</w:t>
+      </w:r>
+      <w:proofErr w:type="spellEnd"/>
+      <w:r>
+        <w:rPr>
+          <w:rFonts w:ascii="Courier New" w:hAnsi="Courier New" w:cs="Courier New"/>
+          <w:sz w:val="16"/>
+          <w:szCs w:val="16"/>
+        </w:rPr>
+        <w:t xml:space="preserve"> Full=</w:t>
+      </w:r>
+      <w:proofErr w:type="spellStart"/>
+      <w:r>
+        <w:rPr>
+          <w:rFonts w:ascii="Courier New" w:hAnsi="Courier New" w:cs="Courier New"/>
+          <w:sz w:val="16"/>
+          <w:szCs w:val="16"/>
+        </w:rPr>
+        <w:t>SimioAPI.Extensions</w:t>
+      </w:r>
+      <w:proofErr w:type="spellEnd"/>
+      <w:r>
+        <w:rPr>
+          <w:rFonts w:ascii="Courier New" w:hAnsi="Courier New" w:cs="Courier New"/>
+          <w:sz w:val="16"/>
+          <w:szCs w:val="16"/>
+        </w:rPr>
+        <w:t xml:space="preserve">, Version=11.205.20185.0, Culture=neutral, </w:t>
+      </w:r>
+      <w:proofErr w:type="spellStart"/>
+      <w:r>
+        <w:rPr>
+          <w:rFonts w:ascii="Courier New" w:hAnsi="Courier New" w:cs="Courier New"/>
+          <w:sz w:val="16"/>
+          <w:szCs w:val="16"/>
+        </w:rPr>
+        <w:t>PublicKeyToken</w:t>
+      </w:r>
+      <w:proofErr w:type="spellEnd"/>
+      <w:r>
+        <w:rPr>
+          <w:rFonts w:ascii="Courier New" w:hAnsi="Courier New" w:cs="Courier New"/>
+          <w:sz w:val="16"/>
+          <w:szCs w:val="16"/>
+        </w:rPr>
+        <w:t>=null</w:t>
+      </w:r>
+    </w:p>
+    <w:p>
+      <w:pPr>
+        <w:rPr>
+          <w:rFonts w:ascii="Courier New" w:hAnsi="Courier New" w:cs="Courier New"/>
+          <w:sz w:val="16"/>
+          <w:szCs w:val="16"/>
+        </w:rPr>
+      </w:pPr>
+      <w:r>
+        <w:rPr>
+          <w:rFonts w:ascii="Courier New" w:hAnsi="Courier New" w:cs="Courier New"/>
+          <w:sz w:val="16"/>
+          <w:szCs w:val="16"/>
+        </w:rPr>
+        <w:t xml:space="preserve">    Path=C:\Program Files (x</w:t>
+      </w:r>
+      <w:proofErr w:type="gramStart"/>
+      <w:r>
+        <w:rPr>
+          <w:rFonts w:ascii="Courier New" w:hAnsi="Courier New" w:cs="Courier New"/>
+          <w:sz w:val="16"/>
+          <w:szCs w:val="16"/>
+        </w:rPr>
+        <w:t>86)\</w:t>
+      </w:r>
+      <w:proofErr w:type="gramEnd"/>
+      <w:r>
+        <w:rPr>
+          <w:rFonts w:ascii="Courier New" w:hAnsi="Courier New" w:cs="Courier New"/>
+          <w:sz w:val="16"/>
+          <w:szCs w:val="16"/>
+        </w:rPr>
+        <w:t>Simio LLC\Simio API Helper\SimioAPI.Extensions.dll</w:t>
+      </w:r>
+    </w:p>
+    <w:p>
+      <w:pPr>
+        <w:rPr>
+          <w:rFonts w:ascii="Courier New" w:hAnsi="Courier New" w:cs="Courier New"/>
+          <w:sz w:val="16"/>
+          <w:szCs w:val="16"/>
+        </w:rPr>
+      </w:pPr>
+      <w:r>
+        <w:rPr>
+          <w:rFonts w:ascii="Courier New" w:hAnsi="Courier New" w:cs="Courier New"/>
+          <w:sz w:val="16"/>
+          <w:szCs w:val="16"/>
+        </w:rPr>
+        <w:t xml:space="preserve">1 </w:t>
+      </w:r>
+      <w:proofErr w:type="spellStart"/>
+      <w:r>
+        <w:rPr>
+          <w:rFonts w:ascii="Courier New" w:hAnsi="Courier New" w:cs="Courier New"/>
+          <w:sz w:val="16"/>
+          <w:szCs w:val="16"/>
+        </w:rPr>
+        <w:t>SimioAPI</w:t>
+      </w:r>
+      <w:proofErr w:type="spellEnd"/>
+      <w:r>
+        <w:rPr>
+          <w:rFonts w:ascii="Courier New" w:hAnsi="Courier New" w:cs="Courier New"/>
+          <w:sz w:val="16"/>
+          <w:szCs w:val="16"/>
+        </w:rPr>
+        <w:t xml:space="preserve"> Full=</w:t>
+      </w:r>
+      <w:proofErr w:type="spellStart"/>
+      <w:r>
+        <w:rPr>
+          <w:rFonts w:ascii="Courier New" w:hAnsi="Courier New" w:cs="Courier New"/>
+          <w:sz w:val="16"/>
+          <w:szCs w:val="16"/>
+        </w:rPr>
+        <w:t>SimioAPI</w:t>
+      </w:r>
+      <w:proofErr w:type="spellEnd"/>
+      <w:r>
+        <w:rPr>
+          <w:rFonts w:ascii="Courier New" w:hAnsi="Courier New" w:cs="Courier New"/>
+          <w:sz w:val="16"/>
+          <w:szCs w:val="16"/>
+        </w:rPr>
+        <w:t xml:space="preserve">, Version=11.205.20185.0, Culture=neutral, </w:t>
+      </w:r>
+      <w:proofErr w:type="spellStart"/>
+      <w:r>
+        <w:rPr>
+          <w:rFonts w:ascii="Courier New" w:hAnsi="Courier New" w:cs="Courier New"/>
+          <w:sz w:val="16"/>
+          <w:szCs w:val="16"/>
+        </w:rPr>
+        <w:t>PublicKeyToken</w:t>
+      </w:r>
+      <w:proofErr w:type="spellEnd"/>
+      <w:r>
+        <w:rPr>
+          <w:rFonts w:ascii="Courier New" w:hAnsi="Courier New" w:cs="Courier New"/>
+          <w:sz w:val="16"/>
+          <w:szCs w:val="16"/>
+        </w:rPr>
+        <w:t>=null</w:t>
+      </w:r>
+    </w:p>
+    <w:p>
+      <w:pPr>
+        <w:rPr>
+          <w:rFonts w:ascii="Courier New" w:hAnsi="Courier New" w:cs="Courier New"/>
+          <w:sz w:val="16"/>
+          <w:szCs w:val="16"/>
+        </w:rPr>
+      </w:pPr>
+      <w:r>
+        <w:rPr>
+          <w:rFonts w:ascii="Courier New" w:hAnsi="Courier New" w:cs="Courier New"/>
+          <w:sz w:val="16"/>
+          <w:szCs w:val="16"/>
+        </w:rPr>
+        <w:t xml:space="preserve">    Path=C:\Program Files (x</w:t>
+      </w:r>
+      <w:proofErr w:type="gramStart"/>
+      <w:r>
+        <w:rPr>
+          <w:rFonts w:ascii="Courier New" w:hAnsi="Courier New" w:cs="Courier New"/>
+          <w:sz w:val="16"/>
+          <w:szCs w:val="16"/>
+        </w:rPr>
+        <w:t>86)\</w:t>
+      </w:r>
+      <w:proofErr w:type="gramEnd"/>
+      <w:r>
+        <w:rPr>
+          <w:rFonts w:ascii="Courier New" w:hAnsi="Courier New" w:cs="Courier New"/>
+          <w:sz w:val="16"/>
+          <w:szCs w:val="16"/>
+        </w:rPr>
+        <w:t>Simio LLC\Simio API Helper\SimioAPI.dll</w:t>
+      </w:r>
+    </w:p>
+    <w:p>
+      <w:pPr>
+        <w:rPr>
+          <w:rFonts w:ascii="Courier New" w:hAnsi="Courier New" w:cs="Courier New"/>
+          <w:sz w:val="16"/>
+          <w:szCs w:val="16"/>
+        </w:rPr>
+      </w:pPr>
+      <w:r>
+        <w:rPr>
+          <w:rFonts w:ascii="Courier New" w:hAnsi="Courier New" w:cs="Courier New"/>
+          <w:sz w:val="16"/>
+          <w:szCs w:val="16"/>
+        </w:rPr>
+        <w:t xml:space="preserve">2 </w:t>
+      </w:r>
+      <w:proofErr w:type="spellStart"/>
+      <w:r>
+        <w:rPr>
+          <w:rFonts w:ascii="Courier New" w:hAnsi="Courier New" w:cs="Courier New"/>
+          <w:sz w:val="16"/>
+          <w:szCs w:val="16"/>
+        </w:rPr>
+        <w:t>SimioAPI.Graphics</w:t>
+      </w:r>
+      <w:proofErr w:type="spellEnd"/>
+      <w:r>
+        <w:rPr>
+          <w:rFonts w:ascii="Courier New" w:hAnsi="Courier New" w:cs="Courier New"/>
+          <w:sz w:val="16"/>
+          <w:szCs w:val="16"/>
+        </w:rPr>
+        <w:t xml:space="preserve"> Full=</w:t>
+      </w:r>
+      <w:proofErr w:type="spellStart"/>
+      <w:r>
+        <w:rPr>
+          <w:rFonts w:ascii="Courier New" w:hAnsi="Courier New" w:cs="Courier New"/>
+          <w:sz w:val="16"/>
+          <w:szCs w:val="16"/>
+        </w:rPr>
+        <w:t>SimioAPI.Graphics</w:t>
+      </w:r>
+      <w:proofErr w:type="spellEnd"/>
+      <w:r>
+        <w:rPr>
+          <w:rFonts w:ascii="Courier New" w:hAnsi="Courier New" w:cs="Courier New"/>
+          <w:sz w:val="16"/>
+          <w:szCs w:val="16"/>
+        </w:rPr>
+        <w:t xml:space="preserve">, Version=11.205.20185.0, Culture=neutral, </w:t>
+      </w:r>
+      <w:proofErr w:type="spellStart"/>
+      <w:r>
+        <w:rPr>
+          <w:rFonts w:ascii="Courier New" w:hAnsi="Courier New" w:cs="Courier New"/>
+          <w:sz w:val="16"/>
+          <w:szCs w:val="16"/>
+        </w:rPr>
+        <w:t>PublicKeyToken</w:t>
+      </w:r>
+      <w:proofErr w:type="spellEnd"/>
+      <w:r>
+        <w:rPr>
+          <w:rFonts w:ascii="Courier New" w:hAnsi="Courier New" w:cs="Courier New"/>
+          <w:sz w:val="16"/>
+          <w:szCs w:val="16"/>
+        </w:rPr>
+        <w:t>=null</w:t>
+      </w:r>
+    </w:p>
+    <w:p>
+      <w:pPr>
+        <w:rPr>
+          <w:rFonts w:ascii="Courier New" w:hAnsi="Courier New" w:cs="Courier New"/>
+          <w:sz w:val="16"/>
+          <w:szCs w:val="16"/>
+        </w:rPr>
+      </w:pPr>
+      <w:r>
+        <w:rPr>
+          <w:rFonts w:ascii="Courier New" w:hAnsi="Courier New" w:cs="Courier New"/>
+          <w:sz w:val="16"/>
+          <w:szCs w:val="16"/>
+        </w:rPr>
+        <w:t xml:space="preserve">    Path=C:\Program Files (x</w:t>
+      </w:r>
+      <w:proofErr w:type="gramStart"/>
+      <w:r>
+        <w:rPr>
+          <w:rFonts w:ascii="Courier New" w:hAnsi="Courier New" w:cs="Courier New"/>
+          <w:sz w:val="16"/>
+          <w:szCs w:val="16"/>
+        </w:rPr>
+        <w:t>86)\</w:t>
+      </w:r>
+      <w:proofErr w:type="gramEnd"/>
+      <w:r>
+        <w:rPr>
+          <w:rFonts w:ascii="Courier New" w:hAnsi="Courier New" w:cs="Courier New"/>
+          <w:sz w:val="16"/>
+          <w:szCs w:val="16"/>
+        </w:rPr>
+        <w:t>Simio LLC\Simio API Helper\SimioAPI.Graphics.dll</w:t>
+      </w:r>
+    </w:p>
+    <w:p>
+      <w:pPr>
+        <w:rPr>
+          <w:rFonts w:ascii="Courier New" w:hAnsi="Courier New" w:cs="Courier New"/>
+          <w:sz w:val="16"/>
+          <w:szCs w:val="16"/>
+        </w:rPr>
+      </w:pPr>
+      <w:r>
+        <w:rPr>
+          <w:rFonts w:ascii="Courier New" w:hAnsi="Courier New" w:cs="Courier New"/>
+          <w:sz w:val="16"/>
+          <w:szCs w:val="16"/>
+        </w:rPr>
+        <w:t xml:space="preserve">3 </w:t>
+      </w:r>
+      <w:proofErr w:type="spellStart"/>
+      <w:r>
+        <w:rPr>
+          <w:rFonts w:ascii="Courier New" w:hAnsi="Courier New" w:cs="Courier New"/>
+          <w:sz w:val="16"/>
+          <w:szCs w:val="16"/>
+        </w:rPr>
+        <w:t>SimioEnums</w:t>
+      </w:r>
+      <w:proofErr w:type="spellEnd"/>
+      <w:r>
+        <w:rPr>
+          <w:rFonts w:ascii="Courier New" w:hAnsi="Courier New" w:cs="Courier New"/>
+          <w:sz w:val="16"/>
+          <w:szCs w:val="16"/>
+        </w:rPr>
+        <w:t xml:space="preserve"> Full=</w:t>
+      </w:r>
+      <w:proofErr w:type="spellStart"/>
+      <w:r>
+        <w:rPr>
+          <w:rFonts w:ascii="Courier New" w:hAnsi="Courier New" w:cs="Courier New"/>
+          <w:sz w:val="16"/>
+          <w:szCs w:val="16"/>
+        </w:rPr>
+        <w:t>SimioEnums</w:t>
+      </w:r>
+      <w:proofErr w:type="spellEnd"/>
+      <w:r>
+        <w:rPr>
+          <w:rFonts w:ascii="Courier New" w:hAnsi="Courier New" w:cs="Courier New"/>
+          <w:sz w:val="16"/>
+          <w:szCs w:val="16"/>
+        </w:rPr>
+        <w:t xml:space="preserve">, Version=11.205.20185.0, Culture=neutral, </w:t>
+      </w:r>
+      <w:proofErr w:type="spellStart"/>
+      <w:r>
+        <w:rPr>
+          <w:rFonts w:ascii="Courier New" w:hAnsi="Courier New" w:cs="Courier New"/>
+          <w:sz w:val="16"/>
+          <w:szCs w:val="16"/>
+        </w:rPr>
+        <w:t>PublicKeyToken</w:t>
+      </w:r>
+      <w:proofErr w:type="spellEnd"/>
+      <w:r>
+        <w:rPr>
+          <w:rFonts w:ascii="Courier New" w:hAnsi="Courier New" w:cs="Courier New"/>
+          <w:sz w:val="16"/>
+          <w:szCs w:val="16"/>
+        </w:rPr>
+        <w:t>=null</w:t>
+      </w:r>
+    </w:p>
+    <w:p>
+      <w:pPr>
+        <w:rPr>
+          <w:rFonts w:ascii="Courier New" w:hAnsi="Courier New" w:cs="Courier New"/>
+          <w:sz w:val="16"/>
+          <w:szCs w:val="16"/>
+        </w:rPr>
+      </w:pPr>
+      <w:r>
+        <w:rPr>
+          <w:rFonts w:ascii="Courier New" w:hAnsi="Courier New" w:cs="Courier New"/>
+          <w:sz w:val="16"/>
+          <w:szCs w:val="16"/>
+        </w:rPr>
+        <w:t xml:space="preserve">    Path=C:\Program Files (x</w:t>
+      </w:r>
+      <w:proofErr w:type="gramStart"/>
+      <w:r>
+        <w:rPr>
+          <w:rFonts w:ascii="Courier New" w:hAnsi="Courier New" w:cs="Courier New"/>
+          <w:sz w:val="16"/>
+          <w:szCs w:val="16"/>
+        </w:rPr>
+        <w:t>86)\</w:t>
+      </w:r>
+      <w:proofErr w:type="gramEnd"/>
+      <w:r>
+        <w:rPr>
+          <w:rFonts w:ascii="Courier New" w:hAnsi="Courier New" w:cs="Courier New"/>
+          <w:sz w:val="16"/>
+          <w:szCs w:val="16"/>
+        </w:rPr>
+        <w:t>Simio LLC\Simio API Helper\SimioEnums.dll</w:t>
+      </w:r>
+    </w:p>
+    <w:p>
+      <w:pPr>
+        <w:rPr>
+          <w:rFonts w:ascii="Courier New" w:hAnsi="Courier New" w:cs="Courier New"/>
+          <w:sz w:val="16"/>
+          <w:szCs w:val="16"/>
+        </w:rPr>
+      </w:pPr>
+      <w:r>
+        <w:rPr>
+          <w:rFonts w:ascii="Courier New" w:hAnsi="Courier New" w:cs="Courier New"/>
+          <w:sz w:val="16"/>
+          <w:szCs w:val="16"/>
+        </w:rPr>
+        <w:t xml:space="preserve">4 </w:t>
+      </w:r>
+      <w:proofErr w:type="spellStart"/>
+      <w:r>
+        <w:rPr>
+          <w:rFonts w:ascii="Courier New" w:hAnsi="Courier New" w:cs="Courier New"/>
+          <w:sz w:val="16"/>
+          <w:szCs w:val="16"/>
+        </w:rPr>
+        <w:t>SimioTypes</w:t>
+      </w:r>
+      <w:proofErr w:type="spellEnd"/>
+      <w:r>
+        <w:rPr>
+          <w:rFonts w:ascii="Courier New" w:hAnsi="Courier New" w:cs="Courier New"/>
+          <w:sz w:val="16"/>
+          <w:szCs w:val="16"/>
+        </w:rPr>
+        <w:t xml:space="preserve"> Full=</w:t>
+      </w:r>
+      <w:proofErr w:type="spellStart"/>
+      <w:r>
+        <w:rPr>
+          <w:rFonts w:ascii="Courier New" w:hAnsi="Courier New" w:cs="Courier New"/>
+          <w:sz w:val="16"/>
+          <w:szCs w:val="16"/>
+        </w:rPr>
+        <w:t>SimioTypes</w:t>
+      </w:r>
+      <w:proofErr w:type="spellEnd"/>
+      <w:r>
+        <w:rPr>
+          <w:rFonts w:ascii="Courier New" w:hAnsi="Courier New" w:cs="Courier New"/>
+          <w:sz w:val="16"/>
+          <w:szCs w:val="16"/>
+        </w:rPr>
+        <w:t xml:space="preserve">, Version=11.205.20185.0, Culture=neutral, </w:t>
+      </w:r>
+      <w:proofErr w:type="spellStart"/>
+      <w:r>
+        <w:rPr>
+          <w:rFonts w:ascii="Courier New" w:hAnsi="Courier New" w:cs="Courier New"/>
+          <w:sz w:val="16"/>
+          <w:szCs w:val="16"/>
+        </w:rPr>
+        <w:t>PublicKeyToken</w:t>
+      </w:r>
+      <w:proofErr w:type="spellEnd"/>
+      <w:r>
+        <w:rPr>
+          <w:rFonts w:ascii="Courier New" w:hAnsi="Courier New" w:cs="Courier New"/>
+          <w:sz w:val="16"/>
+          <w:szCs w:val="16"/>
+        </w:rPr>
+        <w:t>=null</w:t>
+      </w:r>
+    </w:p>
+    <w:p>
+      <w:pPr>
+        <w:rPr>
+          <w:rFonts w:ascii="Courier New" w:hAnsi="Courier New" w:cs="Courier New"/>
+          <w:sz w:val="16"/>
+          <w:szCs w:val="16"/>
+        </w:rPr>
+      </w:pPr>
+      <w:r>
+        <w:rPr>
+          <w:rFonts w:ascii="Courier New" w:hAnsi="Courier New" w:cs="Courier New"/>
+          <w:sz w:val="16"/>
+          <w:szCs w:val="16"/>
+        </w:rPr>
+        <w:t xml:space="preserve">    Path=C:\Program Files (x</w:t>
+      </w:r>
+      <w:proofErr w:type="gramStart"/>
+      <w:r>
+        <w:rPr>
+          <w:rFonts w:ascii="Courier New" w:hAnsi="Courier New" w:cs="Courier New"/>
+          <w:sz w:val="16"/>
+          <w:szCs w:val="16"/>
+        </w:rPr>
+        <w:t>86)\</w:t>
+      </w:r>
+      <w:proofErr w:type="gramEnd"/>
+      <w:r>
+        <w:rPr>
+          <w:rFonts w:ascii="Courier New" w:hAnsi="Courier New" w:cs="Courier New"/>
+          <w:sz w:val="16"/>
+          <w:szCs w:val="16"/>
+        </w:rPr>
+        <w:t>Simio LLC\Simio API Helper\SimioTypes.dll</w:t>
+      </w:r>
+    </w:p>
+    <w:p>
+      <w:pPr>
+        <w:rPr>
+          <w:rFonts w:ascii="Courier New" w:hAnsi="Courier New" w:cs="Courier New"/>
+          <w:sz w:val="16"/>
+          <w:szCs w:val="16"/>
+        </w:rPr>
+      </w:pPr>
+      <w:r>
+        <w:rPr>
+          <w:rFonts w:ascii="Courier New" w:hAnsi="Courier New" w:cs="Courier New"/>
+          <w:sz w:val="16"/>
+          <w:szCs w:val="16"/>
+        </w:rPr>
+        <w:t xml:space="preserve">5 </w:t>
+      </w:r>
+      <w:proofErr w:type="spellStart"/>
+      <w:r>
+        <w:rPr>
+          <w:rFonts w:ascii="Courier New" w:hAnsi="Courier New" w:cs="Courier New"/>
+          <w:sz w:val="16"/>
+          <w:szCs w:val="16"/>
+        </w:rPr>
+        <w:t>SimioReplicationRunnerContracts</w:t>
+      </w:r>
+      <w:proofErr w:type="spellEnd"/>
+      <w:r>
+        <w:rPr>
+          <w:rFonts w:ascii="Courier New" w:hAnsi="Courier New" w:cs="Courier New"/>
+          <w:sz w:val="16"/>
+          <w:szCs w:val="16"/>
+        </w:rPr>
+        <w:t xml:space="preserve"> Full=</w:t>
+      </w:r>
+      <w:proofErr w:type="spellStart"/>
+      <w:r>
+        <w:rPr>
+          <w:rFonts w:ascii="Courier New" w:hAnsi="Courier New" w:cs="Courier New"/>
+          <w:sz w:val="16"/>
+          <w:szCs w:val="16"/>
+        </w:rPr>
+        <w:t>SimioReplicationRunnerContracts</w:t>
+      </w:r>
+      <w:proofErr w:type="spellEnd"/>
+      <w:r>
+        <w:rPr>
+          <w:rFonts w:ascii="Courier New" w:hAnsi="Courier New" w:cs="Courier New"/>
+          <w:sz w:val="16"/>
+          <w:szCs w:val="16"/>
+        </w:rPr>
+        <w:t xml:space="preserve">, Version=11.205.20185.0, Culture=neutral, </w:t>
+      </w:r>
+      <w:proofErr w:type="spellStart"/>
+      <w:r>
+        <w:rPr>
+          <w:rFonts w:ascii="Courier New" w:hAnsi="Courier New" w:cs="Courier New"/>
+          <w:sz w:val="16"/>
+          <w:szCs w:val="16"/>
+        </w:rPr>
+        <w:t>PublicKeyToken</w:t>
+      </w:r>
+      <w:proofErr w:type="spellEnd"/>
+      <w:r>
+        <w:rPr>
+          <w:rFonts w:ascii="Courier New" w:hAnsi="Courier New" w:cs="Courier New"/>
+          <w:sz w:val="16"/>
+          <w:szCs w:val="16"/>
+        </w:rPr>
+        <w:t>=null</w:t>
+      </w:r>
+    </w:p>
+    <w:p>
+      <w:pPr>
+        <w:rPr>
+          <w:rFonts w:ascii="Courier New" w:hAnsi="Courier New" w:cs="Courier New"/>
+          <w:sz w:val="16"/>
+          <w:szCs w:val="16"/>
+        </w:rPr>
+      </w:pPr>
+      <w:r>
+        <w:rPr>
+          <w:rFonts w:ascii="Courier New" w:hAnsi="Courier New" w:cs="Courier New"/>
+          <w:sz w:val="16"/>
+          <w:szCs w:val="16"/>
+        </w:rPr>
+        <w:t xml:space="preserve">    Path=C:\Program Files (x</w:t>
+      </w:r>
+      <w:proofErr w:type="gramStart"/>
+      <w:r>
+        <w:rPr>
+          <w:rFonts w:ascii="Courier New" w:hAnsi="Courier New" w:cs="Courier New"/>
+          <w:sz w:val="16"/>
+          <w:szCs w:val="16"/>
+        </w:rPr>
+        <w:t>86)\</w:t>
+      </w:r>
+      <w:proofErr w:type="gramEnd"/>
+      <w:r>
+        <w:rPr>
+          <w:rFonts w:ascii="Courier New" w:hAnsi="Courier New" w:cs="Courier New"/>
+          <w:sz w:val="16"/>
+          <w:szCs w:val="16"/>
+        </w:rPr>
+        <w:t>Simio LLC\Simio API Helper\SimioReplicationRunnerContracts.dll</w:t>
+      </w:r>
+    </w:p>
+    <w:p>
+      <w:pPr>
+        <w:rPr>
+          <w:rFonts w:ascii="Courier New" w:hAnsi="Courier New" w:cs="Courier New"/>
+          <w:sz w:val="16"/>
+          <w:szCs w:val="16"/>
+        </w:rPr>
+      </w:pPr>
+      <w:r>
+        <w:rPr>
+          <w:rFonts w:ascii="Courier New" w:hAnsi="Courier New" w:cs="Courier New"/>
+          <w:sz w:val="16"/>
+          <w:szCs w:val="16"/>
+        </w:rPr>
+        <w:t xml:space="preserve">6 </w:t>
+      </w:r>
+      <w:proofErr w:type="spellStart"/>
+      <w:r>
+        <w:rPr>
+          <w:rFonts w:ascii="Courier New" w:hAnsi="Courier New" w:cs="Courier New"/>
+          <w:sz w:val="16"/>
+          <w:szCs w:val="16"/>
+        </w:rPr>
+        <w:t>MathNet.Numerics</w:t>
+      </w:r>
+      <w:proofErr w:type="spellEnd"/>
+      <w:r>
+        <w:rPr>
+          <w:rFonts w:ascii="Courier New" w:hAnsi="Courier New" w:cs="Courier New"/>
+          <w:sz w:val="16"/>
+          <w:szCs w:val="16"/>
+        </w:rPr>
+        <w:t xml:space="preserve"> Full=</w:t>
+      </w:r>
+      <w:proofErr w:type="spellStart"/>
+      <w:r>
+        <w:rPr>
+          <w:rFonts w:ascii="Courier New" w:hAnsi="Courier New" w:cs="Courier New"/>
+          <w:sz w:val="16"/>
+          <w:szCs w:val="16"/>
+        </w:rPr>
+        <w:t>MathNet.Numerics</w:t>
+      </w:r>
+      <w:proofErr w:type="spellEnd"/>
+      <w:r>
+        <w:rPr>
+          <w:rFonts w:ascii="Courier New" w:hAnsi="Courier New" w:cs="Courier New"/>
+          <w:sz w:val="16"/>
+          <w:szCs w:val="16"/>
+        </w:rPr>
+        <w:t xml:space="preserve">, Version=4.5.1.0, Culture=neutral, </w:t>
+      </w:r>
+      <w:proofErr w:type="spellStart"/>
+      <w:r>
+        <w:rPr>
+          <w:rFonts w:ascii="Courier New" w:hAnsi="Courier New" w:cs="Courier New"/>
+          <w:sz w:val="16"/>
+          <w:szCs w:val="16"/>
+        </w:rPr>
+        <w:t>PublicKeyToken</w:t>
+      </w:r>
+      <w:proofErr w:type="spellEnd"/>
+      <w:r>
+        <w:rPr>
+          <w:rFonts w:ascii="Courier New" w:hAnsi="Courier New" w:cs="Courier New"/>
+          <w:sz w:val="16"/>
+          <w:szCs w:val="16"/>
+        </w:rPr>
+        <w:t>=null</w:t>
+      </w:r>
+    </w:p>
+    <w:p>
+      <w:pPr>
+        <w:rPr>
+          <w:rFonts w:ascii="Courier New" w:hAnsi="Courier New" w:cs="Courier New"/>
+          <w:sz w:val="16"/>
+          <w:szCs w:val="16"/>
+        </w:rPr>
+      </w:pPr>
+      <w:r>
+        <w:rPr>
+          <w:rFonts w:ascii="Courier New" w:hAnsi="Courier New" w:cs="Courier New"/>
+          <w:sz w:val="16"/>
+          <w:szCs w:val="16"/>
+        </w:rPr>
+        <w:t xml:space="preserve">    Path=C:\Program Files (x</w:t>
+      </w:r>
+      <w:proofErr w:type="gramStart"/>
+      <w:r>
+        <w:rPr>
+          <w:rFonts w:ascii="Courier New" w:hAnsi="Courier New" w:cs="Courier New"/>
+          <w:sz w:val="16"/>
+          <w:szCs w:val="16"/>
+        </w:rPr>
+        <w:t>86)\</w:t>
+      </w:r>
+      <w:proofErr w:type="gramEnd"/>
+      <w:r>
+        <w:rPr>
+          <w:rFonts w:ascii="Courier New" w:hAnsi="Courier New" w:cs="Courier New"/>
+          <w:sz w:val="16"/>
+          <w:szCs w:val="16"/>
+        </w:rPr>
+        <w:t>Simio LLC\Simio API Helper\MathNet.Numerics.dll</w:t>
+      </w:r>
+    </w:p>
+    <w:p>
+      <w:pPr>
+        <w:rPr>
+          <w:rFonts w:ascii="Courier New" w:hAnsi="Courier New" w:cs="Courier New"/>
+          <w:sz w:val="16"/>
+          <w:szCs w:val="16"/>
+        </w:rPr>
+      </w:pPr>
+      <w:r>
+        <w:rPr>
+          <w:rFonts w:ascii="Courier New" w:hAnsi="Courier New" w:cs="Courier New"/>
+          <w:sz w:val="16"/>
+          <w:szCs w:val="16"/>
+        </w:rPr>
+        <w:t xml:space="preserve">7 </w:t>
+      </w:r>
+      <w:proofErr w:type="spellStart"/>
+      <w:r>
+        <w:rPr>
+          <w:rFonts w:ascii="Courier New" w:hAnsi="Courier New" w:cs="Courier New"/>
+          <w:sz w:val="16"/>
+          <w:szCs w:val="16"/>
+        </w:rPr>
+        <w:t>ServiceModelEx</w:t>
+      </w:r>
+      <w:proofErr w:type="spellEnd"/>
+      <w:r>
+        <w:rPr>
+          <w:rFonts w:ascii="Courier New" w:hAnsi="Courier New" w:cs="Courier New"/>
+          <w:sz w:val="16"/>
+          <w:szCs w:val="16"/>
+        </w:rPr>
+        <w:t xml:space="preserve"> Full=</w:t>
+      </w:r>
+      <w:proofErr w:type="spellStart"/>
+      <w:r>
+        <w:rPr>
+          <w:rFonts w:ascii="Courier New" w:hAnsi="Courier New" w:cs="Courier New"/>
+          <w:sz w:val="16"/>
+          <w:szCs w:val="16"/>
+        </w:rPr>
+        <w:t>ServiceModelEx</w:t>
+      </w:r>
+      <w:proofErr w:type="spellEnd"/>
+      <w:r>
+        <w:rPr>
+          <w:rFonts w:ascii="Courier New" w:hAnsi="Courier New" w:cs="Courier New"/>
+          <w:sz w:val="16"/>
+          <w:szCs w:val="16"/>
+        </w:rPr>
+        <w:t xml:space="preserve">, Version=1.0.0.0, Culture=neutral, </w:t>
+      </w:r>
+      <w:proofErr w:type="spellStart"/>
+      <w:r>
+        <w:rPr>
+          <w:rFonts w:ascii="Courier New" w:hAnsi="Courier New" w:cs="Courier New"/>
+          <w:sz w:val="16"/>
+          <w:szCs w:val="16"/>
+        </w:rPr>
+        <w:t>PublicKeyToken</w:t>
+      </w:r>
+      <w:proofErr w:type="spellEnd"/>
+      <w:r>
+        <w:rPr>
+          <w:rFonts w:ascii="Courier New" w:hAnsi="Courier New" w:cs="Courier New"/>
+          <w:sz w:val="16"/>
+          <w:szCs w:val="16"/>
+        </w:rPr>
+        <w:t>=d0f8277329bba7a0</w:t>
+      </w:r>
+    </w:p>
+    <w:p>
+      <w:pPr>
+        <w:rPr>
+          <w:rFonts w:ascii="Courier New" w:hAnsi="Courier New" w:cs="Courier New"/>
+          <w:sz w:val="16"/>
+          <w:szCs w:val="16"/>
+        </w:rPr>
+      </w:pPr>
+      <w:r>
+        <w:rPr>
+          <w:rFonts w:ascii="Courier New" w:hAnsi="Courier New" w:cs="Courier New"/>
+          <w:sz w:val="16"/>
+          <w:szCs w:val="16"/>
+        </w:rPr>
+        <w:t xml:space="preserve">    Path=C:\Program Files (x</w:t>
+      </w:r>
+      <w:proofErr w:type="gramStart"/>
+      <w:r>
+        <w:rPr>
+          <w:rFonts w:ascii="Courier New" w:hAnsi="Courier New" w:cs="Courier New"/>
+          <w:sz w:val="16"/>
+          <w:szCs w:val="16"/>
+        </w:rPr>
+        <w:t>86)\</w:t>
+      </w:r>
+      <w:proofErr w:type="gramEnd"/>
+      <w:r>
+        <w:rPr>
+          <w:rFonts w:ascii="Courier New" w:hAnsi="Courier New" w:cs="Courier New"/>
+          <w:sz w:val="16"/>
+          <w:szCs w:val="16"/>
+        </w:rPr>
+        <w:t>Simio LLC\Simio API Helper\ServiceModelEx.dll</w:t>
+      </w:r>
+    </w:p>
+    <w:p>
+      <w:pPr>
+        <w:rPr>
+          <w:rFonts w:ascii="Courier New" w:hAnsi="Courier New" w:cs="Courier New"/>
+          <w:sz w:val="16"/>
+          <w:szCs w:val="16"/>
+        </w:rPr>
+      </w:pPr>
+      <w:r>
+        <w:rPr>
+          <w:rFonts w:ascii="Courier New" w:hAnsi="Courier New" w:cs="Courier New"/>
+          <w:sz w:val="16"/>
+          <w:szCs w:val="16"/>
+        </w:rPr>
+        <w:t xml:space="preserve">8 </w:t>
+      </w:r>
+      <w:proofErr w:type="spellStart"/>
+      <w:r>
+        <w:rPr>
+          <w:rFonts w:ascii="Courier New" w:hAnsi="Courier New" w:cs="Courier New"/>
+          <w:sz w:val="16"/>
+          <w:szCs w:val="16"/>
+        </w:rPr>
+        <w:t>QlmLicenseLib</w:t>
+      </w:r>
+      <w:proofErr w:type="spellEnd"/>
+      <w:r>
+        <w:rPr>
+          <w:rFonts w:ascii="Courier New" w:hAnsi="Courier New" w:cs="Courier New"/>
+          <w:sz w:val="16"/>
+          <w:szCs w:val="16"/>
+        </w:rPr>
+        <w:t xml:space="preserve"> Full=</w:t>
+      </w:r>
+      <w:proofErr w:type="spellStart"/>
+      <w:r>
+        <w:rPr>
+          <w:rFonts w:ascii="Courier New" w:hAnsi="Courier New" w:cs="Courier New"/>
+          <w:sz w:val="16"/>
+          <w:szCs w:val="16"/>
+        </w:rPr>
+        <w:t>QlmLicenseLib</w:t>
+      </w:r>
+      <w:proofErr w:type="spellEnd"/>
+      <w:r>
+        <w:rPr>
+          <w:rFonts w:ascii="Courier New" w:hAnsi="Courier New" w:cs="Courier New"/>
+          <w:sz w:val="16"/>
+          <w:szCs w:val="16"/>
+        </w:rPr>
+        <w:t xml:space="preserve">, Version=12.1.20063.7, Culture=neutral, </w:t>
+      </w:r>
+      <w:proofErr w:type="spellStart"/>
+      <w:r>
+        <w:rPr>
+          <w:rFonts w:ascii="Courier New" w:hAnsi="Courier New" w:cs="Courier New"/>
+          <w:sz w:val="16"/>
+          <w:szCs w:val="16"/>
+        </w:rPr>
+        <w:t>PublicKeyToken</w:t>
+      </w:r>
+      <w:proofErr w:type="spellEnd"/>
+      <w:r>
+        <w:rPr>
+          <w:rFonts w:ascii="Courier New" w:hAnsi="Courier New" w:cs="Courier New"/>
+          <w:sz w:val="16"/>
+          <w:szCs w:val="16"/>
+        </w:rPr>
+        <w:t>=9c65e32c060523a1</w:t>
+      </w:r>
+    </w:p>
+    <w:p>
+      <w:pPr>
+        <w:rPr>
+          <w:rFonts w:ascii="Courier New" w:hAnsi="Courier New" w:cs="Courier New"/>
+          <w:sz w:val="16"/>
+          <w:szCs w:val="16"/>
+        </w:rPr>
+      </w:pPr>
+      <w:r>
+        <w:rPr>
+          <w:rFonts w:ascii="Courier New" w:hAnsi="Courier New" w:cs="Courier New"/>
+          <w:sz w:val="16"/>
+          <w:szCs w:val="16"/>
+        </w:rPr>
+        <w:t xml:space="preserve">    Path=C:\Program Files (x</w:t>
+      </w:r>
+      <w:proofErr w:type="gramStart"/>
+      <w:r>
+        <w:rPr>
+          <w:rFonts w:ascii="Courier New" w:hAnsi="Courier New" w:cs="Courier New"/>
+          <w:sz w:val="16"/>
+          <w:szCs w:val="16"/>
+        </w:rPr>
+        <w:t>86)\</w:t>
+      </w:r>
+      <w:proofErr w:type="gramEnd"/>
+      <w:r>
+        <w:rPr>
+          <w:rFonts w:ascii="Courier New" w:hAnsi="Courier New" w:cs="Courier New"/>
+          <w:sz w:val="16"/>
+          <w:szCs w:val="16"/>
+        </w:rPr>
+        <w:t>Simio LLC\Simio API Helper\QlmLicenseLib.dll</w:t>
       </w:r>
     </w:p>
     <w:p/>

</xml_diff>

<commit_message>
Changing "Headless" to "SimEngine". Yes, I know, should have been done earlier, but Headless is more a description of what it isn's, and Simulation Engine describes exactly what it is.
</commit_message>
<xml_diff>
--- a/Documentation/Simio API Note - Simio API Helper.docx
+++ b/Documentation/Simio API Note - Simio API Helper.docx
@@ -1592,12 +1592,28 @@
     </w:p>
     <w:p>
       <w:r>
-        <w:t>As an example, let’s use this tab to find the dependencies for the Simio Engine (SimioDLL.DLL).</w:t>
-      </w:r>
-    </w:p>
-    <w:p>
-      <w:r>
-        <w:t>Select the Location c:\Program Files (x86)\Simio</w:t>
+        <w:t xml:space="preserve">As an example, </w:t>
+      </w:r>
+      <w:proofErr w:type="gramStart"/>
+      <w:r>
+        <w:t>let’s</w:t>
+      </w:r>
+      <w:proofErr w:type="gramEnd"/>
+      <w:r>
+        <w:t xml:space="preserve"> use this tab to find the dependencies for the Simio Engine (SimioDLL.DLL).</w:t>
+      </w:r>
+    </w:p>
+    <w:p>
+      <w:r>
+        <w:t>Select the Location c:\Program Files (x</w:t>
+      </w:r>
+      <w:proofErr w:type="gramStart"/>
+      <w:r>
+        <w:t>86)\</w:t>
+      </w:r>
+      <w:proofErr w:type="gramEnd"/>
+      <w:r>
+        <w:t>Simio</w:t>
       </w:r>
     </w:p>
     <w:p>
@@ -1608,84 +1624,100 @@
     </w:p>
     <w:p>
       <w:r>
-        <w:t xml:space="preserve">Next press “Load Assembly” and then “Add </w:t>
+        <w:t>Next press “Load Assembly” and then “Add Depend</w:t>
+      </w:r>
+      <w:r>
+        <w:t>enc</w:t>
+      </w:r>
+      <w:r>
+        <w:t>ies to Harvest”.</w:t>
+      </w:r>
+    </w:p>
+    <w:p>
+      <w:r>
+        <w:t>Scrolling to the bottom of the text to the right of the “Load Assembly” reveals the following dependences for Simio build 205</w:t>
+      </w:r>
+      <w:r>
+        <w:t>. So, at a minimum, these are the dependent DLLs required to run a model headless. There may be (are likely are) others, which would be required by User Extensions.</w:t>
+      </w:r>
+    </w:p>
+    <w:p/>
+    <w:p>
+      <w:pPr>
+        <w:rPr>
+          <w:rFonts w:ascii="Courier New" w:hAnsi="Courier New" w:cs="Courier New"/>
+          <w:sz w:val="16"/>
+          <w:szCs w:val="16"/>
+        </w:rPr>
+      </w:pPr>
+      <w:r>
+        <w:rPr>
+          <w:rFonts w:ascii="Courier New" w:hAnsi="Courier New" w:cs="Courier New"/>
+          <w:sz w:val="16"/>
+          <w:szCs w:val="16"/>
+        </w:rPr>
+        <w:t>********** Referenced Assemblies:</w:t>
+      </w:r>
+    </w:p>
+    <w:p>
+      <w:pPr>
+        <w:rPr>
+          <w:rFonts w:ascii="Courier New" w:hAnsi="Courier New" w:cs="Courier New"/>
+          <w:sz w:val="16"/>
+          <w:szCs w:val="16"/>
+        </w:rPr>
+      </w:pPr>
+      <w:r>
+        <w:rPr>
+          <w:rFonts w:ascii="Courier New" w:hAnsi="Courier New" w:cs="Courier New"/>
+          <w:sz w:val="16"/>
+          <w:szCs w:val="16"/>
+        </w:rPr>
+        <w:t xml:space="preserve">  There are 9 unique dependencies:</w:t>
+      </w:r>
+    </w:p>
+    <w:p>
+      <w:pPr>
+        <w:rPr>
+          <w:rFonts w:ascii="Courier New" w:hAnsi="Courier New" w:cs="Courier New"/>
+          <w:sz w:val="16"/>
+          <w:szCs w:val="16"/>
+        </w:rPr>
+      </w:pPr>
+    </w:p>
+    <w:p>
+      <w:pPr>
+        <w:rPr>
+          <w:rFonts w:ascii="Courier New" w:hAnsi="Courier New" w:cs="Courier New"/>
+          <w:sz w:val="16"/>
+          <w:szCs w:val="16"/>
+        </w:rPr>
+      </w:pPr>
+      <w:r>
+        <w:rPr>
+          <w:rFonts w:ascii="Courier New" w:hAnsi="Courier New" w:cs="Courier New"/>
+          <w:sz w:val="16"/>
+          <w:szCs w:val="16"/>
+        </w:rPr>
+        <w:t xml:space="preserve">0 </w:t>
       </w:r>
       <w:proofErr w:type="spellStart"/>
       <w:r>
-        <w:t>Dependices</w:t>
+        <w:rPr>
+          <w:rFonts w:ascii="Courier New" w:hAnsi="Courier New" w:cs="Courier New"/>
+          <w:sz w:val="16"/>
+          <w:szCs w:val="16"/>
+        </w:rPr>
+        <w:t>SimioAPI.Extensions</w:t>
       </w:r>
       <w:proofErr w:type="spellEnd"/>
       <w:r>
-        <w:t xml:space="preserve"> to Harvest”.</w:t>
-      </w:r>
-    </w:p>
-    <w:p>
-      <w:r>
-        <w:t>Scrolling to the bottom of the text to the right of the “Load Assembly” reveals the following dependences for Simio build 205</w:t>
-      </w:r>
-      <w:r>
-        <w:t>. So, at a minimum, these are the dependent DLLs required to run a model headless. There may be (are likely are) others, which would be required by User Extensions.</w:t>
-      </w:r>
-    </w:p>
-    <w:p/>
-    <w:p>
-      <w:pPr>
-        <w:rPr>
-          <w:rFonts w:ascii="Courier New" w:hAnsi="Courier New" w:cs="Courier New"/>
-          <w:sz w:val="16"/>
-          <w:szCs w:val="16"/>
-        </w:rPr>
-      </w:pPr>
-      <w:r>
-        <w:rPr>
-          <w:rFonts w:ascii="Courier New" w:hAnsi="Courier New" w:cs="Courier New"/>
-          <w:sz w:val="16"/>
-          <w:szCs w:val="16"/>
-        </w:rPr>
-        <w:t>********** Referenced Assemblies:</w:t>
-      </w:r>
-    </w:p>
-    <w:p>
-      <w:pPr>
-        <w:rPr>
-          <w:rFonts w:ascii="Courier New" w:hAnsi="Courier New" w:cs="Courier New"/>
-          <w:sz w:val="16"/>
-          <w:szCs w:val="16"/>
-        </w:rPr>
-      </w:pPr>
-      <w:r>
-        <w:rPr>
-          <w:rFonts w:ascii="Courier New" w:hAnsi="Courier New" w:cs="Courier New"/>
-          <w:sz w:val="16"/>
-          <w:szCs w:val="16"/>
-        </w:rPr>
-        <w:t xml:space="preserve">  There are 9 unique dependencies:</w:t>
-      </w:r>
-    </w:p>
-    <w:p>
-      <w:pPr>
-        <w:rPr>
-          <w:rFonts w:ascii="Courier New" w:hAnsi="Courier New" w:cs="Courier New"/>
-          <w:sz w:val="16"/>
-          <w:szCs w:val="16"/>
-        </w:rPr>
-      </w:pPr>
-    </w:p>
-    <w:p>
-      <w:pPr>
-        <w:rPr>
-          <w:rFonts w:ascii="Courier New" w:hAnsi="Courier New" w:cs="Courier New"/>
-          <w:sz w:val="16"/>
-          <w:szCs w:val="16"/>
-        </w:rPr>
-      </w:pPr>
-      <w:r>
-        <w:rPr>
-          <w:rFonts w:ascii="Courier New" w:hAnsi="Courier New" w:cs="Courier New"/>
-          <w:sz w:val="16"/>
-          <w:szCs w:val="16"/>
-        </w:rPr>
-        <w:t xml:space="preserve">0 </w:t>
+        <w:rPr>
+          <w:rFonts w:ascii="Courier New" w:hAnsi="Courier New" w:cs="Courier New"/>
+          <w:sz w:val="16"/>
+          <w:szCs w:val="16"/>
+        </w:rPr>
+        <w:t xml:space="preserve"> Full=</w:t>
       </w:r>
       <w:proofErr w:type="spellStart"/>
       <w:r>
@@ -1703,6 +1735,94 @@
           <w:sz w:val="16"/>
           <w:szCs w:val="16"/>
         </w:rPr>
+        <w:t xml:space="preserve">, Version=11.205.20185.0, Culture=neutral, </w:t>
+      </w:r>
+      <w:proofErr w:type="spellStart"/>
+      <w:r>
+        <w:rPr>
+          <w:rFonts w:ascii="Courier New" w:hAnsi="Courier New" w:cs="Courier New"/>
+          <w:sz w:val="16"/>
+          <w:szCs w:val="16"/>
+        </w:rPr>
+        <w:t>PublicKeyToken</w:t>
+      </w:r>
+      <w:proofErr w:type="spellEnd"/>
+      <w:r>
+        <w:rPr>
+          <w:rFonts w:ascii="Courier New" w:hAnsi="Courier New" w:cs="Courier New"/>
+          <w:sz w:val="16"/>
+          <w:szCs w:val="16"/>
+        </w:rPr>
+        <w:t>=null</w:t>
+      </w:r>
+    </w:p>
+    <w:p>
+      <w:pPr>
+        <w:rPr>
+          <w:rFonts w:ascii="Courier New" w:hAnsi="Courier New" w:cs="Courier New"/>
+          <w:sz w:val="16"/>
+          <w:szCs w:val="16"/>
+        </w:rPr>
+      </w:pPr>
+      <w:r>
+        <w:rPr>
+          <w:rFonts w:ascii="Courier New" w:hAnsi="Courier New" w:cs="Courier New"/>
+          <w:sz w:val="16"/>
+          <w:szCs w:val="16"/>
+        </w:rPr>
+        <w:t xml:space="preserve">    Path=C:\Program Files (x</w:t>
+      </w:r>
+      <w:proofErr w:type="gramStart"/>
+      <w:r>
+        <w:rPr>
+          <w:rFonts w:ascii="Courier New" w:hAnsi="Courier New" w:cs="Courier New"/>
+          <w:sz w:val="16"/>
+          <w:szCs w:val="16"/>
+        </w:rPr>
+        <w:t>86)\</w:t>
+      </w:r>
+      <w:proofErr w:type="gramEnd"/>
+      <w:r>
+        <w:rPr>
+          <w:rFonts w:ascii="Courier New" w:hAnsi="Courier New" w:cs="Courier New"/>
+          <w:sz w:val="16"/>
+          <w:szCs w:val="16"/>
+        </w:rPr>
+        <w:t>Simio LLC\Simio API Helper\SimioAPI.Extensions.dll</w:t>
+      </w:r>
+    </w:p>
+    <w:p>
+      <w:pPr>
+        <w:rPr>
+          <w:rFonts w:ascii="Courier New" w:hAnsi="Courier New" w:cs="Courier New"/>
+          <w:sz w:val="16"/>
+          <w:szCs w:val="16"/>
+        </w:rPr>
+      </w:pPr>
+      <w:r>
+        <w:rPr>
+          <w:rFonts w:ascii="Courier New" w:hAnsi="Courier New" w:cs="Courier New"/>
+          <w:sz w:val="16"/>
+          <w:szCs w:val="16"/>
+        </w:rPr>
+        <w:t xml:space="preserve">1 </w:t>
+      </w:r>
+      <w:proofErr w:type="spellStart"/>
+      <w:r>
+        <w:rPr>
+          <w:rFonts w:ascii="Courier New" w:hAnsi="Courier New" w:cs="Courier New"/>
+          <w:sz w:val="16"/>
+          <w:szCs w:val="16"/>
+        </w:rPr>
+        <w:t>SimioAPI</w:t>
+      </w:r>
+      <w:proofErr w:type="spellEnd"/>
+      <w:r>
+        <w:rPr>
+          <w:rFonts w:ascii="Courier New" w:hAnsi="Courier New" w:cs="Courier New"/>
+          <w:sz w:val="16"/>
+          <w:szCs w:val="16"/>
+        </w:rPr>
         <w:t xml:space="preserve"> Full=</w:t>
       </w:r>
       <w:proofErr w:type="spellStart"/>
@@ -1712,7 +1832,7 @@
           <w:sz w:val="16"/>
           <w:szCs w:val="16"/>
         </w:rPr>
-        <w:t>SimioAPI.Extensions</w:t>
+        <w:t>SimioAPI</w:t>
       </w:r>
       <w:proofErr w:type="spellEnd"/>
       <w:r>
@@ -1756,24 +1876,42 @@
           <w:sz w:val="16"/>
           <w:szCs w:val="16"/>
         </w:rPr>
-        <w:t xml:space="preserve">    Path=C:\Program Files (x86)\Simio LLC\Simio API Helper\SimioAPI.Extensions.dll</w:t>
-      </w:r>
-    </w:p>
-    <w:p>
-      <w:pPr>
-        <w:rPr>
-          <w:rFonts w:ascii="Courier New" w:hAnsi="Courier New" w:cs="Courier New"/>
-          <w:sz w:val="16"/>
-          <w:szCs w:val="16"/>
-        </w:rPr>
-      </w:pPr>
-      <w:r>
-        <w:rPr>
-          <w:rFonts w:ascii="Courier New" w:hAnsi="Courier New" w:cs="Courier New"/>
-          <w:sz w:val="16"/>
-          <w:szCs w:val="16"/>
-        </w:rPr>
-        <w:t xml:space="preserve">1 </w:t>
+        <w:t xml:space="preserve">    Path=C:\Program Files (x</w:t>
+      </w:r>
+      <w:proofErr w:type="gramStart"/>
+      <w:r>
+        <w:rPr>
+          <w:rFonts w:ascii="Courier New" w:hAnsi="Courier New" w:cs="Courier New"/>
+          <w:sz w:val="16"/>
+          <w:szCs w:val="16"/>
+        </w:rPr>
+        <w:t>86)\</w:t>
+      </w:r>
+      <w:proofErr w:type="gramEnd"/>
+      <w:r>
+        <w:rPr>
+          <w:rFonts w:ascii="Courier New" w:hAnsi="Courier New" w:cs="Courier New"/>
+          <w:sz w:val="16"/>
+          <w:szCs w:val="16"/>
+        </w:rPr>
+        <w:t>Simio LLC\Simio API Helper\SimioAPI.dll</w:t>
+      </w:r>
+    </w:p>
+    <w:p>
+      <w:pPr>
+        <w:rPr>
+          <w:rFonts w:ascii="Courier New" w:hAnsi="Courier New" w:cs="Courier New"/>
+          <w:sz w:val="16"/>
+          <w:szCs w:val="16"/>
+        </w:rPr>
+      </w:pPr>
+      <w:r>
+        <w:rPr>
+          <w:rFonts w:ascii="Courier New" w:hAnsi="Courier New" w:cs="Courier New"/>
+          <w:sz w:val="16"/>
+          <w:szCs w:val="16"/>
+        </w:rPr>
+        <w:t xml:space="preserve">2 </w:t>
       </w:r>
       <w:proofErr w:type="spellStart"/>
       <w:r>
@@ -1782,7 +1920,7 @@
           <w:sz w:val="16"/>
           <w:szCs w:val="16"/>
         </w:rPr>
-        <w:t>SimioAPI</w:t>
+        <w:t>SimioAPI.Graphics</w:t>
       </w:r>
       <w:proofErr w:type="spellEnd"/>
       <w:r>
@@ -1800,7 +1938,7 @@
           <w:sz w:val="16"/>
           <w:szCs w:val="16"/>
         </w:rPr>
-        <w:t>SimioAPI</w:t>
+        <w:t>SimioAPI.Graphics</w:t>
       </w:r>
       <w:proofErr w:type="spellEnd"/>
       <w:r>
@@ -1844,24 +1982,42 @@
           <w:sz w:val="16"/>
           <w:szCs w:val="16"/>
         </w:rPr>
-        <w:t xml:space="preserve">    Path=C:\Program Files (x86)\Simio LLC\Simio API Helper\SimioAPI.dll</w:t>
-      </w:r>
-    </w:p>
-    <w:p>
-      <w:pPr>
-        <w:rPr>
-          <w:rFonts w:ascii="Courier New" w:hAnsi="Courier New" w:cs="Courier New"/>
-          <w:sz w:val="16"/>
-          <w:szCs w:val="16"/>
-        </w:rPr>
-      </w:pPr>
-      <w:r>
-        <w:rPr>
-          <w:rFonts w:ascii="Courier New" w:hAnsi="Courier New" w:cs="Courier New"/>
-          <w:sz w:val="16"/>
-          <w:szCs w:val="16"/>
-        </w:rPr>
-        <w:t xml:space="preserve">2 </w:t>
+        <w:t xml:space="preserve">    Path=C:\Program Files (x</w:t>
+      </w:r>
+      <w:proofErr w:type="gramStart"/>
+      <w:r>
+        <w:rPr>
+          <w:rFonts w:ascii="Courier New" w:hAnsi="Courier New" w:cs="Courier New"/>
+          <w:sz w:val="16"/>
+          <w:szCs w:val="16"/>
+        </w:rPr>
+        <w:t>86)\</w:t>
+      </w:r>
+      <w:proofErr w:type="gramEnd"/>
+      <w:r>
+        <w:rPr>
+          <w:rFonts w:ascii="Courier New" w:hAnsi="Courier New" w:cs="Courier New"/>
+          <w:sz w:val="16"/>
+          <w:szCs w:val="16"/>
+        </w:rPr>
+        <w:t>Simio LLC\Simio API Helper\SimioAPI.Graphics.dll</w:t>
+      </w:r>
+    </w:p>
+    <w:p>
+      <w:pPr>
+        <w:rPr>
+          <w:rFonts w:ascii="Courier New" w:hAnsi="Courier New" w:cs="Courier New"/>
+          <w:sz w:val="16"/>
+          <w:szCs w:val="16"/>
+        </w:rPr>
+      </w:pPr>
+      <w:r>
+        <w:rPr>
+          <w:rFonts w:ascii="Courier New" w:hAnsi="Courier New" w:cs="Courier New"/>
+          <w:sz w:val="16"/>
+          <w:szCs w:val="16"/>
+        </w:rPr>
+        <w:t xml:space="preserve">3 </w:t>
       </w:r>
       <w:proofErr w:type="spellStart"/>
       <w:r>
@@ -1870,7 +2026,7 @@
           <w:sz w:val="16"/>
           <w:szCs w:val="16"/>
         </w:rPr>
-        <w:t>SimioAPI.Graphics</w:t>
+        <w:t>SimioEnums</w:t>
       </w:r>
       <w:proofErr w:type="spellEnd"/>
       <w:r>
@@ -1888,7 +2044,7 @@
           <w:sz w:val="16"/>
           <w:szCs w:val="16"/>
         </w:rPr>
-        <w:t>SimioAPI.Graphics</w:t>
+        <w:t>SimioEnums</w:t>
       </w:r>
       <w:proofErr w:type="spellEnd"/>
       <w:r>
@@ -1932,24 +2088,42 @@
           <w:sz w:val="16"/>
           <w:szCs w:val="16"/>
         </w:rPr>
-        <w:t xml:space="preserve">    Path=C:\Program Files (x86)\Simio LLC\Simio API Helper\SimioAPI.Graphics.dll</w:t>
-      </w:r>
-    </w:p>
-    <w:p>
-      <w:pPr>
-        <w:rPr>
-          <w:rFonts w:ascii="Courier New" w:hAnsi="Courier New" w:cs="Courier New"/>
-          <w:sz w:val="16"/>
-          <w:szCs w:val="16"/>
-        </w:rPr>
-      </w:pPr>
-      <w:r>
-        <w:rPr>
-          <w:rFonts w:ascii="Courier New" w:hAnsi="Courier New" w:cs="Courier New"/>
-          <w:sz w:val="16"/>
-          <w:szCs w:val="16"/>
-        </w:rPr>
-        <w:t xml:space="preserve">3 </w:t>
+        <w:t xml:space="preserve">    Path=C:\Program Files (x</w:t>
+      </w:r>
+      <w:proofErr w:type="gramStart"/>
+      <w:r>
+        <w:rPr>
+          <w:rFonts w:ascii="Courier New" w:hAnsi="Courier New" w:cs="Courier New"/>
+          <w:sz w:val="16"/>
+          <w:szCs w:val="16"/>
+        </w:rPr>
+        <w:t>86)\</w:t>
+      </w:r>
+      <w:proofErr w:type="gramEnd"/>
+      <w:r>
+        <w:rPr>
+          <w:rFonts w:ascii="Courier New" w:hAnsi="Courier New" w:cs="Courier New"/>
+          <w:sz w:val="16"/>
+          <w:szCs w:val="16"/>
+        </w:rPr>
+        <w:t>Simio LLC\Simio API Helper\SimioEnums.dll</w:t>
+      </w:r>
+    </w:p>
+    <w:p>
+      <w:pPr>
+        <w:rPr>
+          <w:rFonts w:ascii="Courier New" w:hAnsi="Courier New" w:cs="Courier New"/>
+          <w:sz w:val="16"/>
+          <w:szCs w:val="16"/>
+        </w:rPr>
+      </w:pPr>
+      <w:r>
+        <w:rPr>
+          <w:rFonts w:ascii="Courier New" w:hAnsi="Courier New" w:cs="Courier New"/>
+          <w:sz w:val="16"/>
+          <w:szCs w:val="16"/>
+        </w:rPr>
+        <w:t xml:space="preserve">4 </w:t>
       </w:r>
       <w:proofErr w:type="spellStart"/>
       <w:r>
@@ -1958,7 +2132,7 @@
           <w:sz w:val="16"/>
           <w:szCs w:val="16"/>
         </w:rPr>
-        <w:t>SimioEnums</w:t>
+        <w:t>SimioTypes</w:t>
       </w:r>
       <w:proofErr w:type="spellEnd"/>
       <w:r>
@@ -1976,7 +2150,7 @@
           <w:sz w:val="16"/>
           <w:szCs w:val="16"/>
         </w:rPr>
-        <w:t>SimioEnums</w:t>
+        <w:t>SimioTypes</w:t>
       </w:r>
       <w:proofErr w:type="spellEnd"/>
       <w:r>
@@ -2020,24 +2194,42 @@
           <w:sz w:val="16"/>
           <w:szCs w:val="16"/>
         </w:rPr>
-        <w:t xml:space="preserve">    Path=C:\Program Files (x86)\Simio LLC\Simio API Helper\SimioEnums.dll</w:t>
-      </w:r>
-    </w:p>
-    <w:p>
-      <w:pPr>
-        <w:rPr>
-          <w:rFonts w:ascii="Courier New" w:hAnsi="Courier New" w:cs="Courier New"/>
-          <w:sz w:val="16"/>
-          <w:szCs w:val="16"/>
-        </w:rPr>
-      </w:pPr>
-      <w:r>
-        <w:rPr>
-          <w:rFonts w:ascii="Courier New" w:hAnsi="Courier New" w:cs="Courier New"/>
-          <w:sz w:val="16"/>
-          <w:szCs w:val="16"/>
-        </w:rPr>
-        <w:t xml:space="preserve">4 </w:t>
+        <w:t xml:space="preserve">    Path=C:\Program Files (x</w:t>
+      </w:r>
+      <w:proofErr w:type="gramStart"/>
+      <w:r>
+        <w:rPr>
+          <w:rFonts w:ascii="Courier New" w:hAnsi="Courier New" w:cs="Courier New"/>
+          <w:sz w:val="16"/>
+          <w:szCs w:val="16"/>
+        </w:rPr>
+        <w:t>86)\</w:t>
+      </w:r>
+      <w:proofErr w:type="gramEnd"/>
+      <w:r>
+        <w:rPr>
+          <w:rFonts w:ascii="Courier New" w:hAnsi="Courier New" w:cs="Courier New"/>
+          <w:sz w:val="16"/>
+          <w:szCs w:val="16"/>
+        </w:rPr>
+        <w:t>Simio LLC\Simio API Helper\SimioTypes.dll</w:t>
+      </w:r>
+    </w:p>
+    <w:p>
+      <w:pPr>
+        <w:rPr>
+          <w:rFonts w:ascii="Courier New" w:hAnsi="Courier New" w:cs="Courier New"/>
+          <w:sz w:val="16"/>
+          <w:szCs w:val="16"/>
+        </w:rPr>
+      </w:pPr>
+      <w:r>
+        <w:rPr>
+          <w:rFonts w:ascii="Courier New" w:hAnsi="Courier New" w:cs="Courier New"/>
+          <w:sz w:val="16"/>
+          <w:szCs w:val="16"/>
+        </w:rPr>
+        <w:t xml:space="preserve">5 </w:t>
       </w:r>
       <w:proofErr w:type="spellStart"/>
       <w:r>
@@ -2046,7 +2238,7 @@
           <w:sz w:val="16"/>
           <w:szCs w:val="16"/>
         </w:rPr>
-        <w:t>SimioTypes</w:t>
+        <w:t>SimioReplicationRunnerContracts</w:t>
       </w:r>
       <w:proofErr w:type="spellEnd"/>
       <w:r>
@@ -2064,7 +2256,7 @@
           <w:sz w:val="16"/>
           <w:szCs w:val="16"/>
         </w:rPr>
-        <w:t>SimioTypes</w:t>
+        <w:t>SimioReplicationRunnerContracts</w:t>
       </w:r>
       <w:proofErr w:type="spellEnd"/>
       <w:r>
@@ -2108,24 +2300,42 @@
           <w:sz w:val="16"/>
           <w:szCs w:val="16"/>
         </w:rPr>
-        <w:t xml:space="preserve">    Path=C:\Program Files (x86)\Simio LLC\Simio API Helper\SimioTypes.dll</w:t>
-      </w:r>
-    </w:p>
-    <w:p>
-      <w:pPr>
-        <w:rPr>
-          <w:rFonts w:ascii="Courier New" w:hAnsi="Courier New" w:cs="Courier New"/>
-          <w:sz w:val="16"/>
-          <w:szCs w:val="16"/>
-        </w:rPr>
-      </w:pPr>
-      <w:r>
-        <w:rPr>
-          <w:rFonts w:ascii="Courier New" w:hAnsi="Courier New" w:cs="Courier New"/>
-          <w:sz w:val="16"/>
-          <w:szCs w:val="16"/>
-        </w:rPr>
-        <w:t xml:space="preserve">5 </w:t>
+        <w:t xml:space="preserve">    Path=C:\Program Files (x</w:t>
+      </w:r>
+      <w:proofErr w:type="gramStart"/>
+      <w:r>
+        <w:rPr>
+          <w:rFonts w:ascii="Courier New" w:hAnsi="Courier New" w:cs="Courier New"/>
+          <w:sz w:val="16"/>
+          <w:szCs w:val="16"/>
+        </w:rPr>
+        <w:t>86)\</w:t>
+      </w:r>
+      <w:proofErr w:type="gramEnd"/>
+      <w:r>
+        <w:rPr>
+          <w:rFonts w:ascii="Courier New" w:hAnsi="Courier New" w:cs="Courier New"/>
+          <w:sz w:val="16"/>
+          <w:szCs w:val="16"/>
+        </w:rPr>
+        <w:t>Simio LLC\Simio API Helper\SimioReplicationRunnerContracts.dll</w:t>
+      </w:r>
+    </w:p>
+    <w:p>
+      <w:pPr>
+        <w:rPr>
+          <w:rFonts w:ascii="Courier New" w:hAnsi="Courier New" w:cs="Courier New"/>
+          <w:sz w:val="16"/>
+          <w:szCs w:val="16"/>
+        </w:rPr>
+      </w:pPr>
+      <w:r>
+        <w:rPr>
+          <w:rFonts w:ascii="Courier New" w:hAnsi="Courier New" w:cs="Courier New"/>
+          <w:sz w:val="16"/>
+          <w:szCs w:val="16"/>
+        </w:rPr>
+        <w:t xml:space="preserve">6 </w:t>
       </w:r>
       <w:proofErr w:type="spellStart"/>
       <w:r>
@@ -2134,7 +2344,7 @@
           <w:sz w:val="16"/>
           <w:szCs w:val="16"/>
         </w:rPr>
-        <w:t>SimioReplicationRunnerContracts</w:t>
+        <w:t>MathNet.Numerics</w:t>
       </w:r>
       <w:proofErr w:type="spellEnd"/>
       <w:r>
@@ -2152,7 +2362,7 @@
           <w:sz w:val="16"/>
           <w:szCs w:val="16"/>
         </w:rPr>
-        <w:t>SimioReplicationRunnerContracts</w:t>
+        <w:t>MathNet.Numerics</w:t>
       </w:r>
       <w:proofErr w:type="spellEnd"/>
       <w:r>
@@ -2161,7 +2371,7 @@
           <w:sz w:val="16"/>
           <w:szCs w:val="16"/>
         </w:rPr>
-        <w:t xml:space="preserve">, Version=11.205.20185.0, Culture=neutral, </w:t>
+        <w:t xml:space="preserve">, Version=4.5.1.0, Culture=neutral, </w:t>
       </w:r>
       <w:proofErr w:type="spellStart"/>
       <w:r>
@@ -2196,24 +2406,42 @@
           <w:sz w:val="16"/>
           <w:szCs w:val="16"/>
         </w:rPr>
-        <w:t xml:space="preserve">    Path=C:\Program Files (x86)\Simio LLC\Simio API Helper\SimioReplicationRunnerContracts.dll</w:t>
-      </w:r>
-    </w:p>
-    <w:p>
-      <w:pPr>
-        <w:rPr>
-          <w:rFonts w:ascii="Courier New" w:hAnsi="Courier New" w:cs="Courier New"/>
-          <w:sz w:val="16"/>
-          <w:szCs w:val="16"/>
-        </w:rPr>
-      </w:pPr>
-      <w:r>
-        <w:rPr>
-          <w:rFonts w:ascii="Courier New" w:hAnsi="Courier New" w:cs="Courier New"/>
-          <w:sz w:val="16"/>
-          <w:szCs w:val="16"/>
-        </w:rPr>
-        <w:t xml:space="preserve">6 </w:t>
+        <w:t xml:space="preserve">    Path=C:\Program Files (x</w:t>
+      </w:r>
+      <w:proofErr w:type="gramStart"/>
+      <w:r>
+        <w:rPr>
+          <w:rFonts w:ascii="Courier New" w:hAnsi="Courier New" w:cs="Courier New"/>
+          <w:sz w:val="16"/>
+          <w:szCs w:val="16"/>
+        </w:rPr>
+        <w:t>86)\</w:t>
+      </w:r>
+      <w:proofErr w:type="gramEnd"/>
+      <w:r>
+        <w:rPr>
+          <w:rFonts w:ascii="Courier New" w:hAnsi="Courier New" w:cs="Courier New"/>
+          <w:sz w:val="16"/>
+          <w:szCs w:val="16"/>
+        </w:rPr>
+        <w:t>Simio LLC\Simio API Helper\MathNet.Numerics.dll</w:t>
+      </w:r>
+    </w:p>
+    <w:p>
+      <w:pPr>
+        <w:rPr>
+          <w:rFonts w:ascii="Courier New" w:hAnsi="Courier New" w:cs="Courier New"/>
+          <w:sz w:val="16"/>
+          <w:szCs w:val="16"/>
+        </w:rPr>
+      </w:pPr>
+      <w:r>
+        <w:rPr>
+          <w:rFonts w:ascii="Courier New" w:hAnsi="Courier New" w:cs="Courier New"/>
+          <w:sz w:val="16"/>
+          <w:szCs w:val="16"/>
+        </w:rPr>
+        <w:t xml:space="preserve">7 </w:t>
       </w:r>
       <w:proofErr w:type="spellStart"/>
       <w:r>
@@ -2222,7 +2450,7 @@
           <w:sz w:val="16"/>
           <w:szCs w:val="16"/>
         </w:rPr>
-        <w:t>MathNet.Numerics</w:t>
+        <w:t>ServiceModelEx</w:t>
       </w:r>
       <w:proofErr w:type="spellEnd"/>
       <w:r>
@@ -2240,7 +2468,7 @@
           <w:sz w:val="16"/>
           <w:szCs w:val="16"/>
         </w:rPr>
-        <w:t>MathNet.Numerics</w:t>
+        <w:t>ServiceModelEx</w:t>
       </w:r>
       <w:proofErr w:type="spellEnd"/>
       <w:r>
@@ -2249,7 +2477,7 @@
           <w:sz w:val="16"/>
           <w:szCs w:val="16"/>
         </w:rPr>
-        <w:t xml:space="preserve">, Version=4.5.1.0, Culture=neutral, </w:t>
+        <w:t xml:space="preserve">, Version=1.0.0.0, Culture=neutral, </w:t>
       </w:r>
       <w:proofErr w:type="spellStart"/>
       <w:r>
@@ -2267,41 +2495,59 @@
           <w:sz w:val="16"/>
           <w:szCs w:val="16"/>
         </w:rPr>
-        <w:t>=null</w:t>
-      </w:r>
-    </w:p>
-    <w:p>
-      <w:pPr>
-        <w:rPr>
-          <w:rFonts w:ascii="Courier New" w:hAnsi="Courier New" w:cs="Courier New"/>
-          <w:sz w:val="16"/>
-          <w:szCs w:val="16"/>
-        </w:rPr>
-      </w:pPr>
-      <w:r>
-        <w:rPr>
-          <w:rFonts w:ascii="Courier New" w:hAnsi="Courier New" w:cs="Courier New"/>
-          <w:sz w:val="16"/>
-          <w:szCs w:val="16"/>
-        </w:rPr>
-        <w:t xml:space="preserve">    Path=C:\Program Files (x86)\Simio LLC\Simio API Helper\MathNet.Numerics.dll</w:t>
-      </w:r>
-    </w:p>
-    <w:p>
-      <w:pPr>
-        <w:rPr>
-          <w:rFonts w:ascii="Courier New" w:hAnsi="Courier New" w:cs="Courier New"/>
-          <w:sz w:val="16"/>
-          <w:szCs w:val="16"/>
-        </w:rPr>
-      </w:pPr>
-      <w:r>
-        <w:rPr>
-          <w:rFonts w:ascii="Courier New" w:hAnsi="Courier New" w:cs="Courier New"/>
-          <w:sz w:val="16"/>
-          <w:szCs w:val="16"/>
-        </w:rPr>
-        <w:t xml:space="preserve">7 </w:t>
+        <w:t>=d0f8277329bba7a0</w:t>
+      </w:r>
+    </w:p>
+    <w:p>
+      <w:pPr>
+        <w:rPr>
+          <w:rFonts w:ascii="Courier New" w:hAnsi="Courier New" w:cs="Courier New"/>
+          <w:sz w:val="16"/>
+          <w:szCs w:val="16"/>
+        </w:rPr>
+      </w:pPr>
+      <w:r>
+        <w:rPr>
+          <w:rFonts w:ascii="Courier New" w:hAnsi="Courier New" w:cs="Courier New"/>
+          <w:sz w:val="16"/>
+          <w:szCs w:val="16"/>
+        </w:rPr>
+        <w:t xml:space="preserve">    Path=C:\Program Files (x</w:t>
+      </w:r>
+      <w:proofErr w:type="gramStart"/>
+      <w:r>
+        <w:rPr>
+          <w:rFonts w:ascii="Courier New" w:hAnsi="Courier New" w:cs="Courier New"/>
+          <w:sz w:val="16"/>
+          <w:szCs w:val="16"/>
+        </w:rPr>
+        <w:t>86)\</w:t>
+      </w:r>
+      <w:proofErr w:type="gramEnd"/>
+      <w:r>
+        <w:rPr>
+          <w:rFonts w:ascii="Courier New" w:hAnsi="Courier New" w:cs="Courier New"/>
+          <w:sz w:val="16"/>
+          <w:szCs w:val="16"/>
+        </w:rPr>
+        <w:t>Simio LLC\Simio API Helper\ServiceModelEx.dll</w:t>
+      </w:r>
+    </w:p>
+    <w:p>
+      <w:pPr>
+        <w:rPr>
+          <w:rFonts w:ascii="Courier New" w:hAnsi="Courier New" w:cs="Courier New"/>
+          <w:sz w:val="16"/>
+          <w:szCs w:val="16"/>
+        </w:rPr>
+      </w:pPr>
+      <w:r>
+        <w:rPr>
+          <w:rFonts w:ascii="Courier New" w:hAnsi="Courier New" w:cs="Courier New"/>
+          <w:sz w:val="16"/>
+          <w:szCs w:val="16"/>
+        </w:rPr>
+        <w:t xml:space="preserve">8 </w:t>
       </w:r>
       <w:proofErr w:type="spellStart"/>
       <w:r>
@@ -2310,7 +2556,7 @@
           <w:sz w:val="16"/>
           <w:szCs w:val="16"/>
         </w:rPr>
-        <w:t>ServiceModelEx</w:t>
+        <w:t>QlmLicenseLib</w:t>
       </w:r>
       <w:proofErr w:type="spellEnd"/>
       <w:r>
@@ -2328,7 +2574,7 @@
           <w:sz w:val="16"/>
           <w:szCs w:val="16"/>
         </w:rPr>
-        <w:t>ServiceModelEx</w:t>
+        <w:t>QlmLicenseLib</w:t>
       </w:r>
       <w:proofErr w:type="spellEnd"/>
       <w:r>
@@ -2337,7 +2583,7 @@
           <w:sz w:val="16"/>
           <w:szCs w:val="16"/>
         </w:rPr>
-        <w:t xml:space="preserve">, Version=1.0.0.0, Culture=neutral, </w:t>
+        <w:t xml:space="preserve">, Version=12.1.20063.7, Culture=neutral, </w:t>
       </w:r>
       <w:proofErr w:type="spellStart"/>
       <w:r>
@@ -2355,94 +2601,6 @@
           <w:sz w:val="16"/>
           <w:szCs w:val="16"/>
         </w:rPr>
-        <w:t>=d0f8277329bba7a0</w:t>
-      </w:r>
-    </w:p>
-    <w:p>
-      <w:pPr>
-        <w:rPr>
-          <w:rFonts w:ascii="Courier New" w:hAnsi="Courier New" w:cs="Courier New"/>
-          <w:sz w:val="16"/>
-          <w:szCs w:val="16"/>
-        </w:rPr>
-      </w:pPr>
-      <w:r>
-        <w:rPr>
-          <w:rFonts w:ascii="Courier New" w:hAnsi="Courier New" w:cs="Courier New"/>
-          <w:sz w:val="16"/>
-          <w:szCs w:val="16"/>
-        </w:rPr>
-        <w:t xml:space="preserve">    Path=C:\Program Files (x86)\Simio LLC\Simio API Helper\ServiceModelEx.dll</w:t>
-      </w:r>
-    </w:p>
-    <w:p>
-      <w:pPr>
-        <w:rPr>
-          <w:rFonts w:ascii="Courier New" w:hAnsi="Courier New" w:cs="Courier New"/>
-          <w:sz w:val="16"/>
-          <w:szCs w:val="16"/>
-        </w:rPr>
-      </w:pPr>
-      <w:r>
-        <w:rPr>
-          <w:rFonts w:ascii="Courier New" w:hAnsi="Courier New" w:cs="Courier New"/>
-          <w:sz w:val="16"/>
-          <w:szCs w:val="16"/>
-        </w:rPr>
-        <w:t xml:space="preserve">8 </w:t>
-      </w:r>
-      <w:proofErr w:type="spellStart"/>
-      <w:r>
-        <w:rPr>
-          <w:rFonts w:ascii="Courier New" w:hAnsi="Courier New" w:cs="Courier New"/>
-          <w:sz w:val="16"/>
-          <w:szCs w:val="16"/>
-        </w:rPr>
-        <w:t>QlmLicenseLib</w:t>
-      </w:r>
-      <w:proofErr w:type="spellEnd"/>
-      <w:r>
-        <w:rPr>
-          <w:rFonts w:ascii="Courier New" w:hAnsi="Courier New" w:cs="Courier New"/>
-          <w:sz w:val="16"/>
-          <w:szCs w:val="16"/>
-        </w:rPr>
-        <w:t xml:space="preserve"> Full=</w:t>
-      </w:r>
-      <w:proofErr w:type="spellStart"/>
-      <w:r>
-        <w:rPr>
-          <w:rFonts w:ascii="Courier New" w:hAnsi="Courier New" w:cs="Courier New"/>
-          <w:sz w:val="16"/>
-          <w:szCs w:val="16"/>
-        </w:rPr>
-        <w:t>QlmLicenseLib</w:t>
-      </w:r>
-      <w:proofErr w:type="spellEnd"/>
-      <w:r>
-        <w:rPr>
-          <w:rFonts w:ascii="Courier New" w:hAnsi="Courier New" w:cs="Courier New"/>
-          <w:sz w:val="16"/>
-          <w:szCs w:val="16"/>
-        </w:rPr>
-        <w:t xml:space="preserve">, Version=12.1.20063.7, Culture=neutral, </w:t>
-      </w:r>
-      <w:proofErr w:type="spellStart"/>
-      <w:r>
-        <w:rPr>
-          <w:rFonts w:ascii="Courier New" w:hAnsi="Courier New" w:cs="Courier New"/>
-          <w:sz w:val="16"/>
-          <w:szCs w:val="16"/>
-        </w:rPr>
-        <w:t>PublicKeyToken</w:t>
-      </w:r>
-      <w:proofErr w:type="spellEnd"/>
-      <w:r>
-        <w:rPr>
-          <w:rFonts w:ascii="Courier New" w:hAnsi="Courier New" w:cs="Courier New"/>
-          <w:sz w:val="16"/>
-          <w:szCs w:val="16"/>
-        </w:rPr>
         <w:t>=9c65e32c060523a1</w:t>
       </w:r>
     </w:p>
@@ -2460,7 +2618,25 @@
           <w:sz w:val="16"/>
           <w:szCs w:val="16"/>
         </w:rPr>
-        <w:t xml:space="preserve">    Path=C:\Program Files (x86)\Simio LLC\Simio API Helper\QlmLicenseLib.dll</w:t>
+        <w:t xml:space="preserve">    Path=C:\Program Files (x</w:t>
+      </w:r>
+      <w:proofErr w:type="gramStart"/>
+      <w:r>
+        <w:rPr>
+          <w:rFonts w:ascii="Courier New" w:hAnsi="Courier New" w:cs="Courier New"/>
+          <w:sz w:val="16"/>
+          <w:szCs w:val="16"/>
+        </w:rPr>
+        <w:t>86)\</w:t>
+      </w:r>
+      <w:proofErr w:type="gramEnd"/>
+      <w:r>
+        <w:rPr>
+          <w:rFonts w:ascii="Courier New" w:hAnsi="Courier New" w:cs="Courier New"/>
+          <w:sz w:val="16"/>
+          <w:szCs w:val="16"/>
+        </w:rPr>
+        <w:t>Simio LLC\Simio API Helper\QlmLicenseLib.dll</w:t>
       </w:r>
     </w:p>
     <w:p/>
@@ -3505,7 +3681,15 @@
     </w:p>
     <w:p>
       <w:r>
-        <w:t>The tab Settings allows the program to remember your configuration, so you don’t have to reenter each time you run. For example, the folder where Simio is installed is stored here, as well as the folder that you choose as the target for harvesting the assemblies.</w:t>
+        <w:t xml:space="preserve">The tab Settings allows the program to remember your configuration, so you </w:t>
+      </w:r>
+      <w:proofErr w:type="gramStart"/>
+      <w:r>
+        <w:t>don’t</w:t>
+      </w:r>
+      <w:proofErr w:type="gramEnd"/>
+      <w:r>
+        <w:t xml:space="preserve"> have to reenter each time you run. For example, the folder where Simio is installed is stored here, as well as the folder that you choose as the target for harvesting the assemblies.</w:t>
       </w:r>
     </w:p>
     <w:p/>
@@ -3985,7 +4169,15 @@
     </w:p>
     <w:p>
       <w:r>
-        <w:t>You may have to do this same procedure for each project. It may seem a bit annoying, but it is a worthwhile exercise, and it is making sure that you are using the correct Simio libraries. Once done, you won’t have to repeat the exercise.</w:t>
+        <w:t xml:space="preserve">You may have to do this same procedure for each project. It may seem a bit annoying, but it is a worthwhile exercise, and it is making sure that you are using the correct Simio libraries. Once done, you </w:t>
+      </w:r>
+      <w:proofErr w:type="gramStart"/>
+      <w:r>
+        <w:t>won’t</w:t>
+      </w:r>
+      <w:proofErr w:type="gramEnd"/>
+      <w:r>
+        <w:t xml:space="preserve"> have to repeat the exercise.</w:t>
       </w:r>
     </w:p>
     <w:p/>
@@ -4242,10 +4434,12 @@
         <w:t>” which uses the call “</w:t>
       </w:r>
       <w:proofErr w:type="spellStart"/>
+      <w:proofErr w:type="gramStart"/>
       <w:r>
         <w:t>System.Appdomain.CurrentDomain.BaseDirectory</w:t>
       </w:r>
       <w:proofErr w:type="spellEnd"/>
+      <w:proofErr w:type="gramEnd"/>
       <w:r>
         <w:t>” to pick up the location of the HeadlessFormsExperiment.exe to locate all of the DLLs.</w:t>
       </w:r>
@@ -4341,10 +4535,12 @@
         <w:t xml:space="preserve">The files </w:t>
       </w:r>
       <w:proofErr w:type="spellStart"/>
+      <w:proofErr w:type="gramStart"/>
       <w:r>
         <w:t>rlm.dlog</w:t>
       </w:r>
       <w:proofErr w:type="spellEnd"/>
+      <w:proofErr w:type="gramEnd"/>
       <w:r>
         <w:t xml:space="preserve"> and </w:t>
       </w:r>
@@ -4359,7 +4555,15 @@
     </w:p>
     <w:p>
       <w:r>
-        <w:t>The files that have the extension “.LIC” hold the licenses.</w:t>
+        <w:t xml:space="preserve">The files that have the extension </w:t>
+      </w:r>
+      <w:proofErr w:type="gramStart"/>
+      <w:r>
+        <w:t>“.LIC</w:t>
+      </w:r>
+      <w:proofErr w:type="gramEnd"/>
+      <w:r>
+        <w:t>” hold the licenses.</w:t>
       </w:r>
     </w:p>
     <w:p>
@@ -4498,12 +4702,17 @@
     </w:p>
     <w:p>
       <w:proofErr w:type="spellStart"/>
+      <w:proofErr w:type="gramStart"/>
       <w:r>
         <w:t>RunPlan</w:t>
       </w:r>
       <w:proofErr w:type="spellEnd"/>
       <w:r>
-        <w:t xml:space="preserve">() has been deprecated in favor of </w:t>
+        <w:t>(</w:t>
+      </w:r>
+      <w:proofErr w:type="gramEnd"/>
+      <w:r>
+        <w:t xml:space="preserve">) has been deprecated in favor of </w:t>
       </w:r>
       <w:proofErr w:type="spellStart"/>
       <w:r>
@@ -4532,6 +4741,9 @@
     <w:p/>
     <w:p>
       <w:r>
+        <w:rPr>
+          <w:noProof/>
+        </w:rPr>
         <w:drawing>
           <wp:inline distT="0" distB="0" distL="0" distR="0" wp14:anchorId="739321E6" wp14:editId="2CD5F538">
             <wp:extent cx="5943600" cy="3524885"/>

</xml_diff>

<commit_message>
Have the main form for Simio API Helper display the version of the SimEngine (SimioDLL.dll)
</commit_message>
<xml_diff>
--- a/Documentation/Simio API Note - Simio API Helper.docx
+++ b/Documentation/Simio API Note - Simio API Helper.docx
@@ -6,7 +6,7 @@
       <w:pPr>
         <w:pStyle w:val="Heading1"/>
       </w:pPr>
-      <w:bookmarkStart w:id="0" w:name="_Toc43443898"/>
+      <w:bookmarkStart w:id="0" w:name="_Toc56343484"/>
       <w:r>
         <w:t xml:space="preserve">Simio API Note: </w:t>
       </w:r>
@@ -92,7 +92,7 @@
           <w:r>
             <w:fldChar w:fldCharType="separate"/>
           </w:r>
-          <w:hyperlink w:anchor="_Toc43443898" w:history="1">
+          <w:hyperlink w:anchor="_Toc56343484" w:history="1">
             <w:r>
               <w:rPr>
                 <w:rStyle w:val="Hyperlink"/>
@@ -119,7 +119,7 @@
                 <w:noProof/>
                 <w:webHidden/>
               </w:rPr>
-              <w:instrText xml:space="preserve"> PAGEREF _Toc43443898 \h </w:instrText>
+              <w:instrText xml:space="preserve"> PAGEREF _Toc56343484 \h </w:instrText>
             </w:r>
             <w:r>
               <w:rPr>
@@ -161,7 +161,7 @@
               <w:noProof/>
             </w:rPr>
           </w:pPr>
-          <w:hyperlink w:anchor="_Toc43443899" w:history="1">
+          <w:hyperlink w:anchor="_Toc56343485" w:history="1">
             <w:r>
               <w:rPr>
                 <w:rStyle w:val="Hyperlink"/>
@@ -188,7 +188,7 @@
                 <w:noProof/>
                 <w:webHidden/>
               </w:rPr>
-              <w:instrText xml:space="preserve"> PAGEREF _Toc43443899 \h </w:instrText>
+              <w:instrText xml:space="preserve"> PAGEREF _Toc56343485 \h </w:instrText>
             </w:r>
             <w:r>
               <w:rPr>
@@ -230,7 +230,7 @@
               <w:noProof/>
             </w:rPr>
           </w:pPr>
-          <w:hyperlink w:anchor="_Toc43443900" w:history="1">
+          <w:hyperlink w:anchor="_Toc56343486" w:history="1">
             <w:r>
               <w:rPr>
                 <w:rStyle w:val="Hyperlink"/>
@@ -257,7 +257,7 @@
                 <w:noProof/>
                 <w:webHidden/>
               </w:rPr>
-              <w:instrText xml:space="preserve"> PAGEREF _Toc43443900 \h </w:instrText>
+              <w:instrText xml:space="preserve"> PAGEREF _Toc56343486 \h </w:instrText>
             </w:r>
             <w:r>
               <w:rPr>
@@ -299,7 +299,7 @@
               <w:noProof/>
             </w:rPr>
           </w:pPr>
-          <w:hyperlink w:anchor="_Toc43443901" w:history="1">
+          <w:hyperlink w:anchor="_Toc56343487" w:history="1">
             <w:r>
               <w:rPr>
                 <w:rStyle w:val="Hyperlink"/>
@@ -326,7 +326,7 @@
                 <w:noProof/>
                 <w:webHidden/>
               </w:rPr>
-              <w:instrText xml:space="preserve"> PAGEREF _Toc43443901 \h </w:instrText>
+              <w:instrText xml:space="preserve"> PAGEREF _Toc56343487 \h </w:instrText>
             </w:r>
             <w:r>
               <w:rPr>
@@ -368,7 +368,7 @@
               <w:noProof/>
             </w:rPr>
           </w:pPr>
-          <w:hyperlink w:anchor="_Toc43443902" w:history="1">
+          <w:hyperlink w:anchor="_Toc56343488" w:history="1">
             <w:r>
               <w:rPr>
                 <w:rStyle w:val="Hyperlink"/>
@@ -395,7 +395,7 @@
                 <w:noProof/>
                 <w:webHidden/>
               </w:rPr>
-              <w:instrText xml:space="preserve"> PAGEREF _Toc43443902 \h </w:instrText>
+              <w:instrText xml:space="preserve"> PAGEREF _Toc56343488 \h </w:instrText>
             </w:r>
             <w:r>
               <w:rPr>
@@ -415,7 +415,7 @@
                 <w:noProof/>
                 <w:webHidden/>
               </w:rPr>
-              <w:t>5</w:t>
+              <w:t>6</w:t>
             </w:r>
             <w:r>
               <w:rPr>
@@ -437,7 +437,7 @@
               <w:noProof/>
             </w:rPr>
           </w:pPr>
-          <w:hyperlink w:anchor="_Toc43443903" w:history="1">
+          <w:hyperlink w:anchor="_Toc56343489" w:history="1">
             <w:r>
               <w:rPr>
                 <w:rStyle w:val="Hyperlink"/>
@@ -464,7 +464,7 @@
                 <w:noProof/>
                 <w:webHidden/>
               </w:rPr>
-              <w:instrText xml:space="preserve"> PAGEREF _Toc43443903 \h </w:instrText>
+              <w:instrText xml:space="preserve"> PAGEREF _Toc56343489 \h </w:instrText>
             </w:r>
             <w:r>
               <w:rPr>
@@ -484,7 +484,7 @@
                 <w:noProof/>
                 <w:webHidden/>
               </w:rPr>
-              <w:t>6</w:t>
+              <w:t>7</w:t>
             </w:r>
             <w:r>
               <w:rPr>
@@ -506,13 +506,13 @@
               <w:noProof/>
             </w:rPr>
           </w:pPr>
-          <w:hyperlink w:anchor="_Toc43443904" w:history="1">
+          <w:hyperlink w:anchor="_Toc56343490" w:history="1">
             <w:r>
               <w:rPr>
                 <w:rStyle w:val="Hyperlink"/>
                 <w:noProof/>
               </w:rPr>
-              <w:t>Headless Workflow and Recommendations</w:t>
+              <w:t>Simio Automated SimEngine Workflow and Recommendations</w:t>
             </w:r>
             <w:r>
               <w:rPr>
@@ -533,7 +533,7 @@
                 <w:noProof/>
                 <w:webHidden/>
               </w:rPr>
-              <w:instrText xml:space="preserve"> PAGEREF _Toc43443904 \h </w:instrText>
+              <w:instrText xml:space="preserve"> PAGEREF _Toc56343490 \h </w:instrText>
             </w:r>
             <w:r>
               <w:rPr>
@@ -553,7 +553,7 @@
                 <w:noProof/>
                 <w:webHidden/>
               </w:rPr>
-              <w:t>7</w:t>
+              <w:t>8</w:t>
             </w:r>
             <w:r>
               <w:rPr>
@@ -575,13 +575,13 @@
               <w:noProof/>
             </w:rPr>
           </w:pPr>
-          <w:hyperlink w:anchor="_Toc43443905" w:history="1">
+          <w:hyperlink w:anchor="_Toc56343491" w:history="1">
             <w:r>
               <w:rPr>
                 <w:rStyle w:val="Hyperlink"/>
                 <w:noProof/>
               </w:rPr>
-              <w:t>The Code for a Headless Operation</w:t>
+              <w:t>The Code for Automating SimEngine</w:t>
             </w:r>
             <w:r>
               <w:rPr>
@@ -602,7 +602,7 @@
                 <w:noProof/>
                 <w:webHidden/>
               </w:rPr>
-              <w:instrText xml:space="preserve"> PAGEREF _Toc43443905 \h </w:instrText>
+              <w:instrText xml:space="preserve"> PAGEREF _Toc56343491 \h </w:instrText>
             </w:r>
             <w:r>
               <w:rPr>
@@ -622,7 +622,7 @@
                 <w:noProof/>
                 <w:webHidden/>
               </w:rPr>
-              <w:t>10</w:t>
+              <w:t>11</w:t>
             </w:r>
             <w:r>
               <w:rPr>
@@ -644,13 +644,13 @@
               <w:noProof/>
             </w:rPr>
           </w:pPr>
-          <w:hyperlink w:anchor="_Toc43443906" w:history="1">
+          <w:hyperlink w:anchor="_Toc56343492" w:history="1">
             <w:r>
               <w:rPr>
                 <w:rStyle w:val="Hyperlink"/>
                 <w:noProof/>
               </w:rPr>
-              <w:t>Tabs: Headless Harvester and Headless Run</w:t>
+              <w:t>Tabs: SimEngine Harvester with direct SimEngine Run</w:t>
             </w:r>
             <w:r>
               <w:rPr>
@@ -671,7 +671,7 @@
                 <w:noProof/>
                 <w:webHidden/>
               </w:rPr>
-              <w:instrText xml:space="preserve"> PAGEREF _Toc43443906 \h </w:instrText>
+              <w:instrText xml:space="preserve"> PAGEREF _Toc56343492 \h </w:instrText>
             </w:r>
             <w:r>
               <w:rPr>
@@ -691,7 +691,7 @@
                 <w:noProof/>
                 <w:webHidden/>
               </w:rPr>
-              <w:t>11</w:t>
+              <w:t>12</w:t>
             </w:r>
             <w:r>
               <w:rPr>
@@ -713,7 +713,7 @@
               <w:noProof/>
             </w:rPr>
           </w:pPr>
-          <w:hyperlink w:anchor="_Toc43443907" w:history="1">
+          <w:hyperlink w:anchor="_Toc56343493" w:history="1">
             <w:r>
               <w:rPr>
                 <w:rStyle w:val="Hyperlink"/>
@@ -740,7 +740,7 @@
                 <w:noProof/>
                 <w:webHidden/>
               </w:rPr>
-              <w:instrText xml:space="preserve"> PAGEREF _Toc43443907 \h </w:instrText>
+              <w:instrText xml:space="preserve"> PAGEREF _Toc56343493 \h </w:instrText>
             </w:r>
             <w:r>
               <w:rPr>
@@ -760,7 +760,7 @@
                 <w:noProof/>
                 <w:webHidden/>
               </w:rPr>
-              <w:t>12</w:t>
+              <w:t>13</w:t>
             </w:r>
             <w:r>
               <w:rPr>
@@ -782,7 +782,7 @@
               <w:noProof/>
             </w:rPr>
           </w:pPr>
-          <w:hyperlink w:anchor="_Toc43443908" w:history="1">
+          <w:hyperlink w:anchor="_Toc56343494" w:history="1">
             <w:r>
               <w:rPr>
                 <w:rStyle w:val="Hyperlink"/>
@@ -809,7 +809,7 @@
                 <w:noProof/>
                 <w:webHidden/>
               </w:rPr>
-              <w:instrText xml:space="preserve"> PAGEREF _Toc43443908 \h </w:instrText>
+              <w:instrText xml:space="preserve"> PAGEREF _Toc56343494 \h </w:instrText>
             </w:r>
             <w:r>
               <w:rPr>
@@ -829,7 +829,7 @@
                 <w:noProof/>
                 <w:webHidden/>
               </w:rPr>
-              <w:t>13</w:t>
+              <w:t>14</w:t>
             </w:r>
             <w:r>
               <w:rPr>
@@ -851,7 +851,7 @@
               <w:noProof/>
             </w:rPr>
           </w:pPr>
-          <w:hyperlink w:anchor="_Toc43443909" w:history="1">
+          <w:hyperlink w:anchor="_Toc56343495" w:history="1">
             <w:r>
               <w:rPr>
                 <w:rStyle w:val="Hyperlink"/>
@@ -878,7 +878,7 @@
                 <w:noProof/>
                 <w:webHidden/>
               </w:rPr>
-              <w:instrText xml:space="preserve"> PAGEREF _Toc43443909 \h </w:instrText>
+              <w:instrText xml:space="preserve"> PAGEREF _Toc56343495 \h </w:instrText>
             </w:r>
             <w:r>
               <w:rPr>
@@ -898,7 +898,7 @@
                 <w:noProof/>
                 <w:webHidden/>
               </w:rPr>
-              <w:t>14</w:t>
+              <w:t>15</w:t>
             </w:r>
             <w:r>
               <w:rPr>
@@ -920,13 +920,13 @@
               <w:noProof/>
             </w:rPr>
           </w:pPr>
-          <w:hyperlink w:anchor="_Toc43443910" w:history="1">
+          <w:hyperlink w:anchor="_Toc56343496" w:history="1">
             <w:r>
               <w:rPr>
                 <w:rStyle w:val="Hyperlink"/>
                 <w:noProof/>
               </w:rPr>
-              <w:t>Appendix: Headless Debugging</w:t>
+              <w:t>Appendix: SimEngine Debugging</w:t>
             </w:r>
             <w:r>
               <w:rPr>
@@ -947,7 +947,7 @@
                 <w:noProof/>
                 <w:webHidden/>
               </w:rPr>
-              <w:instrText xml:space="preserve"> PAGEREF _Toc43443910 \h </w:instrText>
+              <w:instrText xml:space="preserve"> PAGEREF _Toc56343496 \h </w:instrText>
             </w:r>
             <w:r>
               <w:rPr>
@@ -967,7 +967,7 @@
                 <w:noProof/>
                 <w:webHidden/>
               </w:rPr>
-              <w:t>19</w:t>
+              <w:t>20</w:t>
             </w:r>
             <w:r>
               <w:rPr>
@@ -989,7 +989,7 @@
               <w:noProof/>
             </w:rPr>
           </w:pPr>
-          <w:hyperlink w:anchor="_Toc43443911" w:history="1">
+          <w:hyperlink w:anchor="_Toc56343497" w:history="1">
             <w:r>
               <w:rPr>
                 <w:rStyle w:val="Hyperlink"/>
@@ -1016,7 +1016,7 @@
                 <w:noProof/>
                 <w:webHidden/>
               </w:rPr>
-              <w:instrText xml:space="preserve"> PAGEREF _Toc43443911 \h </w:instrText>
+              <w:instrText xml:space="preserve"> PAGEREF _Toc56343497 \h </w:instrText>
             </w:r>
             <w:r>
               <w:rPr>
@@ -1036,7 +1036,7 @@
                 <w:noProof/>
                 <w:webHidden/>
               </w:rPr>
-              <w:t>23</w:t>
+              <w:t>24</w:t>
             </w:r>
             <w:r>
               <w:rPr>
@@ -1058,7 +1058,7 @@
               <w:noProof/>
             </w:rPr>
           </w:pPr>
-          <w:hyperlink w:anchor="_Toc43443912" w:history="1">
+          <w:hyperlink w:anchor="_Toc56343498" w:history="1">
             <w:r>
               <w:rPr>
                 <w:rStyle w:val="Hyperlink"/>
@@ -1085,7 +1085,7 @@
                 <w:noProof/>
                 <w:webHidden/>
               </w:rPr>
-              <w:instrText xml:space="preserve"> PAGEREF _Toc43443912 \h </w:instrText>
+              <w:instrText xml:space="preserve"> PAGEREF _Toc56343498 \h </w:instrText>
             </w:r>
             <w:r>
               <w:rPr>
@@ -1105,7 +1105,76 @@
                 <w:noProof/>
                 <w:webHidden/>
               </w:rPr>
-              <w:t>23</w:t>
+              <w:t>24</w:t>
+            </w:r>
+            <w:r>
+              <w:rPr>
+                <w:noProof/>
+                <w:webHidden/>
+              </w:rPr>
+              <w:fldChar w:fldCharType="end"/>
+            </w:r>
+          </w:hyperlink>
+        </w:p>
+        <w:p>
+          <w:pPr>
+            <w:pStyle w:val="TOC1"/>
+            <w:tabs>
+              <w:tab w:val="right" w:leader="dot" w:pos="9350"/>
+            </w:tabs>
+            <w:rPr>
+              <w:rFonts w:eastAsiaTheme="minorEastAsia"/>
+              <w:noProof/>
+            </w:rPr>
+          </w:pPr>
+          <w:hyperlink w:anchor="_Toc56343499" w:history="1">
+            <w:r>
+              <w:rPr>
+                <w:rStyle w:val="Hyperlink"/>
+                <w:noProof/>
+              </w:rPr>
+              <w:t>Appendix – API Updates</w:t>
+            </w:r>
+            <w:r>
+              <w:rPr>
+                <w:noProof/>
+                <w:webHidden/>
+              </w:rPr>
+              <w:tab/>
+            </w:r>
+            <w:r>
+              <w:rPr>
+                <w:noProof/>
+                <w:webHidden/>
+              </w:rPr>
+              <w:fldChar w:fldCharType="begin"/>
+            </w:r>
+            <w:r>
+              <w:rPr>
+                <w:noProof/>
+                <w:webHidden/>
+              </w:rPr>
+              <w:instrText xml:space="preserve"> PAGEREF _Toc56343499 \h </w:instrText>
+            </w:r>
+            <w:r>
+              <w:rPr>
+                <w:noProof/>
+                <w:webHidden/>
+              </w:rPr>
+            </w:r>
+            <w:r>
+              <w:rPr>
+                <w:noProof/>
+                <w:webHidden/>
+              </w:rPr>
+              <w:fldChar w:fldCharType="separate"/>
+            </w:r>
+            <w:r>
+              <w:rPr>
+                <w:noProof/>
+                <w:webHidden/>
+              </w:rPr>
+              <w:t>26</w:t>
             </w:r>
             <w:r>
               <w:rPr>
@@ -1138,7 +1207,7 @@
       <w:pPr>
         <w:pStyle w:val="Heading1"/>
       </w:pPr>
-      <w:bookmarkStart w:id="1" w:name="_Toc43443899"/>
+      <w:bookmarkStart w:id="1" w:name="_Toc56343485"/>
       <w:r>
         <w:t>Overview</w:t>
       </w:r>
@@ -1181,7 +1250,13 @@
         </w:numPr>
       </w:pPr>
       <w:r>
-        <w:t>Construct sample “headless” folders</w:t>
+        <w:t>Construct sample</w:t>
+      </w:r>
+      <w:r>
+        <w:t xml:space="preserve"> automated SimEngine</w:t>
+      </w:r>
+      <w:r>
+        <w:t xml:space="preserve"> folders</w:t>
       </w:r>
     </w:p>
     <w:p>
@@ -1192,7 +1267,13 @@
         </w:numPr>
       </w:pPr>
       <w:r>
-        <w:t>Test the operation of the headless methods.</w:t>
+        <w:t>Test the operation of the</w:t>
+      </w:r>
+      <w:r>
+        <w:t xml:space="preserve"> SimEngine</w:t>
+      </w:r>
+      <w:r>
+        <w:t xml:space="preserve"> methods.</w:t>
       </w:r>
     </w:p>
     <w:p/>
@@ -1305,7 +1386,7 @@
       <w:pPr>
         <w:pStyle w:val="Heading1"/>
       </w:pPr>
-      <w:bookmarkStart w:id="2" w:name="_Toc43443900"/>
+      <w:bookmarkStart w:id="2" w:name="_Toc56343486"/>
       <w:r>
         <w:lastRenderedPageBreak/>
         <w:t xml:space="preserve">Using </w:t>
@@ -1452,7 +1533,13 @@
         </w:numPr>
       </w:pPr>
       <w:r>
-        <w:t>Prepare your environment for running Simio in a “headless” (without the UI) mode.</w:t>
+        <w:t xml:space="preserve">Prepare your environment for running Simio in a </w:t>
+      </w:r>
+      <w:r>
+        <w:t>bare SimEngine</w:t>
+      </w:r>
+      <w:r>
+        <w:t xml:space="preserve"> (without the UI) mode.</w:t>
       </w:r>
     </w:p>
     <w:p>
@@ -1463,7 +1550,13 @@
         </w:numPr>
       </w:pPr>
       <w:r>
-        <w:t xml:space="preserve">Run a Simio model headless to </w:t>
+        <w:t xml:space="preserve">Run a Simio model </w:t>
+      </w:r>
+      <w:r>
+        <w:t>within SimEngine</w:t>
+      </w:r>
+      <w:r>
+        <w:t xml:space="preserve"> to </w:t>
       </w:r>
     </w:p>
     <w:p>
@@ -1510,7 +1603,7 @@
       <w:pPr>
         <w:pStyle w:val="Heading2"/>
       </w:pPr>
-      <w:bookmarkStart w:id="3" w:name="_Toc43443901"/>
+      <w:bookmarkStart w:id="3" w:name="_Toc56343487"/>
       <w:r>
         <w:lastRenderedPageBreak/>
         <w:t>Tab DLL Helper</w:t>
@@ -1638,7 +1731,13 @@
         <w:t>Scrolling to the bottom of the text to the right of the “Load Assembly” reveals the following dependences for Simio build 205</w:t>
       </w:r>
       <w:r>
-        <w:t>. So, at a minimum, these are the dependent DLLs required to run a model headless. There may be (are likely are) others, which would be required by User Extensions.</w:t>
+        <w:t>. So, at a minimum, these are the dependent DLLs required to run a model</w:t>
+      </w:r>
+      <w:r>
+        <w:t xml:space="preserve"> directly in SimEngine</w:t>
+      </w:r>
+      <w:r>
+        <w:t>. There may be (are likely are) others, which would be required by User Extensions.</w:t>
       </w:r>
     </w:p>
     <w:p/>
@@ -2649,7 +2748,7 @@
       <w:pPr>
         <w:pStyle w:val="Heading2"/>
       </w:pPr>
-      <w:bookmarkStart w:id="4" w:name="_Toc43443902"/>
+      <w:bookmarkStart w:id="4" w:name="_Toc56343488"/>
       <w:r>
         <w:lastRenderedPageBreak/>
         <w:t xml:space="preserve">Tab </w:t>
@@ -2719,7 +2818,7 @@
       <w:pPr>
         <w:pStyle w:val="Heading2"/>
       </w:pPr>
-      <w:bookmarkStart w:id="5" w:name="_Toc43443903"/>
+      <w:bookmarkStart w:id="5" w:name="_Toc56343489"/>
       <w:r>
         <w:lastRenderedPageBreak/>
         <w:t>Tab</w:t>
@@ -2817,171 +2916,159 @@
       <w:pPr>
         <w:pStyle w:val="Heading2"/>
       </w:pPr>
-      <w:bookmarkStart w:id="6" w:name="_Toc43443904"/>
+      <w:bookmarkStart w:id="6" w:name="_Toc56343490"/>
       <w:r>
         <w:lastRenderedPageBreak/>
-        <w:t>Simio Automated (</w:t>
-      </w:r>
-      <w:r>
-        <w:t>Headless</w:t>
+        <w:t xml:space="preserve">Simio Automated </w:t>
+      </w:r>
+      <w:r>
+        <w:t>SimEngine</w:t>
+      </w:r>
+      <w:r>
+        <w:t xml:space="preserve"> Workflow and Recommendations</w:t>
+      </w:r>
+      <w:bookmarkEnd w:id="6"/>
+    </w:p>
+    <w:p/>
+    <w:p>
+      <w:r>
+        <w:t xml:space="preserve">When you are running Simio from </w:t>
+      </w:r>
+      <w:r>
+        <w:t xml:space="preserve">the </w:t>
+      </w:r>
+      <w:r>
+        <w:t xml:space="preserve">desktop </w:t>
+      </w:r>
+      <w:r>
+        <w:t xml:space="preserve">version </w:t>
+      </w:r>
+      <w:r>
+        <w:t xml:space="preserve">you are running the Simio </w:t>
+      </w:r>
+      <w:r>
+        <w:t>“</w:t>
+      </w:r>
+      <w:r>
+        <w:t>Engine</w:t>
+      </w:r>
+      <w:r>
+        <w:t>”</w:t>
+      </w:r>
+      <w:r>
+        <w:t xml:space="preserve"> with </w:t>
+      </w:r>
+      <w:r>
+        <w:t xml:space="preserve">the standard </w:t>
+      </w:r>
+      <w:r>
+        <w:t>bolted</w:t>
+      </w:r>
+      <w:r>
+        <w:t>-</w:t>
+      </w:r>
+      <w:r>
+        <w:t>on</w:t>
+      </w:r>
+      <w:r>
+        <w:t xml:space="preserve"> Simio UI. This is </w:t>
+      </w:r>
+      <w:r>
+        <w:t>the most popular</w:t>
+      </w:r>
+      <w:r>
+        <w:t xml:space="preserve"> and recommended</w:t>
+      </w:r>
+      <w:r>
+        <w:t xml:space="preserve"> configuration </w:t>
+      </w:r>
+      <w:r>
+        <w:t>for designing, building, and interacting with your model. However</w:t>
+      </w:r>
+      <w:r>
+        <w:t>,</w:t>
+      </w:r>
+      <w:r>
+        <w:t xml:space="preserve"> there are several use cases for running your model without the Simio UI</w:t>
+      </w:r>
+      <w:r>
+        <w:t>, and this is where the</w:t>
+      </w:r>
+      <w:r>
+        <w:t xml:space="preserve"> </w:t>
+      </w:r>
+      <w:r>
+        <w:t>automated SimEngine</w:t>
+      </w:r>
+      <w:r>
+        <w:t xml:space="preserve"> workflow</w:t>
+      </w:r>
+      <w:r>
+        <w:t xml:space="preserve"> configuration comes in.</w:t>
+      </w:r>
+    </w:p>
+    <w:p>
+      <w:r>
+        <w:t>As</w:t>
+      </w:r>
+      <w:r>
+        <w:t xml:space="preserve"> Simio is </w:t>
+      </w:r>
+      <w:r>
+        <w:t xml:space="preserve">designed to be </w:t>
+      </w:r>
+      <w:r>
+        <w:t xml:space="preserve">data driven, a common scenario is to have </w:t>
+      </w:r>
+      <w:r>
+        <w:t>bare SimEngine</w:t>
+      </w:r>
+      <w:r>
+        <w:t xml:space="preserve"> application </w:t>
+      </w:r>
+      <w:r>
+        <w:t>a</w:t>
+      </w:r>
+      <w:r>
+        <w:t>wait</w:t>
+      </w:r>
+      <w:r>
+        <w:t>ing the arrival of</w:t>
+      </w:r>
+      <w:r>
+        <w:t xml:space="preserve"> new data, and then </w:t>
+      </w:r>
+      <w:r>
+        <w:t xml:space="preserve">processing </w:t>
+      </w:r>
+      <w:r>
+        <w:t>the Simio project</w:t>
+      </w:r>
+      <w:r>
+        <w:t xml:space="preserve"> (</w:t>
+      </w:r>
+      <w:r>
+        <w:t xml:space="preserve">to run </w:t>
+      </w:r>
+      <w:r>
+        <w:t>experiments or schedul</w:t>
+      </w:r>
+      <w:r>
+        <w:t>e a plan</w:t>
       </w:r>
       <w:r>
         <w:t>)</w:t>
       </w:r>
       <w:r>
-        <w:t xml:space="preserve"> Workflow and Recommendations</w:t>
-      </w:r>
-      <w:bookmarkEnd w:id="6"/>
-    </w:p>
-    <w:p/>
-    <w:p>
-      <w:r>
-        <w:t xml:space="preserve">When you are running Simio from </w:t>
-      </w:r>
-      <w:r>
-        <w:t xml:space="preserve">the </w:t>
-      </w:r>
-      <w:r>
-        <w:t xml:space="preserve">desktop </w:t>
-      </w:r>
-      <w:r>
-        <w:t xml:space="preserve">version </w:t>
-      </w:r>
-      <w:r>
-        <w:t xml:space="preserve">you are running the Simio </w:t>
-      </w:r>
-      <w:r>
-        <w:t>“</w:t>
-      </w:r>
-      <w:r>
-        <w:t>Engine</w:t>
-      </w:r>
-      <w:r>
-        <w:t>”</w:t>
-      </w:r>
-      <w:r>
-        <w:t xml:space="preserve"> with </w:t>
-      </w:r>
-      <w:r>
-        <w:t xml:space="preserve">the standard </w:t>
-      </w:r>
-      <w:r>
-        <w:t>bolted</w:t>
-      </w:r>
-      <w:r>
-        <w:t>-</w:t>
-      </w:r>
-      <w:r>
-        <w:t>on</w:t>
-      </w:r>
-      <w:r>
-        <w:t xml:space="preserve"> Simio UI. This is </w:t>
-      </w:r>
-      <w:r>
-        <w:t>the most popular</w:t>
-      </w:r>
-      <w:r>
-        <w:t xml:space="preserve"> and recommended</w:t>
-      </w:r>
-      <w:r>
-        <w:t xml:space="preserve"> configuration </w:t>
-      </w:r>
-      <w:r>
-        <w:t>for designing, building, and interacting with your model. However</w:t>
-      </w:r>
-      <w:r>
-        <w:t>,</w:t>
-      </w:r>
-      <w:r>
-        <w:t xml:space="preserve"> there are several use cases for running your model without the Simio UI</w:t>
-      </w:r>
-      <w:r>
-        <w:t>, and this is where the</w:t>
+        <w:t xml:space="preserve"> and then</w:t>
+      </w:r>
+      <w:r>
+        <w:t xml:space="preserve"> storing</w:t>
       </w:r>
       <w:r>
         <w:t xml:space="preserve"> </w:t>
       </w:r>
       <w:r>
-        <w:t>automation workflow</w:t>
-      </w:r>
-      <w:r>
-        <w:t xml:space="preserve"> </w:t>
-      </w:r>
-      <w:r>
-        <w:t>(</w:t>
-      </w:r>
-      <w:r>
-        <w:t>“headless”</w:t>
-      </w:r>
-      <w:r>
-        <w:t>)</w:t>
-      </w:r>
-      <w:r>
-        <w:t xml:space="preserve"> configuration comes in.</w:t>
-      </w:r>
-    </w:p>
-    <w:p>
-      <w:r>
-        <w:t>As</w:t>
-      </w:r>
-      <w:r>
-        <w:t xml:space="preserve"> Simio is </w:t>
-      </w:r>
-      <w:r>
-        <w:t xml:space="preserve">designed to be </w:t>
-      </w:r>
-      <w:r>
-        <w:t xml:space="preserve">data driven, a common scenario is to have </w:t>
-      </w:r>
-      <w:r>
-        <w:t xml:space="preserve">a </w:t>
-      </w:r>
-      <w:r>
-        <w:t xml:space="preserve">headless application </w:t>
-      </w:r>
-      <w:r>
-        <w:t>a</w:t>
-      </w:r>
-      <w:r>
-        <w:t>wait</w:t>
-      </w:r>
-      <w:r>
-        <w:t>ing the arrival of</w:t>
-      </w:r>
-      <w:r>
-        <w:t xml:space="preserve"> new data, and then </w:t>
-      </w:r>
-      <w:r>
-        <w:t xml:space="preserve">processing </w:t>
-      </w:r>
-      <w:r>
-        <w:t>the Simio project</w:t>
-      </w:r>
-      <w:r>
-        <w:t xml:space="preserve"> (</w:t>
-      </w:r>
-      <w:r>
-        <w:t xml:space="preserve">to run </w:t>
-      </w:r>
-      <w:r>
-        <w:t>experiments or schedul</w:t>
-      </w:r>
-      <w:r>
-        <w:t>e a plan</w:t>
-      </w:r>
-      <w:r>
-        <w:t>)</w:t>
-      </w:r>
-      <w:r>
-        <w:t xml:space="preserve"> and then</w:t>
-      </w:r>
-      <w:r>
-        <w:t xml:space="preserve"> storing</w:t>
-      </w:r>
-      <w:r>
-        <w:t xml:space="preserve"> </w:t>
-      </w:r>
-      <w:r>
         <w:t>the resulting data</w:t>
       </w:r>
       <w:r>
@@ -2994,7 +3081,10 @@
         <w:t xml:space="preserve">with this </w:t>
       </w:r>
       <w:r>
-        <w:t>headless mode</w:t>
+        <w:t xml:space="preserve">direct SimEngine </w:t>
+      </w:r>
+      <w:r>
+        <w:t>mode</w:t>
       </w:r>
       <w:r>
         <w:t>.</w:t>
@@ -3002,7 +3092,13 @@
     </w:p>
     <w:p>
       <w:r>
-        <w:t>Achieving success when building a headless application often depends upon selecting and using the correct components</w:t>
+        <w:t xml:space="preserve">Achieving success when building a </w:t>
+      </w:r>
+      <w:r>
+        <w:t>SimEngine</w:t>
+      </w:r>
+      <w:r>
+        <w:t xml:space="preserve"> application often depends upon selecting and using the correct components</w:t>
       </w:r>
       <w:r>
         <w:t xml:space="preserve">. These binary components are </w:t>
@@ -3112,9 +3208,14 @@
       </w:r>
     </w:p>
     <w:p>
+      <w:proofErr w:type="gramStart"/>
       <w:r>
         <w:lastRenderedPageBreak/>
-        <w:t xml:space="preserve">Let’s start with </w:t>
+        <w:t>Let’s</w:t>
+      </w:r>
+      <w:proofErr w:type="gramEnd"/>
+      <w:r>
+        <w:t xml:space="preserve"> start with </w:t>
       </w:r>
       <w:r>
         <w:t>a recommendation:</w:t>
@@ -3123,7 +3224,13 @@
         <w:t xml:space="preserve"> </w:t>
       </w:r>
       <w:r>
-        <w:t>when you wish to have a headless configuration, it is wise to collect</w:t>
+        <w:t>when you wish to have a</w:t>
+      </w:r>
+      <w:r>
+        <w:t xml:space="preserve"> SimEngine </w:t>
+      </w:r>
+      <w:r>
+        <w:t>configuration, it is wise to collect</w:t>
       </w:r>
       <w:r>
         <w:t xml:space="preserve"> or “harvest”</w:t>
@@ -3156,10 +3263,13 @@
         <w:t>, such as c</w:t>
       </w:r>
       <w:r>
-        <w:t>:/(test)/SimioHeadlessTest</w:t>
-      </w:r>
-      <w:r>
-        <w:t xml:space="preserve">. </w:t>
+        <w:t>:/</w:t>
+      </w:r>
+      <w:r>
+        <w:t>test/SimEngineTest</w:t>
+      </w:r>
+      <w:r>
+        <w:t xml:space="preserve"> </w:t>
       </w:r>
     </w:p>
     <w:p>
@@ -3183,7 +3293,13 @@
         <w:t xml:space="preserve">installation folder, but this would mean that </w:t>
       </w:r>
       <w:r>
-        <w:t xml:space="preserve">every time you update Simio you will have to re-test your headless application. And perhaps more importantly, when the Simio </w:t>
+        <w:t xml:space="preserve">every time you update Simio you will have to re-test your </w:t>
+      </w:r>
+      <w:r>
+        <w:t>SimEngine</w:t>
+      </w:r>
+      <w:r>
+        <w:t xml:space="preserve"> application. And perhaps more importantly, when the Simio </w:t>
       </w:r>
       <w:r>
         <w:t>Engine</w:t>
@@ -3198,7 +3314,25 @@
           <w:i/>
           <w:iCs/>
         </w:rPr>
-        <w:t>When you are using headless this searching does not occur!</w:t>
+        <w:t xml:space="preserve">When you are using </w:t>
+      </w:r>
+      <w:r>
+        <w:rPr>
+          <w:b/>
+          <w:bCs/>
+          <w:i/>
+          <w:iCs/>
+        </w:rPr>
+        <w:t>SimEngine directly,</w:t>
+      </w:r>
+      <w:r>
+        <w:rPr>
+          <w:b/>
+          <w:bCs/>
+          <w:i/>
+          <w:iCs/>
+        </w:rPr>
+        <w:t xml:space="preserve"> this searching does not occur!</w:t>
       </w:r>
       <w:r>
         <w:t xml:space="preserve"> </w:t>
@@ -3245,7 +3379,13 @@
         <w:t xml:space="preserve"> and put copies in a folder of your choice</w:t>
       </w:r>
       <w:r>
-        <w:t>. This function is found under the tab named “Headless Harvester”.</w:t>
+        <w:t>. This function is found under the tab named “</w:t>
+      </w:r>
+      <w:r>
+        <w:t>SimEngine DLL</w:t>
+      </w:r>
+      <w:r>
+        <w:t xml:space="preserve"> Harvester”.</w:t>
       </w:r>
     </w:p>
     <w:p>
@@ -3268,7 +3408,25 @@
         <w:t xml:space="preserve"> your dependent DLLs in a convenient package for backing up.</w:t>
       </w:r>
       <w:r>
-        <w:t xml:space="preserve"> The downside of course is that when you do update Simio to a new version you must decide if you want your headless system to use the new update, and then re-harvest (and re-test) your headless system.</w:t>
+        <w:t xml:space="preserve"> The downside of course is that when you do update Simio to a new version you must decide if you want your </w:t>
+      </w:r>
+      <w:r>
+        <w:t>SimEngine</w:t>
+      </w:r>
+      <w:r>
+        <w:t xml:space="preserve"> </w:t>
+      </w:r>
+      <w:r>
+        <w:t xml:space="preserve">application </w:t>
+      </w:r>
+      <w:r>
+        <w:t xml:space="preserve">to use the new update, and then re-harvest (and re-test) your </w:t>
+      </w:r>
+      <w:r>
+        <w:t>SimEngine</w:t>
+      </w:r>
+      <w:r>
+        <w:t xml:space="preserve"> system.</w:t>
       </w:r>
     </w:p>
     <w:p>
@@ -3288,16 +3446,24 @@
         <w:t xml:space="preserve">(and testing) </w:t>
       </w:r>
       <w:r>
-        <w:t>a custom</w:t>
+        <w:t>a</w:t>
+      </w:r>
+      <w:r>
+        <w:t>n automated SimEngine</w:t>
       </w:r>
       <w:r>
         <w:t xml:space="preserve"> </w:t>
       </w:r>
       <w:r>
-        <w:t xml:space="preserve">headless </w:t>
-      </w:r>
-      <w:r>
-        <w:t xml:space="preserve">application (e.g. with Visual Studio) </w:t>
+        <w:t>application (</w:t>
+      </w:r>
+      <w:proofErr w:type="gramStart"/>
+      <w:r>
+        <w:t>e.g.</w:t>
+      </w:r>
+      <w:proofErr w:type="gramEnd"/>
+      <w:r>
+        <w:t xml:space="preserve"> with Visual Studio) </w:t>
       </w:r>
       <w:r>
         <w:t xml:space="preserve">your executable will generally “look” for its supporting DLLs that are in the same folder as the executable. </w:t>
@@ -3361,9 +3527,12 @@
       <w:pPr>
         <w:pStyle w:val="Heading3"/>
       </w:pPr>
-      <w:bookmarkStart w:id="7" w:name="_Toc43443905"/>
-      <w:r>
-        <w:t>The Code for a Headless Operation</w:t>
+      <w:bookmarkStart w:id="7" w:name="_Toc56343491"/>
+      <w:r>
+        <w:t xml:space="preserve">The Code </w:t>
+      </w:r>
+      <w:r>
+        <w:t>for Automating SimEngine</w:t>
       </w:r>
       <w:bookmarkEnd w:id="7"/>
     </w:p>
@@ -3458,7 +3627,13 @@
         <w:t>The most common error</w:t>
       </w:r>
       <w:r>
-        <w:t xml:space="preserve"> when using the headless mode</w:t>
+        <w:t xml:space="preserve"> when using the </w:t>
+      </w:r>
+      <w:r>
+        <w:t>direct SimEngine</w:t>
+      </w:r>
+      <w:r>
+        <w:t xml:space="preserve"> mode</w:t>
       </w:r>
       <w:r>
         <w:t xml:space="preserve"> is to omit Step </w:t>
@@ -3494,7 +3669,7 @@
       <w:pPr>
         <w:pStyle w:val="Heading2"/>
       </w:pPr>
-      <w:bookmarkStart w:id="8" w:name="_Toc43443906"/>
+      <w:bookmarkStart w:id="8" w:name="_Toc56343492"/>
       <w:r>
         <w:t>Tabs</w:t>
       </w:r>
@@ -3502,25 +3677,61 @@
         <w:t>:</w:t>
       </w:r>
       <w:r>
-        <w:t xml:space="preserve"> Headless </w:t>
+        <w:t xml:space="preserve"> </w:t>
+      </w:r>
+      <w:r>
+        <w:t>SimEngine</w:t>
+      </w:r>
+      <w:r>
+        <w:t xml:space="preserve"> </w:t>
       </w:r>
       <w:r>
         <w:t>Harvester</w:t>
       </w:r>
       <w:r>
-        <w:t xml:space="preserve"> and Headless Run</w:t>
+        <w:t xml:space="preserve"> </w:t>
+      </w:r>
+      <w:r>
+        <w:t>with direct SimEngine</w:t>
+      </w:r>
+      <w:r>
+        <w:t xml:space="preserve"> Run</w:t>
       </w:r>
       <w:bookmarkEnd w:id="8"/>
     </w:p>
     <w:p/>
     <w:p>
       <w:r>
-        <w:t>These tabs can help you set up, test, and run your Simio headless application.</w:t>
-      </w:r>
-    </w:p>
-    <w:p>
-      <w:r>
-        <w:t>The Harvester tab permits you to take (harvest) all the files that your headless operation needs from where you installed Simio, and places all the non-UI files into a folder of your choice.</w:t>
+        <w:t>These tabs can help you set up, test, and run your Sim</w:t>
+      </w:r>
+      <w:r>
+        <w:t>Engine</w:t>
+      </w:r>
+      <w:r>
+        <w:t xml:space="preserve"> application.</w:t>
+      </w:r>
+    </w:p>
+    <w:p>
+      <w:r>
+        <w:t xml:space="preserve">The Harvester tab permits you to take (harvest) all the files that your </w:t>
+      </w:r>
+      <w:r>
+        <w:t>SimEngine</w:t>
+      </w:r>
+      <w:r>
+        <w:t xml:space="preserve"> needs from where</w:t>
+      </w:r>
+      <w:r>
+        <w:t xml:space="preserve"> an installed</w:t>
+      </w:r>
+      <w:r>
+        <w:t xml:space="preserve"> Simio</w:t>
+      </w:r>
+      <w:r>
+        <w:t xml:space="preserve"> folder</w:t>
+      </w:r>
+      <w:r>
+        <w:t>, and places all the non-UI files into a folder of your choice.</w:t>
       </w:r>
     </w:p>
     <w:p>
@@ -3597,14 +3808,20 @@
     <w:p/>
     <w:p>
       <w:r>
-        <w:t>The Headless Run provides a few options.</w:t>
+        <w:t>The</w:t>
+      </w:r>
+      <w:r>
+        <w:t xml:space="preserve"> direct SimEngine</w:t>
+      </w:r>
+      <w:r>
+        <w:t xml:space="preserve"> Run provides a few options.</w:t>
       </w:r>
     </w:p>
     <w:p>
       <w:pPr>
         <w:pStyle w:val="Heading2"/>
       </w:pPr>
-      <w:bookmarkStart w:id="9" w:name="_Toc43443907"/>
+      <w:bookmarkStart w:id="9" w:name="_Toc56343493"/>
       <w:r>
         <w:lastRenderedPageBreak/>
         <w:t>Tabs: Logs and Settings</w:t>
@@ -3750,7 +3967,7 @@
       <w:pPr>
         <w:pStyle w:val="Heading1"/>
       </w:pPr>
-      <w:bookmarkStart w:id="10" w:name="_Toc43443908"/>
+      <w:bookmarkStart w:id="10" w:name="_Toc56343494"/>
       <w:r>
         <w:lastRenderedPageBreak/>
         <w:t>Running Simio API Helper</w:t>
@@ -3856,7 +4073,7 @@
       <w:pPr>
         <w:pStyle w:val="Heading1"/>
       </w:pPr>
-      <w:bookmarkStart w:id="11" w:name="_Toc43443909"/>
+      <w:bookmarkStart w:id="11" w:name="_Toc56343495"/>
       <w:r>
         <w:lastRenderedPageBreak/>
         <w:t>Using the Simio API Helper Code</w:t>
@@ -4206,9 +4423,15 @@
       <w:pPr>
         <w:pStyle w:val="Heading1"/>
       </w:pPr>
-      <w:bookmarkStart w:id="12" w:name="_Toc43443910"/>
-      <w:r>
-        <w:t>Appendix: Headless Debugging</w:t>
+      <w:bookmarkStart w:id="12" w:name="_Toc56343496"/>
+      <w:r>
+        <w:t xml:space="preserve">Appendix: </w:t>
+      </w:r>
+      <w:r>
+        <w:t>SimEngine</w:t>
+      </w:r>
+      <w:r>
+        <w:t xml:space="preserve"> Debugging</w:t>
       </w:r>
       <w:bookmarkEnd w:id="12"/>
     </w:p>
@@ -4427,7 +4650,10 @@
       </w:r>
       <w:proofErr w:type="spellStart"/>
       <w:r>
-        <w:t>HeadlessFormsExperiment</w:t>
+        <w:t>SimEngine</w:t>
+      </w:r>
+      <w:r>
+        <w:t>FormsExperiment</w:t>
       </w:r>
       <w:proofErr w:type="spellEnd"/>
       <w:r>
@@ -4441,7 +4667,13 @@
       <w:proofErr w:type="spellEnd"/>
       <w:proofErr w:type="gramEnd"/>
       <w:r>
-        <w:t>” to pick up the location of the HeadlessFormsExperiment.exe to locate all of the DLLs.</w:t>
+        <w:t xml:space="preserve">” to pick up the location of the </w:t>
+      </w:r>
+      <w:r>
+        <w:t>SimEngine</w:t>
+      </w:r>
+      <w:r>
+        <w:t>FormsExperiment.exe to locate all of the DLLs.</w:t>
       </w:r>
     </w:p>
     <w:p/>
@@ -4461,7 +4693,7 @@
       <w:pPr>
         <w:pStyle w:val="Heading1"/>
       </w:pPr>
-      <w:bookmarkStart w:id="13" w:name="_Toc43443911"/>
+      <w:bookmarkStart w:id="13" w:name="_Toc56343497"/>
       <w:r>
         <w:lastRenderedPageBreak/>
         <w:t>Appendix – Simio Licensing (Server and Node-Locked)</w:t>
@@ -4471,7 +4703,13 @@
     <w:p/>
     <w:p>
       <w:r>
-        <w:t>This appendix describes some of the issues surrounding Simio licensing. When running in headless mode, Simio of course will still require a license, so it is important to make sure that your program is able to properly find its license.</w:t>
+        <w:t xml:space="preserve">This appendix describes some of the issues surrounding Simio licensing. When running in </w:t>
+      </w:r>
+      <w:r>
+        <w:t>bare SimEngine</w:t>
+      </w:r>
+      <w:r>
+        <w:t xml:space="preserve"> mode, Simio of course will still require a license, so it is important to make sure that your program is able to properly find its license.</w:t>
       </w:r>
       <w:r>
         <w:t xml:space="preserve"> Machine based licensing (also called Node-Locked) is usually without problems, as the license information is simply on the machine. The difficulties usually arise with Server licensing, where the machine must locate the License Server on the network. The usual suspects of network location and firewalls then come into play.</w:t>
@@ -4481,7 +4719,7 @@
       <w:pPr>
         <w:pStyle w:val="Heading2"/>
       </w:pPr>
-      <w:bookmarkStart w:id="14" w:name="_Toc43443912"/>
+      <w:bookmarkStart w:id="14" w:name="_Toc56343498"/>
       <w:r>
         <w:t>Server Licensing</w:t>
       </w:r>
@@ -4683,10 +4921,12 @@
       <w:pPr>
         <w:pStyle w:val="Heading1"/>
       </w:pPr>
+      <w:bookmarkStart w:id="15" w:name="_Toc56343499"/>
       <w:r>
         <w:lastRenderedPageBreak/>
         <w:t>Appendix – API Updates</w:t>
       </w:r>
+      <w:bookmarkEnd w:id="15"/>
     </w:p>
     <w:p/>
     <w:p>
@@ -4781,9 +5021,583 @@
         </w:drawing>
       </w:r>
     </w:p>
+    <w:p>
+      <w:r>
+        <w:br w:type="page"/>
+      </w:r>
+    </w:p>
+    <w:p>
+      <w:pPr>
+        <w:pStyle w:val="Heading1"/>
+      </w:pPr>
+      <w:r>
+        <w:lastRenderedPageBreak/>
+        <w:t>Appendix: References</w:t>
+      </w:r>
+    </w:p>
+    <w:p/>
+    <w:p>
+      <w:r>
+        <w:t>RESTful API Design – Step by Step Guide by Tanmay Deshpande</w:t>
+      </w:r>
+    </w:p>
+    <w:p>
+      <w:hyperlink r:id="rId30" w:history="1">
+        <w:r>
+          <w:rPr>
+            <w:rStyle w:val="Hyperlink"/>
+          </w:rPr>
+          <w:t>https://medium.com/better-programming/restf</w:t>
+        </w:r>
+        <w:r>
+          <w:rPr>
+            <w:rStyle w:val="Hyperlink"/>
+          </w:rPr>
+          <w:t>u</w:t>
+        </w:r>
+        <w:r>
+          <w:rPr>
+            <w:rStyle w:val="Hyperlink"/>
+          </w:rPr>
+          <w:t>l-api-design-step-by-step-guide-2f2c9f9fcdbf</w:t>
+        </w:r>
+      </w:hyperlink>
+    </w:p>
+    <w:p/>
+    <w:p>
+      <w:r>
+        <w:t>Summary</w:t>
+      </w:r>
+    </w:p>
+    <w:p>
+      <w:pPr>
+        <w:numPr>
+          <w:ilvl w:val="0"/>
+          <w:numId w:val="16"/>
+        </w:numPr>
+      </w:pPr>
+      <w:r>
+        <w:t>Keep i</w:t>
+      </w:r>
+      <w:r>
+        <w:t>t</w:t>
+      </w:r>
+      <w:r>
+        <w:t xml:space="preserve"> simple</w:t>
+      </w:r>
+    </w:p>
+    <w:p>
+      <w:pPr>
+        <w:numPr>
+          <w:ilvl w:val="0"/>
+          <w:numId w:val="16"/>
+        </w:numPr>
+      </w:pPr>
+      <w:r>
+        <w:t>Use Noun and not verbs (product/1234)</w:t>
+      </w:r>
+    </w:p>
+    <w:p>
+      <w:pPr>
+        <w:numPr>
+          <w:ilvl w:val="0"/>
+          <w:numId w:val="16"/>
+        </w:numPr>
+      </w:pPr>
+      <w:r>
+        <w:t>Use the right HTTP method:</w:t>
+      </w:r>
+    </w:p>
+    <w:p>
+      <w:pPr>
+        <w:numPr>
+          <w:ilvl w:val="1"/>
+          <w:numId w:val="16"/>
+        </w:numPr>
+      </w:pPr>
+      <w:r>
+        <w:t>GET – to get a resource</w:t>
+      </w:r>
+      <w:r>
+        <w:t>/collection</w:t>
+      </w:r>
+    </w:p>
+    <w:p>
+      <w:pPr>
+        <w:numPr>
+          <w:ilvl w:val="1"/>
+          <w:numId w:val="16"/>
+        </w:numPr>
+      </w:pPr>
+      <w:r>
+        <w:t>POST – To create a resource</w:t>
+      </w:r>
+      <w:r>
+        <w:t>/collection</w:t>
+      </w:r>
+    </w:p>
+    <w:p>
+      <w:pPr>
+        <w:numPr>
+          <w:ilvl w:val="1"/>
+          <w:numId w:val="16"/>
+        </w:numPr>
+      </w:pPr>
+      <w:r>
+        <w:t>PUT/PATCH – To update the existing resource</w:t>
+      </w:r>
+      <w:r>
+        <w:t>/</w:t>
+      </w:r>
+      <w:r>
+        <w:t>collection</w:t>
+      </w:r>
+    </w:p>
+    <w:p>
+      <w:pPr>
+        <w:numPr>
+          <w:ilvl w:val="1"/>
+          <w:numId w:val="16"/>
+        </w:numPr>
+      </w:pPr>
+      <w:r>
+        <w:t xml:space="preserve">DELETE – To delete </w:t>
+      </w:r>
+      <w:r>
+        <w:t>the existing resource/collection</w:t>
+      </w:r>
+    </w:p>
+    <w:p>
+      <w:pPr>
+        <w:numPr>
+          <w:ilvl w:val="0"/>
+          <w:numId w:val="16"/>
+        </w:numPr>
+      </w:pPr>
+      <w:r>
+        <w:t>Use Parameter (/</w:t>
+      </w:r>
+      <w:proofErr w:type="spellStart"/>
+      <w:r>
+        <w:t>products?name</w:t>
+      </w:r>
+      <w:proofErr w:type="spellEnd"/>
+      <w:r>
+        <w:t>=’ABC’)</w:t>
+      </w:r>
+    </w:p>
+    <w:p>
+      <w:pPr>
+        <w:numPr>
+          <w:ilvl w:val="0"/>
+          <w:numId w:val="16"/>
+        </w:numPr>
+      </w:pPr>
+      <w:r>
+        <w:t>Use proper HTTP Codes</w:t>
+      </w:r>
+    </w:p>
+    <w:p>
+      <w:pPr>
+        <w:numPr>
+          <w:ilvl w:val="1"/>
+          <w:numId w:val="16"/>
+        </w:numPr>
+      </w:pPr>
+      <w:r>
+        <w:t>200 OK — This is most used HTTP code to show that the operation performed is successful.</w:t>
+      </w:r>
+    </w:p>
+    <w:p>
+      <w:pPr>
+        <w:numPr>
+          <w:ilvl w:val="1"/>
+          <w:numId w:val="16"/>
+        </w:numPr>
+      </w:pPr>
+      <w:r>
+        <w:t>201 CREATED — This can be used when you use the POST method to create a new resource.</w:t>
+      </w:r>
+    </w:p>
+    <w:p>
+      <w:pPr>
+        <w:numPr>
+          <w:ilvl w:val="1"/>
+          <w:numId w:val="16"/>
+        </w:numPr>
+      </w:pPr>
+      <w:r>
+        <w:t>202 ACCEPTED — This can be used to acknowledge the request sent to the server.</w:t>
+      </w:r>
+    </w:p>
+    <w:p>
+      <w:pPr>
+        <w:numPr>
+          <w:ilvl w:val="1"/>
+          <w:numId w:val="16"/>
+        </w:numPr>
+      </w:pPr>
+      <w:r>
+        <w:t xml:space="preserve">400 BAD </w:t>
+      </w:r>
+      <w:proofErr w:type="gramStart"/>
+      <w:r>
+        <w:t>REQUEST</w:t>
+      </w:r>
+      <w:proofErr w:type="gramEnd"/>
+      <w:r>
+        <w:rPr>
+          <w:rStyle w:val="Strong"/>
+          <w:rFonts w:ascii="Georgia" w:hAnsi="Georgia" w:cs="Segoe UI"/>
+          <w:b w:val="0"/>
+          <w:bCs w:val="0"/>
+          <w:color w:val="292929"/>
+          <w:spacing w:val="-1"/>
+          <w:sz w:val="32"/>
+          <w:szCs w:val="32"/>
+        </w:rPr>
+        <w:t> </w:t>
+      </w:r>
+      <w:r>
+        <w:t>— This can be used when client-side input validation fails.</w:t>
+      </w:r>
+    </w:p>
+    <w:p>
+      <w:pPr>
+        <w:numPr>
+          <w:ilvl w:val="1"/>
+          <w:numId w:val="16"/>
+        </w:numPr>
+      </w:pPr>
+      <w:r>
+        <w:t>401 UNAUTHORIZED / 403 FORBIDDEN— This can be used if the user or the system is not authorized to perform a certain operation.</w:t>
+      </w:r>
+    </w:p>
+    <w:p>
+      <w:pPr>
+        <w:numPr>
+          <w:ilvl w:val="1"/>
+          <w:numId w:val="16"/>
+        </w:numPr>
+      </w:pPr>
+      <w:r>
+        <w:t>404 NOT FOUND— This can be used if you are looking for a certain resource and it is not available in the system.</w:t>
+      </w:r>
+    </w:p>
+    <w:p>
+      <w:pPr>
+        <w:numPr>
+          <w:ilvl w:val="1"/>
+          <w:numId w:val="16"/>
+        </w:numPr>
+      </w:pPr>
+      <w:r>
+        <w:t>500 INTERNAL SERVER ERROR — This should never be thrown explicitly but might occur if the system fails.</w:t>
+      </w:r>
+    </w:p>
+    <w:p>
+      <w:pPr>
+        <w:numPr>
+          <w:ilvl w:val="1"/>
+          <w:numId w:val="16"/>
+        </w:numPr>
+      </w:pPr>
+      <w:r>
+        <w:t xml:space="preserve">502 BAD GATEWAY — </w:t>
+      </w:r>
+      <w:r>
+        <w:t>This can be used if the server received an invalid response from the upstream server</w:t>
+      </w:r>
+    </w:p>
+    <w:p>
+      <w:pPr>
+        <w:numPr>
+          <w:ilvl w:val="0"/>
+          <w:numId w:val="16"/>
+        </w:numPr>
+      </w:pPr>
+      <w:r>
+        <w:lastRenderedPageBreak/>
+        <w:t>Versioning (/v1/products)</w:t>
+      </w:r>
+    </w:p>
+    <w:p>
+      <w:pPr>
+        <w:numPr>
+          <w:ilvl w:val="0"/>
+          <w:numId w:val="16"/>
+        </w:numPr>
+      </w:pPr>
+      <w:r>
+        <w:t>Use pagination</w:t>
+      </w:r>
+      <w:r>
+        <w:t xml:space="preserve"> (/</w:t>
+      </w:r>
+      <w:proofErr w:type="spellStart"/>
+      <w:r>
+        <w:t>products?limit</w:t>
+      </w:r>
+      <w:proofErr w:type="spellEnd"/>
+      <w:r>
+        <w:t>=25&amp;offset=50) Also keep defaults for limit and offset</w:t>
+      </w:r>
+    </w:p>
+    <w:p>
+      <w:pPr>
+        <w:numPr>
+          <w:ilvl w:val="0"/>
+          <w:numId w:val="16"/>
+        </w:numPr>
+      </w:pPr>
+      <w:r>
+        <w:t>Use Supported Formats. Prefer json, but XML if necessary.</w:t>
+      </w:r>
+    </w:p>
+    <w:p>
+      <w:pPr>
+        <w:numPr>
+          <w:ilvl w:val="0"/>
+          <w:numId w:val="16"/>
+        </w:numPr>
+      </w:pPr>
+      <w:r>
+        <w:t xml:space="preserve">Use proper error messages. Example from Facebook: </w:t>
+      </w:r>
+    </w:p>
+    <w:p>
+      <w:pPr>
+        <w:ind w:left="720"/>
+      </w:pPr>
+      <w:r>
+        <w:rPr>
+          <w:rFonts w:ascii="Courier New" w:hAnsi="Courier New" w:cs="Courier New"/>
+          <w:color w:val="292929"/>
+          <w:spacing w:val="-5"/>
+          <w:shd w:val="clear" w:color="auto" w:fill="F2F2F2"/>
+        </w:rPr>
+        <w:t>{</w:t>
+      </w:r>
+      <w:r>
+        <w:rPr>
+          <w:rFonts w:ascii="Courier New" w:hAnsi="Courier New" w:cs="Courier New"/>
+          <w:color w:val="292929"/>
+          <w:spacing w:val="-5"/>
+        </w:rPr>
+        <w:br/>
+      </w:r>
+      <w:r>
+        <w:rPr>
+          <w:rFonts w:ascii="Courier New" w:hAnsi="Courier New" w:cs="Courier New"/>
+          <w:color w:val="292929"/>
+          <w:spacing w:val="-5"/>
+          <w:shd w:val="clear" w:color="auto" w:fill="F2F2F2"/>
+        </w:rPr>
+        <w:t>"error": {</w:t>
+      </w:r>
+      <w:r>
+        <w:rPr>
+          <w:rFonts w:ascii="Courier New" w:hAnsi="Courier New" w:cs="Courier New"/>
+          <w:color w:val="292929"/>
+          <w:spacing w:val="-5"/>
+        </w:rPr>
+        <w:br/>
+      </w:r>
+      <w:r>
+        <w:rPr>
+          <w:rFonts w:ascii="Courier New" w:hAnsi="Courier New" w:cs="Courier New"/>
+          <w:color w:val="292929"/>
+          <w:spacing w:val="-5"/>
+          <w:shd w:val="clear" w:color="auto" w:fill="F2F2F2"/>
+        </w:rPr>
+        <w:t>"message": "(#803) Some of the aliases you requested do not exist: products",</w:t>
+      </w:r>
+      <w:r>
+        <w:rPr>
+          <w:rFonts w:ascii="Courier New" w:hAnsi="Courier New" w:cs="Courier New"/>
+          <w:color w:val="292929"/>
+          <w:spacing w:val="-5"/>
+        </w:rPr>
+        <w:br/>
+      </w:r>
+      <w:r>
+        <w:rPr>
+          <w:rFonts w:ascii="Courier New" w:hAnsi="Courier New" w:cs="Courier New"/>
+          <w:color w:val="292929"/>
+          <w:spacing w:val="-5"/>
+          <w:shd w:val="clear" w:color="auto" w:fill="F2F2F2"/>
+        </w:rPr>
+        <w:t>"type": "</w:t>
+      </w:r>
+      <w:proofErr w:type="spellStart"/>
+      <w:r>
+        <w:rPr>
+          <w:rFonts w:ascii="Courier New" w:hAnsi="Courier New" w:cs="Courier New"/>
+          <w:color w:val="292929"/>
+          <w:spacing w:val="-5"/>
+          <w:shd w:val="clear" w:color="auto" w:fill="F2F2F2"/>
+        </w:rPr>
+        <w:t>OAuthException</w:t>
+      </w:r>
+      <w:proofErr w:type="spellEnd"/>
+      <w:r>
+        <w:rPr>
+          <w:rFonts w:ascii="Courier New" w:hAnsi="Courier New" w:cs="Courier New"/>
+          <w:color w:val="292929"/>
+          <w:spacing w:val="-5"/>
+          <w:shd w:val="clear" w:color="auto" w:fill="F2F2F2"/>
+        </w:rPr>
+        <w:t>",</w:t>
+      </w:r>
+      <w:r>
+        <w:rPr>
+          <w:rFonts w:ascii="Courier New" w:hAnsi="Courier New" w:cs="Courier New"/>
+          <w:color w:val="292929"/>
+          <w:spacing w:val="-5"/>
+        </w:rPr>
+        <w:br/>
+      </w:r>
+      <w:r>
+        <w:rPr>
+          <w:rFonts w:ascii="Courier New" w:hAnsi="Courier New" w:cs="Courier New"/>
+          <w:color w:val="292929"/>
+          <w:spacing w:val="-5"/>
+          <w:shd w:val="clear" w:color="auto" w:fill="F2F2F2"/>
+        </w:rPr>
+        <w:t>"code": 803,</w:t>
+      </w:r>
+      <w:r>
+        <w:rPr>
+          <w:rFonts w:ascii="Courier New" w:hAnsi="Courier New" w:cs="Courier New"/>
+          <w:color w:val="292929"/>
+          <w:spacing w:val="-5"/>
+        </w:rPr>
+        <w:br/>
+      </w:r>
+      <w:r>
+        <w:rPr>
+          <w:rFonts w:ascii="Courier New" w:hAnsi="Courier New" w:cs="Courier New"/>
+          <w:color w:val="292929"/>
+          <w:spacing w:val="-5"/>
+          <w:shd w:val="clear" w:color="auto" w:fill="F2F2F2"/>
+        </w:rPr>
+        <w:t>"</w:t>
+      </w:r>
+      <w:proofErr w:type="spellStart"/>
+      <w:r>
+        <w:rPr>
+          <w:rFonts w:ascii="Courier New" w:hAnsi="Courier New" w:cs="Courier New"/>
+          <w:color w:val="292929"/>
+          <w:spacing w:val="-5"/>
+          <w:shd w:val="clear" w:color="auto" w:fill="F2F2F2"/>
+        </w:rPr>
+        <w:t>fbtrace_id</w:t>
+      </w:r>
+      <w:proofErr w:type="spellEnd"/>
+      <w:r>
+        <w:rPr>
+          <w:rFonts w:ascii="Courier New" w:hAnsi="Courier New" w:cs="Courier New"/>
+          <w:color w:val="292929"/>
+          <w:spacing w:val="-5"/>
+          <w:shd w:val="clear" w:color="auto" w:fill="F2F2F2"/>
+        </w:rPr>
+        <w:t>": "FOXX2AhLh80"</w:t>
+      </w:r>
+      <w:r>
+        <w:rPr>
+          <w:rFonts w:ascii="Courier New" w:hAnsi="Courier New" w:cs="Courier New"/>
+          <w:color w:val="292929"/>
+          <w:spacing w:val="-5"/>
+        </w:rPr>
+        <w:br/>
+      </w:r>
+      <w:r>
+        <w:rPr>
+          <w:rFonts w:ascii="Courier New" w:hAnsi="Courier New" w:cs="Courier New"/>
+          <w:color w:val="292929"/>
+          <w:spacing w:val="-5"/>
+          <w:shd w:val="clear" w:color="auto" w:fill="F2F2F2"/>
+        </w:rPr>
+        <w:t>}</w:t>
+      </w:r>
+    </w:p>
+    <w:p>
+      <w:pPr>
+        <w:numPr>
+          <w:ilvl w:val="0"/>
+          <w:numId w:val="16"/>
+        </w:numPr>
+      </w:pPr>
+      <w:r>
+        <w:t xml:space="preserve">Use </w:t>
+      </w:r>
+      <w:proofErr w:type="spellStart"/>
+      <w:r>
+        <w:t>OpenAPI</w:t>
+      </w:r>
+      <w:proofErr w:type="spellEnd"/>
+      <w:r>
+        <w:t xml:space="preserve"> specifications: </w:t>
+      </w:r>
+      <w:hyperlink r:id="rId31" w:history="1">
+        <w:r>
+          <w:rPr>
+            <w:rStyle w:val="Hyperlink"/>
+          </w:rPr>
+          <w:t>https://swagger.io/resources/open-api/</w:t>
+        </w:r>
+      </w:hyperlink>
+    </w:p>
+    <w:p/>
+    <w:p>
+      <w:r>
+        <w:t xml:space="preserve">The </w:t>
+      </w:r>
+      <w:proofErr w:type="spellStart"/>
+      <w:r>
+        <w:t>OpenAPI</w:t>
+      </w:r>
+      <w:proofErr w:type="spellEnd"/>
+      <w:r>
+        <w:t xml:space="preserve"> current has standard with statements such as:</w:t>
+      </w:r>
+    </w:p>
+    <w:p>
+      <w:proofErr w:type="gramStart"/>
+      <w:r>
+        <w:t>“ Fields</w:t>
+      </w:r>
+      <w:proofErr w:type="gramEnd"/>
+      <w:r>
+        <w:t xml:space="preserve"> are case-sensitive. Keys are case-insensitive”</w:t>
+      </w:r>
+    </w:p>
+    <w:p>
+      <w:r>
+        <w:t>“</w:t>
+      </w:r>
+      <w:r>
+        <w:t>APIs are defined either by YAML or JSON”</w:t>
+      </w:r>
+    </w:p>
+    <w:p>
+      <w:proofErr w:type="gramStart"/>
+      <w:r>
+        <w:t>And also</w:t>
+      </w:r>
+      <w:proofErr w:type="gramEnd"/>
+      <w:r>
+        <w:t xml:space="preserve"> define Parameters, etc.</w:t>
+      </w:r>
+    </w:p>
+    <w:p/>
+    <w:p/>
+    <w:p/>
+    <w:p/>
+    <w:p/>
     <w:p/>
     <w:sectPr>
-      <w:headerReference w:type="default" r:id="rId30"/>
+      <w:headerReference w:type="default" r:id="rId32"/>
       <w:pgSz w:w="12240" w:h="15840"/>
       <w:pgMar w:top="1440" w:right="1440" w:bottom="1440" w:left="1440" w:header="720" w:footer="720" w:gutter="0"/>
       <w:cols w:space="720"/>
@@ -4984,6 +5798,155 @@
 <file path=word/numbering.xml><?xml version="1.0" encoding="utf-8"?>
 <w:numbering xmlns:wpc="http://schemas.microsoft.com/office/word/2010/wordprocessingCanvas" xmlns:cx="http://schemas.microsoft.com/office/drawing/2014/chartex" xmlns:cx1="http://schemas.microsoft.com/office/drawing/2015/9/8/chartex" xmlns:cx2="http://schemas.microsoft.com/office/drawing/2015/10/21/chartex" xmlns:cx3="http://schemas.microsoft.com/office/drawing/2016/5/9/chartex" xmlns:cx4="http://schemas.microsoft.com/office/drawing/2016/5/10/chartex" xmlns:cx5="http://schemas.microsoft.com/office/drawing/2016/5/11/chartex" xmlns:cx6="http://schemas.microsoft.com/office/drawing/2016/5/12/chartex" xmlns:cx7="http://schemas.microsoft.com/office/drawing/2016/5/13/chartex" xmlns:cx8="http://schemas.microsoft.com/office/drawing/2016/5/14/chartex" xmlns:mc="http://schemas.openxmlformats.org/markup-compatibility/2006" xmlns:aink="http://schemas.microsoft.com/office/drawing/2016/ink" xmlns:am3d="http://schemas.microsoft.com/office/drawing/2017/model3d" xmlns:o="urn:schemas-microsoft-com:office:office" xmlns:r="http://schemas.openxmlformats.org/officeDocument/2006/relationships" xmlns:m="http://schemas.openxmlformats.org/officeDocument/2006/math" xmlns:v="urn:schemas-microsoft-com:vml" xmlns:wp14="http://schemas.microsoft.com/office/word/2010/wordprocessingDrawing" xmlns:wp="http://schemas.openxmlformats.org/drawingml/2006/wordprocessingDrawing" xmlns:w10="urn:schemas-microsoft-com:office:word" xmlns:w="http://schemas.openxmlformats.org/wordprocessingml/2006/main" xmlns:w14="http://schemas.microsoft.com/office/word/2010/wordml" xmlns:w15="http://schemas.microsoft.com/office/word/2012/wordml" xmlns:w16cex="http://schemas.microsoft.com/office/word/2018/wordml/cex" xmlns:w16cid="http://schemas.microsoft.com/office/word/2016/wordml/cid" xmlns:w16="http://schemas.microsoft.com/office/word/2018/wordml" xmlns:w16se="http://schemas.microsoft.com/office/word/2015/wordml/symex" xmlns:wpg="http://schemas.microsoft.com/office/word/2010/wordprocessingGroup" xmlns:wpi="http://schemas.microsoft.com/office/word/2010/wordprocessingInk" xmlns:wne="http://schemas.microsoft.com/office/word/2006/wordml" xmlns:wps="http://schemas.microsoft.com/office/word/2010/wordprocessingShape" mc:Ignorable="w14 w15 w16se w16cid w16 w16cex wp14">
   <w:abstractNum w:abstractNumId="0" w15:restartNumberingAfterBreak="0">
+    <w:nsid w:val="05FC5016"/>
+    <w:multiLevelType w:val="multilevel"/>
+    <w:tmpl w:val="5E9AB188"/>
+    <w:lvl w:ilvl="0">
+      <w:start w:val="1"/>
+      <w:numFmt w:val="bullet"/>
+      <w:lvlText w:val=""/>
+      <w:lvlJc w:val="left"/>
+      <w:pPr>
+        <w:tabs>
+          <w:tab w:val="num" w:pos="720"/>
+        </w:tabs>
+        <w:ind w:left="720" w:hanging="360"/>
+      </w:pPr>
+      <w:rPr>
+        <w:rFonts w:ascii="Symbol" w:hAnsi="Symbol" w:hint="default"/>
+        <w:sz w:val="20"/>
+      </w:rPr>
+    </w:lvl>
+    <w:lvl w:ilvl="1" w:tentative="1">
+      <w:start w:val="1"/>
+      <w:numFmt w:val="bullet"/>
+      <w:lvlText w:val="o"/>
+      <w:lvlJc w:val="left"/>
+      <w:pPr>
+        <w:tabs>
+          <w:tab w:val="num" w:pos="1440"/>
+        </w:tabs>
+        <w:ind w:left="1440" w:hanging="360"/>
+      </w:pPr>
+      <w:rPr>
+        <w:rFonts w:ascii="Courier New" w:hAnsi="Courier New" w:hint="default"/>
+        <w:sz w:val="20"/>
+      </w:rPr>
+    </w:lvl>
+    <w:lvl w:ilvl="2" w:tentative="1">
+      <w:start w:val="1"/>
+      <w:numFmt w:val="bullet"/>
+      <w:lvlText w:val=""/>
+      <w:lvlJc w:val="left"/>
+      <w:pPr>
+        <w:tabs>
+          <w:tab w:val="num" w:pos="2160"/>
+        </w:tabs>
+        <w:ind w:left="2160" w:hanging="360"/>
+      </w:pPr>
+      <w:rPr>
+        <w:rFonts w:ascii="Wingdings" w:hAnsi="Wingdings" w:hint="default"/>
+        <w:sz w:val="20"/>
+      </w:rPr>
+    </w:lvl>
+    <w:lvl w:ilvl="3" w:tentative="1">
+      <w:start w:val="1"/>
+      <w:numFmt w:val="bullet"/>
+      <w:lvlText w:val=""/>
+      <w:lvlJc w:val="left"/>
+      <w:pPr>
+        <w:tabs>
+          <w:tab w:val="num" w:pos="2880"/>
+        </w:tabs>
+        <w:ind w:left="2880" w:hanging="360"/>
+      </w:pPr>
+      <w:rPr>
+        <w:rFonts w:ascii="Wingdings" w:hAnsi="Wingdings" w:hint="default"/>
+        <w:sz w:val="20"/>
+      </w:rPr>
+    </w:lvl>
+    <w:lvl w:ilvl="4" w:tentative="1">
+      <w:start w:val="1"/>
+      <w:numFmt w:val="bullet"/>
+      <w:lvlText w:val=""/>
+      <w:lvlJc w:val="left"/>
+      <w:pPr>
+        <w:tabs>
+          <w:tab w:val="num" w:pos="3600"/>
+        </w:tabs>
+        <w:ind w:left="3600" w:hanging="360"/>
+      </w:pPr>
+      <w:rPr>
+        <w:rFonts w:ascii="Wingdings" w:hAnsi="Wingdings" w:hint="default"/>
+        <w:sz w:val="20"/>
+      </w:rPr>
+    </w:lvl>
+    <w:lvl w:ilvl="5" w:tentative="1">
+      <w:start w:val="1"/>
+      <w:numFmt w:val="bullet"/>
+      <w:lvlText w:val=""/>
+      <w:lvlJc w:val="left"/>
+      <w:pPr>
+        <w:tabs>
+          <w:tab w:val="num" w:pos="4320"/>
+        </w:tabs>
+        <w:ind w:left="4320" w:hanging="360"/>
+      </w:pPr>
+      <w:rPr>
+        <w:rFonts w:ascii="Wingdings" w:hAnsi="Wingdings" w:hint="default"/>
+        <w:sz w:val="20"/>
+      </w:rPr>
+    </w:lvl>
+    <w:lvl w:ilvl="6" w:tentative="1">
+      <w:start w:val="1"/>
+      <w:numFmt w:val="bullet"/>
+      <w:lvlText w:val=""/>
+      <w:lvlJc w:val="left"/>
+      <w:pPr>
+        <w:tabs>
+          <w:tab w:val="num" w:pos="5040"/>
+        </w:tabs>
+        <w:ind w:left="5040" w:hanging="360"/>
+      </w:pPr>
+      <w:rPr>
+        <w:rFonts w:ascii="Wingdings" w:hAnsi="Wingdings" w:hint="default"/>
+        <w:sz w:val="20"/>
+      </w:rPr>
+    </w:lvl>
+    <w:lvl w:ilvl="7" w:tentative="1">
+      <w:start w:val="1"/>
+      <w:numFmt w:val="bullet"/>
+      <w:lvlText w:val=""/>
+      <w:lvlJc w:val="left"/>
+      <w:pPr>
+        <w:tabs>
+          <w:tab w:val="num" w:pos="5760"/>
+        </w:tabs>
+        <w:ind w:left="5760" w:hanging="360"/>
+      </w:pPr>
+      <w:rPr>
+        <w:rFonts w:ascii="Wingdings" w:hAnsi="Wingdings" w:hint="default"/>
+        <w:sz w:val="20"/>
+      </w:rPr>
+    </w:lvl>
+    <w:lvl w:ilvl="8" w:tentative="1">
+      <w:start w:val="1"/>
+      <w:numFmt w:val="bullet"/>
+      <w:lvlText w:val=""/>
+      <w:lvlJc w:val="left"/>
+      <w:pPr>
+        <w:tabs>
+          <w:tab w:val="num" w:pos="6480"/>
+        </w:tabs>
+        <w:ind w:left="6480" w:hanging="360"/>
+      </w:pPr>
+      <w:rPr>
+        <w:rFonts w:ascii="Wingdings" w:hAnsi="Wingdings" w:hint="default"/>
+        <w:sz w:val="20"/>
+      </w:rPr>
+    </w:lvl>
+  </w:abstractNum>
+  <w:abstractNum w:abstractNumId="1" w15:restartNumberingAfterBreak="0">
     <w:nsid w:val="19FD3554"/>
     <w:multiLevelType w:val="hybridMultilevel"/>
     <w:tmpl w:val="451A7BA2"/>
@@ -5072,7 +6035,7 @@
       </w:pPr>
     </w:lvl>
   </w:abstractNum>
-  <w:abstractNum w:abstractNumId="1" w15:restartNumberingAfterBreak="0">
+  <w:abstractNum w:abstractNumId="2" w15:restartNumberingAfterBreak="0">
     <w:nsid w:val="28E21D96"/>
     <w:multiLevelType w:val="hybridMultilevel"/>
     <w:tmpl w:val="7D4AF4E4"/>
@@ -5161,7 +6124,7 @@
       </w:pPr>
     </w:lvl>
   </w:abstractNum>
-  <w:abstractNum w:abstractNumId="2" w15:restartNumberingAfterBreak="0">
+  <w:abstractNum w:abstractNumId="3" w15:restartNumberingAfterBreak="0">
     <w:nsid w:val="3165230F"/>
     <w:multiLevelType w:val="hybridMultilevel"/>
     <w:tmpl w:val="451A7BA2"/>
@@ -5250,7 +6213,7 @@
       </w:pPr>
     </w:lvl>
   </w:abstractNum>
-  <w:abstractNum w:abstractNumId="3" w15:restartNumberingAfterBreak="0">
+  <w:abstractNum w:abstractNumId="4" w15:restartNumberingAfterBreak="0">
     <w:nsid w:val="33A21980"/>
     <w:multiLevelType w:val="hybridMultilevel"/>
     <w:tmpl w:val="AE1E623E"/>
@@ -5339,7 +6302,7 @@
       </w:pPr>
     </w:lvl>
   </w:abstractNum>
-  <w:abstractNum w:abstractNumId="4" w15:restartNumberingAfterBreak="0">
+  <w:abstractNum w:abstractNumId="5" w15:restartNumberingAfterBreak="0">
     <w:nsid w:val="3855579C"/>
     <w:multiLevelType w:val="hybridMultilevel"/>
     <w:tmpl w:val="A5C4CF3E"/>
@@ -5428,7 +6391,7 @@
       </w:pPr>
     </w:lvl>
   </w:abstractNum>
-  <w:abstractNum w:abstractNumId="5" w15:restartNumberingAfterBreak="0">
+  <w:abstractNum w:abstractNumId="6" w15:restartNumberingAfterBreak="0">
     <w:nsid w:val="3EDB2376"/>
     <w:multiLevelType w:val="hybridMultilevel"/>
     <w:tmpl w:val="AE240636"/>
@@ -5541,7 +6504,7 @@
       </w:rPr>
     </w:lvl>
   </w:abstractNum>
-  <w:abstractNum w:abstractNumId="6" w15:restartNumberingAfterBreak="0">
+  <w:abstractNum w:abstractNumId="7" w15:restartNumberingAfterBreak="0">
     <w:nsid w:val="417D1BA4"/>
     <w:multiLevelType w:val="hybridMultilevel"/>
     <w:tmpl w:val="993E4844"/>
@@ -5630,7 +6593,7 @@
       </w:pPr>
     </w:lvl>
   </w:abstractNum>
-  <w:abstractNum w:abstractNumId="7" w15:restartNumberingAfterBreak="0">
+  <w:abstractNum w:abstractNumId="8" w15:restartNumberingAfterBreak="0">
     <w:nsid w:val="49ED50DA"/>
     <w:multiLevelType w:val="hybridMultilevel"/>
     <w:tmpl w:val="CD280DA2"/>
@@ -5719,7 +6682,120 @@
       </w:pPr>
     </w:lvl>
   </w:abstractNum>
-  <w:abstractNum w:abstractNumId="8" w15:restartNumberingAfterBreak="0">
+  <w:abstractNum w:abstractNumId="9" w15:restartNumberingAfterBreak="0">
+    <w:nsid w:val="500759DB"/>
+    <w:multiLevelType w:val="hybridMultilevel"/>
+    <w:tmpl w:val="DCC4EF60"/>
+    <w:lvl w:ilvl="0" w:tplc="6F30F9BA">
+      <w:start w:val="1"/>
+      <w:numFmt w:val="bullet"/>
+      <w:lvlText w:val=""/>
+      <w:lvlJc w:val="left"/>
+      <w:pPr>
+        <w:ind w:left="720" w:hanging="360"/>
+      </w:pPr>
+      <w:rPr>
+        <w:rFonts w:ascii="Symbol" w:eastAsiaTheme="minorHAnsi" w:hAnsi="Symbol" w:cstheme="minorBidi" w:hint="default"/>
+      </w:rPr>
+    </w:lvl>
+    <w:lvl w:ilvl="1" w:tplc="04090003">
+      <w:start w:val="1"/>
+      <w:numFmt w:val="bullet"/>
+      <w:lvlText w:val="o"/>
+      <w:lvlJc w:val="left"/>
+      <w:pPr>
+        <w:ind w:left="1440" w:hanging="360"/>
+      </w:pPr>
+      <w:rPr>
+        <w:rFonts w:ascii="Courier New" w:hAnsi="Courier New" w:cs="Courier New" w:hint="default"/>
+      </w:rPr>
+    </w:lvl>
+    <w:lvl w:ilvl="2" w:tplc="04090005" w:tentative="1">
+      <w:start w:val="1"/>
+      <w:numFmt w:val="bullet"/>
+      <w:lvlText w:val=""/>
+      <w:lvlJc w:val="left"/>
+      <w:pPr>
+        <w:ind w:left="2160" w:hanging="360"/>
+      </w:pPr>
+      <w:rPr>
+        <w:rFonts w:ascii="Wingdings" w:hAnsi="Wingdings" w:hint="default"/>
+      </w:rPr>
+    </w:lvl>
+    <w:lvl w:ilvl="3" w:tplc="04090001" w:tentative="1">
+      <w:start w:val="1"/>
+      <w:numFmt w:val="bullet"/>
+      <w:lvlText w:val=""/>
+      <w:lvlJc w:val="left"/>
+      <w:pPr>
+        <w:ind w:left="2880" w:hanging="360"/>
+      </w:pPr>
+      <w:rPr>
+        <w:rFonts w:ascii="Symbol" w:hAnsi="Symbol" w:hint="default"/>
+      </w:rPr>
+    </w:lvl>
+    <w:lvl w:ilvl="4" w:tplc="04090003" w:tentative="1">
+      <w:start w:val="1"/>
+      <w:numFmt w:val="bullet"/>
+      <w:lvlText w:val="o"/>
+      <w:lvlJc w:val="left"/>
+      <w:pPr>
+        <w:ind w:left="3600" w:hanging="360"/>
+      </w:pPr>
+      <w:rPr>
+        <w:rFonts w:ascii="Courier New" w:hAnsi="Courier New" w:cs="Courier New" w:hint="default"/>
+      </w:rPr>
+    </w:lvl>
+    <w:lvl w:ilvl="5" w:tplc="04090005" w:tentative="1">
+      <w:start w:val="1"/>
+      <w:numFmt w:val="bullet"/>
+      <w:lvlText w:val=""/>
+      <w:lvlJc w:val="left"/>
+      <w:pPr>
+        <w:ind w:left="4320" w:hanging="360"/>
+      </w:pPr>
+      <w:rPr>
+        <w:rFonts w:ascii="Wingdings" w:hAnsi="Wingdings" w:hint="default"/>
+      </w:rPr>
+    </w:lvl>
+    <w:lvl w:ilvl="6" w:tplc="04090001" w:tentative="1">
+      <w:start w:val="1"/>
+      <w:numFmt w:val="bullet"/>
+      <w:lvlText w:val=""/>
+      <w:lvlJc w:val="left"/>
+      <w:pPr>
+        <w:ind w:left="5040" w:hanging="360"/>
+      </w:pPr>
+      <w:rPr>
+        <w:rFonts w:ascii="Symbol" w:hAnsi="Symbol" w:hint="default"/>
+      </w:rPr>
+    </w:lvl>
+    <w:lvl w:ilvl="7" w:tplc="04090003" w:tentative="1">
+      <w:start w:val="1"/>
+      <w:numFmt w:val="bullet"/>
+      <w:lvlText w:val="o"/>
+      <w:lvlJc w:val="left"/>
+      <w:pPr>
+        <w:ind w:left="5760" w:hanging="360"/>
+      </w:pPr>
+      <w:rPr>
+        <w:rFonts w:ascii="Courier New" w:hAnsi="Courier New" w:cs="Courier New" w:hint="default"/>
+      </w:rPr>
+    </w:lvl>
+    <w:lvl w:ilvl="8" w:tplc="04090005" w:tentative="1">
+      <w:start w:val="1"/>
+      <w:numFmt w:val="bullet"/>
+      <w:lvlText w:val=""/>
+      <w:lvlJc w:val="left"/>
+      <w:pPr>
+        <w:ind w:left="6480" w:hanging="360"/>
+      </w:pPr>
+      <w:rPr>
+        <w:rFonts w:ascii="Wingdings" w:hAnsi="Wingdings" w:hint="default"/>
+      </w:rPr>
+    </w:lvl>
+  </w:abstractNum>
+  <w:abstractNum w:abstractNumId="10" w15:restartNumberingAfterBreak="0">
     <w:nsid w:val="5DA0075D"/>
     <w:multiLevelType w:val="hybridMultilevel"/>
     <w:tmpl w:val="C38ED9BC"/>
@@ -5808,7 +6884,7 @@
       </w:pPr>
     </w:lvl>
   </w:abstractNum>
-  <w:abstractNum w:abstractNumId="9" w15:restartNumberingAfterBreak="0">
+  <w:abstractNum w:abstractNumId="11" w15:restartNumberingAfterBreak="0">
     <w:nsid w:val="64F2552E"/>
     <w:multiLevelType w:val="hybridMultilevel"/>
     <w:tmpl w:val="DBFABD14"/>
@@ -5921,7 +6997,7 @@
       </w:rPr>
     </w:lvl>
   </w:abstractNum>
-  <w:abstractNum w:abstractNumId="10" w15:restartNumberingAfterBreak="0">
+  <w:abstractNum w:abstractNumId="12" w15:restartNumberingAfterBreak="0">
     <w:nsid w:val="68CA584D"/>
     <w:multiLevelType w:val="hybridMultilevel"/>
     <w:tmpl w:val="89308B8E"/>
@@ -6010,7 +7086,7 @@
       </w:pPr>
     </w:lvl>
   </w:abstractNum>
-  <w:abstractNum w:abstractNumId="11" w15:restartNumberingAfterBreak="0">
+  <w:abstractNum w:abstractNumId="13" w15:restartNumberingAfterBreak="0">
     <w:nsid w:val="6C845AA5"/>
     <w:multiLevelType w:val="hybridMultilevel"/>
     <w:tmpl w:val="5B2AC406"/>
@@ -6099,7 +7175,7 @@
       </w:pPr>
     </w:lvl>
   </w:abstractNum>
-  <w:abstractNum w:abstractNumId="12" w15:restartNumberingAfterBreak="0">
+  <w:abstractNum w:abstractNumId="14" w15:restartNumberingAfterBreak="0">
     <w:nsid w:val="6DBD32A0"/>
     <w:multiLevelType w:val="hybridMultilevel"/>
     <w:tmpl w:val="99D4C56E"/>
@@ -6188,7 +7264,7 @@
       </w:pPr>
     </w:lvl>
   </w:abstractNum>
-  <w:abstractNum w:abstractNumId="13" w15:restartNumberingAfterBreak="0">
+  <w:abstractNum w:abstractNumId="15" w15:restartNumberingAfterBreak="0">
     <w:nsid w:val="773D3360"/>
     <w:multiLevelType w:val="hybridMultilevel"/>
     <w:tmpl w:val="899CBB50"/>
@@ -6277,7 +7353,7 @@
       </w:pPr>
     </w:lvl>
   </w:abstractNum>
-  <w:abstractNum w:abstractNumId="14" w15:restartNumberingAfterBreak="0">
+  <w:abstractNum w:abstractNumId="16" w15:restartNumberingAfterBreak="0">
     <w:nsid w:val="77AD78CA"/>
     <w:multiLevelType w:val="hybridMultilevel"/>
     <w:tmpl w:val="74C083FA"/>
@@ -6367,49 +7443,55 @@
     </w:lvl>
   </w:abstractNum>
   <w:num w:numId="1">
+    <w:abstractNumId w:val="13"/>
+  </w:num>
+  <w:num w:numId="2">
+    <w:abstractNumId w:val="4"/>
+  </w:num>
+  <w:num w:numId="3">
+    <w:abstractNumId w:val="2"/>
+  </w:num>
+  <w:num w:numId="4">
+    <w:abstractNumId w:val="5"/>
+  </w:num>
+  <w:num w:numId="5">
+    <w:abstractNumId w:val="15"/>
+  </w:num>
+  <w:num w:numId="6">
+    <w:abstractNumId w:val="7"/>
+  </w:num>
+  <w:num w:numId="7">
+    <w:abstractNumId w:val="6"/>
+  </w:num>
+  <w:num w:numId="8">
+    <w:abstractNumId w:val="10"/>
+  </w:num>
+  <w:num w:numId="9">
+    <w:abstractNumId w:val="16"/>
+  </w:num>
+  <w:num w:numId="10">
+    <w:abstractNumId w:val="3"/>
+  </w:num>
+  <w:num w:numId="11">
+    <w:abstractNumId w:val="14"/>
+  </w:num>
+  <w:num w:numId="12">
+    <w:abstractNumId w:val="1"/>
+  </w:num>
+  <w:num w:numId="13">
+    <w:abstractNumId w:val="8"/>
+  </w:num>
+  <w:num w:numId="14">
+    <w:abstractNumId w:val="12"/>
+  </w:num>
+  <w:num w:numId="15">
     <w:abstractNumId w:val="11"/>
   </w:num>
-  <w:num w:numId="2">
-    <w:abstractNumId w:val="3"/>
+  <w:num w:numId="16">
+    <w:abstractNumId w:val="9"/>
   </w:num>
-  <w:num w:numId="3">
-    <w:abstractNumId w:val="1"/>
-  </w:num>
-  <w:num w:numId="4">
-    <w:abstractNumId w:val="4"/>
-  </w:num>
-  <w:num w:numId="5">
-    <w:abstractNumId w:val="13"/>
-  </w:num>
-  <w:num w:numId="6">
-    <w:abstractNumId w:val="6"/>
-  </w:num>
-  <w:num w:numId="7">
-    <w:abstractNumId w:val="5"/>
-  </w:num>
-  <w:num w:numId="8">
-    <w:abstractNumId w:val="8"/>
-  </w:num>
-  <w:num w:numId="9">
-    <w:abstractNumId w:val="14"/>
-  </w:num>
-  <w:num w:numId="10">
-    <w:abstractNumId w:val="2"/>
-  </w:num>
-  <w:num w:numId="11">
-    <w:abstractNumId w:val="12"/>
-  </w:num>
-  <w:num w:numId="12">
+  <w:num w:numId="17">
     <w:abstractNumId w:val="0"/>
-  </w:num>
-  <w:num w:numId="13">
-    <w:abstractNumId w:val="7"/>
-  </w:num>
-  <w:num w:numId="14">
-    <w:abstractNumId w:val="10"/>
-  </w:num>
-  <w:num w:numId="15">
-    <w:abstractNumId w:val="9"/>
   </w:num>
 </w:numbering>
 </file>
@@ -6881,7 +7963,6 @@
   <w:style w:type="character" w:default="1" w:styleId="DefaultParagraphFont">
     <w:name w:val="Default Paragraph Font"/>
     <w:uiPriority w:val="1"/>
-    <w:semiHidden/>
     <w:unhideWhenUsed/>
   </w:style>
   <w:style w:type="table" w:default="1" w:styleId="TableNormal">
@@ -7119,6 +8200,42 @@
     <w:rPr>
       <w:color w:val="605E5C"/>
       <w:shd w:val="clear" w:color="auto" w:fill="E1DFDD"/>
+    </w:rPr>
+  </w:style>
+  <w:style w:type="paragraph" w:customStyle="1" w:styleId="ii">
+    <w:name w:val="ii"/>
+    <w:basedOn w:val="Normal"/>
+    <w:rsid w:val="00276DD7"/>
+    <w:pPr>
+      <w:spacing w:before="100" w:beforeAutospacing="1" w:after="100" w:afterAutospacing="1" w:line="240" w:lineRule="auto"/>
+    </w:pPr>
+    <w:rPr>
+      <w:rFonts w:ascii="Times New Roman" w:eastAsia="Times New Roman" w:hAnsi="Times New Roman" w:cs="Times New Roman"/>
+      <w:sz w:val="24"/>
+      <w:szCs w:val="24"/>
+    </w:rPr>
+  </w:style>
+  <w:style w:type="character" w:styleId="Strong">
+    <w:name w:val="Strong"/>
+    <w:basedOn w:val="DefaultParagraphFont"/>
+    <w:uiPriority w:val="22"/>
+    <w:qFormat/>
+    <w:rsid w:val="00276DD7"/>
+    <w:rPr>
+      <w:b/>
+      <w:bCs/>
+    </w:rPr>
+  </w:style>
+  <w:style w:type="character" w:styleId="FollowedHyperlink">
+    <w:name w:val="FollowedHyperlink"/>
+    <w:basedOn w:val="DefaultParagraphFont"/>
+    <w:uiPriority w:val="99"/>
+    <w:semiHidden/>
+    <w:unhideWhenUsed/>
+    <w:rsid w:val="006E7B6B"/>
+    <w:rPr>
+      <w:color w:val="954F72" w:themeColor="followedHyperlink"/>
+      <w:u w:val="single"/>
     </w:rPr>
   </w:style>
 </w:styles>

</xml_diff>

<commit_message>
Updated to .NET Frameworks 4.7.2 to stay compatible with Simio API
</commit_message>
<xml_diff>
--- a/Documentation/Simio API Note - Simio API Helper.docx
+++ b/Documentation/Simio API Note - Simio API Helper.docx
@@ -5,8 +5,9 @@
     <w:p>
       <w:pPr>
         <w:pStyle w:val="Heading1"/>
-      </w:pPr>
-      <w:bookmarkStart w:id="0" w:name="_Toc65819407"/>
+        <w:spacing w:before="0"/>
+      </w:pPr>
+      <w:bookmarkStart w:id="0" w:name="_Toc67887131"/>
       <w:r>
         <w:t xml:space="preserve">Simio API Note: </w:t>
       </w:r>
@@ -20,7 +21,7 @@
         <w:t xml:space="preserve">Last Update: </w:t>
       </w:r>
       <w:r>
-        <w:t>3</w:t>
+        <w:t>28</w:t>
       </w:r>
       <w:r>
         <w:t xml:space="preserve"> </w:t>
@@ -75,9 +76,6 @@
         <w:p>
           <w:pPr>
             <w:pStyle w:val="TOC1"/>
-            <w:tabs>
-              <w:tab w:val="right" w:leader="dot" w:pos="9350"/>
-            </w:tabs>
             <w:rPr>
               <w:rFonts w:eastAsiaTheme="minorEastAsia"/>
               <w:noProof/>
@@ -92,7 +90,7 @@
           <w:r>
             <w:fldChar w:fldCharType="separate"/>
           </w:r>
-          <w:hyperlink w:anchor="_Toc65819407" w:history="1">
+          <w:hyperlink w:anchor="_Toc67887131" w:history="1">
             <w:r>
               <w:rPr>
                 <w:rStyle w:val="Hyperlink"/>
@@ -119,7 +117,7 @@
                 <w:noProof/>
                 <w:webHidden/>
               </w:rPr>
-              <w:instrText xml:space="preserve"> PAGEREF _Toc65819407 \h </w:instrText>
+              <w:instrText xml:space="preserve"> PAGEREF _Toc67887131 \h </w:instrText>
             </w:r>
             <w:r>
               <w:rPr>
@@ -153,21 +151,18 @@
         <w:p>
           <w:pPr>
             <w:pStyle w:val="TOC1"/>
-            <w:tabs>
-              <w:tab w:val="right" w:leader="dot" w:pos="9350"/>
-            </w:tabs>
             <w:rPr>
               <w:rFonts w:eastAsiaTheme="minorEastAsia"/>
               <w:noProof/>
             </w:rPr>
           </w:pPr>
-          <w:hyperlink w:anchor="_Toc65819408" w:history="1">
+          <w:hyperlink w:anchor="_Toc67887132" w:history="1">
             <w:r>
               <w:rPr>
                 <w:rStyle w:val="Hyperlink"/>
                 <w:noProof/>
               </w:rPr>
-              <w:t>Overview</w:t>
+              <w:t>SimioApiHelper GitHub Repository</w:t>
             </w:r>
             <w:r>
               <w:rPr>
@@ -188,7 +183,7 @@
                 <w:noProof/>
                 <w:webHidden/>
               </w:rPr>
-              <w:instrText xml:space="preserve"> PAGEREF _Toc65819408 \h </w:instrText>
+              <w:instrText xml:space="preserve"> PAGEREF _Toc67887132 \h </w:instrText>
             </w:r>
             <w:r>
               <w:rPr>
@@ -209,75 +204,6 @@
                 <w:webHidden/>
               </w:rPr>
               <w:t>2</w:t>
-            </w:r>
-            <w:r>
-              <w:rPr>
-                <w:noProof/>
-                <w:webHidden/>
-              </w:rPr>
-              <w:fldChar w:fldCharType="end"/>
-            </w:r>
-          </w:hyperlink>
-        </w:p>
-        <w:p>
-          <w:pPr>
-            <w:pStyle w:val="TOC1"/>
-            <w:tabs>
-              <w:tab w:val="right" w:leader="dot" w:pos="9350"/>
-            </w:tabs>
-            <w:rPr>
-              <w:rFonts w:eastAsiaTheme="minorEastAsia"/>
-              <w:noProof/>
-            </w:rPr>
-          </w:pPr>
-          <w:hyperlink w:anchor="_Toc65819409" w:history="1">
-            <w:r>
-              <w:rPr>
-                <w:rStyle w:val="Hyperlink"/>
-                <w:noProof/>
-              </w:rPr>
-              <w:t>Using the API Helper.</w:t>
-            </w:r>
-            <w:r>
-              <w:rPr>
-                <w:noProof/>
-                <w:webHidden/>
-              </w:rPr>
-              <w:tab/>
-            </w:r>
-            <w:r>
-              <w:rPr>
-                <w:noProof/>
-                <w:webHidden/>
-              </w:rPr>
-              <w:fldChar w:fldCharType="begin"/>
-            </w:r>
-            <w:r>
-              <w:rPr>
-                <w:noProof/>
-                <w:webHidden/>
-              </w:rPr>
-              <w:instrText xml:space="preserve"> PAGEREF _Toc65819409 \h </w:instrText>
-            </w:r>
-            <w:r>
-              <w:rPr>
-                <w:noProof/>
-                <w:webHidden/>
-              </w:rPr>
-            </w:r>
-            <w:r>
-              <w:rPr>
-                <w:noProof/>
-                <w:webHidden/>
-              </w:rPr>
-              <w:fldChar w:fldCharType="separate"/>
-            </w:r>
-            <w:r>
-              <w:rPr>
-                <w:noProof/>
-                <w:webHidden/>
-              </w:rPr>
-              <w:t>3</w:t>
             </w:r>
             <w:r>
               <w:rPr>
@@ -299,13 +225,13 @@
               <w:noProof/>
             </w:rPr>
           </w:pPr>
-          <w:hyperlink w:anchor="_Toc65819410" w:history="1">
+          <w:hyperlink w:anchor="_Toc67887133" w:history="1">
             <w:r>
               <w:rPr>
                 <w:rStyle w:val="Hyperlink"/>
                 <w:noProof/>
               </w:rPr>
-              <w:t>Tab DLL Helper</w:t>
+              <w:t>About Simio’s use of GitHub</w:t>
             </w:r>
             <w:r>
               <w:rPr>
@@ -326,7 +252,7 @@
                 <w:noProof/>
                 <w:webHidden/>
               </w:rPr>
-              <w:instrText xml:space="preserve"> PAGEREF _Toc65819410 \h </w:instrText>
+              <w:instrText xml:space="preserve"> PAGEREF _Toc67887133 \h </w:instrText>
             </w:r>
             <w:r>
               <w:rPr>
@@ -346,7 +272,139 @@
                 <w:noProof/>
                 <w:webHidden/>
               </w:rPr>
-              <w:t>4</w:t>
+              <w:t>2</w:t>
+            </w:r>
+            <w:r>
+              <w:rPr>
+                <w:noProof/>
+                <w:webHidden/>
+              </w:rPr>
+              <w:fldChar w:fldCharType="end"/>
+            </w:r>
+          </w:hyperlink>
+        </w:p>
+        <w:p>
+          <w:pPr>
+            <w:pStyle w:val="TOC1"/>
+            <w:rPr>
+              <w:rFonts w:eastAsiaTheme="minorEastAsia"/>
+              <w:noProof/>
+            </w:rPr>
+          </w:pPr>
+          <w:hyperlink w:anchor="_Toc67887134" w:history="1">
+            <w:r>
+              <w:rPr>
+                <w:rStyle w:val="Hyperlink"/>
+                <w:noProof/>
+              </w:rPr>
+              <w:t>QuickStart – A FileDrop SimioEngine Example</w:t>
+            </w:r>
+            <w:r>
+              <w:rPr>
+                <w:noProof/>
+                <w:webHidden/>
+              </w:rPr>
+              <w:tab/>
+            </w:r>
+            <w:r>
+              <w:rPr>
+                <w:noProof/>
+                <w:webHidden/>
+              </w:rPr>
+              <w:fldChar w:fldCharType="begin"/>
+            </w:r>
+            <w:r>
+              <w:rPr>
+                <w:noProof/>
+                <w:webHidden/>
+              </w:rPr>
+              <w:instrText xml:space="preserve"> PAGEREF _Toc67887134 \h </w:instrText>
+            </w:r>
+            <w:r>
+              <w:rPr>
+                <w:noProof/>
+                <w:webHidden/>
+              </w:rPr>
+            </w:r>
+            <w:r>
+              <w:rPr>
+                <w:noProof/>
+                <w:webHidden/>
+              </w:rPr>
+              <w:fldChar w:fldCharType="separate"/>
+            </w:r>
+            <w:r>
+              <w:rPr>
+                <w:noProof/>
+                <w:webHidden/>
+              </w:rPr>
+              <w:t>2</w:t>
+            </w:r>
+            <w:r>
+              <w:rPr>
+                <w:noProof/>
+                <w:webHidden/>
+              </w:rPr>
+              <w:fldChar w:fldCharType="end"/>
+            </w:r>
+          </w:hyperlink>
+        </w:p>
+        <w:p>
+          <w:pPr>
+            <w:pStyle w:val="TOC1"/>
+            <w:rPr>
+              <w:rFonts w:eastAsiaTheme="minorEastAsia"/>
+              <w:noProof/>
+            </w:rPr>
+          </w:pPr>
+          <w:hyperlink w:anchor="_Toc67887135" w:history="1">
+            <w:r>
+              <w:rPr>
+                <w:rStyle w:val="Hyperlink"/>
+                <w:noProof/>
+              </w:rPr>
+              <w:t>SimioApiHelper Utility</w:t>
+            </w:r>
+            <w:r>
+              <w:rPr>
+                <w:noProof/>
+                <w:webHidden/>
+              </w:rPr>
+              <w:tab/>
+            </w:r>
+            <w:r>
+              <w:rPr>
+                <w:noProof/>
+                <w:webHidden/>
+              </w:rPr>
+              <w:fldChar w:fldCharType="begin"/>
+            </w:r>
+            <w:r>
+              <w:rPr>
+                <w:noProof/>
+                <w:webHidden/>
+              </w:rPr>
+              <w:instrText xml:space="preserve"> PAGEREF _Toc67887135 \h </w:instrText>
+            </w:r>
+            <w:r>
+              <w:rPr>
+                <w:noProof/>
+                <w:webHidden/>
+              </w:rPr>
+            </w:r>
+            <w:r>
+              <w:rPr>
+                <w:noProof/>
+                <w:webHidden/>
+              </w:rPr>
+              <w:fldChar w:fldCharType="separate"/>
+            </w:r>
+            <w:r>
+              <w:rPr>
+                <w:noProof/>
+                <w:webHidden/>
+              </w:rPr>
+              <w:t>2</w:t>
             </w:r>
             <w:r>
               <w:rPr>
@@ -368,13 +426,13 @@
               <w:noProof/>
             </w:rPr>
           </w:pPr>
-          <w:hyperlink w:anchor="_Toc65819411" w:history="1">
+          <w:hyperlink w:anchor="_Toc67887136" w:history="1">
             <w:r>
               <w:rPr>
                 <w:rStyle w:val="Hyperlink"/>
                 <w:noProof/>
               </w:rPr>
-              <w:t>Tab .Net Versions</w:t>
+              <w:t>Overview</w:t>
             </w:r>
             <w:r>
               <w:rPr>
@@ -395,7 +453,7 @@
                 <w:noProof/>
                 <w:webHidden/>
               </w:rPr>
-              <w:instrText xml:space="preserve"> PAGEREF _Toc65819411 \h </w:instrText>
+              <w:instrText xml:space="preserve"> PAGEREF _Toc67887136 \h </w:instrText>
             </w:r>
             <w:r>
               <w:rPr>
@@ -415,7 +473,7 @@
                 <w:noProof/>
                 <w:webHidden/>
               </w:rPr>
-              <w:t>6</w:t>
+              <w:t>2</w:t>
             </w:r>
             <w:r>
               <w:rPr>
@@ -437,13 +495,13 @@
               <w:noProof/>
             </w:rPr>
           </w:pPr>
-          <w:hyperlink w:anchor="_Toc65819412" w:history="1">
+          <w:hyperlink w:anchor="_Toc67887137" w:history="1">
             <w:r>
               <w:rPr>
                 <w:rStyle w:val="Hyperlink"/>
                 <w:noProof/>
               </w:rPr>
-              <w:t>Tab: Find User Extensions</w:t>
+              <w:t>Using the API Helper.</w:t>
             </w:r>
             <w:r>
               <w:rPr>
@@ -464,7 +522,7 @@
                 <w:noProof/>
                 <w:webHidden/>
               </w:rPr>
-              <w:instrText xml:space="preserve"> PAGEREF _Toc65819412 \h </w:instrText>
+              <w:instrText xml:space="preserve"> PAGEREF _Toc67887137 \h </w:instrText>
             </w:r>
             <w:r>
               <w:rPr>
@@ -484,7 +542,7 @@
                 <w:noProof/>
                 <w:webHidden/>
               </w:rPr>
-              <w:t>7</w:t>
+              <w:t>2</w:t>
             </w:r>
             <w:r>
               <w:rPr>
@@ -506,12 +564,219 @@
               <w:noProof/>
             </w:rPr>
           </w:pPr>
-          <w:hyperlink w:anchor="_Toc65819413" w:history="1">
+          <w:hyperlink w:anchor="_Toc67887138" w:history="1">
             <w:r>
               <w:rPr>
                 <w:rStyle w:val="Hyperlink"/>
                 <w:noProof/>
               </w:rPr>
+              <w:t>Tab DLL Helper</w:t>
+            </w:r>
+            <w:r>
+              <w:rPr>
+                <w:noProof/>
+                <w:webHidden/>
+              </w:rPr>
+              <w:tab/>
+            </w:r>
+            <w:r>
+              <w:rPr>
+                <w:noProof/>
+                <w:webHidden/>
+              </w:rPr>
+              <w:fldChar w:fldCharType="begin"/>
+            </w:r>
+            <w:r>
+              <w:rPr>
+                <w:noProof/>
+                <w:webHidden/>
+              </w:rPr>
+              <w:instrText xml:space="preserve"> PAGEREF _Toc67887138 \h </w:instrText>
+            </w:r>
+            <w:r>
+              <w:rPr>
+                <w:noProof/>
+                <w:webHidden/>
+              </w:rPr>
+            </w:r>
+            <w:r>
+              <w:rPr>
+                <w:noProof/>
+                <w:webHidden/>
+              </w:rPr>
+              <w:fldChar w:fldCharType="separate"/>
+            </w:r>
+            <w:r>
+              <w:rPr>
+                <w:noProof/>
+                <w:webHidden/>
+              </w:rPr>
+              <w:t>2</w:t>
+            </w:r>
+            <w:r>
+              <w:rPr>
+                <w:noProof/>
+                <w:webHidden/>
+              </w:rPr>
+              <w:fldChar w:fldCharType="end"/>
+            </w:r>
+          </w:hyperlink>
+        </w:p>
+        <w:p>
+          <w:pPr>
+            <w:pStyle w:val="TOC2"/>
+            <w:tabs>
+              <w:tab w:val="right" w:leader="dot" w:pos="9350"/>
+            </w:tabs>
+            <w:rPr>
+              <w:rFonts w:eastAsiaTheme="minorEastAsia"/>
+              <w:noProof/>
+            </w:rPr>
+          </w:pPr>
+          <w:hyperlink w:anchor="_Toc67887139" w:history="1">
+            <w:r>
+              <w:rPr>
+                <w:rStyle w:val="Hyperlink"/>
+                <w:noProof/>
+              </w:rPr>
+              <w:t>Tab .Net Versions</w:t>
+            </w:r>
+            <w:r>
+              <w:rPr>
+                <w:noProof/>
+                <w:webHidden/>
+              </w:rPr>
+              <w:tab/>
+            </w:r>
+            <w:r>
+              <w:rPr>
+                <w:noProof/>
+                <w:webHidden/>
+              </w:rPr>
+              <w:fldChar w:fldCharType="begin"/>
+            </w:r>
+            <w:r>
+              <w:rPr>
+                <w:noProof/>
+                <w:webHidden/>
+              </w:rPr>
+              <w:instrText xml:space="preserve"> PAGEREF _Toc67887139 \h </w:instrText>
+            </w:r>
+            <w:r>
+              <w:rPr>
+                <w:noProof/>
+                <w:webHidden/>
+              </w:rPr>
+            </w:r>
+            <w:r>
+              <w:rPr>
+                <w:noProof/>
+                <w:webHidden/>
+              </w:rPr>
+              <w:fldChar w:fldCharType="separate"/>
+            </w:r>
+            <w:r>
+              <w:rPr>
+                <w:noProof/>
+                <w:webHidden/>
+              </w:rPr>
+              <w:t>2</w:t>
+            </w:r>
+            <w:r>
+              <w:rPr>
+                <w:noProof/>
+                <w:webHidden/>
+              </w:rPr>
+              <w:fldChar w:fldCharType="end"/>
+            </w:r>
+          </w:hyperlink>
+        </w:p>
+        <w:p>
+          <w:pPr>
+            <w:pStyle w:val="TOC2"/>
+            <w:tabs>
+              <w:tab w:val="right" w:leader="dot" w:pos="9350"/>
+            </w:tabs>
+            <w:rPr>
+              <w:rFonts w:eastAsiaTheme="minorEastAsia"/>
+              <w:noProof/>
+            </w:rPr>
+          </w:pPr>
+          <w:hyperlink w:anchor="_Toc67887140" w:history="1">
+            <w:r>
+              <w:rPr>
+                <w:rStyle w:val="Hyperlink"/>
+                <w:noProof/>
+              </w:rPr>
+              <w:t>Tab: Find User Extensions</w:t>
+            </w:r>
+            <w:r>
+              <w:rPr>
+                <w:noProof/>
+                <w:webHidden/>
+              </w:rPr>
+              <w:tab/>
+            </w:r>
+            <w:r>
+              <w:rPr>
+                <w:noProof/>
+                <w:webHidden/>
+              </w:rPr>
+              <w:fldChar w:fldCharType="begin"/>
+            </w:r>
+            <w:r>
+              <w:rPr>
+                <w:noProof/>
+                <w:webHidden/>
+              </w:rPr>
+              <w:instrText xml:space="preserve"> PAGEREF _Toc67887140 \h </w:instrText>
+            </w:r>
+            <w:r>
+              <w:rPr>
+                <w:noProof/>
+                <w:webHidden/>
+              </w:rPr>
+            </w:r>
+            <w:r>
+              <w:rPr>
+                <w:noProof/>
+                <w:webHidden/>
+              </w:rPr>
+              <w:fldChar w:fldCharType="separate"/>
+            </w:r>
+            <w:r>
+              <w:rPr>
+                <w:noProof/>
+                <w:webHidden/>
+              </w:rPr>
+              <w:t>2</w:t>
+            </w:r>
+            <w:r>
+              <w:rPr>
+                <w:noProof/>
+                <w:webHidden/>
+              </w:rPr>
+              <w:fldChar w:fldCharType="end"/>
+            </w:r>
+          </w:hyperlink>
+        </w:p>
+        <w:p>
+          <w:pPr>
+            <w:pStyle w:val="TOC2"/>
+            <w:tabs>
+              <w:tab w:val="right" w:leader="dot" w:pos="9350"/>
+            </w:tabs>
+            <w:rPr>
+              <w:rFonts w:eastAsiaTheme="minorEastAsia"/>
+              <w:noProof/>
+            </w:rPr>
+          </w:pPr>
+          <w:hyperlink w:anchor="_Toc67887141" w:history="1">
+            <w:r>
+              <w:rPr>
+                <w:rStyle w:val="Hyperlink"/>
+                <w:noProof/>
+              </w:rPr>
               <w:t>Simio Automated SimEngine Workflow and Recommendations</w:t>
             </w:r>
             <w:r>
@@ -533,7 +798,7 @@
                 <w:noProof/>
                 <w:webHidden/>
               </w:rPr>
-              <w:instrText xml:space="preserve"> PAGEREF _Toc65819413 \h </w:instrText>
+              <w:instrText xml:space="preserve"> PAGEREF _Toc67887141 \h </w:instrText>
             </w:r>
             <w:r>
               <w:rPr>
@@ -553,7 +818,7 @@
                 <w:noProof/>
                 <w:webHidden/>
               </w:rPr>
-              <w:t>8</w:t>
+              <w:t>2</w:t>
             </w:r>
             <w:r>
               <w:rPr>
@@ -575,7 +840,7 @@
               <w:noProof/>
             </w:rPr>
           </w:pPr>
-          <w:hyperlink w:anchor="_Toc65819414" w:history="1">
+          <w:hyperlink w:anchor="_Toc67887142" w:history="1">
             <w:r>
               <w:rPr>
                 <w:rStyle w:val="Hyperlink"/>
@@ -602,7 +867,7 @@
                 <w:noProof/>
                 <w:webHidden/>
               </w:rPr>
-              <w:instrText xml:space="preserve"> PAGEREF _Toc65819414 \h </w:instrText>
+              <w:instrText xml:space="preserve"> PAGEREF _Toc67887142 \h </w:instrText>
             </w:r>
             <w:r>
               <w:rPr>
@@ -622,7 +887,7 @@
                 <w:noProof/>
                 <w:webHidden/>
               </w:rPr>
-              <w:t>11</w:t>
+              <w:t>2</w:t>
             </w:r>
             <w:r>
               <w:rPr>
@@ -644,13 +909,13 @@
               <w:noProof/>
             </w:rPr>
           </w:pPr>
-          <w:hyperlink w:anchor="_Toc65819415" w:history="1">
+          <w:hyperlink w:anchor="_Toc67887143" w:history="1">
             <w:r>
               <w:rPr>
                 <w:rStyle w:val="Hyperlink"/>
                 <w:noProof/>
               </w:rPr>
-              <w:t>Tabs: SimEngine Harvester with direct SimEngine Run</w:t>
+              <w:t>Tabs: SimEngine Harvester with Direct SimEngine Run</w:t>
             </w:r>
             <w:r>
               <w:rPr>
@@ -671,7 +936,7 @@
                 <w:noProof/>
                 <w:webHidden/>
               </w:rPr>
-              <w:instrText xml:space="preserve"> PAGEREF _Toc65819415 \h </w:instrText>
+              <w:instrText xml:space="preserve"> PAGEREF _Toc67887143 \h </w:instrText>
             </w:r>
             <w:r>
               <w:rPr>
@@ -691,7 +956,7 @@
                 <w:noProof/>
                 <w:webHidden/>
               </w:rPr>
-              <w:t>12</w:t>
+              <w:t>2</w:t>
             </w:r>
             <w:r>
               <w:rPr>
@@ -713,7 +978,7 @@
               <w:noProof/>
             </w:rPr>
           </w:pPr>
-          <w:hyperlink w:anchor="_Toc65819416" w:history="1">
+          <w:hyperlink w:anchor="_Toc67887144" w:history="1">
             <w:r>
               <w:rPr>
                 <w:rStyle w:val="Hyperlink"/>
@@ -740,7 +1005,7 @@
                 <w:noProof/>
                 <w:webHidden/>
               </w:rPr>
-              <w:instrText xml:space="preserve"> PAGEREF _Toc65819416 \h </w:instrText>
+              <w:instrText xml:space="preserve"> PAGEREF _Toc67887144 \h </w:instrText>
             </w:r>
             <w:r>
               <w:rPr>
@@ -760,7 +1025,7 @@
                 <w:noProof/>
                 <w:webHidden/>
               </w:rPr>
-              <w:t>13</w:t>
+              <w:t>2</w:t>
             </w:r>
             <w:r>
               <w:rPr>
@@ -774,15 +1039,12 @@
         <w:p>
           <w:pPr>
             <w:pStyle w:val="TOC1"/>
-            <w:tabs>
-              <w:tab w:val="right" w:leader="dot" w:pos="9350"/>
-            </w:tabs>
             <w:rPr>
               <w:rFonts w:eastAsiaTheme="minorEastAsia"/>
               <w:noProof/>
             </w:rPr>
           </w:pPr>
-          <w:hyperlink w:anchor="_Toc65819417" w:history="1">
+          <w:hyperlink w:anchor="_Toc67887145" w:history="1">
             <w:r>
               <w:rPr>
                 <w:rStyle w:val="Hyperlink"/>
@@ -809,7 +1071,7 @@
                 <w:noProof/>
                 <w:webHidden/>
               </w:rPr>
-              <w:instrText xml:space="preserve"> PAGEREF _Toc65819417 \h </w:instrText>
+              <w:instrText xml:space="preserve"> PAGEREF _Toc67887145 \h </w:instrText>
             </w:r>
             <w:r>
               <w:rPr>
@@ -829,7 +1091,7 @@
                 <w:noProof/>
                 <w:webHidden/>
               </w:rPr>
-              <w:t>14</w:t>
+              <w:t>2</w:t>
             </w:r>
             <w:r>
               <w:rPr>
@@ -843,15 +1105,12 @@
         <w:p>
           <w:pPr>
             <w:pStyle w:val="TOC1"/>
-            <w:tabs>
-              <w:tab w:val="right" w:leader="dot" w:pos="9350"/>
-            </w:tabs>
             <w:rPr>
               <w:rFonts w:eastAsiaTheme="minorEastAsia"/>
               <w:noProof/>
             </w:rPr>
           </w:pPr>
-          <w:hyperlink w:anchor="_Toc65819418" w:history="1">
+          <w:hyperlink w:anchor="_Toc67887146" w:history="1">
             <w:r>
               <w:rPr>
                 <w:rStyle w:val="Hyperlink"/>
@@ -878,7 +1137,7 @@
                 <w:noProof/>
                 <w:webHidden/>
               </w:rPr>
-              <w:instrText xml:space="preserve"> PAGEREF _Toc65819418 \h </w:instrText>
+              <w:instrText xml:space="preserve"> PAGEREF _Toc67887146 \h </w:instrText>
             </w:r>
             <w:r>
               <w:rPr>
@@ -898,7 +1157,7 @@
                 <w:noProof/>
                 <w:webHidden/>
               </w:rPr>
-              <w:t>15</w:t>
+              <w:t>2</w:t>
             </w:r>
             <w:r>
               <w:rPr>
@@ -912,21 +1171,18 @@
         <w:p>
           <w:pPr>
             <w:pStyle w:val="TOC1"/>
-            <w:tabs>
-              <w:tab w:val="right" w:leader="dot" w:pos="9350"/>
-            </w:tabs>
             <w:rPr>
               <w:rFonts w:eastAsiaTheme="minorEastAsia"/>
               <w:noProof/>
             </w:rPr>
           </w:pPr>
-          <w:hyperlink w:anchor="_Toc65819419" w:history="1">
+          <w:hyperlink w:anchor="_Toc67887147" w:history="1">
             <w:r>
               <w:rPr>
                 <w:rStyle w:val="Hyperlink"/>
                 <w:noProof/>
               </w:rPr>
-              <w:t>Appendix: SimEngine Debugging</w:t>
+              <w:t>SimEngine Controller and SimEngine Interfaces</w:t>
             </w:r>
             <w:r>
               <w:rPr>
@@ -947,7 +1203,7 @@
                 <w:noProof/>
                 <w:webHidden/>
               </w:rPr>
-              <w:instrText xml:space="preserve"> PAGEREF _Toc65819419 \h </w:instrText>
+              <w:instrText xml:space="preserve"> PAGEREF _Toc67887147 \h </w:instrText>
             </w:r>
             <w:r>
               <w:rPr>
@@ -967,76 +1223,7 @@
                 <w:noProof/>
                 <w:webHidden/>
               </w:rPr>
-              <w:t>20</w:t>
-            </w:r>
-            <w:r>
-              <w:rPr>
-                <w:noProof/>
-                <w:webHidden/>
-              </w:rPr>
-              <w:fldChar w:fldCharType="end"/>
-            </w:r>
-          </w:hyperlink>
-        </w:p>
-        <w:p>
-          <w:pPr>
-            <w:pStyle w:val="TOC1"/>
-            <w:tabs>
-              <w:tab w:val="right" w:leader="dot" w:pos="9350"/>
-            </w:tabs>
-            <w:rPr>
-              <w:rFonts w:eastAsiaTheme="minorEastAsia"/>
-              <w:noProof/>
-            </w:rPr>
-          </w:pPr>
-          <w:hyperlink w:anchor="_Toc65819420" w:history="1">
-            <w:r>
-              <w:rPr>
-                <w:rStyle w:val="Hyperlink"/>
-                <w:noProof/>
-              </w:rPr>
-              <w:t>Appendix – Simio Licensing (Server and Node-Locked)</w:t>
-            </w:r>
-            <w:r>
-              <w:rPr>
-                <w:noProof/>
-                <w:webHidden/>
-              </w:rPr>
-              <w:tab/>
-            </w:r>
-            <w:r>
-              <w:rPr>
-                <w:noProof/>
-                <w:webHidden/>
-              </w:rPr>
-              <w:fldChar w:fldCharType="begin"/>
-            </w:r>
-            <w:r>
-              <w:rPr>
-                <w:noProof/>
-                <w:webHidden/>
-              </w:rPr>
-              <w:instrText xml:space="preserve"> PAGEREF _Toc65819420 \h </w:instrText>
-            </w:r>
-            <w:r>
-              <w:rPr>
-                <w:noProof/>
-                <w:webHidden/>
-              </w:rPr>
-            </w:r>
-            <w:r>
-              <w:rPr>
-                <w:noProof/>
-                <w:webHidden/>
-              </w:rPr>
-              <w:fldChar w:fldCharType="separate"/>
-            </w:r>
-            <w:r>
-              <w:rPr>
-                <w:noProof/>
-                <w:webHidden/>
-              </w:rPr>
-              <w:t>24</w:t>
+              <w:t>2</w:t>
             </w:r>
             <w:r>
               <w:rPr>
@@ -1058,12 +1245,351 @@
               <w:noProof/>
             </w:rPr>
           </w:pPr>
-          <w:hyperlink w:anchor="_Toc65819421" w:history="1">
+          <w:hyperlink w:anchor="_Toc67887148" w:history="1">
             <w:r>
               <w:rPr>
                 <w:rStyle w:val="Hyperlink"/>
                 <w:noProof/>
               </w:rPr>
+              <w:t>Overview</w:t>
+            </w:r>
+            <w:r>
+              <w:rPr>
+                <w:noProof/>
+                <w:webHidden/>
+              </w:rPr>
+              <w:tab/>
+            </w:r>
+            <w:r>
+              <w:rPr>
+                <w:noProof/>
+                <w:webHidden/>
+              </w:rPr>
+              <w:fldChar w:fldCharType="begin"/>
+            </w:r>
+            <w:r>
+              <w:rPr>
+                <w:noProof/>
+                <w:webHidden/>
+              </w:rPr>
+              <w:instrText xml:space="preserve"> PAGEREF _Toc67887148 \h </w:instrText>
+            </w:r>
+            <w:r>
+              <w:rPr>
+                <w:noProof/>
+                <w:webHidden/>
+              </w:rPr>
+            </w:r>
+            <w:r>
+              <w:rPr>
+                <w:noProof/>
+                <w:webHidden/>
+              </w:rPr>
+              <w:fldChar w:fldCharType="separate"/>
+            </w:r>
+            <w:r>
+              <w:rPr>
+                <w:noProof/>
+                <w:webHidden/>
+              </w:rPr>
+              <w:t>2</w:t>
+            </w:r>
+            <w:r>
+              <w:rPr>
+                <w:noProof/>
+                <w:webHidden/>
+              </w:rPr>
+              <w:fldChar w:fldCharType="end"/>
+            </w:r>
+          </w:hyperlink>
+        </w:p>
+        <w:p>
+          <w:pPr>
+            <w:pStyle w:val="TOC2"/>
+            <w:tabs>
+              <w:tab w:val="right" w:leader="dot" w:pos="9350"/>
+            </w:tabs>
+            <w:rPr>
+              <w:rFonts w:eastAsiaTheme="minorEastAsia"/>
+              <w:noProof/>
+            </w:rPr>
+          </w:pPr>
+          <w:hyperlink w:anchor="_Toc67887149" w:history="1">
+            <w:r>
+              <w:rPr>
+                <w:rStyle w:val="Hyperlink"/>
+                <w:noProof/>
+              </w:rPr>
+              <w:t>Installation</w:t>
+            </w:r>
+            <w:r>
+              <w:rPr>
+                <w:noProof/>
+                <w:webHidden/>
+              </w:rPr>
+              <w:tab/>
+            </w:r>
+            <w:r>
+              <w:rPr>
+                <w:noProof/>
+                <w:webHidden/>
+              </w:rPr>
+              <w:fldChar w:fldCharType="begin"/>
+            </w:r>
+            <w:r>
+              <w:rPr>
+                <w:noProof/>
+                <w:webHidden/>
+              </w:rPr>
+              <w:instrText xml:space="preserve"> PAGEREF _Toc67887149 \h </w:instrText>
+            </w:r>
+            <w:r>
+              <w:rPr>
+                <w:noProof/>
+                <w:webHidden/>
+              </w:rPr>
+            </w:r>
+            <w:r>
+              <w:rPr>
+                <w:noProof/>
+                <w:webHidden/>
+              </w:rPr>
+              <w:fldChar w:fldCharType="separate"/>
+            </w:r>
+            <w:r>
+              <w:rPr>
+                <w:noProof/>
+                <w:webHidden/>
+              </w:rPr>
+              <w:t>2</w:t>
+            </w:r>
+            <w:r>
+              <w:rPr>
+                <w:noProof/>
+                <w:webHidden/>
+              </w:rPr>
+              <w:fldChar w:fldCharType="end"/>
+            </w:r>
+          </w:hyperlink>
+        </w:p>
+        <w:p>
+          <w:pPr>
+            <w:pStyle w:val="TOC2"/>
+            <w:tabs>
+              <w:tab w:val="right" w:leader="dot" w:pos="9350"/>
+            </w:tabs>
+            <w:rPr>
+              <w:rFonts w:eastAsiaTheme="minorEastAsia"/>
+              <w:noProof/>
+            </w:rPr>
+          </w:pPr>
+          <w:hyperlink w:anchor="_Toc67887150" w:history="1">
+            <w:r>
+              <w:rPr>
+                <w:rStyle w:val="Hyperlink"/>
+                <w:noProof/>
+              </w:rPr>
+              <w:t>An Example</w:t>
+            </w:r>
+            <w:r>
+              <w:rPr>
+                <w:noProof/>
+                <w:webHidden/>
+              </w:rPr>
+              <w:tab/>
+            </w:r>
+            <w:r>
+              <w:rPr>
+                <w:noProof/>
+                <w:webHidden/>
+              </w:rPr>
+              <w:fldChar w:fldCharType="begin"/>
+            </w:r>
+            <w:r>
+              <w:rPr>
+                <w:noProof/>
+                <w:webHidden/>
+              </w:rPr>
+              <w:instrText xml:space="preserve"> PAGEREF _Toc67887150 \h </w:instrText>
+            </w:r>
+            <w:r>
+              <w:rPr>
+                <w:noProof/>
+                <w:webHidden/>
+              </w:rPr>
+            </w:r>
+            <w:r>
+              <w:rPr>
+                <w:noProof/>
+                <w:webHidden/>
+              </w:rPr>
+              <w:fldChar w:fldCharType="separate"/>
+            </w:r>
+            <w:r>
+              <w:rPr>
+                <w:noProof/>
+                <w:webHidden/>
+              </w:rPr>
+              <w:t>2</w:t>
+            </w:r>
+            <w:r>
+              <w:rPr>
+                <w:noProof/>
+                <w:webHidden/>
+              </w:rPr>
+              <w:fldChar w:fldCharType="end"/>
+            </w:r>
+          </w:hyperlink>
+        </w:p>
+        <w:p>
+          <w:pPr>
+            <w:pStyle w:val="TOC1"/>
+            <w:rPr>
+              <w:rFonts w:eastAsiaTheme="minorEastAsia"/>
+              <w:noProof/>
+            </w:rPr>
+          </w:pPr>
+          <w:hyperlink w:anchor="_Toc67887151" w:history="1">
+            <w:r>
+              <w:rPr>
+                <w:rStyle w:val="Hyperlink"/>
+                <w:noProof/>
+              </w:rPr>
+              <w:t>Appendix: SimEngine Debugging</w:t>
+            </w:r>
+            <w:r>
+              <w:rPr>
+                <w:noProof/>
+                <w:webHidden/>
+              </w:rPr>
+              <w:tab/>
+            </w:r>
+            <w:r>
+              <w:rPr>
+                <w:noProof/>
+                <w:webHidden/>
+              </w:rPr>
+              <w:fldChar w:fldCharType="begin"/>
+            </w:r>
+            <w:r>
+              <w:rPr>
+                <w:noProof/>
+                <w:webHidden/>
+              </w:rPr>
+              <w:instrText xml:space="preserve"> PAGEREF _Toc67887151 \h </w:instrText>
+            </w:r>
+            <w:r>
+              <w:rPr>
+                <w:noProof/>
+                <w:webHidden/>
+              </w:rPr>
+            </w:r>
+            <w:r>
+              <w:rPr>
+                <w:noProof/>
+                <w:webHidden/>
+              </w:rPr>
+              <w:fldChar w:fldCharType="separate"/>
+            </w:r>
+            <w:r>
+              <w:rPr>
+                <w:noProof/>
+                <w:webHidden/>
+              </w:rPr>
+              <w:t>2</w:t>
+            </w:r>
+            <w:r>
+              <w:rPr>
+                <w:noProof/>
+                <w:webHidden/>
+              </w:rPr>
+              <w:fldChar w:fldCharType="end"/>
+            </w:r>
+          </w:hyperlink>
+        </w:p>
+        <w:p>
+          <w:pPr>
+            <w:pStyle w:val="TOC1"/>
+            <w:rPr>
+              <w:rFonts w:eastAsiaTheme="minorEastAsia"/>
+              <w:noProof/>
+            </w:rPr>
+          </w:pPr>
+          <w:hyperlink w:anchor="_Toc67887152" w:history="1">
+            <w:r>
+              <w:rPr>
+                <w:rStyle w:val="Hyperlink"/>
+                <w:noProof/>
+              </w:rPr>
+              <w:t>Appendix – Simio Licensing (Server and Node-Locked)</w:t>
+            </w:r>
+            <w:r>
+              <w:rPr>
+                <w:noProof/>
+                <w:webHidden/>
+              </w:rPr>
+              <w:tab/>
+            </w:r>
+            <w:r>
+              <w:rPr>
+                <w:noProof/>
+                <w:webHidden/>
+              </w:rPr>
+              <w:fldChar w:fldCharType="begin"/>
+            </w:r>
+            <w:r>
+              <w:rPr>
+                <w:noProof/>
+                <w:webHidden/>
+              </w:rPr>
+              <w:instrText xml:space="preserve"> PAGEREF _Toc67887152 \h </w:instrText>
+            </w:r>
+            <w:r>
+              <w:rPr>
+                <w:noProof/>
+                <w:webHidden/>
+              </w:rPr>
+            </w:r>
+            <w:r>
+              <w:rPr>
+                <w:noProof/>
+                <w:webHidden/>
+              </w:rPr>
+              <w:fldChar w:fldCharType="separate"/>
+            </w:r>
+            <w:r>
+              <w:rPr>
+                <w:noProof/>
+                <w:webHidden/>
+              </w:rPr>
+              <w:t>2</w:t>
+            </w:r>
+            <w:r>
+              <w:rPr>
+                <w:noProof/>
+                <w:webHidden/>
+              </w:rPr>
+              <w:fldChar w:fldCharType="end"/>
+            </w:r>
+          </w:hyperlink>
+        </w:p>
+        <w:p>
+          <w:pPr>
+            <w:pStyle w:val="TOC2"/>
+            <w:tabs>
+              <w:tab w:val="right" w:leader="dot" w:pos="9350"/>
+            </w:tabs>
+            <w:rPr>
+              <w:rFonts w:eastAsiaTheme="minorEastAsia"/>
+              <w:noProof/>
+            </w:rPr>
+          </w:pPr>
+          <w:hyperlink w:anchor="_Toc67887153" w:history="1">
+            <w:r>
+              <w:rPr>
+                <w:rStyle w:val="Hyperlink"/>
+                <w:noProof/>
+              </w:rPr>
               <w:t>Server Licensing</w:t>
             </w:r>
             <w:r>
@@ -1085,7 +1611,7 @@
                 <w:noProof/>
                 <w:webHidden/>
               </w:rPr>
-              <w:instrText xml:space="preserve"> PAGEREF _Toc65819421 \h </w:instrText>
+              <w:instrText xml:space="preserve"> PAGEREF _Toc67887153 \h </w:instrText>
             </w:r>
             <w:r>
               <w:rPr>
@@ -1105,7 +1631,7 @@
                 <w:noProof/>
                 <w:webHidden/>
               </w:rPr>
-              <w:t>24</w:t>
+              <w:t>2</w:t>
             </w:r>
             <w:r>
               <w:rPr>
@@ -1127,7 +1653,7 @@
               <w:noProof/>
             </w:rPr>
           </w:pPr>
-          <w:hyperlink w:anchor="_Toc65819422" w:history="1">
+          <w:hyperlink w:anchor="_Toc67887154" w:history="1">
             <w:r>
               <w:rPr>
                 <w:rStyle w:val="Hyperlink"/>
@@ -1154,7 +1680,7 @@
                 <w:noProof/>
                 <w:webHidden/>
               </w:rPr>
-              <w:instrText xml:space="preserve"> PAGEREF _Toc65819422 \h </w:instrText>
+              <w:instrText xml:space="preserve"> PAGEREF _Toc67887154 \h </w:instrText>
             </w:r>
             <w:r>
               <w:rPr>
@@ -1174,7 +1700,7 @@
                 <w:noProof/>
                 <w:webHidden/>
               </w:rPr>
-              <w:t>24</w:t>
+              <w:t>2</w:t>
             </w:r>
             <w:r>
               <w:rPr>
@@ -1188,15 +1714,12 @@
         <w:p>
           <w:pPr>
             <w:pStyle w:val="TOC1"/>
-            <w:tabs>
-              <w:tab w:val="right" w:leader="dot" w:pos="9350"/>
-            </w:tabs>
             <w:rPr>
               <w:rFonts w:eastAsiaTheme="minorEastAsia"/>
               <w:noProof/>
             </w:rPr>
           </w:pPr>
-          <w:hyperlink w:anchor="_Toc65819423" w:history="1">
+          <w:hyperlink w:anchor="_Toc67887155" w:history="1">
             <w:r>
               <w:rPr>
                 <w:rStyle w:val="Hyperlink"/>
@@ -1223,7 +1746,7 @@
                 <w:noProof/>
                 <w:webHidden/>
               </w:rPr>
-              <w:instrText xml:space="preserve"> PAGEREF _Toc65819423 \h </w:instrText>
+              <w:instrText xml:space="preserve"> PAGEREF _Toc67887155 \h </w:instrText>
             </w:r>
             <w:r>
               <w:rPr>
@@ -1243,7 +1766,7 @@
                 <w:noProof/>
                 <w:webHidden/>
               </w:rPr>
-              <w:t>28</w:t>
+              <w:t>2</w:t>
             </w:r>
             <w:r>
               <w:rPr>
@@ -1257,15 +1780,12 @@
         <w:p>
           <w:pPr>
             <w:pStyle w:val="TOC1"/>
-            <w:tabs>
-              <w:tab w:val="right" w:leader="dot" w:pos="9350"/>
-            </w:tabs>
             <w:rPr>
               <w:rFonts w:eastAsiaTheme="minorEastAsia"/>
               <w:noProof/>
             </w:rPr>
           </w:pPr>
-          <w:hyperlink w:anchor="_Toc65819424" w:history="1">
+          <w:hyperlink w:anchor="_Toc67887156" w:history="1">
             <w:r>
               <w:rPr>
                 <w:rStyle w:val="Hyperlink"/>
@@ -1292,7 +1812,7 @@
                 <w:noProof/>
                 <w:webHidden/>
               </w:rPr>
-              <w:instrText xml:space="preserve"> PAGEREF _Toc65819424 \h </w:instrText>
+              <w:instrText xml:space="preserve"> PAGEREF _Toc67887156 \h </w:instrText>
             </w:r>
             <w:r>
               <w:rPr>
@@ -1312,7 +1832,7 @@
                 <w:noProof/>
                 <w:webHidden/>
               </w:rPr>
-              <w:t>29</w:t>
+              <w:t>2</w:t>
             </w:r>
             <w:r>
               <w:rPr>
@@ -1335,23 +1855,20 @@
         </w:p>
       </w:sdtContent>
     </w:sdt>
-    <w:p>
-      <w:r>
-        <w:br w:type="page"/>
-      </w:r>
-    </w:p>
     <w:p/>
+    <w:p/>
     <w:p>
       <w:pPr>
         <w:pStyle w:val="Heading1"/>
       </w:pPr>
-      <w:bookmarkStart w:id="1" w:name="_Toc65819408"/>
+      <w:bookmarkStart w:id="1" w:name="_Toc67887132"/>
       <w:r>
         <w:t>SimioApiHelper GitHub</w:t>
       </w:r>
       <w:r>
         <w:t xml:space="preserve"> Repository</w:t>
       </w:r>
+      <w:bookmarkEnd w:id="1"/>
     </w:p>
     <w:p/>
     <w:p>
@@ -1383,7 +1900,13 @@
         </w:numPr>
       </w:pPr>
       <w:r>
-        <w:t>If you are a developer, you can consider these samples as “guides” that you can take and modify as your own. There are several “helper” classes that should assist with this.</w:t>
+        <w:t>If you are a developer, you can consider these samples as “guides” that you can take and modify as your own. There are several “</w:t>
+      </w:r>
+      <w:r>
+        <w:t>H</w:t>
+      </w:r>
+      <w:r>
+        <w:t>elper” classes that should assist with this.</w:t>
       </w:r>
     </w:p>
     <w:p>
@@ -1442,9 +1965,11 @@
       <w:pPr>
         <w:pStyle w:val="Heading2"/>
       </w:pPr>
+      <w:bookmarkStart w:id="2" w:name="_Toc67887133"/>
       <w:r>
         <w:t>About Simio’s use of GitHub</w:t>
       </w:r>
+      <w:bookmarkEnd w:id="2"/>
     </w:p>
     <w:p/>
     <w:p>
@@ -1498,6 +2023,7 @@
         </w:numPr>
       </w:pPr>
       <w:r>
+        <w:lastRenderedPageBreak/>
         <w:t>Send your ideas to Simio Support (</w:t>
       </w:r>
       <w:hyperlink r:id="rId8" w:history="1">
@@ -1527,7 +2053,6 @@
     <w:p/>
     <w:p>
       <w:r>
-        <w:lastRenderedPageBreak/>
         <w:t xml:space="preserve">The structure of the folders </w:t>
       </w:r>
       <w:proofErr w:type="gramStart"/>
@@ -1594,6 +2119,7 @@
       <w:pPr>
         <w:pStyle w:val="Heading1"/>
       </w:pPr>
+      <w:bookmarkStart w:id="3" w:name="_Toc67887134"/>
       <w:r>
         <w:t xml:space="preserve">QuickStart – A </w:t>
       </w:r>
@@ -1613,6 +2139,7 @@
       <w:r>
         <w:t xml:space="preserve"> Example</w:t>
       </w:r>
+      <w:bookmarkEnd w:id="3"/>
     </w:p>
     <w:p/>
     <w:p>
@@ -1666,15 +2193,7 @@
         </w:numPr>
       </w:pPr>
       <w:r>
-        <w:t xml:space="preserve">Under the root folder </w:t>
-      </w:r>
-      <w:proofErr w:type="gramStart"/>
-      <w:r>
-        <w:t>we’ll</w:t>
-      </w:r>
-      <w:proofErr w:type="gramEnd"/>
-      <w:r>
-        <w:t xml:space="preserve"> have:</w:t>
+        <w:t>Under the root folder we’ll have:</w:t>
       </w:r>
     </w:p>
     <w:p>
@@ -1808,15 +2327,7 @@
     </w:p>
     <w:p>
       <w:r>
-        <w:t xml:space="preserve">So </w:t>
-      </w:r>
-      <w:proofErr w:type="gramStart"/>
-      <w:r>
-        <w:t>that’s</w:t>
-      </w:r>
-      <w:proofErr w:type="gramEnd"/>
-      <w:r>
-        <w:t xml:space="preserve"> it for the setup.</w:t>
+        <w:t>So that’s it for the setup.</w:t>
       </w:r>
     </w:p>
     <w:p>
@@ -1898,18 +2409,21 @@
       <w:pPr>
         <w:pStyle w:val="Heading1"/>
       </w:pPr>
+      <w:bookmarkStart w:id="4" w:name="_Toc67887135"/>
       <w:r>
         <w:t>SimioApiHelper Utility</w:t>
       </w:r>
+      <w:bookmarkEnd w:id="4"/>
     </w:p>
     <w:p>
       <w:pPr>
         <w:pStyle w:val="Heading2"/>
       </w:pPr>
+      <w:bookmarkStart w:id="5" w:name="_Toc67887136"/>
       <w:r>
         <w:t>Overview</w:t>
       </w:r>
-      <w:bookmarkEnd w:id="1"/>
+      <w:bookmarkEnd w:id="5"/>
     </w:p>
     <w:p/>
     <w:p>
@@ -1995,7 +2509,7 @@
       <w:pPr>
         <w:pStyle w:val="Heading2"/>
       </w:pPr>
-      <w:bookmarkStart w:id="2" w:name="_Toc65819409"/>
+      <w:bookmarkStart w:id="6" w:name="_Toc67887137"/>
       <w:r>
         <w:lastRenderedPageBreak/>
         <w:t xml:space="preserve">Using </w:t>
@@ -2006,7 +2520,7 @@
       <w:r>
         <w:t>he API Helper.</w:t>
       </w:r>
-      <w:bookmarkEnd w:id="2"/>
+      <w:bookmarkEnd w:id="6"/>
     </w:p>
     <w:p/>
     <w:p>
@@ -2212,12 +2726,12 @@
       <w:pPr>
         <w:pStyle w:val="Heading2"/>
       </w:pPr>
-      <w:bookmarkStart w:id="3" w:name="_Toc65819410"/>
+      <w:bookmarkStart w:id="7" w:name="_Toc67887138"/>
       <w:r>
         <w:lastRenderedPageBreak/>
         <w:t>Tab DLL Helper</w:t>
       </w:r>
-      <w:bookmarkEnd w:id="3"/>
+      <w:bookmarkEnd w:id="7"/>
     </w:p>
     <w:p/>
     <w:p>
@@ -2294,15 +2808,7 @@
     </w:p>
     <w:p>
       <w:r>
-        <w:t xml:space="preserve">As an example, </w:t>
-      </w:r>
-      <w:proofErr w:type="gramStart"/>
-      <w:r>
-        <w:t>let’s</w:t>
-      </w:r>
-      <w:proofErr w:type="gramEnd"/>
-      <w:r>
-        <w:t xml:space="preserve"> use this tab to find the dependencies for the Simio Engine (SimioDLL.DLL).</w:t>
+        <w:t>As an example, let’s use this tab to find the dependencies for the Simio Engine (SimioDLL.DLL).</w:t>
       </w:r>
     </w:p>
     <w:p>
@@ -3357,7 +3863,7 @@
       <w:pPr>
         <w:pStyle w:val="Heading2"/>
       </w:pPr>
-      <w:bookmarkStart w:id="4" w:name="_Toc65819411"/>
+      <w:bookmarkStart w:id="8" w:name="_Toc67887139"/>
       <w:r>
         <w:lastRenderedPageBreak/>
         <w:t xml:space="preserve">Tab </w:t>
@@ -3368,7 +3874,7 @@
       <w:r>
         <w:t>Net Versions</w:t>
       </w:r>
-      <w:bookmarkEnd w:id="4"/>
+      <w:bookmarkEnd w:id="8"/>
     </w:p>
     <w:p/>
     <w:p>
@@ -3427,7 +3933,7 @@
       <w:pPr>
         <w:pStyle w:val="Heading2"/>
       </w:pPr>
-      <w:bookmarkStart w:id="5" w:name="_Toc65819412"/>
+      <w:bookmarkStart w:id="9" w:name="_Toc67887140"/>
       <w:r>
         <w:lastRenderedPageBreak/>
         <w:t>Tab</w:t>
@@ -3438,7 +3944,7 @@
       <w:r>
         <w:t xml:space="preserve"> Find User Extensions</w:t>
       </w:r>
-      <w:bookmarkEnd w:id="5"/>
+      <w:bookmarkEnd w:id="9"/>
     </w:p>
     <w:p>
       <w:r>
@@ -3525,7 +4031,7 @@
       <w:pPr>
         <w:pStyle w:val="Heading2"/>
       </w:pPr>
-      <w:bookmarkStart w:id="6" w:name="_Toc65819413"/>
+      <w:bookmarkStart w:id="10" w:name="_Toc67887141"/>
       <w:r>
         <w:lastRenderedPageBreak/>
         <w:t xml:space="preserve">Simio Automated </w:t>
@@ -3536,7 +4042,7 @@
       <w:r>
         <w:t xml:space="preserve"> Workflow and Recommendations</w:t>
       </w:r>
-      <w:bookmarkEnd w:id="6"/>
+      <w:bookmarkEnd w:id="10"/>
     </w:p>
     <w:p/>
     <w:p>
@@ -3817,14 +4323,9 @@
       </w:r>
     </w:p>
     <w:p>
-      <w:proofErr w:type="gramStart"/>
       <w:r>
         <w:lastRenderedPageBreak/>
-        <w:t>Let’s</w:t>
-      </w:r>
-      <w:proofErr w:type="gramEnd"/>
-      <w:r>
-        <w:t xml:space="preserve"> start with </w:t>
+        <w:t xml:space="preserve">Let’s start with </w:t>
       </w:r>
       <w:r>
         <w:t>a recommendation:</w:t>
@@ -4136,14 +4637,14 @@
       <w:pPr>
         <w:pStyle w:val="Heading3"/>
       </w:pPr>
-      <w:bookmarkStart w:id="7" w:name="_Toc65819414"/>
+      <w:bookmarkStart w:id="11" w:name="_Toc67887142"/>
       <w:r>
         <w:t xml:space="preserve">The Code </w:t>
       </w:r>
       <w:r>
         <w:t>for Automating SimEngine</w:t>
       </w:r>
-      <w:bookmarkEnd w:id="7"/>
+      <w:bookmarkEnd w:id="11"/>
     </w:p>
     <w:p/>
     <w:p>
@@ -4278,7 +4779,7 @@
       <w:pPr>
         <w:pStyle w:val="Heading2"/>
       </w:pPr>
-      <w:bookmarkStart w:id="8" w:name="_Toc65819415"/>
+      <w:bookmarkStart w:id="12" w:name="_Toc67887143"/>
       <w:r>
         <w:t>Tabs</w:t>
       </w:r>
@@ -4301,12 +4802,18 @@
         <w:t xml:space="preserve"> </w:t>
       </w:r>
       <w:r>
-        <w:t>with direct SimEngine</w:t>
+        <w:t xml:space="preserve">with </w:t>
+      </w:r>
+      <w:r>
+        <w:t>D</w:t>
+      </w:r>
+      <w:r>
+        <w:t>irect SimEngine</w:t>
       </w:r>
       <w:r>
         <w:t xml:space="preserve"> Run</w:t>
       </w:r>
-      <w:bookmarkEnd w:id="8"/>
+      <w:bookmarkEnd w:id="12"/>
     </w:p>
     <w:p/>
     <w:p>
@@ -4430,12 +4937,12 @@
       <w:pPr>
         <w:pStyle w:val="Heading2"/>
       </w:pPr>
-      <w:bookmarkStart w:id="9" w:name="_Toc65819416"/>
+      <w:bookmarkStart w:id="13" w:name="_Toc67887144"/>
       <w:r>
         <w:lastRenderedPageBreak/>
         <w:t>Tabs: Logs and Settings</w:t>
       </w:r>
-      <w:bookmarkEnd w:id="9"/>
+      <w:bookmarkEnd w:id="13"/>
     </w:p>
     <w:p/>
     <w:p>
@@ -4507,15 +5014,7 @@
     </w:p>
     <w:p>
       <w:r>
-        <w:t xml:space="preserve">The tab Settings allows the program to remember your configuration, so you </w:t>
-      </w:r>
-      <w:proofErr w:type="gramStart"/>
-      <w:r>
-        <w:t>don’t</w:t>
-      </w:r>
-      <w:proofErr w:type="gramEnd"/>
-      <w:r>
-        <w:t xml:space="preserve"> have to reenter each time you run. For example, the folder where Simio is installed is stored here, as well as the folder that you choose as the target for harvesting the assemblies.</w:t>
+        <w:t>The tab Settings allows the program to remember your configuration, so you don’t have to reenter each time you run. For example, the folder where Simio is installed is stored here, as well as the folder that you choose as the target for harvesting the assemblies.</w:t>
       </w:r>
     </w:p>
     <w:p/>
@@ -4574,14 +5073,14 @@
     </w:p>
     <w:p>
       <w:pPr>
-        <w:pStyle w:val="Heading1"/>
-      </w:pPr>
-      <w:bookmarkStart w:id="10" w:name="_Toc65819417"/>
+        <w:pStyle w:val="Heading2"/>
+      </w:pPr>
+      <w:bookmarkStart w:id="14" w:name="_Toc67887145"/>
       <w:r>
         <w:lastRenderedPageBreak/>
         <w:t>Running Simio API Helper</w:t>
       </w:r>
-      <w:bookmarkEnd w:id="10"/>
+      <w:bookmarkEnd w:id="14"/>
     </w:p>
     <w:p/>
     <w:p>
@@ -4680,14 +5179,14 @@
     </w:p>
     <w:p>
       <w:pPr>
-        <w:pStyle w:val="Heading1"/>
-      </w:pPr>
-      <w:bookmarkStart w:id="11" w:name="_Toc65819418"/>
+        <w:pStyle w:val="Heading2"/>
+      </w:pPr>
+      <w:bookmarkStart w:id="15" w:name="_Toc67887146"/>
       <w:r>
         <w:lastRenderedPageBreak/>
         <w:t>Using the Simio API Helper Code</w:t>
       </w:r>
-      <w:bookmarkEnd w:id="11"/>
+      <w:bookmarkEnd w:id="15"/>
     </w:p>
     <w:p/>
     <w:p>
@@ -4995,15 +5494,7 @@
     </w:p>
     <w:p>
       <w:r>
-        <w:t xml:space="preserve">You may have to do this same procedure for each project. It may seem a bit annoying, but it is a worthwhile exercise, and it is making sure that you are using the correct Simio libraries. Once done, you </w:t>
-      </w:r>
-      <w:proofErr w:type="gramStart"/>
-      <w:r>
-        <w:t>won’t</w:t>
-      </w:r>
-      <w:proofErr w:type="gramEnd"/>
-      <w:r>
-        <w:t xml:space="preserve"> have to repeat the exercise.</w:t>
+        <w:t>You may have to do this same procedure for each project. It may seem a bit annoying, but it is a worthwhile exercise, and it is making sure that you are using the correct Simio libraries. Once done, you won’t have to repeat the exercise.</w:t>
       </w:r>
     </w:p>
     <w:p/>
@@ -5027,12 +5518,65 @@
         <w:br w:type="page"/>
       </w:r>
     </w:p>
+    <w:p>
+      <w:pPr>
+        <w:pStyle w:val="Heading1"/>
+      </w:pPr>
+      <w:bookmarkStart w:id="16" w:name="_Toc67887147"/>
+      <w:r>
+        <w:lastRenderedPageBreak/>
+        <w:t>SimEngine Controller and SimEngine Interfaces</w:t>
+      </w:r>
+      <w:bookmarkEnd w:id="16"/>
+    </w:p>
     <w:p/>
     <w:p>
+      <w:r>
+        <w:t xml:space="preserve">The SimEngine Controller and the accompanying optional </w:t>
+      </w:r>
+      <w:proofErr w:type="spellStart"/>
+      <w:r>
+        <w:t>SimEngineInterfaces</w:t>
+      </w:r>
+      <w:proofErr w:type="spellEnd"/>
+      <w:r>
+        <w:t xml:space="preserve"> are a separate project that build up the Simio API Helpers.</w:t>
+      </w:r>
+    </w:p>
+    <w:p/>
+    <w:p>
+      <w:r>
+        <w:t>More can be found here</w:t>
+      </w:r>
+      <w:proofErr w:type="gramStart"/>
+      <w:r>
+        <w:t>… ???</w:t>
+      </w:r>
+      <w:proofErr w:type="gramEnd"/>
+    </w:p>
+    <w:p/>
+    <w:p/>
+    <w:p/>
+    <w:p/>
+    <w:p/>
+    <w:p/>
+    <w:p/>
+    <w:p/>
+    <w:p>
+      <w:r>
+        <w:br w:type="page"/>
+      </w:r>
+    </w:p>
+    <w:p>
+      <w:pPr>
+        <w:ind w:left="720"/>
+      </w:pPr>
+    </w:p>
+    <w:p>
       <w:pPr>
         <w:pStyle w:val="Heading1"/>
       </w:pPr>
-      <w:bookmarkStart w:id="12" w:name="_Toc65819419"/>
+      <w:bookmarkStart w:id="17" w:name="_Toc67887151"/>
       <w:r>
         <w:t xml:space="preserve">Appendix: </w:t>
       </w:r>
@@ -5042,7 +5586,7 @@
       <w:r>
         <w:t xml:space="preserve"> Debugging</w:t>
       </w:r>
-      <w:bookmarkEnd w:id="12"/>
+      <w:bookmarkEnd w:id="17"/>
     </w:p>
     <w:p/>
     <w:p>
@@ -5302,12 +5846,12 @@
       <w:pPr>
         <w:pStyle w:val="Heading1"/>
       </w:pPr>
-      <w:bookmarkStart w:id="13" w:name="_Toc65819420"/>
+      <w:bookmarkStart w:id="18" w:name="_Toc67887152"/>
       <w:r>
         <w:lastRenderedPageBreak/>
         <w:t>Appendix – Simio Licensing (Server and Node-Locked)</w:t>
       </w:r>
-      <w:bookmarkEnd w:id="13"/>
+      <w:bookmarkEnd w:id="18"/>
     </w:p>
     <w:p/>
     <w:p>
@@ -5328,11 +5872,11 @@
       <w:pPr>
         <w:pStyle w:val="Heading2"/>
       </w:pPr>
-      <w:bookmarkStart w:id="14" w:name="_Toc65819421"/>
+      <w:bookmarkStart w:id="19" w:name="_Toc67887153"/>
       <w:r>
         <w:t>Server Licensing</w:t>
       </w:r>
-      <w:bookmarkEnd w:id="14"/>
+      <w:bookmarkEnd w:id="19"/>
     </w:p>
     <w:p>
       <w:r>
@@ -5344,11 +5888,11 @@
       <w:pPr>
         <w:pStyle w:val="Heading3"/>
       </w:pPr>
-      <w:bookmarkStart w:id="15" w:name="_Toc65819422"/>
+      <w:bookmarkStart w:id="20" w:name="_Toc67887154"/>
       <w:r>
         <w:t>RLM Licensing</w:t>
       </w:r>
-      <w:bookmarkEnd w:id="15"/>
+      <w:bookmarkEnd w:id="20"/>
     </w:p>
     <w:p>
       <w:r>
@@ -5562,11 +6106,11 @@
       <w:pPr>
         <w:pStyle w:val="Heading1"/>
       </w:pPr>
-      <w:bookmarkStart w:id="16" w:name="_Toc65819423"/>
+      <w:bookmarkStart w:id="21" w:name="_Toc67887155"/>
       <w:r>
         <w:t>Appendix – API Updates</w:t>
       </w:r>
-      <w:bookmarkEnd w:id="16"/>
+      <w:bookmarkEnd w:id="21"/>
     </w:p>
     <w:p/>
     <w:p>
@@ -5670,7 +6214,7 @@
       <w:pPr>
         <w:pStyle w:val="Heading1"/>
       </w:pPr>
-      <w:bookmarkStart w:id="17" w:name="_Toc65819424"/>
+      <w:bookmarkStart w:id="22" w:name="_Toc67887156"/>
       <w:r>
         <w:lastRenderedPageBreak/>
         <w:t xml:space="preserve">Appendix: </w:t>
@@ -5686,7 +6230,7 @@
       <w:r>
         <w:t>References</w:t>
       </w:r>
-      <w:bookmarkEnd w:id="17"/>
+      <w:bookmarkEnd w:id="22"/>
     </w:p>
     <w:p/>
     <w:p>
@@ -6222,13 +6766,8 @@
       </w:r>
     </w:p>
     <w:p>
-      <w:proofErr w:type="gramStart"/>
-      <w:r>
-        <w:t>And also</w:t>
-      </w:r>
-      <w:proofErr w:type="gramEnd"/>
-      <w:r>
-        <w:t xml:space="preserve"> define Parameters, etc.</w:t>
+      <w:r>
+        <w:t>And also define Parameters, etc.</w:t>
       </w:r>
     </w:p>
     <w:p/>
@@ -6588,6 +7127,95 @@
     </w:lvl>
   </w:abstractNum>
   <w:abstractNum w:abstractNumId="1" w15:restartNumberingAfterBreak="0">
+    <w:nsid w:val="0B5333C5"/>
+    <w:multiLevelType w:val="hybridMultilevel"/>
+    <w:tmpl w:val="6D443210"/>
+    <w:lvl w:ilvl="0" w:tplc="0409000F">
+      <w:start w:val="1"/>
+      <w:numFmt w:val="decimal"/>
+      <w:lvlText w:val="%1."/>
+      <w:lvlJc w:val="left"/>
+      <w:pPr>
+        <w:ind w:left="720" w:hanging="360"/>
+      </w:pPr>
+      <w:rPr>
+        <w:rFonts w:hint="default"/>
+      </w:rPr>
+    </w:lvl>
+    <w:lvl w:ilvl="1" w:tplc="04090019" w:tentative="1">
+      <w:start w:val="1"/>
+      <w:numFmt w:val="lowerLetter"/>
+      <w:lvlText w:val="%2."/>
+      <w:lvlJc w:val="left"/>
+      <w:pPr>
+        <w:ind w:left="1440" w:hanging="360"/>
+      </w:pPr>
+    </w:lvl>
+    <w:lvl w:ilvl="2" w:tplc="0409001B" w:tentative="1">
+      <w:start w:val="1"/>
+      <w:numFmt w:val="lowerRoman"/>
+      <w:lvlText w:val="%3."/>
+      <w:lvlJc w:val="right"/>
+      <w:pPr>
+        <w:ind w:left="2160" w:hanging="180"/>
+      </w:pPr>
+    </w:lvl>
+    <w:lvl w:ilvl="3" w:tplc="0409000F" w:tentative="1">
+      <w:start w:val="1"/>
+      <w:numFmt w:val="decimal"/>
+      <w:lvlText w:val="%4."/>
+      <w:lvlJc w:val="left"/>
+      <w:pPr>
+        <w:ind w:left="2880" w:hanging="360"/>
+      </w:pPr>
+    </w:lvl>
+    <w:lvl w:ilvl="4" w:tplc="04090019" w:tentative="1">
+      <w:start w:val="1"/>
+      <w:numFmt w:val="lowerLetter"/>
+      <w:lvlText w:val="%5."/>
+      <w:lvlJc w:val="left"/>
+      <w:pPr>
+        <w:ind w:left="3600" w:hanging="360"/>
+      </w:pPr>
+    </w:lvl>
+    <w:lvl w:ilvl="5" w:tplc="0409001B" w:tentative="1">
+      <w:start w:val="1"/>
+      <w:numFmt w:val="lowerRoman"/>
+      <w:lvlText w:val="%6."/>
+      <w:lvlJc w:val="right"/>
+      <w:pPr>
+        <w:ind w:left="4320" w:hanging="180"/>
+      </w:pPr>
+    </w:lvl>
+    <w:lvl w:ilvl="6" w:tplc="0409000F" w:tentative="1">
+      <w:start w:val="1"/>
+      <w:numFmt w:val="decimal"/>
+      <w:lvlText w:val="%7."/>
+      <w:lvlJc w:val="left"/>
+      <w:pPr>
+        <w:ind w:left="5040" w:hanging="360"/>
+      </w:pPr>
+    </w:lvl>
+    <w:lvl w:ilvl="7" w:tplc="04090019" w:tentative="1">
+      <w:start w:val="1"/>
+      <w:numFmt w:val="lowerLetter"/>
+      <w:lvlText w:val="%8."/>
+      <w:lvlJc w:val="left"/>
+      <w:pPr>
+        <w:ind w:left="5760" w:hanging="360"/>
+      </w:pPr>
+    </w:lvl>
+    <w:lvl w:ilvl="8" w:tplc="0409001B" w:tentative="1">
+      <w:start w:val="1"/>
+      <w:numFmt w:val="lowerRoman"/>
+      <w:lvlText w:val="%9."/>
+      <w:lvlJc w:val="right"/>
+      <w:pPr>
+        <w:ind w:left="6480" w:hanging="180"/>
+      </w:pPr>
+    </w:lvl>
+  </w:abstractNum>
+  <w:abstractNum w:abstractNumId="2" w15:restartNumberingAfterBreak="0">
     <w:nsid w:val="19FD3554"/>
     <w:multiLevelType w:val="hybridMultilevel"/>
     <w:tmpl w:val="451A7BA2"/>
@@ -6676,7 +7304,7 @@
       </w:pPr>
     </w:lvl>
   </w:abstractNum>
-  <w:abstractNum w:abstractNumId="2" w15:restartNumberingAfterBreak="0">
+  <w:abstractNum w:abstractNumId="3" w15:restartNumberingAfterBreak="0">
     <w:nsid w:val="28E21D96"/>
     <w:multiLevelType w:val="hybridMultilevel"/>
     <w:tmpl w:val="7D4AF4E4"/>
@@ -6765,7 +7393,7 @@
       </w:pPr>
     </w:lvl>
   </w:abstractNum>
-  <w:abstractNum w:abstractNumId="3" w15:restartNumberingAfterBreak="0">
+  <w:abstractNum w:abstractNumId="4" w15:restartNumberingAfterBreak="0">
     <w:nsid w:val="3165230F"/>
     <w:multiLevelType w:val="hybridMultilevel"/>
     <w:tmpl w:val="451A7BA2"/>
@@ -6854,7 +7482,7 @@
       </w:pPr>
     </w:lvl>
   </w:abstractNum>
-  <w:abstractNum w:abstractNumId="4" w15:restartNumberingAfterBreak="0">
+  <w:abstractNum w:abstractNumId="5" w15:restartNumberingAfterBreak="0">
     <w:nsid w:val="33A21980"/>
     <w:multiLevelType w:val="hybridMultilevel"/>
     <w:tmpl w:val="AE1E623E"/>
@@ -6943,7 +7571,7 @@
       </w:pPr>
     </w:lvl>
   </w:abstractNum>
-  <w:abstractNum w:abstractNumId="5" w15:restartNumberingAfterBreak="0">
+  <w:abstractNum w:abstractNumId="6" w15:restartNumberingAfterBreak="0">
     <w:nsid w:val="34B11DC2"/>
     <w:multiLevelType w:val="hybridMultilevel"/>
     <w:tmpl w:val="BE623A56"/>
@@ -7032,7 +7660,7 @@
       </w:pPr>
     </w:lvl>
   </w:abstractNum>
-  <w:abstractNum w:abstractNumId="6" w15:restartNumberingAfterBreak="0">
+  <w:abstractNum w:abstractNumId="7" w15:restartNumberingAfterBreak="0">
     <w:nsid w:val="3855579C"/>
     <w:multiLevelType w:val="hybridMultilevel"/>
     <w:tmpl w:val="A5C4CF3E"/>
@@ -7121,7 +7749,7 @@
       </w:pPr>
     </w:lvl>
   </w:abstractNum>
-  <w:abstractNum w:abstractNumId="7" w15:restartNumberingAfterBreak="0">
+  <w:abstractNum w:abstractNumId="8" w15:restartNumberingAfterBreak="0">
     <w:nsid w:val="3EDB2376"/>
     <w:multiLevelType w:val="hybridMultilevel"/>
     <w:tmpl w:val="AE240636"/>
@@ -7234,7 +7862,7 @@
       </w:rPr>
     </w:lvl>
   </w:abstractNum>
-  <w:abstractNum w:abstractNumId="8" w15:restartNumberingAfterBreak="0">
+  <w:abstractNum w:abstractNumId="9" w15:restartNumberingAfterBreak="0">
     <w:nsid w:val="417D1BA4"/>
     <w:multiLevelType w:val="hybridMultilevel"/>
     <w:tmpl w:val="993E4844"/>
@@ -7323,7 +7951,96 @@
       </w:pPr>
     </w:lvl>
   </w:abstractNum>
-  <w:abstractNum w:abstractNumId="9" w15:restartNumberingAfterBreak="0">
+  <w:abstractNum w:abstractNumId="10" w15:restartNumberingAfterBreak="0">
+    <w:nsid w:val="46FD2779"/>
+    <w:multiLevelType w:val="hybridMultilevel"/>
+    <w:tmpl w:val="7502290C"/>
+    <w:lvl w:ilvl="0" w:tplc="0409000F">
+      <w:start w:val="1"/>
+      <w:numFmt w:val="decimal"/>
+      <w:lvlText w:val="%1."/>
+      <w:lvlJc w:val="left"/>
+      <w:pPr>
+        <w:ind w:left="720" w:hanging="360"/>
+      </w:pPr>
+      <w:rPr>
+        <w:rFonts w:hint="default"/>
+      </w:rPr>
+    </w:lvl>
+    <w:lvl w:ilvl="1" w:tplc="04090019" w:tentative="1">
+      <w:start w:val="1"/>
+      <w:numFmt w:val="lowerLetter"/>
+      <w:lvlText w:val="%2."/>
+      <w:lvlJc w:val="left"/>
+      <w:pPr>
+        <w:ind w:left="1440" w:hanging="360"/>
+      </w:pPr>
+    </w:lvl>
+    <w:lvl w:ilvl="2" w:tplc="0409001B" w:tentative="1">
+      <w:start w:val="1"/>
+      <w:numFmt w:val="lowerRoman"/>
+      <w:lvlText w:val="%3."/>
+      <w:lvlJc w:val="right"/>
+      <w:pPr>
+        <w:ind w:left="2160" w:hanging="180"/>
+      </w:pPr>
+    </w:lvl>
+    <w:lvl w:ilvl="3" w:tplc="0409000F" w:tentative="1">
+      <w:start w:val="1"/>
+      <w:numFmt w:val="decimal"/>
+      <w:lvlText w:val="%4."/>
+      <w:lvlJc w:val="left"/>
+      <w:pPr>
+        <w:ind w:left="2880" w:hanging="360"/>
+      </w:pPr>
+    </w:lvl>
+    <w:lvl w:ilvl="4" w:tplc="04090019" w:tentative="1">
+      <w:start w:val="1"/>
+      <w:numFmt w:val="lowerLetter"/>
+      <w:lvlText w:val="%5."/>
+      <w:lvlJc w:val="left"/>
+      <w:pPr>
+        <w:ind w:left="3600" w:hanging="360"/>
+      </w:pPr>
+    </w:lvl>
+    <w:lvl w:ilvl="5" w:tplc="0409001B" w:tentative="1">
+      <w:start w:val="1"/>
+      <w:numFmt w:val="lowerRoman"/>
+      <w:lvlText w:val="%6."/>
+      <w:lvlJc w:val="right"/>
+      <w:pPr>
+        <w:ind w:left="4320" w:hanging="180"/>
+      </w:pPr>
+    </w:lvl>
+    <w:lvl w:ilvl="6" w:tplc="0409000F" w:tentative="1">
+      <w:start w:val="1"/>
+      <w:numFmt w:val="decimal"/>
+      <w:lvlText w:val="%7."/>
+      <w:lvlJc w:val="left"/>
+      <w:pPr>
+        <w:ind w:left="5040" w:hanging="360"/>
+      </w:pPr>
+    </w:lvl>
+    <w:lvl w:ilvl="7" w:tplc="04090019" w:tentative="1">
+      <w:start w:val="1"/>
+      <w:numFmt w:val="lowerLetter"/>
+      <w:lvlText w:val="%8."/>
+      <w:lvlJc w:val="left"/>
+      <w:pPr>
+        <w:ind w:left="5760" w:hanging="360"/>
+      </w:pPr>
+    </w:lvl>
+    <w:lvl w:ilvl="8" w:tplc="0409001B" w:tentative="1">
+      <w:start w:val="1"/>
+      <w:numFmt w:val="lowerRoman"/>
+      <w:lvlText w:val="%9."/>
+      <w:lvlJc w:val="right"/>
+      <w:pPr>
+        <w:ind w:left="6480" w:hanging="180"/>
+      </w:pPr>
+    </w:lvl>
+  </w:abstractNum>
+  <w:abstractNum w:abstractNumId="11" w15:restartNumberingAfterBreak="0">
     <w:nsid w:val="49ED50DA"/>
     <w:multiLevelType w:val="hybridMultilevel"/>
     <w:tmpl w:val="CD280DA2"/>
@@ -7412,7 +8129,7 @@
       </w:pPr>
     </w:lvl>
   </w:abstractNum>
-  <w:abstractNum w:abstractNumId="10" w15:restartNumberingAfterBreak="0">
+  <w:abstractNum w:abstractNumId="12" w15:restartNumberingAfterBreak="0">
     <w:nsid w:val="500759DB"/>
     <w:multiLevelType w:val="hybridMultilevel"/>
     <w:tmpl w:val="DCC4EF60"/>
@@ -7525,7 +8242,7 @@
       </w:rPr>
     </w:lvl>
   </w:abstractNum>
-  <w:abstractNum w:abstractNumId="11" w15:restartNumberingAfterBreak="0">
+  <w:abstractNum w:abstractNumId="13" w15:restartNumberingAfterBreak="0">
     <w:nsid w:val="53290CDC"/>
     <w:multiLevelType w:val="hybridMultilevel"/>
     <w:tmpl w:val="6CA8D4D2"/>
@@ -7614,7 +8331,7 @@
       </w:pPr>
     </w:lvl>
   </w:abstractNum>
-  <w:abstractNum w:abstractNumId="12" w15:restartNumberingAfterBreak="0">
+  <w:abstractNum w:abstractNumId="14" w15:restartNumberingAfterBreak="0">
     <w:nsid w:val="5DA0075D"/>
     <w:multiLevelType w:val="hybridMultilevel"/>
     <w:tmpl w:val="C38ED9BC"/>
@@ -7703,7 +8420,7 @@
       </w:pPr>
     </w:lvl>
   </w:abstractNum>
-  <w:abstractNum w:abstractNumId="13" w15:restartNumberingAfterBreak="0">
+  <w:abstractNum w:abstractNumId="15" w15:restartNumberingAfterBreak="0">
     <w:nsid w:val="64F2552E"/>
     <w:multiLevelType w:val="hybridMultilevel"/>
     <w:tmpl w:val="DBFABD14"/>
@@ -7816,7 +8533,7 @@
       </w:rPr>
     </w:lvl>
   </w:abstractNum>
-  <w:abstractNum w:abstractNumId="14" w15:restartNumberingAfterBreak="0">
+  <w:abstractNum w:abstractNumId="16" w15:restartNumberingAfterBreak="0">
     <w:nsid w:val="68CA584D"/>
     <w:multiLevelType w:val="hybridMultilevel"/>
     <w:tmpl w:val="89308B8E"/>
@@ -7905,7 +8622,7 @@
       </w:pPr>
     </w:lvl>
   </w:abstractNum>
-  <w:abstractNum w:abstractNumId="15" w15:restartNumberingAfterBreak="0">
+  <w:abstractNum w:abstractNumId="17" w15:restartNumberingAfterBreak="0">
     <w:nsid w:val="6C845AA5"/>
     <w:multiLevelType w:val="hybridMultilevel"/>
     <w:tmpl w:val="5B2AC406"/>
@@ -7994,7 +8711,7 @@
       </w:pPr>
     </w:lvl>
   </w:abstractNum>
-  <w:abstractNum w:abstractNumId="16" w15:restartNumberingAfterBreak="0">
+  <w:abstractNum w:abstractNumId="18" w15:restartNumberingAfterBreak="0">
     <w:nsid w:val="6DBD32A0"/>
     <w:multiLevelType w:val="hybridMultilevel"/>
     <w:tmpl w:val="99D4C56E"/>
@@ -8083,7 +8800,7 @@
       </w:pPr>
     </w:lvl>
   </w:abstractNum>
-  <w:abstractNum w:abstractNumId="17" w15:restartNumberingAfterBreak="0">
+  <w:abstractNum w:abstractNumId="19" w15:restartNumberingAfterBreak="0">
     <w:nsid w:val="773D3360"/>
     <w:multiLevelType w:val="hybridMultilevel"/>
     <w:tmpl w:val="899CBB50"/>
@@ -8172,7 +8889,7 @@
       </w:pPr>
     </w:lvl>
   </w:abstractNum>
-  <w:abstractNum w:abstractNumId="18" w15:restartNumberingAfterBreak="0">
+  <w:abstractNum w:abstractNumId="20" w15:restartNumberingAfterBreak="0">
     <w:nsid w:val="77AD78CA"/>
     <w:multiLevelType w:val="hybridMultilevel"/>
     <w:tmpl w:val="74C083FA"/>
@@ -8261,7 +8978,7 @@
       </w:pPr>
     </w:lvl>
   </w:abstractNum>
-  <w:abstractNum w:abstractNumId="19" w15:restartNumberingAfterBreak="0">
+  <w:abstractNum w:abstractNumId="21" w15:restartNumberingAfterBreak="0">
     <w:nsid w:val="7E235704"/>
     <w:multiLevelType w:val="hybridMultilevel"/>
     <w:tmpl w:val="CBD0873A"/>
@@ -8351,64 +9068,70 @@
     </w:lvl>
   </w:abstractNum>
   <w:num w:numId="1">
+    <w:abstractNumId w:val="17"/>
+  </w:num>
+  <w:num w:numId="2">
+    <w:abstractNumId w:val="5"/>
+  </w:num>
+  <w:num w:numId="3">
+    <w:abstractNumId w:val="3"/>
+  </w:num>
+  <w:num w:numId="4">
+    <w:abstractNumId w:val="7"/>
+  </w:num>
+  <w:num w:numId="5">
+    <w:abstractNumId w:val="19"/>
+  </w:num>
+  <w:num w:numId="6">
+    <w:abstractNumId w:val="9"/>
+  </w:num>
+  <w:num w:numId="7">
+    <w:abstractNumId w:val="8"/>
+  </w:num>
+  <w:num w:numId="8">
+    <w:abstractNumId w:val="14"/>
+  </w:num>
+  <w:num w:numId="9">
+    <w:abstractNumId w:val="20"/>
+  </w:num>
+  <w:num w:numId="10">
+    <w:abstractNumId w:val="4"/>
+  </w:num>
+  <w:num w:numId="11">
+    <w:abstractNumId w:val="18"/>
+  </w:num>
+  <w:num w:numId="12">
+    <w:abstractNumId w:val="2"/>
+  </w:num>
+  <w:num w:numId="13">
+    <w:abstractNumId w:val="11"/>
+  </w:num>
+  <w:num w:numId="14">
+    <w:abstractNumId w:val="16"/>
+  </w:num>
+  <w:num w:numId="15">
     <w:abstractNumId w:val="15"/>
   </w:num>
-  <w:num w:numId="2">
-    <w:abstractNumId w:val="4"/>
-  </w:num>
-  <w:num w:numId="3">
-    <w:abstractNumId w:val="2"/>
-  </w:num>
-  <w:num w:numId="4">
-    <w:abstractNumId w:val="6"/>
-  </w:num>
-  <w:num w:numId="5">
-    <w:abstractNumId w:val="17"/>
-  </w:num>
-  <w:num w:numId="6">
-    <w:abstractNumId w:val="8"/>
-  </w:num>
-  <w:num w:numId="7">
-    <w:abstractNumId w:val="7"/>
-  </w:num>
-  <w:num w:numId="8">
+  <w:num w:numId="16">
     <w:abstractNumId w:val="12"/>
-  </w:num>
-  <w:num w:numId="9">
-    <w:abstractNumId w:val="18"/>
-  </w:num>
-  <w:num w:numId="10">
-    <w:abstractNumId w:val="3"/>
-  </w:num>
-  <w:num w:numId="11">
-    <w:abstractNumId w:val="16"/>
-  </w:num>
-  <w:num w:numId="12">
-    <w:abstractNumId w:val="1"/>
-  </w:num>
-  <w:num w:numId="13">
-    <w:abstractNumId w:val="9"/>
-  </w:num>
-  <w:num w:numId="14">
-    <w:abstractNumId w:val="14"/>
-  </w:num>
-  <w:num w:numId="15">
-    <w:abstractNumId w:val="13"/>
-  </w:num>
-  <w:num w:numId="16">
-    <w:abstractNumId w:val="10"/>
   </w:num>
   <w:num w:numId="17">
     <w:abstractNumId w:val="0"/>
   </w:num>
   <w:num w:numId="18">
-    <w:abstractNumId w:val="19"/>
+    <w:abstractNumId w:val="21"/>
   </w:num>
   <w:num w:numId="19">
-    <w:abstractNumId w:val="11"/>
+    <w:abstractNumId w:val="13"/>
   </w:num>
   <w:num w:numId="20">
-    <w:abstractNumId w:val="5"/>
+    <w:abstractNumId w:val="6"/>
+  </w:num>
+  <w:num w:numId="21">
+    <w:abstractNumId w:val="10"/>
+  </w:num>
+  <w:num w:numId="22">
+    <w:abstractNumId w:val="1"/>
   </w:num>
 </w:numbering>
 </file>
@@ -9017,9 +9740,12 @@
     <w:autoRedefine/>
     <w:uiPriority w:val="39"/>
     <w:unhideWhenUsed/>
-    <w:rsid w:val="00A75CDF"/>
+    <w:rsid w:val="003D5183"/>
     <w:pPr>
-      <w:spacing w:after="100"/>
+      <w:tabs>
+        <w:tab w:val="right" w:leader="dot" w:pos="9350"/>
+      </w:tabs>
+      <w:spacing w:before="240" w:after="100"/>
     </w:pPr>
   </w:style>
   <w:style w:type="paragraph" w:styleId="TOC2">

</xml_diff>